<commit_message>
Entrega preliminar cap. 1 & intro
</commit_message>
<xml_diff>
--- a/docs/cohesion-cepal-elsoc.docx
+++ b/docs/cohesion-cepal-elsoc.docx
@@ -65,18 +65,17 @@
         <w:pStyle w:val="Fecha"/>
       </w:pPr>
       <w:r>
-        <w:t xml:space="preserve">2021-08-08</w:t>
-      </w:r>
-    </w:p>
+        <w:t xml:space="preserve">2021-08-09</w:t>
+      </w:r>
+    </w:p>
+    <w:bookmarkStart w:id="22" w:name="presentación"/>
     <w:p>
       <w:pPr>
         <w:pStyle w:val="Ttulo1"/>
       </w:pPr>
-      <w:bookmarkStart w:id="20" w:name="presentación"/>
       <w:r>
         <w:t xml:space="preserve">Presentación</w:t>
       </w:r>
-      <w:bookmarkEnd w:id="20"/>
     </w:p>
     <w:p>
       <w:pPr>
@@ -88,7 +87,7 @@
       <w:r>
         <w:t xml:space="preserve"> </w:t>
       </w:r>
-      <w:hyperlink r:id="rId21">
+      <w:hyperlink r:id="rId20">
         <w:r>
           <w:rPr>
             <w:rStyle w:val="Hipervnculo"/>
@@ -102,7 +101,7 @@
       <w:r>
         <w:t xml:space="preserve"> </w:t>
       </w:r>
-      <w:hyperlink r:id="rId22">
+      <w:hyperlink r:id="rId21">
         <w:r>
           <w:rPr>
             <w:rStyle w:val="Hipervnculo"/>
@@ -121,35 +120,35 @@
     </w:p>
     <w:p>
       <w:pPr>
+        <w:numPr>
+          <w:ilvl w:val="0"/>
+          <w:numId w:val="1001"/>
+        </w:numPr>
         <w:pStyle w:val="Compact"/>
+      </w:pPr>
+      <w:r>
+        <w:t xml:space="preserve">Juan Carlos Castillo</w:t>
+      </w:r>
+    </w:p>
+    <w:p>
+      <w:pPr>
         <w:numPr>
+          <w:ilvl w:val="0"/>
           <w:numId w:val="1001"/>
+        </w:numPr>
+        <w:pStyle w:val="Compact"/>
+      </w:pPr>
+      <w:r>
+        <w:t xml:space="preserve">Emmanuelle Barozet</w:t>
+      </w:r>
+    </w:p>
+    <w:p>
+      <w:pPr>
+        <w:numPr>
           <w:ilvl w:val="0"/>
+          <w:numId w:val="1001"/>
         </w:numPr>
-      </w:pPr>
-      <w:r>
-        <w:t xml:space="preserve">Juan Carlos Castillo</w:t>
-      </w:r>
-    </w:p>
-    <w:p>
-      <w:pPr>
         <w:pStyle w:val="Compact"/>
-        <w:numPr>
-          <w:numId w:val="1001"/>
-          <w:ilvl w:val="0"/>
-        </w:numPr>
-      </w:pPr>
-      <w:r>
-        <w:t xml:space="preserve">Emmanuelle Barozet</w:t>
-      </w:r>
-    </w:p>
-    <w:p>
-      <w:pPr>
-        <w:pStyle w:val="Compact"/>
-        <w:numPr>
-          <w:numId w:val="1001"/>
-          <w:ilvl w:val="0"/>
-        </w:numPr>
       </w:pPr>
       <w:r>
         <w:t xml:space="preserve">Vicente Espinoza</w:t>
@@ -163,40 +162,94 @@
         <w:t xml:space="preserve">Ayudante de investigación: Kevin Carrasco.</w:t>
       </w:r>
     </w:p>
+    <w:bookmarkEnd w:id="22"/>
+    <w:bookmarkStart w:id="28" w:name="introducción"/>
     <w:p>
       <w:pPr>
         <w:pStyle w:val="Ttulo1"/>
       </w:pPr>
-      <w:bookmarkStart w:id="23" w:name="introducción"/>
       <w:r>
         <w:t xml:space="preserve">Introducción</w:t>
       </w:r>
-      <w:bookmarkEnd w:id="23"/>
     </w:p>
     <w:p>
       <w:pPr>
         <w:pStyle w:val="FirstParagraph"/>
       </w:pPr>
       <w:r>
-        <w:t xml:space="preserve">El Centro de Estudios de Conflicto y Cohesión Social (COES) realiza desde el año 2016 el primer</w:t>
-      </w:r>
-      <w:r>
-        <w:t xml:space="preserve"> </w:t>
-      </w:r>
-      <w:r>
+        <w:t xml:space="preserve">El presente estudio tiene por objetivo analizar los cambios en la cohesión social en Chile en los últimos años. Para ello toma como punto de partida la definición de cohesión social de la CEPAL</w:t>
+      </w:r>
+      <w:r>
+        <w:t xml:space="preserve"> </w:t>
+      </w:r>
+      <w:r>
+        <w:t xml:space="preserve">(CEPAL,</w:t>
+      </w:r>
+      <w:r>
+        <w:t xml:space="preserve"> </w:t>
+      </w:r>
+      <w:hyperlink w:anchor="ref-cepal_Cohesion_2021">
+        <w:r>
+          <w:rPr>
+            <w:rStyle w:val="Hipervnculo"/>
+          </w:rPr>
+          <w:t xml:space="preserve">2021</w:t>
+        </w:r>
+      </w:hyperlink>
+      <w:r>
+        <w:t xml:space="preserve">)</w:t>
+      </w:r>
+      <w:r>
+        <w:t xml:space="preserve"> </w:t>
+      </w:r>
+      <w:r>
+        <w:t xml:space="preserve">que señala que:</w:t>
+      </w:r>
+    </w:p>
+    <w:p>
+      <w:pPr>
+        <w:pStyle w:val="Textoindependiente"/>
+      </w:pPr>
+      <w:r>
+        <w:rPr>
+          <w:b/>
+        </w:rPr>
         <w:t xml:space="preserve">“</w:t>
       </w:r>
       <w:r>
-        <w:t xml:space="preserve">Estudio Longitudinal Social de Chile</w:t>
-      </w:r>
-      <w:r>
+        <w:rPr>
+          <w:b/>
+        </w:rPr>
+        <w:t xml:space="preserve">la cohesión social puede ser comprendida como la capacidad de una sociedad y sus instituciones democráticas de promover relaciones sociales de igualdad y generar un sentido de pertenencia y una orientación hacia el bien común de una forma percibida como legítima por sus miembros. Esa capacidad requiere de la existencia de garantías de bienestar, la promoción activa de una cultura de la igualdad, de mecanismos para la reducción de las desigualdades, de reconocimiento, de participación y para la resolución pacífica de conflictos y adaptación a cambios, en el marc0 de un Estado de derecho y una democracia de calidad</w:t>
+      </w:r>
+      <w:r>
+        <w:rPr>
+          <w:b/>
+        </w:rPr>
         <w:t xml:space="preserve">”</w:t>
       </w:r>
       <w:r>
-        <w:t xml:space="preserve"> </w:t>
-      </w:r>
-      <w:r>
-        <w:t xml:space="preserve">(ELSOC). Este estudio consiste en encuestar a casi 3.000 chilenos, anualmente, a lo largo de una década. Por lo tanto, el diseño de ELSOC es cuantitativo de tipo panel, es decir, que se repite su aplicación año a año.</w:t>
+        <w:t xml:space="preserve">.</w:t>
+      </w:r>
+      <w:r>
+        <w:t xml:space="preserve"> </w:t>
+      </w:r>
+      <w:r>
+        <w:t xml:space="preserve">(CEPAL,</w:t>
+      </w:r>
+      <w:r>
+        <w:t xml:space="preserve"> </w:t>
+      </w:r>
+      <w:hyperlink w:anchor="ref-cepal_Cohesion_2021">
+        <w:r>
+          <w:rPr>
+            <w:rStyle w:val="Hipervnculo"/>
+          </w:rPr>
+          <w:t xml:space="preserve">2021</w:t>
+        </w:r>
+      </w:hyperlink>
+      <w:r>
+        <w:t xml:space="preserve">)</w:t>
       </w:r>
     </w:p>
     <w:p>
@@ -204,7 +257,41 @@
         <w:pStyle w:val="Textoindependiente"/>
       </w:pPr>
       <w:r>
-        <w:t xml:space="preserve">El principal objetivo de ELSOC es evaluar la manera como piensan, sienten y se comportan los chilenos en torno a un conjunto de temas referidos al conflicto y la cohesión social en Chile. Además, permite comparar la estabilidad o cambio en diversas dimensiones sociales atendiendo a factores que los moderan o explican a lo largo de los años.</w:t>
+        <w:t xml:space="preserve">La primera parte de esta definición de cohesión social como capacidad hace referencia a una serie de elementos constitutivos del concepto de cohesión social, y que se pueden encontrar en otras definiciones contemporáneas de cohesión como las del</w:t>
+      </w:r>
+      <w:r>
+        <w:t xml:space="preserve"> </w:t>
+      </w:r>
+      <w:hyperlink r:id="rId23">
+        <w:r>
+          <w:rPr>
+            <w:rStyle w:val="Hipervnculo"/>
+          </w:rPr>
+          <w:t xml:space="preserve">Radar de la Cohesión Social</w:t>
+        </w:r>
+      </w:hyperlink>
+      <w:r>
+        <w:t xml:space="preserve"> </w:t>
+      </w:r>
+      <w:r>
+        <w:t xml:space="preserve">y las del</w:t>
+      </w:r>
+      <w:r>
+        <w:t xml:space="preserve"> </w:t>
+      </w:r>
+      <w:hyperlink r:id="rId24">
+        <w:r>
+          <w:rPr>
+            <w:rStyle w:val="Hipervnculo"/>
+          </w:rPr>
+          <w:t xml:space="preserve">Consejo Asesor para la Cohesión Social</w:t>
+        </w:r>
+      </w:hyperlink>
+      <w:r>
+        <w:t xml:space="preserve"> </w:t>
+      </w:r>
+      <w:r>
+        <w:t xml:space="preserve">desarrollada en Chile el año 2020, y que entienden la cohesión como un fenómeno multidimensional. Gran parte de la literatura y estudios empíricos a la fecha en el área se han enfocado en intentar generar mediciones e indicadores para cada una de estas subdimensiones basándose en datos secundarios de encuestas nacionales e internacionales, de modo de poder entregar un diagnóstico del estado de la cohesión social.</w:t>
       </w:r>
     </w:p>
     <w:p>
@@ -212,7 +299,167 @@
         <w:pStyle w:val="Textoindependiente"/>
       </w:pPr>
       <w:r>
-        <w:t xml:space="preserve">Esta encuesta es aplicada por medio de un cuestionario estructurado que posee 7 módulos diferentes: Territorio, Redes y actitudes sociales, Ciudadanía y democracia, Desigualdad y legitimidad, Conflicto social, Salud y bienestar y Caracterización sociodemográfica. Posee un muestreo probabilístico, estratificado (por tamaño de ciudades), por conglomerados y multietápico (aleatorio en todas sus etapas): Se eligieron aleatoriamente 40 ciudades con más de 10.000 habitantes (92 comunas de 13 regiones), dentro de estas se escogieron aleatoriamente 1067 manzanas. Dentro de cada manzana se escogieron hogares aleatoriamente y dentro de cada hogar fueron elegidos aleatoriamente individuos con 18 años o más. Por lo tanto, su unidad básica de observación son personas individuales. Asimismo, la población objetivo son hombres y mujeres de 18 a 75 años. Esta encuesta alcanza un 77% de representatividad de la población total del país y un 93% de la población urbana, con un error muestral del 2%. La muestra alcanzada en 2019 posee las respuestas de 3417 individuos, que incluye respuestas de participantes de la primera ola (2016) y de la muestra de refresco iniciada en 2018</w:t>
+        <w:t xml:space="preserve">En Chile es posible identificar dos estudios específicos que se han abocado a la medición de los elementos constitutivos de la cohesión social basados en encuestas: Ecosocial</w:t>
+      </w:r>
+      <w:r>
+        <w:t xml:space="preserve"> </w:t>
+      </w:r>
+      <w:r>
+        <w:t xml:space="preserve">(Valenzuela et al.,</w:t>
+      </w:r>
+      <w:r>
+        <w:t xml:space="preserve"> </w:t>
+      </w:r>
+      <w:hyperlink w:anchor="ref-valenzuela_vinculos_2008">
+        <w:r>
+          <w:rPr>
+            <w:rStyle w:val="Hipervnculo"/>
+          </w:rPr>
+          <w:t xml:space="preserve">2008</w:t>
+        </w:r>
+      </w:hyperlink>
+      <w:r>
+        <w:t xml:space="preserve">)</w:t>
+      </w:r>
+      <w:r>
+        <w:t xml:space="preserve"> </w:t>
+      </w:r>
+      <w:r>
+        <w:t xml:space="preserve">y</w:t>
+      </w:r>
+      <w:r>
+        <w:t xml:space="preserve"> </w:t>
+      </w:r>
+      <w:hyperlink r:id="rId20">
+        <w:r>
+          <w:rPr>
+            <w:rStyle w:val="Hipervnculo"/>
+          </w:rPr>
+          <w:t xml:space="preserve">ELSOC</w:t>
+        </w:r>
+      </w:hyperlink>
+      <w:r>
+        <w:t xml:space="preserve">. Ecosocial es una encuesta</w:t>
+      </w:r>
+      <w:r>
+        <w:t xml:space="preserve"> </w:t>
+      </w:r>
+      <w:r>
+        <w:t xml:space="preserve">“</w:t>
+      </w:r>
+      <w:r>
+        <w:t xml:space="preserve">construida con el propósito de medir y documentar una serie de aspectos relacionados con el estado de la cohesión social en la población de las principales ciudades de siete países Latinoamericanos: México, Guatemala, Colombia, Brasil, Perú, Argentina y Chile.</w:t>
+      </w:r>
+      <w:r>
+        <w:t xml:space="preserve">”</w:t>
+      </w:r>
+      <w:r>
+        <w:t xml:space="preserve"> </w:t>
+      </w:r>
+      <w:r>
+        <w:t xml:space="preserve">(Valenzuela et al.,</w:t>
+      </w:r>
+      <w:r>
+        <w:t xml:space="preserve"> </w:t>
+      </w:r>
+      <w:hyperlink w:anchor="ref-valenzuela_vinculos_2008">
+        <w:r>
+          <w:rPr>
+            <w:rStyle w:val="Hipervnculo"/>
+          </w:rPr>
+          <w:t xml:space="preserve">2008</w:t>
+        </w:r>
+      </w:hyperlink>
+      <w:r>
+        <w:t xml:space="preserve">, p. 5)</w:t>
+      </w:r>
+      <w:r>
+        <w:t xml:space="preserve">. Los resultados de esta encuesta han sido publicados en libros como</w:t>
+      </w:r>
+      <w:r>
+        <w:t xml:space="preserve"> </w:t>
+      </w:r>
+      <w:hyperlink r:id="rId25">
+        <w:r>
+          <w:rPr>
+            <w:rStyle w:val="Hipervnculo"/>
+          </w:rPr>
+          <w:t xml:space="preserve">“</w:t>
+        </w:r>
+        <w:r>
+          <w:rPr>
+            <w:rStyle w:val="Hipervnculo"/>
+          </w:rPr>
+          <w:t xml:space="preserve">Vínculos, Creencias e Ilusiones</w:t>
+        </w:r>
+        <w:r>
+          <w:rPr>
+            <w:rStyle w:val="Hipervnculo"/>
+          </w:rPr>
+          <w:t xml:space="preserve">”</w:t>
+        </w:r>
+      </w:hyperlink>
+      <w:r>
+        <w:t xml:space="preserve"> </w:t>
+      </w:r>
+      <w:r>
+        <w:t xml:space="preserve">(2008), en conexión con otros trabajos también de CIEPLAN centrados en cohesión como el libro</w:t>
+      </w:r>
+      <w:r>
+        <w:t xml:space="preserve"> </w:t>
+      </w:r>
+      <w:hyperlink r:id="rId26">
+        <w:r>
+          <w:rPr>
+            <w:rStyle w:val="Hipervnculo"/>
+          </w:rPr>
+          <w:t xml:space="preserve">“</w:t>
+        </w:r>
+        <w:r>
+          <w:rPr>
+            <w:rStyle w:val="Hipervnculo"/>
+          </w:rPr>
+          <w:t xml:space="preserve">Redes, Estado y Mercado</w:t>
+        </w:r>
+        <w:r>
+          <w:rPr>
+            <w:rStyle w:val="Hipervnculo"/>
+          </w:rPr>
+          <w:t xml:space="preserve">”</w:t>
+        </w:r>
+      </w:hyperlink>
+      <w:r>
+        <w:t xml:space="preserve">(2008). En cuanto a ELSOC (Estudio Longitudinal Social de Chile), es una encuesta longitudinal panel desarrollada por el Centro de Estudios de Conflicto y Cohesión Social</w:t>
+      </w:r>
+      <w:r>
+        <w:t xml:space="preserve"> </w:t>
+      </w:r>
+      <w:hyperlink r:id="rId27">
+        <w:r>
+          <w:rPr>
+            <w:rStyle w:val="Hipervnculo"/>
+          </w:rPr>
+          <w:t xml:space="preserve">COES</w:t>
+        </w:r>
+      </w:hyperlink>
+      <w:r>
+        <w:t xml:space="preserve">, y que será la base de datos principal para el presente estudio.</w:t>
+      </w:r>
+    </w:p>
+    <w:p>
+      <w:pPr>
+        <w:pStyle w:val="Textoindependiente"/>
+      </w:pPr>
+      <w:r>
+        <w:t xml:space="preserve">El principal objetivo de ELSOC es evaluar la manera como piensan, sienten y se comportan los chilenos en torno a un conjunto de temas referidos al conflicto y la cohesión social en Chile. Además, permite comparar la estabilidad o cambio en diversas dimensiones sociales atendiendo a factores que los moderan o explican a lo largo de los años. Para ello se encuesta anualmente desde el año 2016 a alrededor de 3.000 casos de manera longitudinal panel, es decir, todos los años se encuesta a las mismas personas de manera de poder analizar cambios en trayectorias individuales en distintos temas. Su naturaleza longitudinal es única en el país y permite despejar una serie de preguntas sobre cambio social que no pueden ser abordadas con precisión con la comparación de encuestas repetidas en el tiempo a distintos sujetos.</w:t>
+      </w:r>
+    </w:p>
+    <w:p>
+      <w:pPr>
+        <w:pStyle w:val="Textoindependiente"/>
+      </w:pPr>
+      <w:r>
+        <w:t xml:space="preserve">ELSOC es aplicada por medio de un cuestionario estructurado que posee 7 módulos diferentes: Territorio, Redes y actitudes sociales, Ciudadanía y democracia, Desigualdad y legitimidad, Conflicto social, Salud y bienestar y Caracterización sociodemográfica. Posee un muestreo probabilístico, estratificado (por tamaño de ciudades), por conglomerados y multietápico (aleatorio en todas sus etapas): Se eligieron aleatoriamente 40 ciudades con más de 10.000 habitantes (92 comunas de 13 regiones), dentro de estas se escogieron aleatoriamente 1067 manzanas. Dentro de cada manzana se escogieron hogares aleatoriamente y dentro de cada hogar fueron elegidos aleatoriamente individuos con 18 años o más. Por lo tanto, su unidad básica de observación son personas individuales. Asimismo, la población objetivo son hombres y mujeres de 18 a 75 años. Esta encuesta alcanza un 77% de representatividad de la población total del país y un 93% de la población urbana, con un error muestral del 2%. La muestra alcanzada en 2019 posee las respuestas de 3417 individuos, que incluye respuestas de participantes de la primera ola (2016) y de la muestra de refresco iniciada en 2018</w:t>
       </w:r>
       <w:r>
         <w:t xml:space="preserve"> </w:t>
@@ -240,13 +487,38 @@
     </w:p>
     <w:p>
       <w:pPr>
+        <w:pStyle w:val="Textoindependiente"/>
+      </w:pPr>
+      <w:r>
+        <w:t xml:space="preserve">[aquí más detalles sobre el diseño longitudinal ELSOC]</w:t>
+      </w:r>
+    </w:p>
+    <w:p>
+      <w:pPr>
+        <w:pStyle w:val="Textoindependiente"/>
+      </w:pPr>
+      <w:r>
+        <w:t xml:space="preserve">El presente documento se estructura en tres capítulos principales. El primer capítulo está abocado a medición de cohesión social, donde se proponen indicadores de ELSOC para las distintas subdimensiones de cohesión social propuestas por CEPAL. EL segundo capítulo toma estos indicadores por dimensión y subdimensión y analiza su cambio/estabilidad en el tiempo en Chile entre 2016 y 2020. Finalmente, el capítulo 3 ahonda en los determinantes sociales de los posibles cambios detectados en el capítulo 2.</w:t>
+      </w:r>
+    </w:p>
+    <w:bookmarkEnd w:id="28"/>
+    <w:bookmarkStart w:id="59" w:name="X16d40039807cae30872e78d593544bd6d1c7da9"/>
+    <w:p>
+      <w:pPr>
         <w:pStyle w:val="Ttulo1"/>
       </w:pPr>
-      <w:bookmarkStart w:id="24" w:name="X16d40039807cae30872e78d593544bd6d1c7da9"/>
-      <w:r>
-        <w:t xml:space="preserve">1	Medición de cohesión social con indicadores ELSOC</w:t>
-      </w:r>
-      <w:bookmarkEnd w:id="24"/>
+      <w:r>
+        <w:rPr>
+          <w:rStyle w:val="SectionNumber"/>
+        </w:rPr>
+        <w:t xml:space="preserve">1</w:t>
+      </w:r>
+      <w:r>
+        <w:tab/>
+      </w:r>
+      <w:r>
+        <w:t xml:space="preserve">Medición de cohesión social con indicadores ELSOC</w:t>
+      </w:r>
     </w:p>
     <w:p>
       <w:pPr>
@@ -268,7 +540,7 @@
         <w:t xml:space="preserve"> </w:t>
       </w:r>
       <w:r>
-        <w:t xml:space="preserve">y que se presenta en la Figura</w:t>
+        <w:t xml:space="preserve">y que se presentan en la Figura</w:t>
       </w:r>
       <w:r>
         <w:t xml:space="preserve"> </w:t>
@@ -300,7 +572,7 @@
                     </pic:cNvPicPr>
                   </pic:nvPicPr>
                   <pic:blipFill>
-                    <a:blip r:embed="rId25"/>
+                    <a:blip r:embed="rId29"/>
                     <a:stretch>
                       <a:fillRect/>
                     </a:stretch>
@@ -340,7 +612,24 @@
         <w:pStyle w:val="Textoindependiente"/>
       </w:pPr>
       <w:r>
-        <w:t xml:space="preserve">En este capítulo se seleccionarán indicadores de la encuesta ELSOC (Estudio Longitudinal Social de Chile) que se asocien al contenido de cada una de las subdimensiones del concepto de cohesión social. Por ejemplo, si consideramos la dimensión</w:t>
+        <w:t xml:space="preserve">En este capítulo se seleccionarán indicadores de la encuesta</w:t>
+      </w:r>
+      <w:r>
+        <w:t xml:space="preserve"> </w:t>
+      </w:r>
+      <w:hyperlink r:id="rId20">
+        <w:r>
+          <w:rPr>
+            <w:rStyle w:val="Hipervnculo"/>
+          </w:rPr>
+          <w:t xml:space="preserve">ELSOC</w:t>
+        </w:r>
+      </w:hyperlink>
+      <w:r>
+        <w:t xml:space="preserve"> </w:t>
+      </w:r>
+      <w:r>
+        <w:t xml:space="preserve">(Estudio Longitudinal Social de Chile) que se asocien al contenido de cada una de las subdimensiones del concepto de cohesión social. Por ejemplo, si consideramos la dimensión</w:t>
       </w:r>
       <w:r>
         <w:t xml:space="preserve"> </w:t>
@@ -373,7 +662,7 @@
         <w:t xml:space="preserve"> </w:t>
       </w:r>
       <w:r>
-        <w:t xml:space="preserve">identificando indicadores de la encuesta que representen este concepto, y con la información disponible elaboraremos una propuesta para cubrir cada subdimensión.</w:t>
+        <w:t xml:space="preserve">identificando indicadores de la encuesta que representen este concepto, y con la información disponible elaboraremos una propuesta para cubrir cada una de las subdimensiones.</w:t>
       </w:r>
     </w:p>
     <w:p>
@@ -381,7 +670,19 @@
         <w:pStyle w:val="Textoindependiente"/>
       </w:pPr>
       <w:r>
-        <w:t xml:space="preserve">Antes de comenzar con el trabajo de análisis de subdimensiones e indicadores, es pertinente mencionar una pequeña nota sobre medición. En este contexto medición hace referencia a otorgar propiedades numéricas a ciertos atributos individuales. Este proceso por definición no es exacto y conlleva error, ya que muchos de los conceptos que se trabajan en ciencias sociales no se pueden medir directamente y se consideran por lo tanto constructos latentes (como clase, estatus, pertenencia, confianza, entre muchos otros). Gran parte del trabajo de validez de las mediciones se trata justamente de poder cuantificar y minimizar este error. Para esto no solo basta con un análisis de</w:t>
+        <w:t xml:space="preserve">Antes de comenzar con el trabajo de análisis de subdimensiones e indicadores, es pertinente hacer algunos alcances sobre lo que vamos a entender por</w:t>
+      </w:r>
+      <w:r>
+        <w:t xml:space="preserve"> </w:t>
+      </w:r>
+      <w:r>
+        <w:rPr>
+          <w:i/>
+        </w:rPr>
+        <w:t xml:space="preserve">medición</w:t>
+      </w:r>
+      <w:r>
+        <w:t xml:space="preserve">. En este contexto medición hace referencia a otorgar propiedades numéricas a ciertos atributos individuales. Este proceso por definición no es exacto y conlleva error, ya que muchos de los conceptos que se trabajan en ciencias sociales no se pueden medir directamente y se consideran por lo tanto constructos latentes (como clase, estatus, pertenencia, confianza, entre muchos otros). Gran parte del trabajo de buscar evidencia de validez de las mediciones se trata justamente de poder cuantificar y minimizar este error. Para esto no solo basta con un análisis de</w:t>
       </w:r>
       <w:r>
         <w:t xml:space="preserve"> </w:t>
@@ -393,7 +694,7 @@
         <w:t xml:space="preserve">validez aparente</w:t>
       </w:r>
       <w:r>
-        <w:t xml:space="preserve">, referido a que el contenido de la medición parezca relacionarse con el concepto que se desea medir, sino también con las propiedades métricas del indicador, como variabilidad y covariabilidad/correlación con otras medidas asociadas. Es por ello que en medición muchas veces se utilizan indicadores múltiples para un mismo concepto, de modo de poder identificarlo y estimarlo de una manera más robusta con técnicas específicas de análisis de constructos latentes.</w:t>
+        <w:t xml:space="preserve">, referido a que el contenido de los items preguntas de un cuestionario parezcan relacionarse con el concepto que se desea medir, sino también con las propiedades métricas del indicador, como son la variabilidad y covariabilidad/correlación con otras medidas asociadas. Es por ello que en medición muchas veces se utilizan indicadores múltiples para un mismo concepto, de modo de poder identificarlo y estimarlo de una manera más robusta con técnicas específicas de análisis de constructos latentes.</w:t>
       </w:r>
     </w:p>
     <w:p>
@@ -409,7 +710,7 @@
         <w:pStyle w:val="Textoindependiente"/>
       </w:pPr>
       <w:r>
-        <w:t xml:space="preserve">La breve mención a aspectos de medición del párrafo anterior nos permite aclarar el orden y el sentido del análisis que se presenta a continuación. En algunos casos encontraremos indicadores únicos para subdimensiones, donde no existe mayor alternativa que discutir su validez aparente y esperar un bajo nivel de error de medición. En otros casos existen baterías de indicadores múltiples, donde se propondrán índices que representen de mejor manera los elementos comunes (covarianza) y que subyacen a la batería, para lo que se utilizarán técnicas de análisis factorial.</w:t>
+        <w:t xml:space="preserve">La breve mención a aspectos de medición del párrafo anterior nos permite aclarar el orden y el sentido del análisis que se presenta a continuación. En algunos casos encontraremos items únicos para las subdimensiones, y en este caso no tenemos mayor alternativa que discutir su validez aparente y esperar un bajo nivel de error de medición. En otros casos existen baterías de items múltiples, donde se propondrán índices que representen de mejor manera los elementos comunes (covarianza) y que subyacen a la batería, para lo que se utilizarán técnicas de análisis factorial.</w:t>
       </w:r>
     </w:p>
     <w:p>
@@ -417,51 +718,95 @@
         <w:pStyle w:val="Textoindependiente"/>
       </w:pPr>
       <w:r>
-        <w:t xml:space="preserve">Las decisiones respecto de los indicadores de cohesión social variarán según sea el número de variables presentes por subdimension:</w:t>
+        <w:t xml:space="preserve">Las decisiones respecto de los indicadores de cohesión social variarán según sea el número de items presentes por subdimension:</w:t>
       </w:r>
     </w:p>
     <w:p>
       <w:pPr>
         <w:numPr>
+          <w:ilvl w:val="0"/>
           <w:numId w:val="1002"/>
+        </w:numPr>
+      </w:pPr>
+      <w:r>
+        <w:t xml:space="preserve">1 item: se considerará simplemente el puntaje de la variable.</w:t>
+      </w:r>
+    </w:p>
+    <w:p>
+      <w:pPr>
+        <w:numPr>
           <w:ilvl w:val="0"/>
+          <w:numId w:val="1002"/>
         </w:numPr>
       </w:pPr>
       <w:r>
-        <w:t xml:space="preserve">1 variable: se considerará simplemente el puntaje de la variable</w:t>
+        <w:t xml:space="preserve">2 items: se analizará la correlación entre ambas y sobre esta base se podrá proponer un promedio simple.</w:t>
       </w:r>
     </w:p>
     <w:p>
       <w:pPr>
         <w:numPr>
+          <w:ilvl w:val="0"/>
           <w:numId w:val="1002"/>
+        </w:numPr>
+      </w:pPr>
+      <w:r>
+        <w:t xml:space="preserve">3 items: se analizará la matriz de correlaciones y el alfa de Cronbach como medida de consistencia interna que permita trabajar con el promedio. Esta medida otorga un número que va entre 0 y 1, donde el nivele convencionales para considerar consistencia es 0.7 o mayor.</w:t>
+      </w:r>
+    </w:p>
+    <w:p>
+      <w:pPr>
+        <w:numPr>
           <w:ilvl w:val="0"/>
+          <w:numId w:val="1002"/>
         </w:numPr>
       </w:pPr>
       <w:r>
-        <w:t xml:space="preserve">2 variables: se analizará la correlación entre ambas y sobre esta base se podrá proponer un promedio simple</w:t>
+        <w:t xml:space="preserve">4 items o más: se realizará un análisis factorial exploratorio para evaluar la dimensionalidad subyacente a los items, y en base a este análisis se podrán proponer puntajes factoriales como índices.</w:t>
+      </w:r>
+    </w:p>
+    <w:p>
+      <w:pPr>
+        <w:pStyle w:val="FirstParagraph"/>
+      </w:pPr>
+      <w:r>
+        <w:t xml:space="preserve">A continuación se presenta el análisis ordenado por dimensiones:</w:t>
       </w:r>
     </w:p>
     <w:p>
       <w:pPr>
         <w:numPr>
-          <w:numId w:val="1002"/>
           <w:ilvl w:val="0"/>
+          <w:numId w:val="1003"/>
         </w:numPr>
-      </w:pPr>
-      <w:r>
-        <w:t xml:space="preserve">3 variables: se analizará la matriz de correlaciones y el alfa de Cronbach como medida de consistencia interna que permita trabajar con el promedio. Esta medida otorga un número que va entre 0 y 1, donde el nivele convencionales para considerar consistencia es 0.7 o mayor.</w:t>
+        <w:pStyle w:val="Compact"/>
+      </w:pPr>
+      <w:r>
+        <w:t xml:space="preserve">Relaciones sociales de igualdad</w:t>
       </w:r>
     </w:p>
     <w:p>
       <w:pPr>
         <w:numPr>
-          <w:numId w:val="1002"/>
           <w:ilvl w:val="0"/>
+          <w:numId w:val="1003"/>
         </w:numPr>
-      </w:pPr>
-      <w:r>
-        <w:t xml:space="preserve">4 variables o más: se realizará un análisis factorial exploratorio para evaluar la dimensionalidad subyacente a los indicadores, y en base a este análisis se podrán proponer puntajes factoriales como índices.</w:t>
+        <w:pStyle w:val="Compact"/>
+      </w:pPr>
+      <w:r>
+        <w:t xml:space="preserve">Sentido de pertenencia</w:t>
+      </w:r>
+    </w:p>
+    <w:p>
+      <w:pPr>
+        <w:numPr>
+          <w:ilvl w:val="0"/>
+          <w:numId w:val="1003"/>
+        </w:numPr>
+        <w:pStyle w:val="Compact"/>
+      </w:pPr>
+      <w:r>
+        <w:t xml:space="preserve">Orientación hacia el bien común</w:t>
       </w:r>
     </w:p>
     <w:p>
@@ -469,62 +814,26 @@
         <w:pStyle w:val="FirstParagraph"/>
       </w:pPr>
       <w:r>
-        <w:t xml:space="preserve">A continuación se presenta el análisis ordenado por dimensiones:</w:t>
-      </w:r>
-    </w:p>
-    <w:p>
-      <w:pPr>
-        <w:pStyle w:val="Compact"/>
-        <w:numPr>
-          <w:numId w:val="1003"/>
-          <w:ilvl w:val="0"/>
-        </w:numPr>
-      </w:pPr>
+        <w:t xml:space="preserve">Además de estas dimensiones del modelo de la CEPAL también se agrega una cuarta de cohesión social en el territorio, que se asocia a la confianza en vecinos, identificación barrial, sociabilidad barrial y satisfacción residencial.</w:t>
+      </w:r>
+    </w:p>
+    <w:bookmarkStart w:id="37" w:name="relaciones-sociales-de-igualdad"/>
+    <w:p>
+      <w:pPr>
+        <w:pStyle w:val="Ttulo2"/>
+      </w:pPr>
+      <w:r>
+        <w:rPr>
+          <w:rStyle w:val="SectionNumber"/>
+        </w:rPr>
+        <w:t xml:space="preserve">1.1</w:t>
+      </w:r>
+      <w:r>
+        <w:tab/>
+      </w:r>
       <w:r>
         <w:t xml:space="preserve">Relaciones sociales de igualdad</w:t>
       </w:r>
-    </w:p>
-    <w:p>
-      <w:pPr>
-        <w:pStyle w:val="Compact"/>
-        <w:numPr>
-          <w:numId w:val="1003"/>
-          <w:ilvl w:val="0"/>
-        </w:numPr>
-      </w:pPr>
-      <w:r>
-        <w:t xml:space="preserve">Sentido de pertenencia</w:t>
-      </w:r>
-    </w:p>
-    <w:p>
-      <w:pPr>
-        <w:pStyle w:val="Compact"/>
-        <w:numPr>
-          <w:numId w:val="1003"/>
-          <w:ilvl w:val="0"/>
-        </w:numPr>
-      </w:pPr>
-      <w:r>
-        <w:t xml:space="preserve">Orientación hacia el bien común</w:t>
-      </w:r>
-    </w:p>
-    <w:p>
-      <w:pPr>
-        <w:pStyle w:val="FirstParagraph"/>
-      </w:pPr>
-      <w:r>
-        <w:t xml:space="preserve">Además de estas dimensiones del modelo de la CEPAL también se agrega una cuarta de cohesión social en el territorio, que se asocia a la confianza en vecinos, identificación barrial, sociabilidad barrial y satisfacción residencial.</w:t>
-      </w:r>
-    </w:p>
-    <w:p>
-      <w:pPr>
-        <w:pStyle w:val="Ttulo2"/>
-      </w:pPr>
-      <w:bookmarkStart w:id="26" w:name="relaciones-sociales-de-igualdad"/>
-      <w:r>
-        <w:t xml:space="preserve">1.1	Relaciones sociales de igualdad</w:t>
-      </w:r>
-      <w:bookmarkEnd w:id="26"/>
     </w:p>
     <w:p>
       <w:pPr>
@@ -628,7 +937,7 @@
         <w:pStyle w:val="Textoindependiente"/>
       </w:pPr>
       <w:r>
-        <w:t xml:space="preserve">El indicador propuesto en el informe de CEPAL es</w:t>
+        <w:t xml:space="preserve">El indicador propuesto en el informe de CEPAL para esta subdimensión es</w:t>
       </w:r>
       <w:r>
         <w:t xml:space="preserve"> </w:t>
@@ -643,7 +952,7 @@
         <w:t xml:space="preserve">”</w:t>
       </w:r>
       <w:r>
-        <w:t xml:space="preserve">, que es un indicador de percepción de la Encuesta Mundial de Valores, a partir del cual se busca cuantificar la intensidad del tejido social en los países de la región. En el caso de ELSOC el indicador más cercano corresponde a</w:t>
+        <w:t xml:space="preserve">, que es un indicador de percepción de la Encuesta Mundial de Valores, a partir del cual se busca cuantificar la intensidad del tejido social en los países de la región. En el caso de ELSOC el indicador más cercano a esta operacionalización corresponde a</w:t>
       </w:r>
       <w:r>
         <w:t xml:space="preserve"> </w:t>
@@ -658,7 +967,7 @@
         <w:t xml:space="preserve">”</w:t>
       </w:r>
       <w:r>
-        <w:t xml:space="preserve">, y que está presente solo en las olas 2 y 4. Un análisis descriptivo de este indicador, que sería el único representante de esta subdimensión, se presenta en la Figura</w:t>
+        <w:t xml:space="preserve">, y que está presente solo en las olas 2 y 4 de la encuesta. Un análisis descriptivo de este indicador, que sería el único representante de esta subdimensión, se presenta en la Figura</w:t>
       </w:r>
       <w:r>
         <w:t xml:space="preserve"> </w:t>
@@ -685,516 +994,6 @@
                 <pic:pic>
                   <pic:nvPicPr>
                     <pic:cNvPr descr="output/graphs/lazos.png" id="0" name="Picture"/>
-                    <pic:cNvPicPr>
-                      <a:picLocks noChangeArrowheads="1" noChangeAspect="1"/>
-                    </pic:cNvPicPr>
-                  </pic:nvPicPr>
-                  <pic:blipFill>
-                    <a:blip r:embed="rId27"/>
-                    <a:stretch>
-                      <a:fillRect/>
-                    </a:stretch>
-                  </pic:blipFill>
-                  <pic:spPr bwMode="auto">
-                    <a:xfrm>
-                      <a:off x="0" y="0"/>
-                      <a:ext cx="5600700" cy="2911510"/>
-                    </a:xfrm>
-                    <a:prstGeom prst="rect">
-                      <a:avLst/>
-                    </a:prstGeom>
-                    <a:noFill/>
-                    <a:ln w="9525">
-                      <a:noFill/>
-                      <a:headEnd/>
-                      <a:tailEnd/>
-                    </a:ln>
-                  </pic:spPr>
-                </pic:pic>
-              </a:graphicData>
-            </a:graphic>
-          </wp:inline>
-        </w:drawing>
-      </w:r>
-    </w:p>
-    <w:p>
-      <w:pPr>
-        <w:pStyle w:val="ImageCaption"/>
-      </w:pPr>
-      <w:r>
-        <w:t xml:space="preserve">Figura 1.2: Cantidad de amigos cercanos.</w:t>
-      </w:r>
-    </w:p>
-    <w:p>
-      <w:pPr>
-        <w:pStyle w:val="Textoindependiente"/>
-      </w:pPr>
-      <w:r>
-        <w:rPr>
-          <w:b/>
-        </w:rPr>
-        <w:t xml:space="preserve">Confianza interpersonal</w:t>
-      </w:r>
-    </w:p>
-    <w:p>
-      <w:pPr>
-        <w:pStyle w:val="Textoindependiente"/>
-      </w:pPr>
-      <w:r>
-        <w:t xml:space="preserve">La confianza interpersonal es un atributo de las relaciones sociales que permite la interacción intergrupal y facilita la acción colectiva a favor de los objetivos compartidos. Por lo tanto,</w:t>
-      </w:r>
-      <w:r>
-        <w:t xml:space="preserve"> </w:t>
-      </w:r>
-      <w:r>
-        <w:t xml:space="preserve">“</w:t>
-      </w:r>
-      <w:r>
-        <w:t xml:space="preserve">la confianza se considera un habilitador de la cooperación y participación (capital social)</w:t>
-      </w:r>
-      <w:r>
-        <w:t xml:space="preserve">”</w:t>
-      </w:r>
-      <w:r>
-        <w:t xml:space="preserve"> </w:t>
-      </w:r>
-      <w:r>
-        <w:t xml:space="preserve">(CEPAL,</w:t>
-      </w:r>
-      <w:r>
-        <w:t xml:space="preserve"> </w:t>
-      </w:r>
-      <w:hyperlink w:anchor="ref-cepal_Cohesion_2021">
-        <w:r>
-          <w:rPr>
-            <w:rStyle w:val="Hipervnculo"/>
-          </w:rPr>
-          <w:t xml:space="preserve">2021</w:t>
-        </w:r>
-      </w:hyperlink>
-      <w:r>
-        <w:t xml:space="preserve">, p. 74)</w:t>
-      </w:r>
-      <w:r>
-        <w:t xml:space="preserve">.</w:t>
-      </w:r>
-    </w:p>
-    <w:p>
-      <w:pPr>
-        <w:pStyle w:val="Textoindependiente"/>
-      </w:pPr>
-      <w:r>
-        <w:t xml:space="preserve">En el informe de CEPAL se utilizan los indicadores</w:t>
-      </w:r>
-      <w:r>
-        <w:t xml:space="preserve"> </w:t>
-      </w:r>
-      <w:r>
-        <w:t xml:space="preserve">“</w:t>
-      </w:r>
-      <w:r>
-        <w:t xml:space="preserve">Confianza en la gente de su comunidad</w:t>
-      </w:r>
-      <w:r>
-        <w:t xml:space="preserve">”</w:t>
-      </w:r>
-      <w:r>
-        <w:t xml:space="preserve">, que busca cuantificar que tan confiable consideran a los habitantes de su comunidad y</w:t>
-      </w:r>
-      <w:r>
-        <w:t xml:space="preserve"> </w:t>
-      </w:r>
-      <w:r>
-        <w:t xml:space="preserve">“</w:t>
-      </w:r>
-      <w:r>
-        <w:t xml:space="preserve">Confianza en la gente que se conoce por primera vez</w:t>
-      </w:r>
-      <w:r>
-        <w:t xml:space="preserve">”</w:t>
-      </w:r>
-      <w:r>
-        <w:t xml:space="preserve">, en el cual se cuantifica si se puede confiar en la mayoría de las personas o uno debe ser lo suficientemente cuidadoso con los demás. Al trabajar con ELSOC los indicadores que van en esta línea son</w:t>
-      </w:r>
-      <w:r>
-        <w:t xml:space="preserve"> </w:t>
-      </w:r>
-      <w:r>
-        <w:t xml:space="preserve">“</w:t>
-      </w:r>
-      <w:r>
-        <w:t xml:space="preserve">Se puede confiar en la mayoría de las personas</w:t>
-      </w:r>
-      <w:r>
-        <w:t xml:space="preserve">”</w:t>
-      </w:r>
-      <w:r>
-        <w:t xml:space="preserve">,</w:t>
-      </w:r>
-      <w:r>
-        <w:t xml:space="preserve"> </w:t>
-      </w:r>
-      <w:r>
-        <w:t xml:space="preserve">“</w:t>
-      </w:r>
-      <w:r>
-        <w:t xml:space="preserve">La mayoría de las personas tratan de ayudar a las demás</w:t>
-      </w:r>
-      <w:r>
-        <w:t xml:space="preserve">”</w:t>
-      </w:r>
-      <w:r>
-        <w:t xml:space="preserve"> </w:t>
-      </w:r>
-      <w:r>
-        <w:t xml:space="preserve">y</w:t>
-      </w:r>
-      <w:r>
-        <w:t xml:space="preserve"> </w:t>
-      </w:r>
-      <w:r>
-        <w:t xml:space="preserve">“</w:t>
-      </w:r>
-      <w:r>
-        <w:t xml:space="preserve">la mayoría de la gente trata de ser justa</w:t>
-      </w:r>
-      <w:r>
-        <w:t xml:space="preserve">”</w:t>
-      </w:r>
-      <w:r>
-        <w:t xml:space="preserve">, presentes en las cuatro olas. Un análisis descriptivo de estos indicadores se presentan en la Figura</w:t>
-      </w:r>
-      <w:r>
-        <w:t xml:space="preserve"> </w:t>
-      </w:r>
-      <w:r>
-        <w:t xml:space="preserve">1.3</w:t>
-      </w:r>
-      <w:r>
-        <w:t xml:space="preserve"> </w:t>
-      </w:r>
-      <w:r>
-        <w:t xml:space="preserve">y un análisis bivariado en la Figura</w:t>
-      </w:r>
-      <w:r>
-        <w:t xml:space="preserve"> </w:t>
-      </w:r>
-      <w:r>
-        <w:t xml:space="preserve">1.4</w:t>
-      </w:r>
-      <w:r>
-        <w:t xml:space="preserve">.</w:t>
-      </w:r>
-    </w:p>
-    <w:p>
-      <w:pPr>
-        <w:pStyle w:val="CaptionedFigure"/>
-      </w:pPr>
-      <w:r>
-        <w:drawing>
-          <wp:inline>
-            <wp:extent cx="5600700" cy="2911510"/>
-            <wp:effectExtent b="0" l="0" r="0" t="0"/>
-            <wp:docPr descr="Figura 1.3: Confianza interpersonal." title="" id="1" name="Picture"/>
-            <a:graphic>
-              <a:graphicData uri="http://schemas.openxmlformats.org/drawingml/2006/picture">
-                <pic:pic>
-                  <pic:nvPicPr>
-                    <pic:cNvPr descr="output/graphs/confianza-interpersonal.png" id="0" name="Picture"/>
-                    <pic:cNvPicPr>
-                      <a:picLocks noChangeArrowheads="1" noChangeAspect="1"/>
-                    </pic:cNvPicPr>
-                  </pic:nvPicPr>
-                  <pic:blipFill>
-                    <a:blip r:embed="rId28"/>
-                    <a:stretch>
-                      <a:fillRect/>
-                    </a:stretch>
-                  </pic:blipFill>
-                  <pic:spPr bwMode="auto">
-                    <a:xfrm>
-                      <a:off x="0" y="0"/>
-                      <a:ext cx="5600700" cy="2911510"/>
-                    </a:xfrm>
-                    <a:prstGeom prst="rect">
-                      <a:avLst/>
-                    </a:prstGeom>
-                    <a:noFill/>
-                    <a:ln w="9525">
-                      <a:noFill/>
-                      <a:headEnd/>
-                      <a:tailEnd/>
-                    </a:ln>
-                  </pic:spPr>
-                </pic:pic>
-              </a:graphicData>
-            </a:graphic>
-          </wp:inline>
-        </w:drawing>
-      </w:r>
-    </w:p>
-    <w:p>
-      <w:pPr>
-        <w:pStyle w:val="ImageCaption"/>
-      </w:pPr>
-      <w:r>
-        <w:t xml:space="preserve">Figura 1.3: Confianza interpersonal.</w:t>
-      </w:r>
-    </w:p>
-    <w:p>
-      <w:pPr>
-        <w:pStyle w:val="Textoindependiente"/>
-      </w:pPr>
-      <w:r>
-        <w:t xml:space="preserve">En la matriz de correlaciones de la Figura</w:t>
-      </w:r>
-      <w:r>
-        <w:t xml:space="preserve"> </w:t>
-      </w:r>
-      <w:r>
-        <w:t xml:space="preserve">1.4</w:t>
-      </w:r>
-      <w:r>
-        <w:t xml:space="preserve"> </w:t>
-      </w:r>
-      <w:r>
-        <w:t xml:space="preserve">vemos que las correlaciones entre los indicadores van en el rango bajo a moderado, donde los indicadores más correlacionados son A y B. Al calcular la consistencia interna de estos indicadores mediante alpha de Cronbach el resultado arroja 0.45, bastante por debajo del límite recomendable de 0.7. Por lo tanto, el índice sugerido para esta subdimensión considera un promedio solo de aquellos items que presentan una correlación mayor:</w:t>
-      </w:r>
-      <w:r>
-        <w:t xml:space="preserve"> </w:t>
-      </w:r>
-      <w:r>
-        <w:t xml:space="preserve">“</w:t>
-      </w:r>
-      <w:r>
-        <w:t xml:space="preserve">Se puede confiar en la mayoría de las personas</w:t>
-      </w:r>
-      <w:r>
-        <w:t xml:space="preserve">”</w:t>
-      </w:r>
-      <w:r>
-        <w:t xml:space="preserve"> </w:t>
-      </w:r>
-      <w:r>
-        <w:t xml:space="preserve">y</w:t>
-      </w:r>
-      <w:r>
-        <w:t xml:space="preserve"> </w:t>
-      </w:r>
-      <w:r>
-        <w:t xml:space="preserve">“</w:t>
-      </w:r>
-      <w:r>
-        <w:t xml:space="preserve">la mayoría de las personas trata de ayudar a los demás</w:t>
-      </w:r>
-      <w:r>
-        <w:t xml:space="preserve">”</w:t>
-      </w:r>
-      <w:r>
-        <w:t xml:space="preserve">.</w:t>
-      </w:r>
-    </w:p>
-    <w:p>
-      <w:pPr>
-        <w:pStyle w:val="CaptionedFigure"/>
-      </w:pPr>
-      <w:r>
-        <w:drawing>
-          <wp:inline>
-            <wp:extent cx="5600700" cy="5600700"/>
-            <wp:effectExtent b="0" l="0" r="0" t="0"/>
-            <wp:docPr descr="Figura 1.4: Asociación indicadores Confianza interpersonal." title="" id="1" name="Picture"/>
-            <a:graphic>
-              <a:graphicData uri="http://schemas.openxmlformats.org/drawingml/2006/picture">
-                <pic:pic>
-                  <pic:nvPicPr>
-                    <pic:cNvPr descr="output/graphs/confianza-interpersonal_cor.png" id="0" name="Picture"/>
-                    <pic:cNvPicPr>
-                      <a:picLocks noChangeArrowheads="1" noChangeAspect="1"/>
-                    </pic:cNvPicPr>
-                  </pic:nvPicPr>
-                  <pic:blipFill>
-                    <a:blip r:embed="rId29"/>
-                    <a:stretch>
-                      <a:fillRect/>
-                    </a:stretch>
-                  </pic:blipFill>
-                  <pic:spPr bwMode="auto">
-                    <a:xfrm>
-                      <a:off x="0" y="0"/>
-                      <a:ext cx="5600700" cy="5600700"/>
-                    </a:xfrm>
-                    <a:prstGeom prst="rect">
-                      <a:avLst/>
-                    </a:prstGeom>
-                    <a:noFill/>
-                    <a:ln w="9525">
-                      <a:noFill/>
-                      <a:headEnd/>
-                      <a:tailEnd/>
-                    </a:ln>
-                  </pic:spPr>
-                </pic:pic>
-              </a:graphicData>
-            </a:graphic>
-          </wp:inline>
-        </w:drawing>
-      </w:r>
-    </w:p>
-    <w:p>
-      <w:pPr>
-        <w:pStyle w:val="ImageCaption"/>
-      </w:pPr>
-      <w:r>
-        <w:t xml:space="preserve">Figura 1.4: Asociación indicadores Confianza interpersonal.</w:t>
-      </w:r>
-    </w:p>
-    <w:p>
-      <w:pPr>
-        <w:pStyle w:val="Textoindependiente"/>
-      </w:pPr>
-      <w:r>
-        <w:rPr>
-          <w:b/>
-        </w:rPr>
-        <w:t xml:space="preserve">Reconocimiento y respeto de la diversidad</w:t>
-      </w:r>
-    </w:p>
-    <w:p>
-      <w:pPr>
-        <w:pStyle w:val="Textoindependiente"/>
-      </w:pPr>
-      <w:r>
-        <w:t xml:space="preserve">Las relaciones sociales de igualdad suponen el reconocimiento de la dignidad del</w:t>
-      </w:r>
-      <w:r>
-        <w:t xml:space="preserve"> </w:t>
-      </w:r>
-      <w:r>
-        <w:t xml:space="preserve">“</w:t>
-      </w:r>
-      <w:r>
-        <w:t xml:space="preserve">otro</w:t>
-      </w:r>
-      <w:r>
-        <w:t xml:space="preserve">”</w:t>
-      </w:r>
-      <w:r>
-        <w:t xml:space="preserve"> </w:t>
-      </w:r>
-      <w:r>
-        <w:t xml:space="preserve">y el reconocimiento de ser parte de una comunidad de iguales en materia de derechos ciudadanos, siendo un elemento que surge de la interacción en redes y asociaciones con individuos de distintas características</w:t>
-      </w:r>
-      <w:r>
-        <w:t xml:space="preserve"> </w:t>
-      </w:r>
-      <w:r>
-        <w:t xml:space="preserve">(CEPAL,</w:t>
-      </w:r>
-      <w:r>
-        <w:t xml:space="preserve"> </w:t>
-      </w:r>
-      <w:hyperlink w:anchor="ref-cepal_Cohesion_2021">
-        <w:r>
-          <w:rPr>
-            <w:rStyle w:val="Hipervnculo"/>
-          </w:rPr>
-          <w:t xml:space="preserve">2021</w:t>
-        </w:r>
-      </w:hyperlink>
-      <w:r>
-        <w:t xml:space="preserve">)</w:t>
-      </w:r>
-      <w:r>
-        <w:t xml:space="preserve">.</w:t>
-      </w:r>
-    </w:p>
-    <w:p>
-      <w:pPr>
-        <w:pStyle w:val="Textoindependiente"/>
-      </w:pPr>
-      <w:r>
-        <w:t xml:space="preserve">En el informe de CEPAL se utilizan dos indicadores en esta subdimensión:</w:t>
-      </w:r>
-      <w:r>
-        <w:t xml:space="preserve"> </w:t>
-      </w:r>
-      <w:r>
-        <w:t xml:space="preserve">“</w:t>
-      </w:r>
-      <w:r>
-        <w:t xml:space="preserve">aprueba el derecho a contraer matrimonio de parejas del mismo sexo</w:t>
-      </w:r>
-      <w:r>
-        <w:t xml:space="preserve">”</w:t>
-      </w:r>
-      <w:r>
-        <w:t xml:space="preserve">, que se incluye con el objetivo de cuantificar la tolerancia hacia los individuos y comunidades con distinta orientación sexual y</w:t>
-      </w:r>
-      <w:r>
-        <w:t xml:space="preserve"> </w:t>
-      </w:r>
-      <w:r>
-        <w:t xml:space="preserve">“</w:t>
-      </w:r>
-      <w:r>
-        <w:t xml:space="preserve">Los hombres no tienen prioridad sobre la mujer, a la hora acceder a un trabajo</w:t>
-      </w:r>
-      <w:r>
-        <w:t xml:space="preserve">”</w:t>
-      </w:r>
-      <w:r>
-        <w:t xml:space="preserve">, que se incluye con el objetivo de cuantificar la cultura de igualdad de género en la sociedad. Además, se deja como pendiente la construcción de un indicador sobre tolerancia a personas de distinta raza y etnia, así como de percepción de discriminación. En el caso de ELSOC encontramos indicadores distintos pero relacionados con actitudes hacia la diversidad: a) Chile pierde su identidad con la llegada de inmigrantes; b) con la llegada de inmigrantes aumenta el desempleo; c) grado de acuerdo con adopción homoparental; d) grado de confianza con personas homosexuales; e) grado de confianza con personas mapuche; y f) grado de confianza con personas inmigrantes. Los dos primeros indicadores están presentes en las cuatro olas, adopción homoparental en olas 3 y 4 y el resto de indicadores en las olas 2 y 4. Un análisis descriptivo de estos indicadores se presentan en la Figura</w:t>
-      </w:r>
-      <w:r>
-        <w:t xml:space="preserve"> </w:t>
-      </w:r>
-      <w:r>
-        <w:t xml:space="preserve">1.5</w:t>
-      </w:r>
-      <w:r>
-        <w:t xml:space="preserve"> </w:t>
-      </w:r>
-      <w:r>
-        <w:t xml:space="preserve">y en la Figura</w:t>
-      </w:r>
-      <w:r>
-        <w:t xml:space="preserve"> </w:t>
-      </w:r>
-      <w:r>
-        <w:t xml:space="preserve">1.6</w:t>
-      </w:r>
-      <w:r>
-        <w:t xml:space="preserve"> </w:t>
-      </w:r>
-      <w:r>
-        <w:t xml:space="preserve">y un análisis bivariado en la Figura</w:t>
-      </w:r>
-      <w:r>
-        <w:t xml:space="preserve"> </w:t>
-      </w:r>
-      <w:r>
-        <w:t xml:space="preserve">1.7</w:t>
-      </w:r>
-      <w:r>
-        <w:t xml:space="preserve">.</w:t>
-      </w:r>
-    </w:p>
-    <w:p>
-      <w:pPr>
-        <w:pStyle w:val="CaptionedFigure"/>
-      </w:pPr>
-      <w:r>
-        <w:drawing>
-          <wp:inline>
-            <wp:extent cx="5600700" cy="2911510"/>
-            <wp:effectExtent b="0" l="0" r="0" t="0"/>
-            <wp:docPr descr="Figura 1.5: Prejuicios hacia inmigrantes y adopción homoparental." title="" id="1" name="Picture"/>
-            <a:graphic>
-              <a:graphicData uri="http://schemas.openxmlformats.org/drawingml/2006/picture">
-                <pic:pic>
-                  <pic:nvPicPr>
-                    <pic:cNvPr descr="output/graphs/prejuicios.png" id="0" name="Picture"/>
                     <pic:cNvPicPr>
                       <a:picLocks noChangeArrowheads="1" noChangeAspect="1"/>
                     </pic:cNvPicPr>
@@ -1232,7 +1031,168 @@
         <w:pStyle w:val="ImageCaption"/>
       </w:pPr>
       <w:r>
-        <w:t xml:space="preserve">Figura 1.5: Prejuicios hacia inmigrantes y adopción homoparental.</w:t>
+        <w:t xml:space="preserve">Figura 1.2: Cantidad de amigos cercanos.</w:t>
+      </w:r>
+    </w:p>
+    <w:p>
+      <w:pPr>
+        <w:pStyle w:val="Textoindependiente"/>
+      </w:pPr>
+      <w:r>
+        <w:rPr>
+          <w:b/>
+        </w:rPr>
+        <w:t xml:space="preserve">Confianza interpersonal</w:t>
+      </w:r>
+    </w:p>
+    <w:p>
+      <w:pPr>
+        <w:pStyle w:val="Textoindependiente"/>
+      </w:pPr>
+      <w:r>
+        <w:t xml:space="preserve">La confianza interpersonal es un atributo de las relaciones sociales que permite la interacción intergrupal y facilita la acción colectiva a favor de los objetivos compartidos. Por lo tanto,</w:t>
+      </w:r>
+      <w:r>
+        <w:t xml:space="preserve"> </w:t>
+      </w:r>
+      <w:r>
+        <w:t xml:space="preserve">“</w:t>
+      </w:r>
+      <w:r>
+        <w:t xml:space="preserve">la confianza se considera un habilitador de la cooperación y participación (capital social)</w:t>
+      </w:r>
+      <w:r>
+        <w:t xml:space="preserve">”</w:t>
+      </w:r>
+      <w:r>
+        <w:t xml:space="preserve"> </w:t>
+      </w:r>
+      <w:r>
+        <w:t xml:space="preserve">(CEPAL,</w:t>
+      </w:r>
+      <w:r>
+        <w:t xml:space="preserve"> </w:t>
+      </w:r>
+      <w:hyperlink w:anchor="ref-cepal_Cohesion_2021">
+        <w:r>
+          <w:rPr>
+            <w:rStyle w:val="Hipervnculo"/>
+          </w:rPr>
+          <w:t xml:space="preserve">2021</w:t>
+        </w:r>
+      </w:hyperlink>
+      <w:r>
+        <w:t xml:space="preserve">, p. 74)</w:t>
+      </w:r>
+      <w:r>
+        <w:t xml:space="preserve">.</w:t>
+      </w:r>
+    </w:p>
+    <w:p>
+      <w:pPr>
+        <w:pStyle w:val="Textoindependiente"/>
+      </w:pPr>
+      <w:r>
+        <w:t xml:space="preserve">En el informe de CEPAL se utilizan los indicadores</w:t>
+      </w:r>
+      <w:r>
+        <w:t xml:space="preserve"> </w:t>
+      </w:r>
+      <w:r>
+        <w:t xml:space="preserve">“</w:t>
+      </w:r>
+      <w:r>
+        <w:t xml:space="preserve">Confianza en la gente de su comunidad</w:t>
+      </w:r>
+      <w:r>
+        <w:t xml:space="preserve">”</w:t>
+      </w:r>
+      <w:r>
+        <w:t xml:space="preserve">, que busca cuantificar que tan confiable consideran a los habitantes de su comunidad y</w:t>
+      </w:r>
+      <w:r>
+        <w:t xml:space="preserve"> </w:t>
+      </w:r>
+      <w:r>
+        <w:t xml:space="preserve">“</w:t>
+      </w:r>
+      <w:r>
+        <w:t xml:space="preserve">Confianza en la gente que se conoce por primera vez</w:t>
+      </w:r>
+      <w:r>
+        <w:t xml:space="preserve">”</w:t>
+      </w:r>
+      <w:r>
+        <w:t xml:space="preserve">, en el cual se cuantifica si se puede confiar en la mayoría de las personas o uno debe ser lo suficientemente cuidadoso con los demás. Al trabajar con ELSOC, los indicadores que van en esta línea son</w:t>
+      </w:r>
+      <w:r>
+        <w:t xml:space="preserve"> </w:t>
+      </w:r>
+      <w:r>
+        <w:t xml:space="preserve">“</w:t>
+      </w:r>
+      <w:r>
+        <w:t xml:space="preserve">Se puede confiar en la mayoría de las personas</w:t>
+      </w:r>
+      <w:r>
+        <w:t xml:space="preserve">”</w:t>
+      </w:r>
+      <w:r>
+        <w:t xml:space="preserve">,</w:t>
+      </w:r>
+      <w:r>
+        <w:t xml:space="preserve"> </w:t>
+      </w:r>
+      <w:r>
+        <w:t xml:space="preserve">“</w:t>
+      </w:r>
+      <w:r>
+        <w:t xml:space="preserve">La mayoría de las personas tratan de ayudar a las demás</w:t>
+      </w:r>
+      <w:r>
+        <w:t xml:space="preserve">”</w:t>
+      </w:r>
+      <w:r>
+        <w:t xml:space="preserve"> </w:t>
+      </w:r>
+      <w:r>
+        <w:t xml:space="preserve">y</w:t>
+      </w:r>
+      <w:r>
+        <w:t xml:space="preserve"> </w:t>
+      </w:r>
+      <w:r>
+        <w:t xml:space="preserve">“</w:t>
+      </w:r>
+      <w:r>
+        <w:t xml:space="preserve">la mayoría de la gente trata de ser justa</w:t>
+      </w:r>
+      <w:r>
+        <w:t xml:space="preserve">”</w:t>
+      </w:r>
+      <w:r>
+        <w:t xml:space="preserve">, presentes en las cuatro olas. Un análisis descriptivo de estos indicadores se presentan en la Figura</w:t>
+      </w:r>
+      <w:r>
+        <w:t xml:space="preserve"> </w:t>
+      </w:r>
+      <w:r>
+        <w:t xml:space="preserve">1.3</w:t>
+      </w:r>
+      <w:r>
+        <w:t xml:space="preserve"> </w:t>
+      </w:r>
+      <w:r>
+        <w:t xml:space="preserve">y un análisis bivariado en la Figura</w:t>
+      </w:r>
+      <w:r>
+        <w:t xml:space="preserve"> </w:t>
+      </w:r>
+      <w:r>
+        <w:t xml:space="preserve">1.4</w:t>
+      </w:r>
+      <w:r>
+        <w:t xml:space="preserve">.</w:t>
       </w:r>
     </w:p>
     <w:p>
@@ -1244,12 +1204,12 @@
           <wp:inline>
             <wp:extent cx="5600700" cy="2911510"/>
             <wp:effectExtent b="0" l="0" r="0" t="0"/>
-            <wp:docPr descr="Figura 1.6: Grado de confianza grupos sociales." title="" id="1" name="Picture"/>
+            <wp:docPr descr="Figura 1.3: Confianza interpersonal." title="" id="1" name="Picture"/>
             <a:graphic>
               <a:graphicData uri="http://schemas.openxmlformats.org/drawingml/2006/picture">
                 <pic:pic>
                   <pic:nvPicPr>
-                    <pic:cNvPr descr="output/graphs/diversidad.png" id="0" name="Picture"/>
+                    <pic:cNvPr descr="output/graphs/confianza-interpersonal.png" id="0" name="Picture"/>
                     <pic:cNvPicPr>
                       <a:picLocks noChangeArrowheads="1" noChangeAspect="1"/>
                     </pic:cNvPicPr>
@@ -1287,7 +1247,60 @@
         <w:pStyle w:val="ImageCaption"/>
       </w:pPr>
       <w:r>
-        <w:t xml:space="preserve">Figura 1.6: Grado de confianza grupos sociales.</w:t>
+        <w:t xml:space="preserve">Figura 1.3: Confianza interpersonal.</w:t>
+      </w:r>
+    </w:p>
+    <w:p>
+      <w:pPr>
+        <w:pStyle w:val="Textoindependiente"/>
+      </w:pPr>
+      <w:r>
+        <w:t xml:space="preserve">En la matriz de correlaciones de la Figura</w:t>
+      </w:r>
+      <w:r>
+        <w:t xml:space="preserve"> </w:t>
+      </w:r>
+      <w:r>
+        <w:t xml:space="preserve">1.4</w:t>
+      </w:r>
+      <w:r>
+        <w:t xml:space="preserve"> </w:t>
+      </w:r>
+      <w:r>
+        <w:t xml:space="preserve">vemos que las correlaciones entre los indicadores van en el rango bajo a moderado, donde los indicadores más correlacionados son A y B. Al calcular la consistencia interna de estos indicadores mediante alpha de Cronbach el resultado arroja 0.45, bastante por debajo del límite recomendable de 0.7. Por lo tanto, el índice sugerido para esta subdimensión considera un promedio solo de aquellos items que presentan una correlación mayor:</w:t>
+      </w:r>
+      <w:r>
+        <w:t xml:space="preserve"> </w:t>
+      </w:r>
+      <w:r>
+        <w:t xml:space="preserve">“</w:t>
+      </w:r>
+      <w:r>
+        <w:t xml:space="preserve">Se puede confiar en la mayoría de las personas</w:t>
+      </w:r>
+      <w:r>
+        <w:t xml:space="preserve">”</w:t>
+      </w:r>
+      <w:r>
+        <w:t xml:space="preserve"> </w:t>
+      </w:r>
+      <w:r>
+        <w:t xml:space="preserve">y</w:t>
+      </w:r>
+      <w:r>
+        <w:t xml:space="preserve"> </w:t>
+      </w:r>
+      <w:r>
+        <w:t xml:space="preserve">“</w:t>
+      </w:r>
+      <w:r>
+        <w:t xml:space="preserve">la mayoría de las personas trata de ayudar a los demás</w:t>
+      </w:r>
+      <w:r>
+        <w:t xml:space="preserve">”</w:t>
+      </w:r>
+      <w:r>
+        <w:t xml:space="preserve">.</w:t>
       </w:r>
     </w:p>
     <w:p>
@@ -1299,12 +1312,12 @@
           <wp:inline>
             <wp:extent cx="5600700" cy="5600700"/>
             <wp:effectExtent b="0" l="0" r="0" t="0"/>
-            <wp:docPr descr="Figura 1.7: Asociación indicadores Reconocimiento y respeto de la diversidad." title="" id="1" name="Picture"/>
+            <wp:docPr descr="Figura 1.4: Asociación indicadores Confianza interpersonal." title="" id="1" name="Picture"/>
             <a:graphic>
               <a:graphicData uri="http://schemas.openxmlformats.org/drawingml/2006/picture">
                 <pic:pic>
                   <pic:nvPicPr>
-                    <pic:cNvPr descr="output/graphs/diversidad_cor.png" id="0" name="Picture"/>
+                    <pic:cNvPr descr="output/graphs/confianza-interpersonal_cor.png" id="0" name="Picture"/>
                     <pic:cNvPicPr>
                       <a:picLocks noChangeArrowheads="1" noChangeAspect="1"/>
                     </pic:cNvPicPr>
@@ -1342,6 +1355,302 @@
         <w:pStyle w:val="ImageCaption"/>
       </w:pPr>
       <w:r>
+        <w:t xml:space="preserve">Figura 1.4: Asociación indicadores Confianza interpersonal.</w:t>
+      </w:r>
+    </w:p>
+    <w:p>
+      <w:pPr>
+        <w:pStyle w:val="Textoindependiente"/>
+      </w:pPr>
+      <w:r>
+        <w:rPr>
+          <w:b/>
+        </w:rPr>
+        <w:t xml:space="preserve">Reconocimiento y respeto de la diversidad</w:t>
+      </w:r>
+    </w:p>
+    <w:p>
+      <w:pPr>
+        <w:pStyle w:val="Textoindependiente"/>
+      </w:pPr>
+      <w:r>
+        <w:t xml:space="preserve">Las relaciones sociales de igualdad suponen el reconocimiento de la dignidad del</w:t>
+      </w:r>
+      <w:r>
+        <w:t xml:space="preserve"> </w:t>
+      </w:r>
+      <w:r>
+        <w:t xml:space="preserve">“</w:t>
+      </w:r>
+      <w:r>
+        <w:t xml:space="preserve">otro</w:t>
+      </w:r>
+      <w:r>
+        <w:t xml:space="preserve">”</w:t>
+      </w:r>
+      <w:r>
+        <w:t xml:space="preserve"> </w:t>
+      </w:r>
+      <w:r>
+        <w:t xml:space="preserve">y el reconocimiento de ser parte de una comunidad de iguales en materia de derechos ciudadanos, siendo un elemento que surge de la interacción en redes y asociaciones con individuos de distintas características</w:t>
+      </w:r>
+      <w:r>
+        <w:t xml:space="preserve"> </w:t>
+      </w:r>
+      <w:r>
+        <w:t xml:space="preserve">(CEPAL,</w:t>
+      </w:r>
+      <w:r>
+        <w:t xml:space="preserve"> </w:t>
+      </w:r>
+      <w:hyperlink w:anchor="ref-cepal_Cohesion_2021">
+        <w:r>
+          <w:rPr>
+            <w:rStyle w:val="Hipervnculo"/>
+          </w:rPr>
+          <w:t xml:space="preserve">2021</w:t>
+        </w:r>
+      </w:hyperlink>
+      <w:r>
+        <w:t xml:space="preserve">)</w:t>
+      </w:r>
+      <w:r>
+        <w:t xml:space="preserve">.</w:t>
+      </w:r>
+    </w:p>
+    <w:p>
+      <w:pPr>
+        <w:pStyle w:val="Textoindependiente"/>
+      </w:pPr>
+      <w:r>
+        <w:t xml:space="preserve">En el informe de CEPAL se utilizan dos indicadores en esta subdimensión:</w:t>
+      </w:r>
+      <w:r>
+        <w:t xml:space="preserve"> </w:t>
+      </w:r>
+      <w:r>
+        <w:t xml:space="preserve">“</w:t>
+      </w:r>
+      <w:r>
+        <w:t xml:space="preserve">aprueba el derecho a contraer matrimonio de parejas del mismo sexo</w:t>
+      </w:r>
+      <w:r>
+        <w:t xml:space="preserve">”</w:t>
+      </w:r>
+      <w:r>
+        <w:t xml:space="preserve">, que se incluye con el objetivo de cuantificar la tolerancia hacia los individuos y comunidades con distinta orientación sexual y</w:t>
+      </w:r>
+      <w:r>
+        <w:t xml:space="preserve"> </w:t>
+      </w:r>
+      <w:r>
+        <w:t xml:space="preserve">“</w:t>
+      </w:r>
+      <w:r>
+        <w:t xml:space="preserve">Los hombres no tienen prioridad sobre la mujer, a la hora acceder a un trabajo</w:t>
+      </w:r>
+      <w:r>
+        <w:t xml:space="preserve">”</w:t>
+      </w:r>
+      <w:r>
+        <w:t xml:space="preserve">, que se incluye con el objetivo de cuantificar la cultura de igualdad de género en la sociedad. Además, se deja como pendiente la construcción de un indicador sobre tolerancia a personas de distinta raza y etnia, así como de percepción de discriminación. En el caso de ELSOC encontramos items distintos pero relacionados con actitudes hacia la diversidad: a) Chile pierde su identidad con la llegada de inmigrantes; b) con la llegada de inmigrantes aumenta el desempleo; c) grado de acuerdo con adopción homoparental; d) grado de confianza con personas homosexuales; e) grado de confianza con personas mapuche; y f) grado de confianza con personas inmigrantes. Los dos primeros items están presentes en las cuatro olas, adopción homoparental en olas 3 y 4 y el resto de indicadores en las olas 2 y 4. Un análisis descriptivo de estos items se presentan en la Figura</w:t>
+      </w:r>
+      <w:r>
+        <w:t xml:space="preserve"> </w:t>
+      </w:r>
+      <w:r>
+        <w:t xml:space="preserve">1.5</w:t>
+      </w:r>
+      <w:r>
+        <w:t xml:space="preserve"> </w:t>
+      </w:r>
+      <w:r>
+        <w:t xml:space="preserve">y en la Figura</w:t>
+      </w:r>
+      <w:r>
+        <w:t xml:space="preserve"> </w:t>
+      </w:r>
+      <w:r>
+        <w:t xml:space="preserve">1.6</w:t>
+      </w:r>
+      <w:r>
+        <w:t xml:space="preserve"> </w:t>
+      </w:r>
+      <w:r>
+        <w:t xml:space="preserve">y un análisis bivariado en la Figura</w:t>
+      </w:r>
+      <w:r>
+        <w:t xml:space="preserve"> </w:t>
+      </w:r>
+      <w:r>
+        <w:t xml:space="preserve">1.7</w:t>
+      </w:r>
+      <w:r>
+        <w:t xml:space="preserve">.</w:t>
+      </w:r>
+    </w:p>
+    <w:p>
+      <w:pPr>
+        <w:pStyle w:val="CaptionedFigure"/>
+      </w:pPr>
+      <w:r>
+        <w:drawing>
+          <wp:inline>
+            <wp:extent cx="5600700" cy="2911510"/>
+            <wp:effectExtent b="0" l="0" r="0" t="0"/>
+            <wp:docPr descr="Figura 1.5: Prejuicios hacia inmigrantes y adopción homoparental." title="" id="1" name="Picture"/>
+            <a:graphic>
+              <a:graphicData uri="http://schemas.openxmlformats.org/drawingml/2006/picture">
+                <pic:pic>
+                  <pic:nvPicPr>
+                    <pic:cNvPr descr="output/graphs/prejuicios.png" id="0" name="Picture"/>
+                    <pic:cNvPicPr>
+                      <a:picLocks noChangeArrowheads="1" noChangeAspect="1"/>
+                    </pic:cNvPicPr>
+                  </pic:nvPicPr>
+                  <pic:blipFill>
+                    <a:blip r:embed="rId33"/>
+                    <a:stretch>
+                      <a:fillRect/>
+                    </a:stretch>
+                  </pic:blipFill>
+                  <pic:spPr bwMode="auto">
+                    <a:xfrm>
+                      <a:off x="0" y="0"/>
+                      <a:ext cx="5600700" cy="2911510"/>
+                    </a:xfrm>
+                    <a:prstGeom prst="rect">
+                      <a:avLst/>
+                    </a:prstGeom>
+                    <a:noFill/>
+                    <a:ln w="9525">
+                      <a:noFill/>
+                      <a:headEnd/>
+                      <a:tailEnd/>
+                    </a:ln>
+                  </pic:spPr>
+                </pic:pic>
+              </a:graphicData>
+            </a:graphic>
+          </wp:inline>
+        </w:drawing>
+      </w:r>
+    </w:p>
+    <w:p>
+      <w:pPr>
+        <w:pStyle w:val="ImageCaption"/>
+      </w:pPr>
+      <w:r>
+        <w:t xml:space="preserve">Figura 1.5: Prejuicios hacia inmigrantes y adopción homoparental.</w:t>
+      </w:r>
+    </w:p>
+    <w:p>
+      <w:pPr>
+        <w:pStyle w:val="CaptionedFigure"/>
+      </w:pPr>
+      <w:r>
+        <w:drawing>
+          <wp:inline>
+            <wp:extent cx="5600700" cy="2911510"/>
+            <wp:effectExtent b="0" l="0" r="0" t="0"/>
+            <wp:docPr descr="Figura 1.6: Grado de confianza grupos sociales." title="" id="1" name="Picture"/>
+            <a:graphic>
+              <a:graphicData uri="http://schemas.openxmlformats.org/drawingml/2006/picture">
+                <pic:pic>
+                  <pic:nvPicPr>
+                    <pic:cNvPr descr="output/graphs/diversidad.png" id="0" name="Picture"/>
+                    <pic:cNvPicPr>
+                      <a:picLocks noChangeArrowheads="1" noChangeAspect="1"/>
+                    </pic:cNvPicPr>
+                  </pic:nvPicPr>
+                  <pic:blipFill>
+                    <a:blip r:embed="rId34"/>
+                    <a:stretch>
+                      <a:fillRect/>
+                    </a:stretch>
+                  </pic:blipFill>
+                  <pic:spPr bwMode="auto">
+                    <a:xfrm>
+                      <a:off x="0" y="0"/>
+                      <a:ext cx="5600700" cy="2911510"/>
+                    </a:xfrm>
+                    <a:prstGeom prst="rect">
+                      <a:avLst/>
+                    </a:prstGeom>
+                    <a:noFill/>
+                    <a:ln w="9525">
+                      <a:noFill/>
+                      <a:headEnd/>
+                      <a:tailEnd/>
+                    </a:ln>
+                  </pic:spPr>
+                </pic:pic>
+              </a:graphicData>
+            </a:graphic>
+          </wp:inline>
+        </w:drawing>
+      </w:r>
+    </w:p>
+    <w:p>
+      <w:pPr>
+        <w:pStyle w:val="ImageCaption"/>
+      </w:pPr>
+      <w:r>
+        <w:t xml:space="preserve">Figura 1.6: Grado de confianza grupos sociales.</w:t>
+      </w:r>
+    </w:p>
+    <w:p>
+      <w:pPr>
+        <w:pStyle w:val="CaptionedFigure"/>
+      </w:pPr>
+      <w:r>
+        <w:drawing>
+          <wp:inline>
+            <wp:extent cx="5600700" cy="5600700"/>
+            <wp:effectExtent b="0" l="0" r="0" t="0"/>
+            <wp:docPr descr="Figura 1.7: Asociación indicadores Reconocimiento y respeto de la diversidad." title="" id="1" name="Picture"/>
+            <a:graphic>
+              <a:graphicData uri="http://schemas.openxmlformats.org/drawingml/2006/picture">
+                <pic:pic>
+                  <pic:nvPicPr>
+                    <pic:cNvPr descr="output/graphs/diversidad_cor.png" id="0" name="Picture"/>
+                    <pic:cNvPicPr>
+                      <a:picLocks noChangeArrowheads="1" noChangeAspect="1"/>
+                    </pic:cNvPicPr>
+                  </pic:nvPicPr>
+                  <pic:blipFill>
+                    <a:blip r:embed="rId35"/>
+                    <a:stretch>
+                      <a:fillRect/>
+                    </a:stretch>
+                  </pic:blipFill>
+                  <pic:spPr bwMode="auto">
+                    <a:xfrm>
+                      <a:off x="0" y="0"/>
+                      <a:ext cx="5600700" cy="5600700"/>
+                    </a:xfrm>
+                    <a:prstGeom prst="rect">
+                      <a:avLst/>
+                    </a:prstGeom>
+                    <a:noFill/>
+                    <a:ln w="9525">
+                      <a:noFill/>
+                      <a:headEnd/>
+                      <a:tailEnd/>
+                    </a:ln>
+                  </pic:spPr>
+                </pic:pic>
+              </a:graphicData>
+            </a:graphic>
+          </wp:inline>
+        </w:drawing>
+      </w:r>
+    </w:p>
+    <w:p>
+      <w:pPr>
+        <w:pStyle w:val="ImageCaption"/>
+      </w:pPr>
+      <w:r>
         <w:t xml:space="preserve">Figura 1.7: Asociación indicadores Reconocimiento y respeto de la diversidad.</w:t>
       </w:r>
     </w:p>
@@ -1350,7 +1659,7 @@
         <w:pStyle w:val="Textoindependiente"/>
       </w:pPr>
       <w:r>
-        <w:t xml:space="preserve">Para poder avanzar hacia la construcción de un índice basado en esta serie de indicadores utilizaremos análisis factorial exploratorio, que nos entrega información de las dimensiones comunes que subyacen a un conjunto de indicadores. La Tabla</w:t>
+        <w:t xml:space="preserve">Para poder avanzar hacia la construcción de un índice basado en esta serie de items utilizaremos análisis factorial exploratorio, que nos entrega información de las dimensiones comunes que subyacen a un conjunto de indicadores. La Tabla</w:t>
       </w:r>
       <w:r>
         <w:t xml:space="preserve"> </w:t>
@@ -1377,7 +1686,7 @@
       <w:tblPr>
         <w:tblStyle w:val="Table"/>
         <w:tblW w:type="pct" w:w="0.0"/>
-        <w:tblLook w:firstRow="0"/>
+        <w:tblLook w:firstRow="0" w:lastRow="0" w:firstColumn="0" w:lastColumn="0" w:noHBand="0" w:noVBand="0"/>
         <w:tblCaption w:val="Tabla 1.1: Dimensiones de reconocimiento y respeto de la diversidad."/>
       </w:tblPr>
       <w:tblGrid/>
@@ -1404,7 +1713,7 @@
                           </pic:cNvPicPr>
                         </pic:nvPicPr>
                         <pic:blipFill>
-                          <a:blip r:embed="rId33"/>
+                          <a:blip r:embed="rId36"/>
                           <a:stretch>
                             <a:fillRect/>
                           </a:stretch>
@@ -1463,22 +1772,31 @@
         <w:t xml:space="preserve">, luego un segundo factor asociado a las preguntas de inmigrantes, y finalmente un tercer factor asociado a la pregunta de adopción homoparental. Atendiendo ahora a la varianza asociada a estos factores (SS loadings), el primer factor representa casi un 30% de la varianza, el segundo alrededor de 20% y el tercero muy por debajo con 0.08. Por lo tanto podemos decir que hay mayor consistencia en los dos primeros factores, y entre ellos dos el asociado a diversidad es el más claro. Basándose en este análisis es posible proponer dos índices asociados a esta subdimensión y que serán calculados mediante puntajes factoriales: uno sobre diversidad y el otro sobre migrantes.</w:t>
       </w:r>
     </w:p>
+    <w:bookmarkEnd w:id="37"/>
+    <w:bookmarkStart w:id="42" w:name="sentido-de-pertenencia"/>
     <w:p>
       <w:pPr>
         <w:pStyle w:val="Ttulo2"/>
       </w:pPr>
-      <w:bookmarkStart w:id="34" w:name="sentido-de-pertenencia"/>
-      <w:r>
-        <w:t xml:space="preserve">1.2	Sentido de pertenencia</w:t>
-      </w:r>
-      <w:bookmarkEnd w:id="34"/>
+      <w:r>
+        <w:rPr>
+          <w:rStyle w:val="SectionNumber"/>
+        </w:rPr>
+        <w:t xml:space="preserve">1.2</w:t>
+      </w:r>
+      <w:r>
+        <w:tab/>
+      </w:r>
+      <w:r>
+        <w:t xml:space="preserve">Sentido de pertenencia</w:t>
+      </w:r>
     </w:p>
     <w:p>
       <w:pPr>
         <w:pStyle w:val="FirstParagraph"/>
       </w:pPr>
       <w:r>
-        <w:t xml:space="preserve">Una segunda dimensión de la definición propuesta corresponde al sentido de pertenencia, que</w:t>
+        <w:t xml:space="preserve">Una segunda dimensión de la definición propuesta por CEPAL para cohesión social corresponde al sentido de pertenencia, que</w:t>
       </w:r>
       <w:r>
         <w:t xml:space="preserve"> </w:t>
@@ -1708,7 +2026,7 @@
                     </pic:cNvPicPr>
                   </pic:nvPicPr>
                   <pic:blipFill>
-                    <a:blip r:embed="rId35"/>
+                    <a:blip r:embed="rId38"/>
                     <a:stretch>
                       <a:fillRect/>
                     </a:stretch>
@@ -1900,7 +2218,7 @@
                     </pic:cNvPicPr>
                   </pic:nvPicPr>
                   <pic:blipFill>
-                    <a:blip r:embed="rId36"/>
+                    <a:blip r:embed="rId39"/>
                     <a:stretch>
                       <a:fillRect/>
                     </a:stretch>
@@ -2033,267 +2351,6 @@
                 <pic:pic>
                   <pic:nvPicPr>
                     <pic:cNvPr descr="output/graphs/confianza-institucional.png" id="0" name="Picture"/>
-                    <pic:cNvPicPr>
-                      <a:picLocks noChangeArrowheads="1" noChangeAspect="1"/>
-                    </pic:cNvPicPr>
-                  </pic:nvPicPr>
-                  <pic:blipFill>
-                    <a:blip r:embed="rId37"/>
-                    <a:stretch>
-                      <a:fillRect/>
-                    </a:stretch>
-                  </pic:blipFill>
-                  <pic:spPr bwMode="auto">
-                    <a:xfrm>
-                      <a:off x="0" y="0"/>
-                      <a:ext cx="5600700" cy="2911510"/>
-                    </a:xfrm>
-                    <a:prstGeom prst="rect">
-                      <a:avLst/>
-                    </a:prstGeom>
-                    <a:noFill/>
-                    <a:ln w="9525">
-                      <a:noFill/>
-                      <a:headEnd/>
-                      <a:tailEnd/>
-                    </a:ln>
-                  </pic:spPr>
-                </pic:pic>
-              </a:graphicData>
-            </a:graphic>
-          </wp:inline>
-        </w:drawing>
-      </w:r>
-    </w:p>
-    <w:p>
-      <w:pPr>
-        <w:pStyle w:val="ImageCaption"/>
-      </w:pPr>
-      <w:r>
-        <w:t xml:space="preserve">Figura 1.10: Confianza en instituciones.</w:t>
-      </w:r>
-    </w:p>
-    <w:p>
-      <w:pPr>
-        <w:pStyle w:val="CaptionedFigure"/>
-      </w:pPr>
-      <w:r>
-        <w:drawing>
-          <wp:inline>
-            <wp:extent cx="5600700" cy="5600700"/>
-            <wp:effectExtent b="0" l="0" r="0" t="0"/>
-            <wp:docPr descr="Figura 1.11: Asociación indicadores Confianza institucional." title="" id="1" name="Picture"/>
-            <a:graphic>
-              <a:graphicData uri="http://schemas.openxmlformats.org/drawingml/2006/picture">
-                <pic:pic>
-                  <pic:nvPicPr>
-                    <pic:cNvPr descr="output/graphs/confianza-institucional_cor.png" id="0" name="Picture"/>
-                    <pic:cNvPicPr>
-                      <a:picLocks noChangeArrowheads="1" noChangeAspect="1"/>
-                    </pic:cNvPicPr>
-                  </pic:nvPicPr>
-                  <pic:blipFill>
-                    <a:blip r:embed="rId38"/>
-                    <a:stretch>
-                      <a:fillRect/>
-                    </a:stretch>
-                  </pic:blipFill>
-                  <pic:spPr bwMode="auto">
-                    <a:xfrm>
-                      <a:off x="0" y="0"/>
-                      <a:ext cx="5600700" cy="5600700"/>
-                    </a:xfrm>
-                    <a:prstGeom prst="rect">
-                      <a:avLst/>
-                    </a:prstGeom>
-                    <a:noFill/>
-                    <a:ln w="9525">
-                      <a:noFill/>
-                      <a:headEnd/>
-                      <a:tailEnd/>
-                    </a:ln>
-                  </pic:spPr>
-                </pic:pic>
-              </a:graphicData>
-            </a:graphic>
-          </wp:inline>
-        </w:drawing>
-      </w:r>
-    </w:p>
-    <w:p>
-      <w:pPr>
-        <w:pStyle w:val="ImageCaption"/>
-      </w:pPr>
-      <w:r>
-        <w:t xml:space="preserve">Figura 1.11: Asociación indicadores Confianza institucional.</w:t>
-      </w:r>
-    </w:p>
-    <w:p>
-      <w:pPr>
-        <w:pStyle w:val="Ttulo2"/>
-      </w:pPr>
-      <w:bookmarkStart w:id="39" w:name="orientación-hacia-el-bien-común"/>
-      <w:r>
-        <w:t xml:space="preserve">1.3	Orientación hacia el bien común</w:t>
-      </w:r>
-      <w:bookmarkEnd w:id="39"/>
-    </w:p>
-    <w:p>
-      <w:pPr>
-        <w:pStyle w:val="FirstParagraph"/>
-      </w:pPr>
-      <w:r>
-        <w:t xml:space="preserve">Esta tercera dimensión refiere a</w:t>
-      </w:r>
-      <w:r>
-        <w:t xml:space="preserve"> </w:t>
-      </w:r>
-      <w:r>
-        <w:t xml:space="preserve">“</w:t>
-      </w:r>
-      <w:r>
-        <w:t xml:space="preserve">una actitud favorable a acciones que propendan a un mayor bienestar colectivo versus el beneficio puramente individual como parte de un proyecto compartido, o bien, como indican Sorj y Tironi (2007), aceptar “vivir en un orden colectivo que les reportará beneficios, así como sacrificios individuales</w:t>
-      </w:r>
-      <w:r>
-        <w:t xml:space="preserve">”</w:t>
-      </w:r>
-      <w:r>
-        <w:t xml:space="preserve">."</w:t>
-      </w:r>
-      <w:r>
-        <w:t xml:space="preserve"> </w:t>
-      </w:r>
-      <w:r>
-        <w:t xml:space="preserve">(CEPAL,</w:t>
-      </w:r>
-      <w:r>
-        <w:t xml:space="preserve"> </w:t>
-      </w:r>
-      <w:hyperlink w:anchor="ref-cepal_Cohesion_2021">
-        <w:r>
-          <w:rPr>
-            <w:rStyle w:val="Hipervnculo"/>
-          </w:rPr>
-          <w:t xml:space="preserve">2021</w:t>
-        </w:r>
-      </w:hyperlink>
-      <w:r>
-        <w:t xml:space="preserve">, p. 46)</w:t>
-      </w:r>
-    </w:p>
-    <w:p>
-      <w:pPr>
-        <w:pStyle w:val="Textoindependiente"/>
-      </w:pPr>
-      <w:r>
-        <w:rPr>
-          <w:b/>
-        </w:rPr>
-        <w:t xml:space="preserve">Solidaridad</w:t>
-      </w:r>
-    </w:p>
-    <w:p>
-      <w:pPr>
-        <w:pStyle w:val="Textoindependiente"/>
-      </w:pPr>
-      <w:r>
-        <w:t xml:space="preserve">La subdimensión de solidaridad busca cuantificar la presencia de valores solidarios en los individuos de la sociedad. Esta solidaridad se basa en el</w:t>
-      </w:r>
-      <w:r>
-        <w:t xml:space="preserve"> </w:t>
-      </w:r>
-      <w:r>
-        <w:t xml:space="preserve">“</w:t>
-      </w:r>
-      <w:r>
-        <w:t xml:space="preserve">entendimiento de la reciprocidad aprendida en redes, y es un reflejo de la solidaridad que perciben recibir por parte del Estado y sus pares (CEPAL, 2007)</w:t>
-      </w:r>
-      <w:r>
-        <w:t xml:space="preserve">”</w:t>
-      </w:r>
-      <w:r>
-        <w:t xml:space="preserve"> </w:t>
-      </w:r>
-      <w:r>
-        <w:t xml:space="preserve">(CEPAL,</w:t>
-      </w:r>
-      <w:r>
-        <w:t xml:space="preserve"> </w:t>
-      </w:r>
-      <w:hyperlink w:anchor="ref-cepal_Cohesion_2021">
-        <w:r>
-          <w:rPr>
-            <w:rStyle w:val="Hipervnculo"/>
-          </w:rPr>
-          <w:t xml:space="preserve">2021</w:t>
-        </w:r>
-      </w:hyperlink>
-      <w:r>
-        <w:t xml:space="preserve">, p. 66)</w:t>
-      </w:r>
-      <w:r>
-        <w:t xml:space="preserve">.</w:t>
-      </w:r>
-    </w:p>
-    <w:p>
-      <w:pPr>
-        <w:pStyle w:val="Textoindependiente"/>
-      </w:pPr>
-      <w:r>
-        <w:t xml:space="preserve">En informe CEPAL utilizan el indicador</w:t>
-      </w:r>
-      <w:r>
-        <w:t xml:space="preserve"> </w:t>
-      </w:r>
-      <w:r>
-        <w:t xml:space="preserve">“</w:t>
-      </w:r>
-      <w:r>
-        <w:t xml:space="preserve">Asistencia a reuniones de un grupo de mejoras para la comunidad</w:t>
-      </w:r>
-      <w:r>
-        <w:t xml:space="preserve">”</w:t>
-      </w:r>
-      <w:r>
-        <w:t xml:space="preserve">, que cuantifica la asistencia a reuniones para mejorar su comunidad. Al trabajar con ELSOC se utilizará este indicador y otros siete que abordan un comportamiento prosocial y que están presentes en las cuatro olas. Un análisis descriptivo de estos indicadores se presentan en la Figura</w:t>
-      </w:r>
-      <w:r>
-        <w:t xml:space="preserve"> </w:t>
-      </w:r>
-      <w:r>
-        <w:t xml:space="preserve">1.12</w:t>
-      </w:r>
-      <w:r>
-        <w:t xml:space="preserve"> </w:t>
-      </w:r>
-      <w:r>
-        <w:t xml:space="preserve">y un análisis bivariado en la Figura</w:t>
-      </w:r>
-      <w:r>
-        <w:t xml:space="preserve"> </w:t>
-      </w:r>
-      <w:r>
-        <w:t xml:space="preserve">1.13</w:t>
-      </w:r>
-      <w:r>
-        <w:t xml:space="preserve">.</w:t>
-      </w:r>
-    </w:p>
-    <w:p>
-      <w:pPr>
-        <w:pStyle w:val="CaptionedFigure"/>
-      </w:pPr>
-      <w:r>
-        <w:drawing>
-          <wp:inline>
-            <wp:extent cx="5600700" cy="2911510"/>
-            <wp:effectExtent b="0" l="0" r="0" t="0"/>
-            <wp:docPr descr="Figura 1.12: Acciones de solidaridad." title="" id="1" name="Picture"/>
-            <a:graphic>
-              <a:graphicData uri="http://schemas.openxmlformats.org/drawingml/2006/picture">
-                <pic:pic>
-                  <pic:nvPicPr>
-                    <pic:cNvPr descr="output/graphs/solidaridad.png" id="0" name="Picture"/>
                     <pic:cNvPicPr>
                       <a:picLocks noChangeArrowheads="1" noChangeAspect="1"/>
                     </pic:cNvPicPr>
@@ -2331,7 +2388,7 @@
         <w:pStyle w:val="ImageCaption"/>
       </w:pPr>
       <w:r>
-        <w:t xml:space="preserve">Figura 1.12: Acciones de solidaridad.</w:t>
+        <w:t xml:space="preserve">Figura 1.10: Confianza en instituciones.</w:t>
       </w:r>
     </w:p>
     <w:p>
@@ -2343,12 +2400,12 @@
           <wp:inline>
             <wp:extent cx="5600700" cy="5600700"/>
             <wp:effectExtent b="0" l="0" r="0" t="0"/>
-            <wp:docPr descr="Figura 1.13: Asociación indicadores de solidaridad." title="" id="1" name="Picture"/>
+            <wp:docPr descr="Figura 1.11: Asociación indicadores Confianza institucional." title="" id="1" name="Picture"/>
             <a:graphic>
               <a:graphicData uri="http://schemas.openxmlformats.org/drawingml/2006/picture">
                 <pic:pic>
                   <pic:nvPicPr>
-                    <pic:cNvPr descr="output/graphs/solidaridad_cor.png" id="0" name="Picture"/>
+                    <pic:cNvPr descr="output/graphs/confianza-institucional_cor.png" id="0" name="Picture"/>
                     <pic:cNvPicPr>
                       <a:picLocks noChangeArrowheads="1" noChangeAspect="1"/>
                     </pic:cNvPicPr>
@@ -2386,26 +2443,34 @@
         <w:pStyle w:val="ImageCaption"/>
       </w:pPr>
       <w:r>
-        <w:t xml:space="preserve">Figura 1.13: Asociación indicadores de solidaridad.</w:t>
-      </w:r>
-    </w:p>
-    <w:p>
-      <w:pPr>
-        <w:pStyle w:val="Textoindependiente"/>
+        <w:t xml:space="preserve">Figura 1.11: Asociación indicadores Confianza institucional.</w:t>
+      </w:r>
+    </w:p>
+    <w:bookmarkEnd w:id="42"/>
+    <w:bookmarkStart w:id="50" w:name="orientación-hacia-el-bien-común"/>
+    <w:p>
+      <w:pPr>
+        <w:pStyle w:val="Ttulo2"/>
       </w:pPr>
       <w:r>
         <w:rPr>
-          <w:b/>
+          <w:rStyle w:val="SectionNumber"/>
         </w:rPr>
-        <w:t xml:space="preserve">Participación cívica</w:t>
-      </w:r>
-    </w:p>
-    <w:p>
-      <w:pPr>
-        <w:pStyle w:val="Textoindependiente"/>
-      </w:pPr>
-      <w:r>
-        <w:t xml:space="preserve">La subdimensión de participación cívica da cuenta de la voluntad de adherir a los espacios de participación del sistema político y la vinculación de los individuos con su comunidad. Esta participación</w:t>
+        <w:t xml:space="preserve">1.3</w:t>
+      </w:r>
+      <w:r>
+        <w:tab/>
+      </w:r>
+      <w:r>
+        <w:t xml:space="preserve">Orientación hacia el bien común</w:t>
+      </w:r>
+    </w:p>
+    <w:p>
+      <w:pPr>
+        <w:pStyle w:val="FirstParagraph"/>
+      </w:pPr>
+      <w:r>
+        <w:t xml:space="preserve">Esta tercera dimensión refiere a</w:t>
       </w:r>
       <w:r>
         <w:t xml:space="preserve"> </w:t>
@@ -2414,10 +2479,13 @@
         <w:t xml:space="preserve">“</w:t>
       </w:r>
       <w:r>
-        <w:t xml:space="preserve">promueve la participación ciudadana en los asuntos públcios, apoyando pryectos colectivas que representen sus opiniones o intereses políticos (Valdéz, Viramontes y Finol, 2016)</w:t>
+        <w:t xml:space="preserve">una actitud favorable a acciones que propendan a un mayor bienestar colectivo versus el beneficio puramente individual como parte de un proyecto compartido, o bien, como indican Sorj y Tironi (2007), aceptar “vivir en un orden colectivo que les reportará beneficios, así como sacrificios individuales</w:t>
       </w:r>
       <w:r>
         <w:t xml:space="preserve">”</w:t>
+      </w:r>
+      <w:r>
+        <w:t xml:space="preserve">."</w:t>
       </w:r>
       <w:r>
         <w:t xml:space="preserve"> </w:t>
@@ -2437,6 +2505,57 @@
         </w:r>
       </w:hyperlink>
       <w:r>
+        <w:t xml:space="preserve">, p. 46)</w:t>
+      </w:r>
+    </w:p>
+    <w:p>
+      <w:pPr>
+        <w:pStyle w:val="Textoindependiente"/>
+      </w:pPr>
+      <w:r>
+        <w:rPr>
+          <w:b/>
+        </w:rPr>
+        <w:t xml:space="preserve">Solidaridad</w:t>
+      </w:r>
+    </w:p>
+    <w:p>
+      <w:pPr>
+        <w:pStyle w:val="Textoindependiente"/>
+      </w:pPr>
+      <w:r>
+        <w:t xml:space="preserve">La subdimensión de solidaridad busca cuantificar la presencia de valores solidarios en los individuos de la sociedad. Esta solidaridad se basa en el</w:t>
+      </w:r>
+      <w:r>
+        <w:t xml:space="preserve"> </w:t>
+      </w:r>
+      <w:r>
+        <w:t xml:space="preserve">“</w:t>
+      </w:r>
+      <w:r>
+        <w:t xml:space="preserve">entendimiento de la reciprocidad aprendida en redes, y es un reflejo de la solidaridad que perciben recibir por parte del Estado y sus pares (CEPAL, 2007)</w:t>
+      </w:r>
+      <w:r>
+        <w:t xml:space="preserve">”</w:t>
+      </w:r>
+      <w:r>
+        <w:t xml:space="preserve"> </w:t>
+      </w:r>
+      <w:r>
+        <w:t xml:space="preserve">(CEPAL,</w:t>
+      </w:r>
+      <w:r>
+        <w:t xml:space="preserve"> </w:t>
+      </w:r>
+      <w:hyperlink w:anchor="ref-cepal_Cohesion_2021">
+        <w:r>
+          <w:rPr>
+            <w:rStyle w:val="Hipervnculo"/>
+          </w:rPr>
+          <w:t xml:space="preserve">2021</w:t>
+        </w:r>
+      </w:hyperlink>
+      <w:r>
         <w:t xml:space="preserve">, p. 66)</w:t>
       </w:r>
       <w:r>
@@ -2448,7 +2567,7 @@
         <w:pStyle w:val="Textoindependiente"/>
       </w:pPr>
       <w:r>
-        <w:t xml:space="preserve">En informe CEPAL se utilizaron los indicadores</w:t>
+        <w:t xml:space="preserve">En informe CEPAL utilizan el indicador</w:t>
       </w:r>
       <w:r>
         <w:t xml:space="preserve"> </w:t>
@@ -2457,91 +2576,31 @@
         <w:t xml:space="preserve">“</w:t>
       </w:r>
       <w:r>
-        <w:t xml:space="preserve">Tiene actividad política (firma peticiones, boicot, va a manifestaciones pacíficas, huelgas)</w:t>
+        <w:t xml:space="preserve">Asistencia a reuniones de un grupo de mejoras para la comunidad</w:t>
       </w:r>
       <w:r>
         <w:t xml:space="preserve">”</w:t>
       </w:r>
       <w:r>
-        <w:t xml:space="preserve">, que indica la predisposición hacia la actividad política,</w:t>
-      </w:r>
-      <w:r>
-        <w:t xml:space="preserve"> </w:t>
-      </w:r>
-      <w:r>
-        <w:t xml:space="preserve">“</w:t>
-      </w:r>
-      <w:r>
-        <w:t xml:space="preserve">Participación en organizaciones</w:t>
-      </w:r>
-      <w:r>
-        <w:t xml:space="preserve">”</w:t>
-      </w:r>
-      <w:r>
-        <w:t xml:space="preserve">, que busca medir la implicación de los individuos con su comunidad y</w:t>
-      </w:r>
-      <w:r>
-        <w:t xml:space="preserve"> </w:t>
-      </w:r>
-      <w:r>
-        <w:t xml:space="preserve">“</w:t>
-      </w:r>
-      <w:r>
-        <w:t xml:space="preserve">Voto en elecciones presidenciales</w:t>
-      </w:r>
-      <w:r>
-        <w:t xml:space="preserve">”</w:t>
-      </w:r>
-      <w:r>
-        <w:t xml:space="preserve">, que pretende capturar el grado de compromiso cívico con el sistema regente y la dirección de la sociedad. Al trabajar con ELSOC se utilizan cuatro indicadores de actividad política presentes en las cuatro olas, ocho indicadores de participación en organizaciones presentes en ola 1 y 3 y voto en elecciones 2013 y 2017 (ola 1 y 3). Un análisis descriptivo de estos indicadores se presentan en la Figura</w:t>
-      </w:r>
-      <w:r>
-        <w:t xml:space="preserve"> </w:t>
-      </w:r>
-      <w:r>
-        <w:t xml:space="preserve">1.14</w:t>
-      </w:r>
-      <w:r>
-        <w:t xml:space="preserve">, en la Figura</w:t>
-      </w:r>
-      <w:r>
-        <w:t xml:space="preserve"> </w:t>
-      </w:r>
-      <w:r>
-        <w:t xml:space="preserve">1.16</w:t>
-      </w:r>
-      <w:r>
-        <w:t xml:space="preserve"> </w:t>
-      </w:r>
-      <w:r>
-        <w:t xml:space="preserve">y en la Figura</w:t>
-      </w:r>
-      <w:r>
-        <w:t xml:space="preserve"> </w:t>
-      </w:r>
-      <w:r>
-        <w:t xml:space="preserve">1.18</w:t>
-      </w:r>
-      <w:r>
-        <w:t xml:space="preserve">, mientras que un análisis bivariado en la Figura</w:t>
-      </w:r>
-      <w:r>
-        <w:t xml:space="preserve"> </w:t>
-      </w:r>
-      <w:r>
-        <w:t xml:space="preserve">1.15</w:t>
-      </w:r>
-      <w:r>
-        <w:t xml:space="preserve"> </w:t>
-      </w:r>
-      <w:r>
-        <w:t xml:space="preserve">y en la Figura</w:t>
-      </w:r>
-      <w:r>
-        <w:t xml:space="preserve"> </w:t>
-      </w:r>
-      <w:r>
-        <w:t xml:space="preserve">1.17</w:t>
+        <w:t xml:space="preserve">, que cuantifica la asistencia a reuniones para mejorar su comunidad. Al trabajar con ELSOC se utilizará este indicador y otros siete que abordan un comportamiento prosocial y que están presentes en las cuatro olas. Un análisis descriptivo de estos indicadores se presentan en la Figura</w:t>
+      </w:r>
+      <w:r>
+        <w:t xml:space="preserve"> </w:t>
+      </w:r>
+      <w:r>
+        <w:t xml:space="preserve">1.12</w:t>
+      </w:r>
+      <w:r>
+        <w:t xml:space="preserve"> </w:t>
+      </w:r>
+      <w:r>
+        <w:t xml:space="preserve">y un análisis bivariado en la Figura</w:t>
+      </w:r>
+      <w:r>
+        <w:t xml:space="preserve"> </w:t>
+      </w:r>
+      <w:r>
+        <w:t xml:space="preserve">1.13</w:t>
       </w:r>
       <w:r>
         <w:t xml:space="preserve">.</w:t>
@@ -2556,18 +2615,18 @@
           <wp:inline>
             <wp:extent cx="5600700" cy="2911510"/>
             <wp:effectExtent b="0" l="0" r="0" t="0"/>
-            <wp:docPr descr="Figura 1.14: Participación en actividades cívicas." title="" id="1" name="Picture"/>
+            <wp:docPr descr="Figura 1.12: Acciones de solidaridad." title="" id="1" name="Picture"/>
             <a:graphic>
               <a:graphicData uri="http://schemas.openxmlformats.org/drawingml/2006/picture">
                 <pic:pic>
                   <pic:nvPicPr>
-                    <pic:cNvPr descr="output/graphs/participacion-civica.png" id="0" name="Picture"/>
+                    <pic:cNvPr descr="output/graphs/solidaridad.png" id="0" name="Picture"/>
                     <pic:cNvPicPr>
                       <a:picLocks noChangeArrowheads="1" noChangeAspect="1"/>
                     </pic:cNvPicPr>
                   </pic:nvPicPr>
                   <pic:blipFill>
-                    <a:blip r:embed="rId42"/>
+                    <a:blip r:embed="rId43"/>
                     <a:stretch>
                       <a:fillRect/>
                     </a:stretch>
@@ -2599,7 +2658,7 @@
         <w:pStyle w:val="ImageCaption"/>
       </w:pPr>
       <w:r>
-        <w:t xml:space="preserve">Figura 1.14: Participación en actividades cívicas.</w:t>
+        <w:t xml:space="preserve">Figura 1.12: Acciones de solidaridad.</w:t>
       </w:r>
     </w:p>
     <w:p>
@@ -2611,18 +2670,18 @@
           <wp:inline>
             <wp:extent cx="5600700" cy="5600700"/>
             <wp:effectExtent b="0" l="0" r="0" t="0"/>
-            <wp:docPr descr="Figura 1.15: Asociación indicadores participación cívica." title="" id="1" name="Picture"/>
+            <wp:docPr descr="Figura 1.13: Asociación indicadores de solidaridad." title="" id="1" name="Picture"/>
             <a:graphic>
               <a:graphicData uri="http://schemas.openxmlformats.org/drawingml/2006/picture">
                 <pic:pic>
                   <pic:nvPicPr>
-                    <pic:cNvPr descr="output/graphs/participacion-civica_cor.png" id="0" name="Picture"/>
+                    <pic:cNvPr descr="output/graphs/solidaridad_cor.png" id="0" name="Picture"/>
                     <pic:cNvPicPr>
                       <a:picLocks noChangeArrowheads="1" noChangeAspect="1"/>
                     </pic:cNvPicPr>
                   </pic:nvPicPr>
                   <pic:blipFill>
-                    <a:blip r:embed="rId43"/>
+                    <a:blip r:embed="rId44"/>
                     <a:stretch>
                       <a:fillRect/>
                     </a:stretch>
@@ -2654,7 +2713,7 @@
         <w:pStyle w:val="ImageCaption"/>
       </w:pPr>
       <w:r>
-        <w:t xml:space="preserve">Figura 1.15: Asociación indicadores participación cívica.</w:t>
+        <w:t xml:space="preserve">Figura 1.13: Asociación indicadores de solidaridad.</w:t>
       </w:r>
     </w:p>
     <w:p>
@@ -2665,7 +2724,154 @@
         <w:rPr>
           <w:b/>
         </w:rPr>
+        <w:t xml:space="preserve">Participación cívica</w:t>
+      </w:r>
+    </w:p>
+    <w:p>
+      <w:pPr>
+        <w:pStyle w:val="Textoindependiente"/>
+      </w:pPr>
+      <w:r>
+        <w:t xml:space="preserve">La subdimensión de participación cívica da cuenta de la voluntad de adherir a los espacios de participación del sistema político y la vinculación de los individuos con su comunidad. Esta participación</w:t>
+      </w:r>
+      <w:r>
+        <w:t xml:space="preserve"> </w:t>
+      </w:r>
+      <w:r>
+        <w:t xml:space="preserve">“</w:t>
+      </w:r>
+      <w:r>
+        <w:t xml:space="preserve">promueve la participación ciudadana en los asuntos públcios, apoyando pryectos colectivas que representen sus opiniones o intereses políticos (Valdéz, Viramontes y Finol, 2016)</w:t>
+      </w:r>
+      <w:r>
+        <w:t xml:space="preserve">”</w:t>
+      </w:r>
+      <w:r>
+        <w:t xml:space="preserve"> </w:t>
+      </w:r>
+      <w:r>
+        <w:t xml:space="preserve">(CEPAL,</w:t>
+      </w:r>
+      <w:r>
+        <w:t xml:space="preserve"> </w:t>
+      </w:r>
+      <w:hyperlink w:anchor="ref-cepal_Cohesion_2021">
+        <w:r>
+          <w:rPr>
+            <w:rStyle w:val="Hipervnculo"/>
+          </w:rPr>
+          <w:t xml:space="preserve">2021</w:t>
+        </w:r>
+      </w:hyperlink>
+      <w:r>
+        <w:t xml:space="preserve">, p. 66)</w:t>
+      </w:r>
+      <w:r>
+        <w:t xml:space="preserve">.</w:t>
+      </w:r>
+    </w:p>
+    <w:p>
+      <w:pPr>
+        <w:pStyle w:val="Textoindependiente"/>
+      </w:pPr>
+      <w:r>
+        <w:t xml:space="preserve">En informe CEPAL se utilizaron los indicadores</w:t>
+      </w:r>
+      <w:r>
+        <w:t xml:space="preserve"> </w:t>
+      </w:r>
+      <w:r>
+        <w:t xml:space="preserve">“</w:t>
+      </w:r>
+      <w:r>
+        <w:t xml:space="preserve">Tiene actividad política (firma peticiones, boicot, va a manifestaciones pacíficas, huelgas)</w:t>
+      </w:r>
+      <w:r>
+        <w:t xml:space="preserve">”</w:t>
+      </w:r>
+      <w:r>
+        <w:t xml:space="preserve">, que indica la predisposición hacia la actividad política,</w:t>
+      </w:r>
+      <w:r>
+        <w:t xml:space="preserve"> </w:t>
+      </w:r>
+      <w:r>
+        <w:t xml:space="preserve">“</w:t>
+      </w:r>
+      <w:r>
         <w:t xml:space="preserve">Participación en organizaciones</w:t>
+      </w:r>
+      <w:r>
+        <w:t xml:space="preserve">”</w:t>
+      </w:r>
+      <w:r>
+        <w:t xml:space="preserve">, que busca medir la implicación de los individuos con su comunidad y</w:t>
+      </w:r>
+      <w:r>
+        <w:t xml:space="preserve"> </w:t>
+      </w:r>
+      <w:r>
+        <w:t xml:space="preserve">“</w:t>
+      </w:r>
+      <w:r>
+        <w:t xml:space="preserve">Voto en elecciones presidenciales</w:t>
+      </w:r>
+      <w:r>
+        <w:t xml:space="preserve">”</w:t>
+      </w:r>
+      <w:r>
+        <w:t xml:space="preserve">, que pretende capturar el grado de compromiso cívico con el sistema regente y la dirección de la sociedad. Al trabajar con ELSOC se utilizan cuatro indicadores de actividad política presentes en las cuatro olas, ocho indicadores de participación en organizaciones presentes en ola 1 y 3 y voto en elecciones 2013 y 2017 (ola 1 y 3). Un análisis descriptivo de estos indicadores se presentan en la Figura</w:t>
+      </w:r>
+      <w:r>
+        <w:t xml:space="preserve"> </w:t>
+      </w:r>
+      <w:r>
+        <w:t xml:space="preserve">1.14</w:t>
+      </w:r>
+      <w:r>
+        <w:t xml:space="preserve">, en la Figura</w:t>
+      </w:r>
+      <w:r>
+        <w:t xml:space="preserve"> </w:t>
+      </w:r>
+      <w:r>
+        <w:t xml:space="preserve">1.16</w:t>
+      </w:r>
+      <w:r>
+        <w:t xml:space="preserve"> </w:t>
+      </w:r>
+      <w:r>
+        <w:t xml:space="preserve">y en la Figura</w:t>
+      </w:r>
+      <w:r>
+        <w:t xml:space="preserve"> </w:t>
+      </w:r>
+      <w:r>
+        <w:t xml:space="preserve">1.18</w:t>
+      </w:r>
+      <w:r>
+        <w:t xml:space="preserve">, mientras que un análisis bivariado en la Figura</w:t>
+      </w:r>
+      <w:r>
+        <w:t xml:space="preserve"> </w:t>
+      </w:r>
+      <w:r>
+        <w:t xml:space="preserve">1.15</w:t>
+      </w:r>
+      <w:r>
+        <w:t xml:space="preserve"> </w:t>
+      </w:r>
+      <w:r>
+        <w:t xml:space="preserve">y en la Figura</w:t>
+      </w:r>
+      <w:r>
+        <w:t xml:space="preserve"> </w:t>
+      </w:r>
+      <w:r>
+        <w:t xml:space="preserve">1.17</w:t>
+      </w:r>
+      <w:r>
+        <w:t xml:space="preserve">.</w:t>
       </w:r>
     </w:p>
     <w:p>
@@ -2677,18 +2883,18 @@
           <wp:inline>
             <wp:extent cx="5600700" cy="2911510"/>
             <wp:effectExtent b="0" l="0" r="0" t="0"/>
-            <wp:docPr descr="Figura 1.16: Participación en organizaciones sociales." title="" id="1" name="Picture"/>
+            <wp:docPr descr="Figura 1.14: Participación en actividades cívicas." title="" id="1" name="Picture"/>
             <a:graphic>
               <a:graphicData uri="http://schemas.openxmlformats.org/drawingml/2006/picture">
                 <pic:pic>
                   <pic:nvPicPr>
-                    <pic:cNvPr descr="output/graphs/participacion-organizaciones.png" id="0" name="Picture"/>
+                    <pic:cNvPr descr="output/graphs/participacion-civica.png" id="0" name="Picture"/>
                     <pic:cNvPicPr>
                       <a:picLocks noChangeArrowheads="1" noChangeAspect="1"/>
                     </pic:cNvPicPr>
                   </pic:nvPicPr>
                   <pic:blipFill>
-                    <a:blip r:embed="rId44"/>
+                    <a:blip r:embed="rId45"/>
                     <a:stretch>
                       <a:fillRect/>
                     </a:stretch>
@@ -2720,7 +2926,7 @@
         <w:pStyle w:val="ImageCaption"/>
       </w:pPr>
       <w:r>
-        <w:t xml:space="preserve">Figura 1.16: Participación en organizaciones sociales.</w:t>
+        <w:t xml:space="preserve">Figura 1.14: Participación en actividades cívicas.</w:t>
       </w:r>
     </w:p>
     <w:p>
@@ -2732,18 +2938,18 @@
           <wp:inline>
             <wp:extent cx="5600700" cy="5600700"/>
             <wp:effectExtent b="0" l="0" r="0" t="0"/>
-            <wp:docPr descr="Figura 1.17: Asociación indicadores participación en organizaciones." title="" id="1" name="Picture"/>
+            <wp:docPr descr="Figura 1.15: Asociación indicadores participación cívica." title="" id="1" name="Picture"/>
             <a:graphic>
               <a:graphicData uri="http://schemas.openxmlformats.org/drawingml/2006/picture">
                 <pic:pic>
                   <pic:nvPicPr>
-                    <pic:cNvPr descr="output/graphs/participacion-organizaciones_cor.png" id="0" name="Picture"/>
+                    <pic:cNvPr descr="output/graphs/participacion-civica_cor.png" id="0" name="Picture"/>
                     <pic:cNvPicPr>
                       <a:picLocks noChangeArrowheads="1" noChangeAspect="1"/>
                     </pic:cNvPicPr>
                   </pic:nvPicPr>
                   <pic:blipFill>
-                    <a:blip r:embed="rId45"/>
+                    <a:blip r:embed="rId46"/>
                     <a:stretch>
                       <a:fillRect/>
                     </a:stretch>
@@ -2775,7 +2981,7 @@
         <w:pStyle w:val="ImageCaption"/>
       </w:pPr>
       <w:r>
-        <w:t xml:space="preserve">Figura 1.17: Asociación indicadores participación en organizaciones.</w:t>
+        <w:t xml:space="preserve">Figura 1.15: Asociación indicadores participación cívica.</w:t>
       </w:r>
     </w:p>
     <w:p>
@@ -2786,7 +2992,7 @@
         <w:rPr>
           <w:b/>
         </w:rPr>
-        <w:t xml:space="preserve">Participación electoral</w:t>
+        <w:t xml:space="preserve">Participación en organizaciones</w:t>
       </w:r>
     </w:p>
     <w:p>
@@ -2798,18 +3004,18 @@
           <wp:inline>
             <wp:extent cx="5600700" cy="2911510"/>
             <wp:effectExtent b="0" l="0" r="0" t="0"/>
-            <wp:docPr descr="Figura 1.18: Participación en elecciones 2013 y 2017." title="" id="1" name="Picture"/>
+            <wp:docPr descr="Figura 1.16: Participación en organizaciones sociales." title="" id="1" name="Picture"/>
             <a:graphic>
               <a:graphicData uri="http://schemas.openxmlformats.org/drawingml/2006/picture">
                 <pic:pic>
                   <pic:nvPicPr>
-                    <pic:cNvPr descr="output/graphs/participacion-electoral.png" id="0" name="Picture"/>
+                    <pic:cNvPr descr="output/graphs/participacion-organizaciones.png" id="0" name="Picture"/>
                     <pic:cNvPicPr>
                       <a:picLocks noChangeArrowheads="1" noChangeAspect="1"/>
                     </pic:cNvPicPr>
                   </pic:nvPicPr>
                   <pic:blipFill>
-                    <a:blip r:embed="rId46"/>
+                    <a:blip r:embed="rId47"/>
                     <a:stretch>
                       <a:fillRect/>
                     </a:stretch>
@@ -2841,36 +3047,7 @@
         <w:pStyle w:val="ImageCaption"/>
       </w:pPr>
       <w:r>
-        <w:t xml:space="preserve">Figura 1.18: Participación en elecciones 2013 y 2017.</w:t>
-      </w:r>
-    </w:p>
-    <w:p>
-      <w:pPr>
-        <w:pStyle w:val="Ttulo2"/>
-      </w:pPr>
-      <w:bookmarkStart w:id="47" w:name="cohesión-territorial"/>
-      <w:r>
-        <w:t xml:space="preserve">1.4	Cohesión territorial</w:t>
-      </w:r>
-      <w:bookmarkEnd w:id="47"/>
-    </w:p>
-    <w:p>
-      <w:pPr>
-        <w:pStyle w:val="FirstParagraph"/>
-      </w:pPr>
-      <w:r>
-        <w:t xml:space="preserve">De manera adicional, se incorpora una dimensión sobre calidad de vida en el vecindario presente en ELSOC. Todos estos indicadores se encuentran presentes en las cuatro olas.</w:t>
-      </w:r>
-    </w:p>
-    <w:p>
-      <w:pPr>
-        <w:pStyle w:val="Textoindependiente"/>
-      </w:pPr>
-      <w:r>
-        <w:rPr>
-          <w:b/>
-        </w:rPr>
-        <w:t xml:space="preserve">Confianza en vecinos</w:t>
+        <w:t xml:space="preserve">Figura 1.16: Participación en organizaciones sociales.</w:t>
       </w:r>
     </w:p>
     <w:p>
@@ -2880,14 +3057,14 @@
       <w:r>
         <w:drawing>
           <wp:inline>
-            <wp:extent cx="5600700" cy="2911510"/>
+            <wp:extent cx="5600700" cy="5600700"/>
             <wp:effectExtent b="0" l="0" r="0" t="0"/>
-            <wp:docPr descr="Figura 1.19: Confianza en vecinos." title="" id="1" name="Picture"/>
+            <wp:docPr descr="Figura 1.17: Asociación indicadores participación en organizaciones." title="" id="1" name="Picture"/>
             <a:graphic>
               <a:graphicData uri="http://schemas.openxmlformats.org/drawingml/2006/picture">
                 <pic:pic>
                   <pic:nvPicPr>
-                    <pic:cNvPr descr="output/graphs/confianza-vecinos.png" id="0" name="Picture"/>
+                    <pic:cNvPr descr="output/graphs/participacion-organizaciones_cor.png" id="0" name="Picture"/>
                     <pic:cNvPicPr>
                       <a:picLocks noChangeArrowheads="1" noChangeAspect="1"/>
                     </pic:cNvPicPr>
@@ -2901,7 +3078,7 @@
                   <pic:spPr bwMode="auto">
                     <a:xfrm>
                       <a:off x="0" y="0"/>
-                      <a:ext cx="5600700" cy="2911510"/>
+                      <a:ext cx="5600700" cy="5600700"/>
                     </a:xfrm>
                     <a:prstGeom prst="rect">
                       <a:avLst/>
@@ -2925,7 +3102,7 @@
         <w:pStyle w:val="ImageCaption"/>
       </w:pPr>
       <w:r>
-        <w:t xml:space="preserve">Figura 1.19: Confianza en vecinos.</w:t>
+        <w:t xml:space="preserve">Figura 1.17: Asociación indicadores participación en organizaciones.</w:t>
       </w:r>
     </w:p>
     <w:p>
@@ -2936,7 +3113,7 @@
         <w:rPr>
           <w:b/>
         </w:rPr>
-        <w:t xml:space="preserve">Identificación barrial</w:t>
+        <w:t xml:space="preserve">Participación electoral</w:t>
       </w:r>
     </w:p>
     <w:p>
@@ -2948,12 +3125,12 @@
           <wp:inline>
             <wp:extent cx="5600700" cy="2911510"/>
             <wp:effectExtent b="0" l="0" r="0" t="0"/>
-            <wp:docPr descr="Figura 1.20: Identificación con el barrio." title="" id="1" name="Picture"/>
+            <wp:docPr descr="Figura 1.18: Participación en elecciones 2013 y 2017." title="" id="1" name="Picture"/>
             <a:graphic>
               <a:graphicData uri="http://schemas.openxmlformats.org/drawingml/2006/picture">
                 <pic:pic>
                   <pic:nvPicPr>
-                    <pic:cNvPr descr="output/graphs/cohesion-barrial.png" id="0" name="Picture"/>
+                    <pic:cNvPr descr="output/graphs/participacion-electoral.png" id="0" name="Picture"/>
                     <pic:cNvPicPr>
                       <a:picLocks noChangeArrowheads="1" noChangeAspect="1"/>
                     </pic:cNvPicPr>
@@ -2991,7 +3168,45 @@
         <w:pStyle w:val="ImageCaption"/>
       </w:pPr>
       <w:r>
-        <w:t xml:space="preserve">Figura 1.20: Identificación con el barrio.</w:t>
+        <w:t xml:space="preserve">Figura 1.18: Participación en elecciones 2013 y 2017.</w:t>
+      </w:r>
+    </w:p>
+    <w:bookmarkEnd w:id="50"/>
+    <w:bookmarkStart w:id="58" w:name="cohesión-territorial"/>
+    <w:p>
+      <w:pPr>
+        <w:pStyle w:val="Ttulo2"/>
+      </w:pPr>
+      <w:r>
+        <w:rPr>
+          <w:rStyle w:val="SectionNumber"/>
+        </w:rPr>
+        <w:t xml:space="preserve">1.4</w:t>
+      </w:r>
+      <w:r>
+        <w:tab/>
+      </w:r>
+      <w:r>
+        <w:t xml:space="preserve">Cohesión territorial</w:t>
+      </w:r>
+    </w:p>
+    <w:p>
+      <w:pPr>
+        <w:pStyle w:val="FirstParagraph"/>
+      </w:pPr>
+      <w:r>
+        <w:t xml:space="preserve">De manera adicional, se incorpora una dimensión sobre calidad de vida en el vecindario presente en ELSOC. Todos estos indicadores se encuentran presentes en las cuatro olas.</w:t>
+      </w:r>
+    </w:p>
+    <w:p>
+      <w:pPr>
+        <w:pStyle w:val="Textoindependiente"/>
+      </w:pPr>
+      <w:r>
+        <w:rPr>
+          <w:b/>
+        </w:rPr>
+        <w:t xml:space="preserve">Confianza en vecinos</w:t>
       </w:r>
     </w:p>
     <w:p>
@@ -3001,80 +3216,14 @@
       <w:r>
         <w:drawing>
           <wp:inline>
-            <wp:extent cx="5600700" cy="5600700"/>
+            <wp:extent cx="5600700" cy="2911510"/>
             <wp:effectExtent b="0" l="0" r="0" t="0"/>
-            <wp:docPr descr="Figura 1.21: Asociación indicadores identificación barrial." title="" id="1" name="Picture"/>
+            <wp:docPr descr="Figura 1.19: Confianza en vecinos." title="" id="1" name="Picture"/>
             <a:graphic>
               <a:graphicData uri="http://schemas.openxmlformats.org/drawingml/2006/picture">
                 <pic:pic>
                   <pic:nvPicPr>
-                    <pic:cNvPr descr="output/graphs/cohesion-barrial_cor.png" id="0" name="Picture"/>
-                    <pic:cNvPicPr>
-                      <a:picLocks noChangeArrowheads="1" noChangeAspect="1"/>
-                    </pic:cNvPicPr>
-                  </pic:nvPicPr>
-                  <pic:blipFill>
-                    <a:blip r:embed="rId50"/>
-                    <a:stretch>
-                      <a:fillRect/>
-                    </a:stretch>
-                  </pic:blipFill>
-                  <pic:spPr bwMode="auto">
-                    <a:xfrm>
-                      <a:off x="0" y="0"/>
-                      <a:ext cx="5600700" cy="5600700"/>
-                    </a:xfrm>
-                    <a:prstGeom prst="rect">
-                      <a:avLst/>
-                    </a:prstGeom>
-                    <a:noFill/>
-                    <a:ln w="9525">
-                      <a:noFill/>
-                      <a:headEnd/>
-                      <a:tailEnd/>
-                    </a:ln>
-                  </pic:spPr>
-                </pic:pic>
-              </a:graphicData>
-            </a:graphic>
-          </wp:inline>
-        </w:drawing>
-      </w:r>
-    </w:p>
-    <w:p>
-      <w:pPr>
-        <w:pStyle w:val="ImageCaption"/>
-      </w:pPr>
-      <w:r>
-        <w:t xml:space="preserve">Figura 1.21: Asociación indicadores identificación barrial.</w:t>
-      </w:r>
-    </w:p>
-    <w:p>
-      <w:pPr>
-        <w:pStyle w:val="Textoindependiente"/>
-      </w:pPr>
-      <w:r>
-        <w:rPr>
-          <w:b/>
-        </w:rPr>
-        <w:t xml:space="preserve">Sociabilidad barrial</w:t>
-      </w:r>
-    </w:p>
-    <w:p>
-      <w:pPr>
-        <w:pStyle w:val="CaptionedFigure"/>
-      </w:pPr>
-      <w:r>
-        <w:drawing>
-          <wp:inline>
-            <wp:extent cx="5600700" cy="2911510"/>
-            <wp:effectExtent b="0" l="0" r="0" t="0"/>
-            <wp:docPr descr="Figura 1.22: Sociabilidad barrial." title="" id="1" name="Picture"/>
-            <a:graphic>
-              <a:graphicData uri="http://schemas.openxmlformats.org/drawingml/2006/picture">
-                <pic:pic>
-                  <pic:nvPicPr>
-                    <pic:cNvPr descr="output/graphs/sociabilidad-barrial.png" id="0" name="Picture"/>
+                    <pic:cNvPr descr="output/graphs/confianza-vecinos.png" id="0" name="Picture"/>
                     <pic:cNvPicPr>
                       <a:picLocks noChangeArrowheads="1" noChangeAspect="1"/>
                     </pic:cNvPicPr>
@@ -3112,7 +3261,18 @@
         <w:pStyle w:val="ImageCaption"/>
       </w:pPr>
       <w:r>
-        <w:t xml:space="preserve">Figura 1.22: Sociabilidad barrial.</w:t>
+        <w:t xml:space="preserve">Figura 1.19: Confianza en vecinos.</w:t>
+      </w:r>
+    </w:p>
+    <w:p>
+      <w:pPr>
+        <w:pStyle w:val="Textoindependiente"/>
+      </w:pPr>
+      <w:r>
+        <w:rPr>
+          <w:b/>
+        </w:rPr>
+        <w:t xml:space="preserve">Identificación barrial</w:t>
       </w:r>
     </w:p>
     <w:p>
@@ -3122,20 +3282,75 @@
       <w:r>
         <w:drawing>
           <wp:inline>
-            <wp:extent cx="5600700" cy="5600700"/>
+            <wp:extent cx="5600700" cy="2911510"/>
             <wp:effectExtent b="0" l="0" r="0" t="0"/>
-            <wp:docPr descr="Figura 1.23: Asociación indicadores sociabilidad barrial." title="" id="1" name="Picture"/>
+            <wp:docPr descr="Figura 1.20: Identificación con el barrio." title="" id="1" name="Picture"/>
             <a:graphic>
               <a:graphicData uri="http://schemas.openxmlformats.org/drawingml/2006/picture">
                 <pic:pic>
                   <pic:nvPicPr>
-                    <pic:cNvPr descr="output/graphs/sociabilidad-barrial_cor.png" id="0" name="Picture"/>
+                    <pic:cNvPr descr="output/graphs/cohesion-barrial.png" id="0" name="Picture"/>
                     <pic:cNvPicPr>
                       <a:picLocks noChangeArrowheads="1" noChangeAspect="1"/>
                     </pic:cNvPicPr>
                   </pic:nvPicPr>
                   <pic:blipFill>
                     <a:blip r:embed="rId52"/>
+                    <a:stretch>
+                      <a:fillRect/>
+                    </a:stretch>
+                  </pic:blipFill>
+                  <pic:spPr bwMode="auto">
+                    <a:xfrm>
+                      <a:off x="0" y="0"/>
+                      <a:ext cx="5600700" cy="2911510"/>
+                    </a:xfrm>
+                    <a:prstGeom prst="rect">
+                      <a:avLst/>
+                    </a:prstGeom>
+                    <a:noFill/>
+                    <a:ln w="9525">
+                      <a:noFill/>
+                      <a:headEnd/>
+                      <a:tailEnd/>
+                    </a:ln>
+                  </pic:spPr>
+                </pic:pic>
+              </a:graphicData>
+            </a:graphic>
+          </wp:inline>
+        </w:drawing>
+      </w:r>
+    </w:p>
+    <w:p>
+      <w:pPr>
+        <w:pStyle w:val="ImageCaption"/>
+      </w:pPr>
+      <w:r>
+        <w:t xml:space="preserve">Figura 1.20: Identificación con el barrio.</w:t>
+      </w:r>
+    </w:p>
+    <w:p>
+      <w:pPr>
+        <w:pStyle w:val="CaptionedFigure"/>
+      </w:pPr>
+      <w:r>
+        <w:drawing>
+          <wp:inline>
+            <wp:extent cx="5600700" cy="5600700"/>
+            <wp:effectExtent b="0" l="0" r="0" t="0"/>
+            <wp:docPr descr="Figura 1.21: Asociación indicadores identificación barrial." title="" id="1" name="Picture"/>
+            <a:graphic>
+              <a:graphicData uri="http://schemas.openxmlformats.org/drawingml/2006/picture">
+                <pic:pic>
+                  <pic:nvPicPr>
+                    <pic:cNvPr descr="output/graphs/cohesion-barrial_cor.png" id="0" name="Picture"/>
+                    <pic:cNvPicPr>
+                      <a:picLocks noChangeArrowheads="1" noChangeAspect="1"/>
+                    </pic:cNvPicPr>
+                  </pic:nvPicPr>
+                  <pic:blipFill>
+                    <a:blip r:embed="rId53"/>
                     <a:stretch>
                       <a:fillRect/>
                     </a:stretch>
@@ -3167,7 +3382,7 @@
         <w:pStyle w:val="ImageCaption"/>
       </w:pPr>
       <w:r>
-        <w:t xml:space="preserve">Figura 1.23: Asociación indicadores sociabilidad barrial.</w:t>
+        <w:t xml:space="preserve">Figura 1.21: Asociación indicadores identificación barrial.</w:t>
       </w:r>
     </w:p>
     <w:p>
@@ -3178,7 +3393,7 @@
         <w:rPr>
           <w:b/>
         </w:rPr>
-        <w:t xml:space="preserve">Satisfacción residencial</w:t>
+        <w:t xml:space="preserve">Sociabilidad barrial</w:t>
       </w:r>
     </w:p>
     <w:p>
@@ -3190,18 +3405,18 @@
           <wp:inline>
             <wp:extent cx="5600700" cy="2911510"/>
             <wp:effectExtent b="0" l="0" r="0" t="0"/>
-            <wp:docPr descr="Figura 1.24: Satisfacción con el barrio." title="" id="1" name="Picture"/>
+            <wp:docPr descr="Figura 1.22: Sociabilidad barrial." title="" id="1" name="Picture"/>
             <a:graphic>
               <a:graphicData uri="http://schemas.openxmlformats.org/drawingml/2006/picture">
                 <pic:pic>
                   <pic:nvPicPr>
-                    <pic:cNvPr descr="output/graphs/satisfaccion-residencial.png" id="0" name="Picture"/>
+                    <pic:cNvPr descr="output/graphs/sociabilidad-barrial.png" id="0" name="Picture"/>
                     <pic:cNvPicPr>
                       <a:picLocks noChangeArrowheads="1" noChangeAspect="1"/>
                     </pic:cNvPicPr>
                   </pic:nvPicPr>
                   <pic:blipFill>
-                    <a:blip r:embed="rId53"/>
+                    <a:blip r:embed="rId54"/>
                     <a:stretch>
                       <a:fillRect/>
                     </a:stretch>
@@ -3233,7 +3448,7 @@
         <w:pStyle w:val="ImageCaption"/>
       </w:pPr>
       <w:r>
-        <w:t xml:space="preserve">Figura 1.24: Satisfacción con el barrio.</w:t>
+        <w:t xml:space="preserve">Figura 1.22: Sociabilidad barrial.</w:t>
       </w:r>
     </w:p>
     <w:p>
@@ -3245,18 +3460,18 @@
           <wp:inline>
             <wp:extent cx="5600700" cy="5600700"/>
             <wp:effectExtent b="0" l="0" r="0" t="0"/>
-            <wp:docPr descr="Figura 1.25: Asociación indicadores satisfacción residencial." title="" id="1" name="Picture"/>
+            <wp:docPr descr="Figura 1.23: Asociación indicadores sociabilidad barrial." title="" id="1" name="Picture"/>
             <a:graphic>
               <a:graphicData uri="http://schemas.openxmlformats.org/drawingml/2006/picture">
                 <pic:pic>
                   <pic:nvPicPr>
-                    <pic:cNvPr descr="output/graphs/satisfaccion-residencial_cor.png" id="0" name="Picture"/>
+                    <pic:cNvPr descr="output/graphs/sociabilidad-barrial_cor.png" id="0" name="Picture"/>
                     <pic:cNvPicPr>
                       <a:picLocks noChangeArrowheads="1" noChangeAspect="1"/>
                     </pic:cNvPicPr>
                   </pic:nvPicPr>
                   <pic:blipFill>
-                    <a:blip r:embed="rId54"/>
+                    <a:blip r:embed="rId55"/>
                     <a:stretch>
                       <a:fillRect/>
                     </a:stretch>
@@ -3288,41 +3503,181 @@
         <w:pStyle w:val="ImageCaption"/>
       </w:pPr>
       <w:r>
+        <w:t xml:space="preserve">Figura 1.23: Asociación indicadores sociabilidad barrial.</w:t>
+      </w:r>
+    </w:p>
+    <w:p>
+      <w:pPr>
+        <w:pStyle w:val="Textoindependiente"/>
+      </w:pPr>
+      <w:r>
+        <w:rPr>
+          <w:b/>
+        </w:rPr>
+        <w:t xml:space="preserve">Satisfacción residencial</w:t>
+      </w:r>
+    </w:p>
+    <w:p>
+      <w:pPr>
+        <w:pStyle w:val="CaptionedFigure"/>
+      </w:pPr>
+      <w:r>
+        <w:drawing>
+          <wp:inline>
+            <wp:extent cx="5600700" cy="2911510"/>
+            <wp:effectExtent b="0" l="0" r="0" t="0"/>
+            <wp:docPr descr="Figura 1.24: Satisfacción con el barrio." title="" id="1" name="Picture"/>
+            <a:graphic>
+              <a:graphicData uri="http://schemas.openxmlformats.org/drawingml/2006/picture">
+                <pic:pic>
+                  <pic:nvPicPr>
+                    <pic:cNvPr descr="output/graphs/satisfaccion-residencial.png" id="0" name="Picture"/>
+                    <pic:cNvPicPr>
+                      <a:picLocks noChangeArrowheads="1" noChangeAspect="1"/>
+                    </pic:cNvPicPr>
+                  </pic:nvPicPr>
+                  <pic:blipFill>
+                    <a:blip r:embed="rId56"/>
+                    <a:stretch>
+                      <a:fillRect/>
+                    </a:stretch>
+                  </pic:blipFill>
+                  <pic:spPr bwMode="auto">
+                    <a:xfrm>
+                      <a:off x="0" y="0"/>
+                      <a:ext cx="5600700" cy="2911510"/>
+                    </a:xfrm>
+                    <a:prstGeom prst="rect">
+                      <a:avLst/>
+                    </a:prstGeom>
+                    <a:noFill/>
+                    <a:ln w="9525">
+                      <a:noFill/>
+                      <a:headEnd/>
+                      <a:tailEnd/>
+                    </a:ln>
+                  </pic:spPr>
+                </pic:pic>
+              </a:graphicData>
+            </a:graphic>
+          </wp:inline>
+        </w:drawing>
+      </w:r>
+    </w:p>
+    <w:p>
+      <w:pPr>
+        <w:pStyle w:val="ImageCaption"/>
+      </w:pPr>
+      <w:r>
+        <w:t xml:space="preserve">Figura 1.24: Satisfacción con el barrio.</w:t>
+      </w:r>
+    </w:p>
+    <w:p>
+      <w:pPr>
+        <w:pStyle w:val="CaptionedFigure"/>
+      </w:pPr>
+      <w:r>
+        <w:drawing>
+          <wp:inline>
+            <wp:extent cx="5600700" cy="5600700"/>
+            <wp:effectExtent b="0" l="0" r="0" t="0"/>
+            <wp:docPr descr="Figura 1.25: Asociación indicadores satisfacción residencial." title="" id="1" name="Picture"/>
+            <a:graphic>
+              <a:graphicData uri="http://schemas.openxmlformats.org/drawingml/2006/picture">
+                <pic:pic>
+                  <pic:nvPicPr>
+                    <pic:cNvPr descr="output/graphs/satisfaccion-residencial_cor.png" id="0" name="Picture"/>
+                    <pic:cNvPicPr>
+                      <a:picLocks noChangeArrowheads="1" noChangeAspect="1"/>
+                    </pic:cNvPicPr>
+                  </pic:nvPicPr>
+                  <pic:blipFill>
+                    <a:blip r:embed="rId57"/>
+                    <a:stretch>
+                      <a:fillRect/>
+                    </a:stretch>
+                  </pic:blipFill>
+                  <pic:spPr bwMode="auto">
+                    <a:xfrm>
+                      <a:off x="0" y="0"/>
+                      <a:ext cx="5600700" cy="5600700"/>
+                    </a:xfrm>
+                    <a:prstGeom prst="rect">
+                      <a:avLst/>
+                    </a:prstGeom>
+                    <a:noFill/>
+                    <a:ln w="9525">
+                      <a:noFill/>
+                      <a:headEnd/>
+                      <a:tailEnd/>
+                    </a:ln>
+                  </pic:spPr>
+                </pic:pic>
+              </a:graphicData>
+            </a:graphic>
+          </wp:inline>
+        </w:drawing>
+      </w:r>
+    </w:p>
+    <w:p>
+      <w:pPr>
+        <w:pStyle w:val="ImageCaption"/>
+      </w:pPr>
+      <w:r>
         <w:t xml:space="preserve">Figura 1.25: Asociación indicadores satisfacción residencial.</w:t>
       </w:r>
     </w:p>
+    <w:bookmarkEnd w:id="58"/>
+    <w:bookmarkEnd w:id="59"/>
+    <w:bookmarkStart w:id="60" w:name="capítulo-ii"/>
     <w:p>
       <w:pPr>
         <w:pStyle w:val="Ttulo1"/>
       </w:pPr>
-      <w:bookmarkStart w:id="55" w:name="capítulo-ii"/>
-      <w:r>
-        <w:t xml:space="preserve">2	Capítulo II —</w:t>
-      </w:r>
-      <w:bookmarkEnd w:id="55"/>
-    </w:p>
+      <w:r>
+        <w:rPr>
+          <w:rStyle w:val="SectionNumber"/>
+        </w:rPr>
+        <w:t xml:space="preserve">2</w:t>
+      </w:r>
+      <w:r>
+        <w:tab/>
+      </w:r>
+      <w:r>
+        <w:t xml:space="preserve">Capítulo II —</w:t>
+      </w:r>
+    </w:p>
+    <w:bookmarkEnd w:id="60"/>
+    <w:bookmarkStart w:id="61" w:name="capítulo-iii"/>
     <w:p>
       <w:pPr>
         <w:pStyle w:val="Ttulo1"/>
       </w:pPr>
-      <w:bookmarkStart w:id="56" w:name="capítulo-iii"/>
-      <w:r>
-        <w:t xml:space="preserve">3	Capítulo III —</w:t>
-      </w:r>
-      <w:bookmarkEnd w:id="56"/>
-    </w:p>
+      <w:r>
+        <w:rPr>
+          <w:rStyle w:val="SectionNumber"/>
+        </w:rPr>
+        <w:t xml:space="preserve">3</w:t>
+      </w:r>
+      <w:r>
+        <w:tab/>
+      </w:r>
+      <w:r>
+        <w:t xml:space="preserve">Capítulo III —</w:t>
+      </w:r>
+    </w:p>
+    <w:bookmarkEnd w:id="61"/>
+    <w:bookmarkStart w:id="66" w:name="bibliografía"/>
     <w:p>
       <w:pPr>
         <w:pStyle w:val="Ttulo1"/>
       </w:pPr>
-      <w:bookmarkStart w:id="57" w:name="bibliografía"/>
       <w:r>
         <w:t xml:space="preserve">Bibliografía</w:t>
       </w:r>
-      <w:bookmarkEnd w:id="57"/>
-    </w:p>
-    <w:bookmarkStart w:id="60" w:name="refs"/>
-    <w:bookmarkStart w:id="58" w:name="ref-cepal_Cohesion_2021"/>
+    </w:p>
+    <w:bookmarkStart w:id="65" w:name="refs"/>
+    <w:bookmarkStart w:id="62" w:name="ref-cepal_Cohesion_2021"/>
     <w:p>
       <w:pPr>
         <w:pStyle w:val="Bibliografa"/>
@@ -3343,8 +3698,8 @@
         <w:t xml:space="preserve">.</w:t>
       </w:r>
     </w:p>
-    <w:bookmarkEnd w:id="58"/>
-    <w:bookmarkStart w:id="59" w:name="ref-coes_Radiografia_2019"/>
+    <w:bookmarkEnd w:id="62"/>
+    <w:bookmarkStart w:id="63" w:name="ref-coes_Radiografia_2019"/>
     <w:p>
       <w:pPr>
         <w:pStyle w:val="Bibliografa"/>
@@ -3365,8 +3720,34 @@
         <w:t xml:space="preserve">.</w:t>
       </w:r>
     </w:p>
-    <w:bookmarkEnd w:id="59"/>
-    <w:bookmarkEnd w:id="60"/>
+    <w:bookmarkEnd w:id="63"/>
+    <w:bookmarkStart w:id="64" w:name="ref-valenzuela_vinculos_2008"/>
+    <w:p>
+      <w:pPr>
+        <w:pStyle w:val="Bibliografa"/>
+      </w:pPr>
+      <w:r>
+        <w:t xml:space="preserve">Valenzuela, E., Schwartzman, S., Valenzuela, S., Scully, T., Somma, N., y Biehl, A. (2008).</w:t>
+      </w:r>
+      <w:r>
+        <w:t xml:space="preserve"> </w:t>
+      </w:r>
+      <w:r>
+        <w:rPr>
+          <w:i/>
+        </w:rPr>
+        <w:t xml:space="preserve">Vínculos, creencias e ilusiones. La cohesión social de los latinoamericanos Cieplan</w:t>
+      </w:r>
+      <w:r>
+        <w:t xml:space="preserve"> </w:t>
+      </w:r>
+      <w:r>
+        <w:t xml:space="preserve">(Uqbar). Santiago.</w:t>
+      </w:r>
+    </w:p>
+    <w:bookmarkEnd w:id="64"/>
+    <w:bookmarkEnd w:id="65"/>
+    <w:bookmarkEnd w:id="66"/>
     <w:sectPr>
       <w:headerReference w:type="default" r:id="rId9"/>
       <w:footerReference w:type="even" r:id="rId10"/>

</xml_diff>

<commit_message>
correccion margenes graficos correlaciones
</commit_message>
<xml_diff>
--- a/docs/cohesion-cepal-elsoc.docx
+++ b/docs/cohesion-cepal-elsoc.docx
@@ -68,14 +68,15 @@
         <w:t xml:space="preserve">2021-08-09</w:t>
       </w:r>
     </w:p>
-    <w:bookmarkStart w:id="22" w:name="presentación"/>
     <w:p>
       <w:pPr>
         <w:pStyle w:val="Ttulo1"/>
       </w:pPr>
+      <w:bookmarkStart w:id="20" w:name="presentación"/>
       <w:r>
         <w:t xml:space="preserve">Presentación</w:t>
       </w:r>
+      <w:bookmarkEnd w:id="20"/>
     </w:p>
     <w:p>
       <w:pPr>
@@ -87,7 +88,7 @@
       <w:r>
         <w:t xml:space="preserve"> </w:t>
       </w:r>
-      <w:hyperlink r:id="rId20">
+      <w:hyperlink r:id="rId21">
         <w:r>
           <w:rPr>
             <w:rStyle w:val="Hipervnculo"/>
@@ -101,7 +102,7 @@
       <w:r>
         <w:t xml:space="preserve"> </w:t>
       </w:r>
-      <w:hyperlink r:id="rId21">
+      <w:hyperlink r:id="rId22">
         <w:r>
           <w:rPr>
             <w:rStyle w:val="Hipervnculo"/>
@@ -120,35 +121,35 @@
     </w:p>
     <w:p>
       <w:pPr>
+        <w:pStyle w:val="Compact"/>
         <w:numPr>
+          <w:numId w:val="1001"/>
           <w:ilvl w:val="0"/>
+        </w:numPr>
+      </w:pPr>
+      <w:r>
+        <w:t xml:space="preserve">Juan Carlos Castillo</w:t>
+      </w:r>
+    </w:p>
+    <w:p>
+      <w:pPr>
+        <w:pStyle w:val="Compact"/>
+        <w:numPr>
           <w:numId w:val="1001"/>
+          <w:ilvl w:val="0"/>
         </w:numPr>
+      </w:pPr>
+      <w:r>
+        <w:t xml:space="preserve">Emmanuelle Barozet</w:t>
+      </w:r>
+    </w:p>
+    <w:p>
+      <w:pPr>
         <w:pStyle w:val="Compact"/>
-      </w:pPr>
-      <w:r>
-        <w:t xml:space="preserve">Juan Carlos Castillo</w:t>
-      </w:r>
-    </w:p>
-    <w:p>
-      <w:pPr>
         <w:numPr>
+          <w:numId w:val="1001"/>
           <w:ilvl w:val="0"/>
-          <w:numId w:val="1001"/>
         </w:numPr>
-        <w:pStyle w:val="Compact"/>
-      </w:pPr>
-      <w:r>
-        <w:t xml:space="preserve">Emmanuelle Barozet</w:t>
-      </w:r>
-    </w:p>
-    <w:p>
-      <w:pPr>
-        <w:numPr>
-          <w:ilvl w:val="0"/>
-          <w:numId w:val="1001"/>
-        </w:numPr>
-        <w:pStyle w:val="Compact"/>
       </w:pPr>
       <w:r>
         <w:t xml:space="preserve">Vicente Espinoza</w:t>
@@ -162,15 +163,15 @@
         <w:t xml:space="preserve">Ayudante de investigación: Kevin Carrasco.</w:t>
       </w:r>
     </w:p>
-    <w:bookmarkEnd w:id="22"/>
-    <w:bookmarkStart w:id="28" w:name="introducción"/>
     <w:p>
       <w:pPr>
         <w:pStyle w:val="Ttulo1"/>
       </w:pPr>
+      <w:bookmarkStart w:id="23" w:name="introducción"/>
       <w:r>
         <w:t xml:space="preserve">Introducción</w:t>
       </w:r>
+      <w:bookmarkEnd w:id="23"/>
     </w:p>
     <w:p>
       <w:pPr>
@@ -262,7 +263,7 @@
       <w:r>
         <w:t xml:space="preserve"> </w:t>
       </w:r>
-      <w:hyperlink r:id="rId23">
+      <w:hyperlink r:id="rId24">
         <w:r>
           <w:rPr>
             <w:rStyle w:val="Hipervnculo"/>
@@ -279,7 +280,7 @@
       <w:r>
         <w:t xml:space="preserve"> </w:t>
       </w:r>
-      <w:hyperlink r:id="rId24">
+      <w:hyperlink r:id="rId25">
         <w:r>
           <w:rPr>
             <w:rStyle w:val="Hipervnculo"/>
@@ -330,7 +331,7 @@
       <w:r>
         <w:t xml:space="preserve"> </w:t>
       </w:r>
-      <w:hyperlink r:id="rId20">
+      <w:hyperlink r:id="rId21">
         <w:r>
           <w:rPr>
             <w:rStyle w:val="Hipervnculo"/>
@@ -379,7 +380,7 @@
       <w:r>
         <w:t xml:space="preserve"> </w:t>
       </w:r>
-      <w:hyperlink r:id="rId25">
+      <w:hyperlink r:id="rId26">
         <w:r>
           <w:rPr>
             <w:rStyle w:val="Hipervnculo"/>
@@ -408,7 +409,7 @@
       <w:r>
         <w:t xml:space="preserve"> </w:t>
       </w:r>
-      <w:hyperlink r:id="rId26">
+      <w:hyperlink r:id="rId27">
         <w:r>
           <w:rPr>
             <w:rStyle w:val="Hipervnculo"/>
@@ -434,7 +435,7 @@
       <w:r>
         <w:t xml:space="preserve"> </w:t>
       </w:r>
-      <w:hyperlink r:id="rId27">
+      <w:hyperlink r:id="rId28">
         <w:r>
           <w:rPr>
             <w:rStyle w:val="Hipervnculo"/>
@@ -501,24 +502,15 @@
         <w:t xml:space="preserve">El presente documento se estructura en tres capítulos principales. El primer capítulo está abocado a medición de cohesión social, donde se proponen indicadores de ELSOC para las distintas subdimensiones de cohesión social propuestas por CEPAL. EL segundo capítulo toma estos indicadores por dimensión y subdimensión y analiza su cambio/estabilidad en el tiempo en Chile entre 2016 y 2020. Finalmente, el capítulo 3 ahonda en los determinantes sociales de los posibles cambios detectados en el capítulo 2.</w:t>
       </w:r>
     </w:p>
-    <w:bookmarkEnd w:id="28"/>
-    <w:bookmarkStart w:id="59" w:name="X16d40039807cae30872e78d593544bd6d1c7da9"/>
     <w:p>
       <w:pPr>
         <w:pStyle w:val="Ttulo1"/>
       </w:pPr>
-      <w:r>
-        <w:rPr>
-          <w:rStyle w:val="SectionNumber"/>
-        </w:rPr>
-        <w:t xml:space="preserve">1</w:t>
-      </w:r>
-      <w:r>
-        <w:tab/>
-      </w:r>
-      <w:r>
-        <w:t xml:space="preserve">Medición de cohesión social con indicadores ELSOC</w:t>
-      </w:r>
+      <w:bookmarkStart w:id="29" w:name="X16d40039807cae30872e78d593544bd6d1c7da9"/>
+      <w:r>
+        <w:t xml:space="preserve">1	Medición de cohesión social con indicadores ELSOC</w:t>
+      </w:r>
+      <w:bookmarkEnd w:id="29"/>
     </w:p>
     <w:p>
       <w:pPr>
@@ -572,7 +564,7 @@
                     </pic:cNvPicPr>
                   </pic:nvPicPr>
                   <pic:blipFill>
-                    <a:blip r:embed="rId29"/>
+                    <a:blip r:embed="rId30"/>
                     <a:stretch>
                       <a:fillRect/>
                     </a:stretch>
@@ -617,7 +609,7 @@
       <w:r>
         <w:t xml:space="preserve"> </w:t>
       </w:r>
-      <w:hyperlink r:id="rId20">
+      <w:hyperlink r:id="rId21">
         <w:r>
           <w:rPr>
             <w:rStyle w:val="Hipervnculo"/>
@@ -724,45 +716,89 @@
     <w:p>
       <w:pPr>
         <w:numPr>
+          <w:numId w:val="1002"/>
           <w:ilvl w:val="0"/>
+        </w:numPr>
+      </w:pPr>
+      <w:r>
+        <w:t xml:space="preserve">1 item: se considerará simplemente el puntaje de la variable.</w:t>
+      </w:r>
+    </w:p>
+    <w:p>
+      <w:pPr>
+        <w:numPr>
           <w:numId w:val="1002"/>
+          <w:ilvl w:val="0"/>
         </w:numPr>
       </w:pPr>
       <w:r>
-        <w:t xml:space="preserve">1 item: se considerará simplemente el puntaje de la variable.</w:t>
+        <w:t xml:space="preserve">2 items: se analizará la correlación entre ambas y sobre esta base se podrá proponer un promedio simple.</w:t>
       </w:r>
     </w:p>
     <w:p>
       <w:pPr>
         <w:numPr>
+          <w:numId w:val="1002"/>
           <w:ilvl w:val="0"/>
+        </w:numPr>
+      </w:pPr>
+      <w:r>
+        <w:t xml:space="preserve">3 items: se analizará la matriz de correlaciones y el alfa de Cronbach como medida de consistencia interna que permita trabajar con el promedio. Esta medida otorga un número que va entre 0 y 1, donde el nivele convencionales para considerar consistencia es 0.7 o mayor.</w:t>
+      </w:r>
+    </w:p>
+    <w:p>
+      <w:pPr>
+        <w:numPr>
           <w:numId w:val="1002"/>
+          <w:ilvl w:val="0"/>
         </w:numPr>
       </w:pPr>
       <w:r>
-        <w:t xml:space="preserve">2 items: se analizará la correlación entre ambas y sobre esta base se podrá proponer un promedio simple.</w:t>
-      </w:r>
-    </w:p>
-    <w:p>
-      <w:pPr>
+        <w:t xml:space="preserve">4 items o más: se realizará un análisis factorial exploratorio para evaluar la dimensionalidad subyacente a los items, y en base a este análisis se podrán proponer puntajes factoriales como índices.</w:t>
+      </w:r>
+    </w:p>
+    <w:p>
+      <w:pPr>
+        <w:pStyle w:val="FirstParagraph"/>
+      </w:pPr>
+      <w:r>
+        <w:t xml:space="preserve">A continuación se presenta el análisis ordenado por dimensiones:</w:t>
+      </w:r>
+    </w:p>
+    <w:p>
+      <w:pPr>
+        <w:pStyle w:val="Compact"/>
         <w:numPr>
+          <w:numId w:val="1003"/>
           <w:ilvl w:val="0"/>
-          <w:numId w:val="1002"/>
         </w:numPr>
       </w:pPr>
       <w:r>
-        <w:t xml:space="preserve">3 items: se analizará la matriz de correlaciones y el alfa de Cronbach como medida de consistencia interna que permita trabajar con el promedio. Esta medida otorga un número que va entre 0 y 1, donde el nivele convencionales para considerar consistencia es 0.7 o mayor.</w:t>
-      </w:r>
-    </w:p>
-    <w:p>
-      <w:pPr>
+        <w:t xml:space="preserve">Relaciones sociales de igualdad</w:t>
+      </w:r>
+    </w:p>
+    <w:p>
+      <w:pPr>
+        <w:pStyle w:val="Compact"/>
         <w:numPr>
+          <w:numId w:val="1003"/>
           <w:ilvl w:val="0"/>
-          <w:numId w:val="1002"/>
         </w:numPr>
       </w:pPr>
       <w:r>
-        <w:t xml:space="preserve">4 items o más: se realizará un análisis factorial exploratorio para evaluar la dimensionalidad subyacente a los items, y en base a este análisis se podrán proponer puntajes factoriales como índices.</w:t>
+        <w:t xml:space="preserve">Sentido de pertenencia</w:t>
+      </w:r>
+    </w:p>
+    <w:p>
+      <w:pPr>
+        <w:pStyle w:val="Compact"/>
+        <w:numPr>
+          <w:numId w:val="1003"/>
+          <w:ilvl w:val="0"/>
+        </w:numPr>
+      </w:pPr>
+      <w:r>
+        <w:t xml:space="preserve">Orientación hacia el bien común</w:t>
       </w:r>
     </w:p>
     <w:p>
@@ -770,70 +806,18 @@
         <w:pStyle w:val="FirstParagraph"/>
       </w:pPr>
       <w:r>
-        <w:t xml:space="preserve">A continuación se presenta el análisis ordenado por dimensiones:</w:t>
-      </w:r>
-    </w:p>
-    <w:p>
-      <w:pPr>
-        <w:numPr>
-          <w:ilvl w:val="0"/>
-          <w:numId w:val="1003"/>
-        </w:numPr>
-        <w:pStyle w:val="Compact"/>
-      </w:pPr>
-      <w:r>
-        <w:t xml:space="preserve">Relaciones sociales de igualdad</w:t>
-      </w:r>
-    </w:p>
-    <w:p>
-      <w:pPr>
-        <w:numPr>
-          <w:ilvl w:val="0"/>
-          <w:numId w:val="1003"/>
-        </w:numPr>
-        <w:pStyle w:val="Compact"/>
-      </w:pPr>
-      <w:r>
-        <w:t xml:space="preserve">Sentido de pertenencia</w:t>
-      </w:r>
-    </w:p>
-    <w:p>
-      <w:pPr>
-        <w:numPr>
-          <w:ilvl w:val="0"/>
-          <w:numId w:val="1003"/>
-        </w:numPr>
-        <w:pStyle w:val="Compact"/>
-      </w:pPr>
-      <w:r>
-        <w:t xml:space="preserve">Orientación hacia el bien común</w:t>
-      </w:r>
-    </w:p>
-    <w:p>
-      <w:pPr>
-        <w:pStyle w:val="FirstParagraph"/>
-      </w:pPr>
-      <w:r>
         <w:t xml:space="preserve">Además de estas dimensiones del modelo de la CEPAL también se agrega una cuarta de cohesión social en el territorio, que se asocia a la confianza en vecinos, identificación barrial, sociabilidad barrial y satisfacción residencial.</w:t>
       </w:r>
     </w:p>
-    <w:bookmarkStart w:id="37" w:name="relaciones-sociales-de-igualdad"/>
     <w:p>
       <w:pPr>
         <w:pStyle w:val="Ttulo2"/>
       </w:pPr>
-      <w:r>
-        <w:rPr>
-          <w:rStyle w:val="SectionNumber"/>
-        </w:rPr>
-        <w:t xml:space="preserve">1.1</w:t>
-      </w:r>
-      <w:r>
-        <w:tab/>
-      </w:r>
-      <w:r>
-        <w:t xml:space="preserve">Relaciones sociales de igualdad</w:t>
-      </w:r>
+      <w:bookmarkStart w:id="31" w:name="relaciones-sociales-de-igualdad"/>
+      <w:r>
+        <w:t xml:space="preserve">1.1	Relaciones sociales de igualdad</w:t>
+      </w:r>
+      <w:bookmarkEnd w:id="31"/>
     </w:p>
     <w:p>
       <w:pPr>
@@ -999,7 +983,7 @@
                     </pic:cNvPicPr>
                   </pic:nvPicPr>
                   <pic:blipFill>
-                    <a:blip r:embed="rId30"/>
+                    <a:blip r:embed="rId32"/>
                     <a:stretch>
                       <a:fillRect/>
                     </a:stretch>
@@ -1210,300 +1194,6 @@
                 <pic:pic>
                   <pic:nvPicPr>
                     <pic:cNvPr descr="output/graphs/confianza-interpersonal.png" id="0" name="Picture"/>
-                    <pic:cNvPicPr>
-                      <a:picLocks noChangeArrowheads="1" noChangeAspect="1"/>
-                    </pic:cNvPicPr>
-                  </pic:nvPicPr>
-                  <pic:blipFill>
-                    <a:blip r:embed="rId31"/>
-                    <a:stretch>
-                      <a:fillRect/>
-                    </a:stretch>
-                  </pic:blipFill>
-                  <pic:spPr bwMode="auto">
-                    <a:xfrm>
-                      <a:off x="0" y="0"/>
-                      <a:ext cx="5600700" cy="2911510"/>
-                    </a:xfrm>
-                    <a:prstGeom prst="rect">
-                      <a:avLst/>
-                    </a:prstGeom>
-                    <a:noFill/>
-                    <a:ln w="9525">
-                      <a:noFill/>
-                      <a:headEnd/>
-                      <a:tailEnd/>
-                    </a:ln>
-                  </pic:spPr>
-                </pic:pic>
-              </a:graphicData>
-            </a:graphic>
-          </wp:inline>
-        </w:drawing>
-      </w:r>
-    </w:p>
-    <w:p>
-      <w:pPr>
-        <w:pStyle w:val="ImageCaption"/>
-      </w:pPr>
-      <w:r>
-        <w:t xml:space="preserve">Figura 1.3: Confianza interpersonal.</w:t>
-      </w:r>
-    </w:p>
-    <w:p>
-      <w:pPr>
-        <w:pStyle w:val="Textoindependiente"/>
-      </w:pPr>
-      <w:r>
-        <w:t xml:space="preserve">En la matriz de correlaciones de la Figura</w:t>
-      </w:r>
-      <w:r>
-        <w:t xml:space="preserve"> </w:t>
-      </w:r>
-      <w:r>
-        <w:t xml:space="preserve">1.4</w:t>
-      </w:r>
-      <w:r>
-        <w:t xml:space="preserve"> </w:t>
-      </w:r>
-      <w:r>
-        <w:t xml:space="preserve">vemos que las correlaciones entre los indicadores van en el rango bajo a moderado, donde los indicadores más correlacionados son A y B. Al calcular la consistencia interna de estos indicadores mediante alpha de Cronbach el resultado arroja 0.45, bastante por debajo del límite recomendable de 0.7. Por lo tanto, el índice sugerido para esta subdimensión considera un promedio solo de aquellos items que presentan una correlación mayor:</w:t>
-      </w:r>
-      <w:r>
-        <w:t xml:space="preserve"> </w:t>
-      </w:r>
-      <w:r>
-        <w:t xml:space="preserve">“</w:t>
-      </w:r>
-      <w:r>
-        <w:t xml:space="preserve">Se puede confiar en la mayoría de las personas</w:t>
-      </w:r>
-      <w:r>
-        <w:t xml:space="preserve">”</w:t>
-      </w:r>
-      <w:r>
-        <w:t xml:space="preserve"> </w:t>
-      </w:r>
-      <w:r>
-        <w:t xml:space="preserve">y</w:t>
-      </w:r>
-      <w:r>
-        <w:t xml:space="preserve"> </w:t>
-      </w:r>
-      <w:r>
-        <w:t xml:space="preserve">“</w:t>
-      </w:r>
-      <w:r>
-        <w:t xml:space="preserve">la mayoría de las personas trata de ayudar a los demás</w:t>
-      </w:r>
-      <w:r>
-        <w:t xml:space="preserve">”</w:t>
-      </w:r>
-      <w:r>
-        <w:t xml:space="preserve">.</w:t>
-      </w:r>
-    </w:p>
-    <w:p>
-      <w:pPr>
-        <w:pStyle w:val="CaptionedFigure"/>
-      </w:pPr>
-      <w:r>
-        <w:drawing>
-          <wp:inline>
-            <wp:extent cx="5600700" cy="5600700"/>
-            <wp:effectExtent b="0" l="0" r="0" t="0"/>
-            <wp:docPr descr="Figura 1.4: Asociación indicadores Confianza interpersonal." title="" id="1" name="Picture"/>
-            <a:graphic>
-              <a:graphicData uri="http://schemas.openxmlformats.org/drawingml/2006/picture">
-                <pic:pic>
-                  <pic:nvPicPr>
-                    <pic:cNvPr descr="output/graphs/confianza-interpersonal_cor.png" id="0" name="Picture"/>
-                    <pic:cNvPicPr>
-                      <a:picLocks noChangeArrowheads="1" noChangeAspect="1"/>
-                    </pic:cNvPicPr>
-                  </pic:nvPicPr>
-                  <pic:blipFill>
-                    <a:blip r:embed="rId32"/>
-                    <a:stretch>
-                      <a:fillRect/>
-                    </a:stretch>
-                  </pic:blipFill>
-                  <pic:spPr bwMode="auto">
-                    <a:xfrm>
-                      <a:off x="0" y="0"/>
-                      <a:ext cx="5600700" cy="5600700"/>
-                    </a:xfrm>
-                    <a:prstGeom prst="rect">
-                      <a:avLst/>
-                    </a:prstGeom>
-                    <a:noFill/>
-                    <a:ln w="9525">
-                      <a:noFill/>
-                      <a:headEnd/>
-                      <a:tailEnd/>
-                    </a:ln>
-                  </pic:spPr>
-                </pic:pic>
-              </a:graphicData>
-            </a:graphic>
-          </wp:inline>
-        </w:drawing>
-      </w:r>
-    </w:p>
-    <w:p>
-      <w:pPr>
-        <w:pStyle w:val="ImageCaption"/>
-      </w:pPr>
-      <w:r>
-        <w:t xml:space="preserve">Figura 1.4: Asociación indicadores Confianza interpersonal.</w:t>
-      </w:r>
-    </w:p>
-    <w:p>
-      <w:pPr>
-        <w:pStyle w:val="Textoindependiente"/>
-      </w:pPr>
-      <w:r>
-        <w:rPr>
-          <w:b/>
-        </w:rPr>
-        <w:t xml:space="preserve">Reconocimiento y respeto de la diversidad</w:t>
-      </w:r>
-    </w:p>
-    <w:p>
-      <w:pPr>
-        <w:pStyle w:val="Textoindependiente"/>
-      </w:pPr>
-      <w:r>
-        <w:t xml:space="preserve">Las relaciones sociales de igualdad suponen el reconocimiento de la dignidad del</w:t>
-      </w:r>
-      <w:r>
-        <w:t xml:space="preserve"> </w:t>
-      </w:r>
-      <w:r>
-        <w:t xml:space="preserve">“</w:t>
-      </w:r>
-      <w:r>
-        <w:t xml:space="preserve">otro</w:t>
-      </w:r>
-      <w:r>
-        <w:t xml:space="preserve">”</w:t>
-      </w:r>
-      <w:r>
-        <w:t xml:space="preserve"> </w:t>
-      </w:r>
-      <w:r>
-        <w:t xml:space="preserve">y el reconocimiento de ser parte de una comunidad de iguales en materia de derechos ciudadanos, siendo un elemento que surge de la interacción en redes y asociaciones con individuos de distintas características</w:t>
-      </w:r>
-      <w:r>
-        <w:t xml:space="preserve"> </w:t>
-      </w:r>
-      <w:r>
-        <w:t xml:space="preserve">(CEPAL,</w:t>
-      </w:r>
-      <w:r>
-        <w:t xml:space="preserve"> </w:t>
-      </w:r>
-      <w:hyperlink w:anchor="ref-cepal_Cohesion_2021">
-        <w:r>
-          <w:rPr>
-            <w:rStyle w:val="Hipervnculo"/>
-          </w:rPr>
-          <w:t xml:space="preserve">2021</w:t>
-        </w:r>
-      </w:hyperlink>
-      <w:r>
-        <w:t xml:space="preserve">)</w:t>
-      </w:r>
-      <w:r>
-        <w:t xml:space="preserve">.</w:t>
-      </w:r>
-    </w:p>
-    <w:p>
-      <w:pPr>
-        <w:pStyle w:val="Textoindependiente"/>
-      </w:pPr>
-      <w:r>
-        <w:t xml:space="preserve">En el informe de CEPAL se utilizan dos indicadores en esta subdimensión:</w:t>
-      </w:r>
-      <w:r>
-        <w:t xml:space="preserve"> </w:t>
-      </w:r>
-      <w:r>
-        <w:t xml:space="preserve">“</w:t>
-      </w:r>
-      <w:r>
-        <w:t xml:space="preserve">aprueba el derecho a contraer matrimonio de parejas del mismo sexo</w:t>
-      </w:r>
-      <w:r>
-        <w:t xml:space="preserve">”</w:t>
-      </w:r>
-      <w:r>
-        <w:t xml:space="preserve">, que se incluye con el objetivo de cuantificar la tolerancia hacia los individuos y comunidades con distinta orientación sexual y</w:t>
-      </w:r>
-      <w:r>
-        <w:t xml:space="preserve"> </w:t>
-      </w:r>
-      <w:r>
-        <w:t xml:space="preserve">“</w:t>
-      </w:r>
-      <w:r>
-        <w:t xml:space="preserve">Los hombres no tienen prioridad sobre la mujer, a la hora acceder a un trabajo</w:t>
-      </w:r>
-      <w:r>
-        <w:t xml:space="preserve">”</w:t>
-      </w:r>
-      <w:r>
-        <w:t xml:space="preserve">, que se incluye con el objetivo de cuantificar la cultura de igualdad de género en la sociedad. Además, se deja como pendiente la construcción de un indicador sobre tolerancia a personas de distinta raza y etnia, así como de percepción de discriminación. En el caso de ELSOC encontramos items distintos pero relacionados con actitudes hacia la diversidad: a) Chile pierde su identidad con la llegada de inmigrantes; b) con la llegada de inmigrantes aumenta el desempleo; c) grado de acuerdo con adopción homoparental; d) grado de confianza con personas homosexuales; e) grado de confianza con personas mapuche; y f) grado de confianza con personas inmigrantes. Los dos primeros items están presentes en las cuatro olas, adopción homoparental en olas 3 y 4 y el resto de indicadores en las olas 2 y 4. Un análisis descriptivo de estos items se presentan en la Figura</w:t>
-      </w:r>
-      <w:r>
-        <w:t xml:space="preserve"> </w:t>
-      </w:r>
-      <w:r>
-        <w:t xml:space="preserve">1.5</w:t>
-      </w:r>
-      <w:r>
-        <w:t xml:space="preserve"> </w:t>
-      </w:r>
-      <w:r>
-        <w:t xml:space="preserve">y en la Figura</w:t>
-      </w:r>
-      <w:r>
-        <w:t xml:space="preserve"> </w:t>
-      </w:r>
-      <w:r>
-        <w:t xml:space="preserve">1.6</w:t>
-      </w:r>
-      <w:r>
-        <w:t xml:space="preserve"> </w:t>
-      </w:r>
-      <w:r>
-        <w:t xml:space="preserve">y un análisis bivariado en la Figura</w:t>
-      </w:r>
-      <w:r>
-        <w:t xml:space="preserve"> </w:t>
-      </w:r>
-      <w:r>
-        <w:t xml:space="preserve">1.7</w:t>
-      </w:r>
-      <w:r>
-        <w:t xml:space="preserve">.</w:t>
-      </w:r>
-    </w:p>
-    <w:p>
-      <w:pPr>
-        <w:pStyle w:val="CaptionedFigure"/>
-      </w:pPr>
-      <w:r>
-        <w:drawing>
-          <wp:inline>
-            <wp:extent cx="5600700" cy="2911510"/>
-            <wp:effectExtent b="0" l="0" r="0" t="0"/>
-            <wp:docPr descr="Figura 1.5: Prejuicios hacia inmigrantes y adopción homoparental." title="" id="1" name="Picture"/>
-            <a:graphic>
-              <a:graphicData uri="http://schemas.openxmlformats.org/drawingml/2006/picture">
-                <pic:pic>
-                  <pic:nvPicPr>
-                    <pic:cNvPr descr="output/graphs/prejuicios.png" id="0" name="Picture"/>
                     <pic:cNvPicPr>
                       <a:picLocks noChangeArrowheads="1" noChangeAspect="1"/>
                     </pic:cNvPicPr>
@@ -1541,7 +1231,60 @@
         <w:pStyle w:val="ImageCaption"/>
       </w:pPr>
       <w:r>
-        <w:t xml:space="preserve">Figura 1.5: Prejuicios hacia inmigrantes y adopción homoparental.</w:t>
+        <w:t xml:space="preserve">Figura 1.3: Confianza interpersonal.</w:t>
+      </w:r>
+    </w:p>
+    <w:p>
+      <w:pPr>
+        <w:pStyle w:val="Textoindependiente"/>
+      </w:pPr>
+      <w:r>
+        <w:t xml:space="preserve">En la matriz de correlaciones de la Figura</w:t>
+      </w:r>
+      <w:r>
+        <w:t xml:space="preserve"> </w:t>
+      </w:r>
+      <w:r>
+        <w:t xml:space="preserve">1.4</w:t>
+      </w:r>
+      <w:r>
+        <w:t xml:space="preserve"> </w:t>
+      </w:r>
+      <w:r>
+        <w:t xml:space="preserve">vemos que las correlaciones entre los indicadores van en el rango bajo a moderado, donde los indicadores más correlacionados son A y B. Al calcular la consistencia interna de estos indicadores mediante alpha de Cronbach el resultado arroja 0.45, bastante por debajo del límite recomendable de 0.7. Por lo tanto, el índice sugerido para esta subdimensión considera un promedio solo de aquellos items que presentan una correlación mayor:</w:t>
+      </w:r>
+      <w:r>
+        <w:t xml:space="preserve"> </w:t>
+      </w:r>
+      <w:r>
+        <w:t xml:space="preserve">“</w:t>
+      </w:r>
+      <w:r>
+        <w:t xml:space="preserve">Se puede confiar en la mayoría de las personas</w:t>
+      </w:r>
+      <w:r>
+        <w:t xml:space="preserve">”</w:t>
+      </w:r>
+      <w:r>
+        <w:t xml:space="preserve"> </w:t>
+      </w:r>
+      <w:r>
+        <w:t xml:space="preserve">y</w:t>
+      </w:r>
+      <w:r>
+        <w:t xml:space="preserve"> </w:t>
+      </w:r>
+      <w:r>
+        <w:t xml:space="preserve">“</w:t>
+      </w:r>
+      <w:r>
+        <w:t xml:space="preserve">la mayoría de las personas trata de ayudar a los demás</w:t>
+      </w:r>
+      <w:r>
+        <w:t xml:space="preserve">”</w:t>
+      </w:r>
+      <w:r>
+        <w:t xml:space="preserve">.</w:t>
       </w:r>
     </w:p>
     <w:p>
@@ -1551,20 +1294,206 @@
       <w:r>
         <w:drawing>
           <wp:inline>
-            <wp:extent cx="5600700" cy="2911510"/>
+            <wp:extent cx="5600700" cy="2800350"/>
             <wp:effectExtent b="0" l="0" r="0" t="0"/>
-            <wp:docPr descr="Figura 1.6: Grado de confianza grupos sociales." title="" id="1" name="Picture"/>
+            <wp:docPr descr="Figura 1.4: Asociación indicadores Confianza interpersonal." title="" id="1" name="Picture"/>
             <a:graphic>
               <a:graphicData uri="http://schemas.openxmlformats.org/drawingml/2006/picture">
                 <pic:pic>
                   <pic:nvPicPr>
-                    <pic:cNvPr descr="output/graphs/diversidad.png" id="0" name="Picture"/>
+                    <pic:cNvPr descr="output/graphs/confianza-interpersonal_cor.png" id="0" name="Picture"/>
                     <pic:cNvPicPr>
                       <a:picLocks noChangeArrowheads="1" noChangeAspect="1"/>
                     </pic:cNvPicPr>
                   </pic:nvPicPr>
                   <pic:blipFill>
                     <a:blip r:embed="rId34"/>
+                    <a:stretch>
+                      <a:fillRect/>
+                    </a:stretch>
+                  </pic:blipFill>
+                  <pic:spPr bwMode="auto">
+                    <a:xfrm>
+                      <a:off x="0" y="0"/>
+                      <a:ext cx="5600700" cy="2800350"/>
+                    </a:xfrm>
+                    <a:prstGeom prst="rect">
+                      <a:avLst/>
+                    </a:prstGeom>
+                    <a:noFill/>
+                    <a:ln w="9525">
+                      <a:noFill/>
+                      <a:headEnd/>
+                      <a:tailEnd/>
+                    </a:ln>
+                  </pic:spPr>
+                </pic:pic>
+              </a:graphicData>
+            </a:graphic>
+          </wp:inline>
+        </w:drawing>
+      </w:r>
+    </w:p>
+    <w:p>
+      <w:pPr>
+        <w:pStyle w:val="ImageCaption"/>
+      </w:pPr>
+      <w:r>
+        <w:t xml:space="preserve">Figura 1.4: Asociación indicadores Confianza interpersonal.</w:t>
+      </w:r>
+    </w:p>
+    <w:p>
+      <w:pPr>
+        <w:pStyle w:val="Textoindependiente"/>
+      </w:pPr>
+      <w:r>
+        <w:rPr>
+          <w:b/>
+        </w:rPr>
+        <w:t xml:space="preserve">Reconocimiento y respeto de la diversidad</w:t>
+      </w:r>
+    </w:p>
+    <w:p>
+      <w:pPr>
+        <w:pStyle w:val="Textoindependiente"/>
+      </w:pPr>
+      <w:r>
+        <w:t xml:space="preserve">Las relaciones sociales de igualdad suponen el reconocimiento de la dignidad del</w:t>
+      </w:r>
+      <w:r>
+        <w:t xml:space="preserve"> </w:t>
+      </w:r>
+      <w:r>
+        <w:t xml:space="preserve">“</w:t>
+      </w:r>
+      <w:r>
+        <w:t xml:space="preserve">otro</w:t>
+      </w:r>
+      <w:r>
+        <w:t xml:space="preserve">”</w:t>
+      </w:r>
+      <w:r>
+        <w:t xml:space="preserve"> </w:t>
+      </w:r>
+      <w:r>
+        <w:t xml:space="preserve">y el reconocimiento de ser parte de una comunidad de iguales en materia de derechos ciudadanos, siendo un elemento que surge de la interacción en redes y asociaciones con individuos de distintas características</w:t>
+      </w:r>
+      <w:r>
+        <w:t xml:space="preserve"> </w:t>
+      </w:r>
+      <w:r>
+        <w:t xml:space="preserve">(CEPAL,</w:t>
+      </w:r>
+      <w:r>
+        <w:t xml:space="preserve"> </w:t>
+      </w:r>
+      <w:hyperlink w:anchor="ref-cepal_Cohesion_2021">
+        <w:r>
+          <w:rPr>
+            <w:rStyle w:val="Hipervnculo"/>
+          </w:rPr>
+          <w:t xml:space="preserve">2021</w:t>
+        </w:r>
+      </w:hyperlink>
+      <w:r>
+        <w:t xml:space="preserve">)</w:t>
+      </w:r>
+      <w:r>
+        <w:t xml:space="preserve">.</w:t>
+      </w:r>
+    </w:p>
+    <w:p>
+      <w:pPr>
+        <w:pStyle w:val="Textoindependiente"/>
+      </w:pPr>
+      <w:r>
+        <w:t xml:space="preserve">En el informe de CEPAL se utilizan dos indicadores en esta subdimensión:</w:t>
+      </w:r>
+      <w:r>
+        <w:t xml:space="preserve"> </w:t>
+      </w:r>
+      <w:r>
+        <w:t xml:space="preserve">“</w:t>
+      </w:r>
+      <w:r>
+        <w:t xml:space="preserve">aprueba el derecho a contraer matrimonio de parejas del mismo sexo</w:t>
+      </w:r>
+      <w:r>
+        <w:t xml:space="preserve">”</w:t>
+      </w:r>
+      <w:r>
+        <w:t xml:space="preserve">, que se incluye con el objetivo de cuantificar la tolerancia hacia los individuos y comunidades con distinta orientación sexual y</w:t>
+      </w:r>
+      <w:r>
+        <w:t xml:space="preserve"> </w:t>
+      </w:r>
+      <w:r>
+        <w:t xml:space="preserve">“</w:t>
+      </w:r>
+      <w:r>
+        <w:t xml:space="preserve">Los hombres no tienen prioridad sobre la mujer, a la hora acceder a un trabajo</w:t>
+      </w:r>
+      <w:r>
+        <w:t xml:space="preserve">”</w:t>
+      </w:r>
+      <w:r>
+        <w:t xml:space="preserve">, que se incluye con el objetivo de cuantificar la cultura de igualdad de género en la sociedad. Además, se deja como pendiente la construcción de un indicador sobre tolerancia a personas de distinta raza y etnia, así como de percepción de discriminación. En el caso de ELSOC encontramos items distintos pero relacionados con actitudes hacia la diversidad: a) Chile pierde su identidad con la llegada de inmigrantes; b) con la llegada de inmigrantes aumenta el desempleo; c) grado de acuerdo con adopción homoparental; d) grado de confianza con personas homosexuales; e) grado de confianza con personas mapuche; y f) grado de confianza con personas inmigrantes. Los dos primeros items están presentes en las cuatro olas, adopción homoparental en olas 3 y 4 y el resto de indicadores en las olas 2 y 4. Un análisis descriptivo de estos items se presentan en la Figura</w:t>
+      </w:r>
+      <w:r>
+        <w:t xml:space="preserve"> </w:t>
+      </w:r>
+      <w:r>
+        <w:t xml:space="preserve">1.5</w:t>
+      </w:r>
+      <w:r>
+        <w:t xml:space="preserve"> </w:t>
+      </w:r>
+      <w:r>
+        <w:t xml:space="preserve">y en la Figura</w:t>
+      </w:r>
+      <w:r>
+        <w:t xml:space="preserve"> </w:t>
+      </w:r>
+      <w:r>
+        <w:t xml:space="preserve">1.6</w:t>
+      </w:r>
+      <w:r>
+        <w:t xml:space="preserve"> </w:t>
+      </w:r>
+      <w:r>
+        <w:t xml:space="preserve">y un análisis bivariado en la Figura</w:t>
+      </w:r>
+      <w:r>
+        <w:t xml:space="preserve"> </w:t>
+      </w:r>
+      <w:r>
+        <w:t xml:space="preserve">1.7</w:t>
+      </w:r>
+      <w:r>
+        <w:t xml:space="preserve">.</w:t>
+      </w:r>
+    </w:p>
+    <w:p>
+      <w:pPr>
+        <w:pStyle w:val="CaptionedFigure"/>
+      </w:pPr>
+      <w:r>
+        <w:drawing>
+          <wp:inline>
+            <wp:extent cx="5600700" cy="2911510"/>
+            <wp:effectExtent b="0" l="0" r="0" t="0"/>
+            <wp:docPr descr="Figura 1.5: Prejuicios hacia inmigrantes y adopción homoparental." title="" id="1" name="Picture"/>
+            <a:graphic>
+              <a:graphicData uri="http://schemas.openxmlformats.org/drawingml/2006/picture">
+                <pic:pic>
+                  <pic:nvPicPr>
+                    <pic:cNvPr descr="output/graphs/prejuicios.png" id="0" name="Picture"/>
+                    <pic:cNvPicPr>
+                      <a:picLocks noChangeArrowheads="1" noChangeAspect="1"/>
+                    </pic:cNvPicPr>
+                  </pic:nvPicPr>
+                  <pic:blipFill>
+                    <a:blip r:embed="rId35"/>
                     <a:stretch>
                       <a:fillRect/>
                     </a:stretch>
@@ -1596,7 +1525,7 @@
         <w:pStyle w:val="ImageCaption"/>
       </w:pPr>
       <w:r>
-        <w:t xml:space="preserve">Figura 1.6: Grado de confianza grupos sociales.</w:t>
+        <w:t xml:space="preserve">Figura 1.5: Prejuicios hacia inmigrantes y adopción homoparental.</w:t>
       </w:r>
     </w:p>
     <w:p>
@@ -1606,20 +1535,20 @@
       <w:r>
         <w:drawing>
           <wp:inline>
-            <wp:extent cx="5600700" cy="5600700"/>
+            <wp:extent cx="5600700" cy="2911510"/>
             <wp:effectExtent b="0" l="0" r="0" t="0"/>
-            <wp:docPr descr="Figura 1.7: Asociación indicadores Reconocimiento y respeto de la diversidad." title="" id="1" name="Picture"/>
+            <wp:docPr descr="Figura 1.6: Grado de confianza grupos sociales." title="" id="1" name="Picture"/>
             <a:graphic>
               <a:graphicData uri="http://schemas.openxmlformats.org/drawingml/2006/picture">
                 <pic:pic>
                   <pic:nvPicPr>
-                    <pic:cNvPr descr="output/graphs/diversidad_cor.png" id="0" name="Picture"/>
+                    <pic:cNvPr descr="output/graphs/diversidad.png" id="0" name="Picture"/>
                     <pic:cNvPicPr>
                       <a:picLocks noChangeArrowheads="1" noChangeAspect="1"/>
                     </pic:cNvPicPr>
                   </pic:nvPicPr>
                   <pic:blipFill>
-                    <a:blip r:embed="rId35"/>
+                    <a:blip r:embed="rId36"/>
                     <a:stretch>
                       <a:fillRect/>
                     </a:stretch>
@@ -1627,7 +1556,7 @@
                   <pic:spPr bwMode="auto">
                     <a:xfrm>
                       <a:off x="0" y="0"/>
-                      <a:ext cx="5600700" cy="5600700"/>
+                      <a:ext cx="5600700" cy="2911510"/>
                     </a:xfrm>
                     <a:prstGeom prst="rect">
                       <a:avLst/>
@@ -1651,6 +1580,61 @@
         <w:pStyle w:val="ImageCaption"/>
       </w:pPr>
       <w:r>
+        <w:t xml:space="preserve">Figura 1.6: Grado de confianza grupos sociales.</w:t>
+      </w:r>
+    </w:p>
+    <w:p>
+      <w:pPr>
+        <w:pStyle w:val="CaptionedFigure"/>
+      </w:pPr>
+      <w:r>
+        <w:drawing>
+          <wp:inline>
+            <wp:extent cx="5600700" cy="2800350"/>
+            <wp:effectExtent b="0" l="0" r="0" t="0"/>
+            <wp:docPr descr="Figura 1.7: Asociación indicadores Reconocimiento y respeto de la diversidad." title="" id="1" name="Picture"/>
+            <a:graphic>
+              <a:graphicData uri="http://schemas.openxmlformats.org/drawingml/2006/picture">
+                <pic:pic>
+                  <pic:nvPicPr>
+                    <pic:cNvPr descr="output/graphs/diversidad_cor.png" id="0" name="Picture"/>
+                    <pic:cNvPicPr>
+                      <a:picLocks noChangeArrowheads="1" noChangeAspect="1"/>
+                    </pic:cNvPicPr>
+                  </pic:nvPicPr>
+                  <pic:blipFill>
+                    <a:blip r:embed="rId37"/>
+                    <a:stretch>
+                      <a:fillRect/>
+                    </a:stretch>
+                  </pic:blipFill>
+                  <pic:spPr bwMode="auto">
+                    <a:xfrm>
+                      <a:off x="0" y="0"/>
+                      <a:ext cx="5600700" cy="2800350"/>
+                    </a:xfrm>
+                    <a:prstGeom prst="rect">
+                      <a:avLst/>
+                    </a:prstGeom>
+                    <a:noFill/>
+                    <a:ln w="9525">
+                      <a:noFill/>
+                      <a:headEnd/>
+                      <a:tailEnd/>
+                    </a:ln>
+                  </pic:spPr>
+                </pic:pic>
+              </a:graphicData>
+            </a:graphic>
+          </wp:inline>
+        </w:drawing>
+      </w:r>
+    </w:p>
+    <w:p>
+      <w:pPr>
+        <w:pStyle w:val="ImageCaption"/>
+      </w:pPr>
+      <w:r>
         <w:t xml:space="preserve">Figura 1.7: Asociación indicadores Reconocimiento y respeto de la diversidad.</w:t>
       </w:r>
     </w:p>
@@ -1686,7 +1670,7 @@
       <w:tblPr>
         <w:tblStyle w:val="Table"/>
         <w:tblW w:type="pct" w:w="0.0"/>
-        <w:tblLook w:firstRow="0" w:lastRow="0" w:firstColumn="0" w:lastColumn="0" w:noHBand="0" w:noVBand="0"/>
+        <w:tblLook w:firstRow="0"/>
         <w:tblCaption w:val="Tabla 1.1: Dimensiones de reconocimiento y respeto de la diversidad."/>
       </w:tblPr>
       <w:tblGrid/>
@@ -1713,7 +1697,7 @@
                           </pic:cNvPicPr>
                         </pic:nvPicPr>
                         <pic:blipFill>
-                          <a:blip r:embed="rId36"/>
+                          <a:blip r:embed="rId38"/>
                           <a:stretch>
                             <a:fillRect/>
                           </a:stretch>
@@ -1772,24 +1756,15 @@
         <w:t xml:space="preserve">, luego un segundo factor asociado a las preguntas de inmigrantes, y finalmente un tercer factor asociado a la pregunta de adopción homoparental. Atendiendo ahora a la varianza asociada a estos factores (SS loadings), el primer factor representa casi un 30% de la varianza, el segundo alrededor de 20% y el tercero muy por debajo con 0.08. Por lo tanto podemos decir que hay mayor consistencia en los dos primeros factores, y entre ellos dos el asociado a diversidad es el más claro. Basándose en este análisis es posible proponer dos índices asociados a esta subdimensión y que serán calculados mediante puntajes factoriales: uno sobre diversidad y el otro sobre migrantes.</w:t>
       </w:r>
     </w:p>
-    <w:bookmarkEnd w:id="37"/>
-    <w:bookmarkStart w:id="42" w:name="sentido-de-pertenencia"/>
     <w:p>
       <w:pPr>
         <w:pStyle w:val="Ttulo2"/>
       </w:pPr>
-      <w:r>
-        <w:rPr>
-          <w:rStyle w:val="SectionNumber"/>
-        </w:rPr>
-        <w:t xml:space="preserve">1.2</w:t>
-      </w:r>
-      <w:r>
-        <w:tab/>
-      </w:r>
-      <w:r>
-        <w:t xml:space="preserve">Sentido de pertenencia</w:t>
-      </w:r>
+      <w:bookmarkStart w:id="39" w:name="sentido-de-pertenencia"/>
+      <w:r>
+        <w:t xml:space="preserve">1.2	Sentido de pertenencia</w:t>
+      </w:r>
+      <w:bookmarkEnd w:id="39"/>
     </w:p>
     <w:p>
       <w:pPr>
@@ -2021,336 +1996,6 @@
                 <pic:pic>
                   <pic:nvPicPr>
                     <pic:cNvPr descr="output/graphs/identificacion.png" id="0" name="Picture"/>
-                    <pic:cNvPicPr>
-                      <a:picLocks noChangeArrowheads="1" noChangeAspect="1"/>
-                    </pic:cNvPicPr>
-                  </pic:nvPicPr>
-                  <pic:blipFill>
-                    <a:blip r:embed="rId38"/>
-                    <a:stretch>
-                      <a:fillRect/>
-                    </a:stretch>
-                  </pic:blipFill>
-                  <pic:spPr bwMode="auto">
-                    <a:xfrm>
-                      <a:off x="0" y="0"/>
-                      <a:ext cx="5600700" cy="2911510"/>
-                    </a:xfrm>
-                    <a:prstGeom prst="rect">
-                      <a:avLst/>
-                    </a:prstGeom>
-                    <a:noFill/>
-                    <a:ln w="9525">
-                      <a:noFill/>
-                      <a:headEnd/>
-                      <a:tailEnd/>
-                    </a:ln>
-                  </pic:spPr>
-                </pic:pic>
-              </a:graphicData>
-            </a:graphic>
-          </wp:inline>
-        </w:drawing>
-      </w:r>
-    </w:p>
-    <w:p>
-      <w:pPr>
-        <w:pStyle w:val="ImageCaption"/>
-      </w:pPr>
-      <w:r>
-        <w:t xml:space="preserve">Figura 1.8: Identificación y orgullo con Chile.</w:t>
-      </w:r>
-    </w:p>
-    <w:p>
-      <w:pPr>
-        <w:pStyle w:val="Textoindependiente"/>
-      </w:pPr>
-      <w:r>
-        <w:rPr>
-          <w:b/>
-        </w:rPr>
-        <w:t xml:space="preserve">Percepción de justicia</w:t>
-      </w:r>
-    </w:p>
-    <w:p>
-      <w:pPr>
-        <w:pStyle w:val="Textoindependiente"/>
-      </w:pPr>
-      <w:r>
-        <w:t xml:space="preserve">La subdimensión de percepción de justicia refiere al examen que realizan los miembros de la sociedad respecto a la capacidad de las instituciones de entregar bienestar y/o distribuir el poder económico y político</w:t>
-      </w:r>
-      <w:r>
-        <w:t xml:space="preserve"> </w:t>
-      </w:r>
-      <w:r>
-        <w:t xml:space="preserve">(CEPAL,</w:t>
-      </w:r>
-      <w:r>
-        <w:t xml:space="preserve"> </w:t>
-      </w:r>
-      <w:hyperlink w:anchor="ref-cepal_Cohesion_2021">
-        <w:r>
-          <w:rPr>
-            <w:rStyle w:val="Hipervnculo"/>
-          </w:rPr>
-          <w:t xml:space="preserve">2021</w:t>
-        </w:r>
-      </w:hyperlink>
-      <w:r>
-        <w:t xml:space="preserve">)</w:t>
-      </w:r>
-      <w:r>
-        <w:t xml:space="preserve">.</w:t>
-      </w:r>
-    </w:p>
-    <w:p>
-      <w:pPr>
-        <w:pStyle w:val="Textoindependiente"/>
-      </w:pPr>
-      <w:r>
-        <w:t xml:space="preserve">En el informe de CEPAL se utilizan los indicadores</w:t>
-      </w:r>
-      <w:r>
-        <w:t xml:space="preserve"> </w:t>
-      </w:r>
-      <w:r>
-        <w:t xml:space="preserve">“</w:t>
-      </w:r>
-      <w:r>
-        <w:t xml:space="preserve">Se deben equiparar los sueldos, no mantener desigualdad para incentivar el esfuerzo personal</w:t>
-      </w:r>
-      <w:r>
-        <w:t xml:space="preserve">”</w:t>
-      </w:r>
-      <w:r>
-        <w:t xml:space="preserve">, que cuantifica percepciones respecto a aversiones hacia la desigualdad;</w:t>
-      </w:r>
-      <w:r>
-        <w:t xml:space="preserve"> </w:t>
-      </w:r>
-      <w:r>
-        <w:t xml:space="preserve">“</w:t>
-      </w:r>
-      <w:r>
-        <w:t xml:space="preserve">El trabajo a largo plazo da beneficios, no las conexiones o suerte</w:t>
-      </w:r>
-      <w:r>
-        <w:t xml:space="preserve">”</w:t>
-      </w:r>
-      <w:r>
-        <w:t xml:space="preserve">, que busca captar percepciones sobre la estructura de oportunidades en el país y las expectativas de movilidad social; y</w:t>
-      </w:r>
-      <w:r>
-        <w:t xml:space="preserve"> </w:t>
-      </w:r>
-      <w:r>
-        <w:t xml:space="preserve">“</w:t>
-      </w:r>
-      <w:r>
-        <w:t xml:space="preserve">El Estado debe implementar políticas para reducir la desigualdad de ingreso</w:t>
-      </w:r>
-      <w:r>
-        <w:t xml:space="preserve">”</w:t>
-      </w:r>
-      <w:r>
-        <w:t xml:space="preserve">, que aborda las percepciones respecto a la desigualdad de ingresos en el país. Al trabajar con ELSOC se utilizan los indicadores</w:t>
-      </w:r>
-      <w:r>
-        <w:t xml:space="preserve"> </w:t>
-      </w:r>
-      <w:r>
-        <w:t xml:space="preserve">“</w:t>
-      </w:r>
-      <w:r>
-        <w:t xml:space="preserve">En Chile las personas son recompensadas por su esfuerzo</w:t>
-      </w:r>
-      <w:r>
-        <w:t xml:space="preserve">”</w:t>
-      </w:r>
-      <w:r>
-        <w:t xml:space="preserve"> </w:t>
-      </w:r>
-      <w:r>
-        <w:t xml:space="preserve">y</w:t>
-      </w:r>
-      <w:r>
-        <w:t xml:space="preserve"> </w:t>
-      </w:r>
-      <w:r>
-        <w:t xml:space="preserve">“</w:t>
-      </w:r>
-      <w:r>
-        <w:t xml:space="preserve">En Chile las personas son recompensadas por su inteligencia</w:t>
-      </w:r>
-      <w:r>
-        <w:t xml:space="preserve">”</w:t>
-      </w:r>
-      <w:r>
-        <w:t xml:space="preserve">, presentes en todas las olas. Un análisis descriptivo de estos indicadores se presentan en la Figura</w:t>
-      </w:r>
-      <w:r>
-        <w:t xml:space="preserve"> </w:t>
-      </w:r>
-      <w:r>
-        <w:t xml:space="preserve">1.9</w:t>
-      </w:r>
-      <w:r>
-        <w:t xml:space="preserve">. La correlación entre estos indicadores es positiva y alta (r=0.7).</w:t>
-      </w:r>
-    </w:p>
-    <w:p>
-      <w:pPr>
-        <w:pStyle w:val="CaptionedFigure"/>
-      </w:pPr>
-      <w:r>
-        <w:drawing>
-          <wp:inline>
-            <wp:extent cx="5600700" cy="2911510"/>
-            <wp:effectExtent b="0" l="0" r="0" t="0"/>
-            <wp:docPr descr="Figura 1.9: Descriptivos Percepción de recompensa por esfuerzo e inteligencia." title="" id="1" name="Picture"/>
-            <a:graphic>
-              <a:graphicData uri="http://schemas.openxmlformats.org/drawingml/2006/picture">
-                <pic:pic>
-                  <pic:nvPicPr>
-                    <pic:cNvPr descr="output/graphs/justicia.png" id="0" name="Picture"/>
-                    <pic:cNvPicPr>
-                      <a:picLocks noChangeArrowheads="1" noChangeAspect="1"/>
-                    </pic:cNvPicPr>
-                  </pic:nvPicPr>
-                  <pic:blipFill>
-                    <a:blip r:embed="rId39"/>
-                    <a:stretch>
-                      <a:fillRect/>
-                    </a:stretch>
-                  </pic:blipFill>
-                  <pic:spPr bwMode="auto">
-                    <a:xfrm>
-                      <a:off x="0" y="0"/>
-                      <a:ext cx="5600700" cy="2911510"/>
-                    </a:xfrm>
-                    <a:prstGeom prst="rect">
-                      <a:avLst/>
-                    </a:prstGeom>
-                    <a:noFill/>
-                    <a:ln w="9525">
-                      <a:noFill/>
-                      <a:headEnd/>
-                      <a:tailEnd/>
-                    </a:ln>
-                  </pic:spPr>
-                </pic:pic>
-              </a:graphicData>
-            </a:graphic>
-          </wp:inline>
-        </w:drawing>
-      </w:r>
-    </w:p>
-    <w:p>
-      <w:pPr>
-        <w:pStyle w:val="ImageCaption"/>
-      </w:pPr>
-      <w:r>
-        <w:t xml:space="preserve">Figura 1.9: Descriptivos Percepción de recompensa por esfuerzo e inteligencia.</w:t>
-      </w:r>
-    </w:p>
-    <w:p>
-      <w:pPr>
-        <w:pStyle w:val="Textoindependiente"/>
-      </w:pPr>
-      <w:r>
-        <w:rPr>
-          <w:b/>
-        </w:rPr>
-        <w:t xml:space="preserve">Confianza institucional</w:t>
-      </w:r>
-    </w:p>
-    <w:p>
-      <w:pPr>
-        <w:pStyle w:val="Textoindependiente"/>
-      </w:pPr>
-      <w:r>
-        <w:t xml:space="preserve">La subdimensión de confianza institucional</w:t>
-      </w:r>
-      <w:r>
-        <w:t xml:space="preserve"> </w:t>
-      </w:r>
-      <w:r>
-        <w:t xml:space="preserve">“</w:t>
-      </w:r>
-      <w:r>
-        <w:t xml:space="preserve">mide la valoración implícita de las acciones llevadas a cabo por las instituciones para representar los valores de la sociedad y/o de orientar la acción hacia el bien colectivo (Warren, 2010)</w:t>
-      </w:r>
-      <w:r>
-        <w:t xml:space="preserve">”</w:t>
-      </w:r>
-      <w:r>
-        <w:t xml:space="preserve"> </w:t>
-      </w:r>
-      <w:r>
-        <w:t xml:space="preserve">(CEPAL,</w:t>
-      </w:r>
-      <w:r>
-        <w:t xml:space="preserve"> </w:t>
-      </w:r>
-      <w:hyperlink w:anchor="ref-cepal_Cohesion_2021">
-        <w:r>
-          <w:rPr>
-            <w:rStyle w:val="Hipervnculo"/>
-          </w:rPr>
-          <w:t xml:space="preserve">2021</w:t>
-        </w:r>
-      </w:hyperlink>
-      <w:r>
-        <w:t xml:space="preserve">, p. 66)</w:t>
-      </w:r>
-      <w:r>
-        <w:t xml:space="preserve">.</w:t>
-      </w:r>
-    </w:p>
-    <w:p>
-      <w:pPr>
-        <w:pStyle w:val="Textoindependiente"/>
-      </w:pPr>
-      <w:r>
-        <w:t xml:space="preserve">En informe CEPAL utilizan grado de confianza en (a) las cortes, (b) el Congreso Nacional, (c) la Policía Nacional, (d) los partidos políticos, (e) el ejecutivo y (f) las elecciones. Al trabajar con ELSOC se utilizan los siguientes ocho indicadores que están presentes en las cuatro olas: grado de confianza en (a) el gobierno, (b) los partidos políticos; (c) carabineros; (d) los sindicatos; (e) el poder judicial; (f) las empresas privadas; (g) el congreso nacional; y (h) el presidente/a de la república. Un análisis descriptivo de estos indicadores se presentan en la Figura</w:t>
-      </w:r>
-      <w:r>
-        <w:t xml:space="preserve"> </w:t>
-      </w:r>
-      <w:r>
-        <w:t xml:space="preserve">1.10</w:t>
-      </w:r>
-      <w:r>
-        <w:t xml:space="preserve"> </w:t>
-      </w:r>
-      <w:r>
-        <w:t xml:space="preserve">y un análisis bivariado en la Figura</w:t>
-      </w:r>
-      <w:r>
-        <w:t xml:space="preserve"> </w:t>
-      </w:r>
-      <w:r>
-        <w:t xml:space="preserve">1.11</w:t>
-      </w:r>
-      <w:r>
-        <w:t xml:space="preserve">.</w:t>
-      </w:r>
-    </w:p>
-    <w:p>
-      <w:pPr>
-        <w:pStyle w:val="CaptionedFigure"/>
-      </w:pPr>
-      <w:r>
-        <w:drawing>
-          <wp:inline>
-            <wp:extent cx="5600700" cy="2911510"/>
-            <wp:effectExtent b="0" l="0" r="0" t="0"/>
-            <wp:docPr descr="Figura 1.10: Confianza en instituciones." title="" id="1" name="Picture"/>
-            <a:graphic>
-              <a:graphicData uri="http://schemas.openxmlformats.org/drawingml/2006/picture">
-                <pic:pic>
-                  <pic:nvPicPr>
-                    <pic:cNvPr descr="output/graphs/confianza-institucional.png" id="0" name="Picture"/>
                     <pic:cNvPicPr>
                       <a:picLocks noChangeArrowheads="1" noChangeAspect="1"/>
                     </pic:cNvPicPr>
@@ -2388,104 +2033,26 @@
         <w:pStyle w:val="ImageCaption"/>
       </w:pPr>
       <w:r>
-        <w:t xml:space="preserve">Figura 1.10: Confianza en instituciones.</w:t>
-      </w:r>
-    </w:p>
-    <w:p>
-      <w:pPr>
-        <w:pStyle w:val="CaptionedFigure"/>
-      </w:pPr>
-      <w:r>
-        <w:drawing>
-          <wp:inline>
-            <wp:extent cx="5600700" cy="5600700"/>
-            <wp:effectExtent b="0" l="0" r="0" t="0"/>
-            <wp:docPr descr="Figura 1.11: Asociación indicadores Confianza institucional." title="" id="1" name="Picture"/>
-            <a:graphic>
-              <a:graphicData uri="http://schemas.openxmlformats.org/drawingml/2006/picture">
-                <pic:pic>
-                  <pic:nvPicPr>
-                    <pic:cNvPr descr="output/graphs/confianza-institucional_cor.png" id="0" name="Picture"/>
-                    <pic:cNvPicPr>
-                      <a:picLocks noChangeArrowheads="1" noChangeAspect="1"/>
-                    </pic:cNvPicPr>
-                  </pic:nvPicPr>
-                  <pic:blipFill>
-                    <a:blip r:embed="rId41"/>
-                    <a:stretch>
-                      <a:fillRect/>
-                    </a:stretch>
-                  </pic:blipFill>
-                  <pic:spPr bwMode="auto">
-                    <a:xfrm>
-                      <a:off x="0" y="0"/>
-                      <a:ext cx="5600700" cy="5600700"/>
-                    </a:xfrm>
-                    <a:prstGeom prst="rect">
-                      <a:avLst/>
-                    </a:prstGeom>
-                    <a:noFill/>
-                    <a:ln w="9525">
-                      <a:noFill/>
-                      <a:headEnd/>
-                      <a:tailEnd/>
-                    </a:ln>
-                  </pic:spPr>
-                </pic:pic>
-              </a:graphicData>
-            </a:graphic>
-          </wp:inline>
-        </w:drawing>
-      </w:r>
-    </w:p>
-    <w:p>
-      <w:pPr>
-        <w:pStyle w:val="ImageCaption"/>
-      </w:pPr>
-      <w:r>
-        <w:t xml:space="preserve">Figura 1.11: Asociación indicadores Confianza institucional.</w:t>
-      </w:r>
-    </w:p>
-    <w:bookmarkEnd w:id="42"/>
-    <w:bookmarkStart w:id="50" w:name="orientación-hacia-el-bien-común"/>
-    <w:p>
-      <w:pPr>
-        <w:pStyle w:val="Ttulo2"/>
+        <w:t xml:space="preserve">Figura 1.8: Identificación y orgullo con Chile.</w:t>
+      </w:r>
+    </w:p>
+    <w:p>
+      <w:pPr>
+        <w:pStyle w:val="Textoindependiente"/>
       </w:pPr>
       <w:r>
         <w:rPr>
-          <w:rStyle w:val="SectionNumber"/>
+          <w:b/>
         </w:rPr>
-        <w:t xml:space="preserve">1.3</w:t>
-      </w:r>
-      <w:r>
-        <w:tab/>
-      </w:r>
-      <w:r>
-        <w:t xml:space="preserve">Orientación hacia el bien común</w:t>
-      </w:r>
-    </w:p>
-    <w:p>
-      <w:pPr>
-        <w:pStyle w:val="FirstParagraph"/>
-      </w:pPr>
-      <w:r>
-        <w:t xml:space="preserve">Esta tercera dimensión refiere a</w:t>
-      </w:r>
-      <w:r>
-        <w:t xml:space="preserve"> </w:t>
-      </w:r>
-      <w:r>
-        <w:t xml:space="preserve">“</w:t>
-      </w:r>
-      <w:r>
-        <w:t xml:space="preserve">una actitud favorable a acciones que propendan a un mayor bienestar colectivo versus el beneficio puramente individual como parte de un proyecto compartido, o bien, como indican Sorj y Tironi (2007), aceptar “vivir en un orden colectivo que les reportará beneficios, así como sacrificios individuales</w:t>
-      </w:r>
-      <w:r>
-        <w:t xml:space="preserve">”</w:t>
-      </w:r>
-      <w:r>
-        <w:t xml:space="preserve">."</w:t>
+        <w:t xml:space="preserve">Percepción de justicia</w:t>
+      </w:r>
+    </w:p>
+    <w:p>
+      <w:pPr>
+        <w:pStyle w:val="Textoindependiente"/>
+      </w:pPr>
+      <w:r>
+        <w:t xml:space="preserve">La subdimensión de percepción de justicia refiere al examen que realizan los miembros de la sociedad respecto a la capacidad de las instituciones de entregar bienestar y/o distribuir el poder económico y político</w:t>
       </w:r>
       <w:r>
         <w:t xml:space="preserve"> </w:t>
@@ -2505,7 +2072,10 @@
         </w:r>
       </w:hyperlink>
       <w:r>
-        <w:t xml:space="preserve">, p. 46)</w:t>
+        <w:t xml:space="preserve">)</w:t>
+      </w:r>
+      <w:r>
+        <w:t xml:space="preserve">.</w:t>
       </w:r>
     </w:p>
     <w:p>
@@ -2513,18 +2083,7 @@
         <w:pStyle w:val="Textoindependiente"/>
       </w:pPr>
       <w:r>
-        <w:rPr>
-          <w:b/>
-        </w:rPr>
-        <w:t xml:space="preserve">Solidaridad</w:t>
-      </w:r>
-    </w:p>
-    <w:p>
-      <w:pPr>
-        <w:pStyle w:val="Textoindependiente"/>
-      </w:pPr>
-      <w:r>
-        <w:t xml:space="preserve">La subdimensión de solidaridad busca cuantificar la presencia de valores solidarios en los individuos de la sociedad. Esta solidaridad se basa en el</w:t>
+        <w:t xml:space="preserve">En el informe de CEPAL se utilizan los indicadores</w:t>
       </w:r>
       <w:r>
         <w:t xml:space="preserve"> </w:t>
@@ -2533,41 +2092,13 @@
         <w:t xml:space="preserve">“</w:t>
       </w:r>
       <w:r>
-        <w:t xml:space="preserve">entendimiento de la reciprocidad aprendida en redes, y es un reflejo de la solidaridad que perciben recibir por parte del Estado y sus pares (CEPAL, 2007)</w:t>
+        <w:t xml:space="preserve">Se deben equiparar los sueldos, no mantener desigualdad para incentivar el esfuerzo personal</w:t>
       </w:r>
       <w:r>
         <w:t xml:space="preserve">”</w:t>
       </w:r>
       <w:r>
-        <w:t xml:space="preserve"> </w:t>
-      </w:r>
-      <w:r>
-        <w:t xml:space="preserve">(CEPAL,</w:t>
-      </w:r>
-      <w:r>
-        <w:t xml:space="preserve"> </w:t>
-      </w:r>
-      <w:hyperlink w:anchor="ref-cepal_Cohesion_2021">
-        <w:r>
-          <w:rPr>
-            <w:rStyle w:val="Hipervnculo"/>
-          </w:rPr>
-          <w:t xml:space="preserve">2021</w:t>
-        </w:r>
-      </w:hyperlink>
-      <w:r>
-        <w:t xml:space="preserve">, p. 66)</w:t>
-      </w:r>
-      <w:r>
-        <w:t xml:space="preserve">.</w:t>
-      </w:r>
-    </w:p>
-    <w:p>
-      <w:pPr>
-        <w:pStyle w:val="Textoindependiente"/>
-      </w:pPr>
-      <w:r>
-        <w:t xml:space="preserve">En informe CEPAL utilizan el indicador</w:t>
+        <w:t xml:space="preserve">, que cuantifica percepciones respecto a aversiones hacia la desigualdad;</w:t>
       </w:r>
       <w:r>
         <w:t xml:space="preserve"> </w:t>
@@ -2576,34 +2107,70 @@
         <w:t xml:space="preserve">“</w:t>
       </w:r>
       <w:r>
-        <w:t xml:space="preserve">Asistencia a reuniones de un grupo de mejoras para la comunidad</w:t>
+        <w:t xml:space="preserve">El trabajo a largo plazo da beneficios, no las conexiones o suerte</w:t>
       </w:r>
       <w:r>
         <w:t xml:space="preserve">”</w:t>
       </w:r>
       <w:r>
-        <w:t xml:space="preserve">, que cuantifica la asistencia a reuniones para mejorar su comunidad. Al trabajar con ELSOC se utilizará este indicador y otros siete que abordan un comportamiento prosocial y que están presentes en las cuatro olas. Un análisis descriptivo de estos indicadores se presentan en la Figura</w:t>
-      </w:r>
-      <w:r>
-        <w:t xml:space="preserve"> </w:t>
-      </w:r>
-      <w:r>
-        <w:t xml:space="preserve">1.12</w:t>
-      </w:r>
-      <w:r>
-        <w:t xml:space="preserve"> </w:t>
-      </w:r>
-      <w:r>
-        <w:t xml:space="preserve">y un análisis bivariado en la Figura</w:t>
-      </w:r>
-      <w:r>
-        <w:t xml:space="preserve"> </w:t>
-      </w:r>
-      <w:r>
-        <w:t xml:space="preserve">1.13</w:t>
-      </w:r>
-      <w:r>
-        <w:t xml:space="preserve">.</w:t>
+        <w:t xml:space="preserve">, que busca captar percepciones sobre la estructura de oportunidades en el país y las expectativas de movilidad social; y</w:t>
+      </w:r>
+      <w:r>
+        <w:t xml:space="preserve"> </w:t>
+      </w:r>
+      <w:r>
+        <w:t xml:space="preserve">“</w:t>
+      </w:r>
+      <w:r>
+        <w:t xml:space="preserve">El Estado debe implementar políticas para reducir la desigualdad de ingreso</w:t>
+      </w:r>
+      <w:r>
+        <w:t xml:space="preserve">”</w:t>
+      </w:r>
+      <w:r>
+        <w:t xml:space="preserve">, que aborda las percepciones respecto a la desigualdad de ingresos en el país. Al trabajar con ELSOC se utilizan los indicadores</w:t>
+      </w:r>
+      <w:r>
+        <w:t xml:space="preserve"> </w:t>
+      </w:r>
+      <w:r>
+        <w:t xml:space="preserve">“</w:t>
+      </w:r>
+      <w:r>
+        <w:t xml:space="preserve">En Chile las personas son recompensadas por su esfuerzo</w:t>
+      </w:r>
+      <w:r>
+        <w:t xml:space="preserve">”</w:t>
+      </w:r>
+      <w:r>
+        <w:t xml:space="preserve"> </w:t>
+      </w:r>
+      <w:r>
+        <w:t xml:space="preserve">y</w:t>
+      </w:r>
+      <w:r>
+        <w:t xml:space="preserve"> </w:t>
+      </w:r>
+      <w:r>
+        <w:t xml:space="preserve">“</w:t>
+      </w:r>
+      <w:r>
+        <w:t xml:space="preserve">En Chile las personas son recompensadas por su inteligencia</w:t>
+      </w:r>
+      <w:r>
+        <w:t xml:space="preserve">”</w:t>
+      </w:r>
+      <w:r>
+        <w:t xml:space="preserve">, presentes en todas las olas. Un análisis descriptivo de estos indicadores se presentan en la Figura</w:t>
+      </w:r>
+      <w:r>
+        <w:t xml:space="preserve"> </w:t>
+      </w:r>
+      <w:r>
+        <w:t xml:space="preserve">1.9</w:t>
+      </w:r>
+      <w:r>
+        <w:t xml:space="preserve">. La correlación entre estos indicadores es positiva y alta (r=0.7).</w:t>
       </w:r>
     </w:p>
     <w:p>
@@ -2615,18 +2182,18 @@
           <wp:inline>
             <wp:extent cx="5600700" cy="2911510"/>
             <wp:effectExtent b="0" l="0" r="0" t="0"/>
-            <wp:docPr descr="Figura 1.12: Acciones de solidaridad." title="" id="1" name="Picture"/>
+            <wp:docPr descr="Figura 1.9: Descriptivos Percepción de recompensa por esfuerzo e inteligencia." title="" id="1" name="Picture"/>
             <a:graphic>
               <a:graphicData uri="http://schemas.openxmlformats.org/drawingml/2006/picture">
                 <pic:pic>
                   <pic:nvPicPr>
-                    <pic:cNvPr descr="output/graphs/solidaridad.png" id="0" name="Picture"/>
+                    <pic:cNvPr descr="output/graphs/justicia.png" id="0" name="Picture"/>
                     <pic:cNvPicPr>
                       <a:picLocks noChangeArrowheads="1" noChangeAspect="1"/>
                     </pic:cNvPicPr>
                   </pic:nvPicPr>
                   <pic:blipFill>
-                    <a:blip r:embed="rId43"/>
+                    <a:blip r:embed="rId41"/>
                     <a:stretch>
                       <a:fillRect/>
                     </a:stretch>
@@ -2658,7 +2225,90 @@
         <w:pStyle w:val="ImageCaption"/>
       </w:pPr>
       <w:r>
-        <w:t xml:space="preserve">Figura 1.12: Acciones de solidaridad.</w:t>
+        <w:t xml:space="preserve">Figura 1.9: Descriptivos Percepción de recompensa por esfuerzo e inteligencia.</w:t>
+      </w:r>
+    </w:p>
+    <w:p>
+      <w:pPr>
+        <w:pStyle w:val="Textoindependiente"/>
+      </w:pPr>
+      <w:r>
+        <w:rPr>
+          <w:b/>
+        </w:rPr>
+        <w:t xml:space="preserve">Confianza institucional</w:t>
+      </w:r>
+    </w:p>
+    <w:p>
+      <w:pPr>
+        <w:pStyle w:val="Textoindependiente"/>
+      </w:pPr>
+      <w:r>
+        <w:t xml:space="preserve">La subdimensión de confianza institucional</w:t>
+      </w:r>
+      <w:r>
+        <w:t xml:space="preserve"> </w:t>
+      </w:r>
+      <w:r>
+        <w:t xml:space="preserve">“</w:t>
+      </w:r>
+      <w:r>
+        <w:t xml:space="preserve">mide la valoración implícita de las acciones llevadas a cabo por las instituciones para representar los valores de la sociedad y/o de orientar la acción hacia el bien colectivo (Warren, 2010)</w:t>
+      </w:r>
+      <w:r>
+        <w:t xml:space="preserve">”</w:t>
+      </w:r>
+      <w:r>
+        <w:t xml:space="preserve"> </w:t>
+      </w:r>
+      <w:r>
+        <w:t xml:space="preserve">(CEPAL,</w:t>
+      </w:r>
+      <w:r>
+        <w:t xml:space="preserve"> </w:t>
+      </w:r>
+      <w:hyperlink w:anchor="ref-cepal_Cohesion_2021">
+        <w:r>
+          <w:rPr>
+            <w:rStyle w:val="Hipervnculo"/>
+          </w:rPr>
+          <w:t xml:space="preserve">2021</w:t>
+        </w:r>
+      </w:hyperlink>
+      <w:r>
+        <w:t xml:space="preserve">, p. 66)</w:t>
+      </w:r>
+      <w:r>
+        <w:t xml:space="preserve">.</w:t>
+      </w:r>
+    </w:p>
+    <w:p>
+      <w:pPr>
+        <w:pStyle w:val="Textoindependiente"/>
+      </w:pPr>
+      <w:r>
+        <w:t xml:space="preserve">En informe CEPAL utilizan grado de confianza en (a) las cortes, (b) el Congreso Nacional, (c) la Policía Nacional, (d) los partidos políticos, (e) el ejecutivo y (f) las elecciones. Al trabajar con ELSOC se utilizan los siguientes ocho indicadores que están presentes en las cuatro olas: grado de confianza en (a) el gobierno, (b) los partidos políticos; (c) carabineros; (d) los sindicatos; (e) el poder judicial; (f) las empresas privadas; (g) el congreso nacional; y (h) el presidente/a de la república. Un análisis descriptivo de estos indicadores se presentan en la Figura</w:t>
+      </w:r>
+      <w:r>
+        <w:t xml:space="preserve"> </w:t>
+      </w:r>
+      <w:r>
+        <w:t xml:space="preserve">1.10</w:t>
+      </w:r>
+      <w:r>
+        <w:t xml:space="preserve"> </w:t>
+      </w:r>
+      <w:r>
+        <w:t xml:space="preserve">y un análisis bivariado en la Figura</w:t>
+      </w:r>
+      <w:r>
+        <w:t xml:space="preserve"> </w:t>
+      </w:r>
+      <w:r>
+        <w:t xml:space="preserve">1.11</w:t>
+      </w:r>
+      <w:r>
+        <w:t xml:space="preserve">.</w:t>
       </w:r>
     </w:p>
     <w:p>
@@ -2668,20 +2318,20 @@
       <w:r>
         <w:drawing>
           <wp:inline>
-            <wp:extent cx="5600700" cy="5600700"/>
+            <wp:extent cx="5600700" cy="2911510"/>
             <wp:effectExtent b="0" l="0" r="0" t="0"/>
-            <wp:docPr descr="Figura 1.13: Asociación indicadores de solidaridad." title="" id="1" name="Picture"/>
+            <wp:docPr descr="Figura 1.10: Confianza en instituciones." title="" id="1" name="Picture"/>
             <a:graphic>
               <a:graphicData uri="http://schemas.openxmlformats.org/drawingml/2006/picture">
                 <pic:pic>
                   <pic:nvPicPr>
-                    <pic:cNvPr descr="output/graphs/solidaridad_cor.png" id="0" name="Picture"/>
+                    <pic:cNvPr descr="output/graphs/confianza-institucional.png" id="0" name="Picture"/>
                     <pic:cNvPicPr>
                       <a:picLocks noChangeArrowheads="1" noChangeAspect="1"/>
                     </pic:cNvPicPr>
                   </pic:nvPicPr>
                   <pic:blipFill>
-                    <a:blip r:embed="rId44"/>
+                    <a:blip r:embed="rId42"/>
                     <a:stretch>
                       <a:fillRect/>
                     </a:stretch>
@@ -2689,7 +2339,7 @@
                   <pic:spPr bwMode="auto">
                     <a:xfrm>
                       <a:off x="0" y="0"/>
-                      <a:ext cx="5600700" cy="5600700"/>
+                      <a:ext cx="5600700" cy="2911510"/>
                     </a:xfrm>
                     <a:prstGeom prst="rect">
                       <a:avLst/>
@@ -2713,26 +2363,80 @@
         <w:pStyle w:val="ImageCaption"/>
       </w:pPr>
       <w:r>
-        <w:t xml:space="preserve">Figura 1.13: Asociación indicadores de solidaridad.</w:t>
-      </w:r>
-    </w:p>
-    <w:p>
-      <w:pPr>
-        <w:pStyle w:val="Textoindependiente"/>
-      </w:pPr>
-      <w:r>
-        <w:rPr>
-          <w:b/>
-        </w:rPr>
-        <w:t xml:space="preserve">Participación cívica</w:t>
-      </w:r>
-    </w:p>
-    <w:p>
-      <w:pPr>
-        <w:pStyle w:val="Textoindependiente"/>
-      </w:pPr>
-      <w:r>
-        <w:t xml:space="preserve">La subdimensión de participación cívica da cuenta de la voluntad de adherir a los espacios de participación del sistema político y la vinculación de los individuos con su comunidad. Esta participación</w:t>
+        <w:t xml:space="preserve">Figura 1.10: Confianza en instituciones.</w:t>
+      </w:r>
+    </w:p>
+    <w:p>
+      <w:pPr>
+        <w:pStyle w:val="CaptionedFigure"/>
+      </w:pPr>
+      <w:r>
+        <w:drawing>
+          <wp:inline>
+            <wp:extent cx="5600700" cy="2800350"/>
+            <wp:effectExtent b="0" l="0" r="0" t="0"/>
+            <wp:docPr descr="Figura 1.11: Asociación indicadores Confianza institucional." title="" id="1" name="Picture"/>
+            <a:graphic>
+              <a:graphicData uri="http://schemas.openxmlformats.org/drawingml/2006/picture">
+                <pic:pic>
+                  <pic:nvPicPr>
+                    <pic:cNvPr descr="output/graphs/confianza-institucional_cor.png" id="0" name="Picture"/>
+                    <pic:cNvPicPr>
+                      <a:picLocks noChangeArrowheads="1" noChangeAspect="1"/>
+                    </pic:cNvPicPr>
+                  </pic:nvPicPr>
+                  <pic:blipFill>
+                    <a:blip r:embed="rId43"/>
+                    <a:stretch>
+                      <a:fillRect/>
+                    </a:stretch>
+                  </pic:blipFill>
+                  <pic:spPr bwMode="auto">
+                    <a:xfrm>
+                      <a:off x="0" y="0"/>
+                      <a:ext cx="5600700" cy="2800350"/>
+                    </a:xfrm>
+                    <a:prstGeom prst="rect">
+                      <a:avLst/>
+                    </a:prstGeom>
+                    <a:noFill/>
+                    <a:ln w="9525">
+                      <a:noFill/>
+                      <a:headEnd/>
+                      <a:tailEnd/>
+                    </a:ln>
+                  </pic:spPr>
+                </pic:pic>
+              </a:graphicData>
+            </a:graphic>
+          </wp:inline>
+        </w:drawing>
+      </w:r>
+    </w:p>
+    <w:p>
+      <w:pPr>
+        <w:pStyle w:val="ImageCaption"/>
+      </w:pPr>
+      <w:r>
+        <w:t xml:space="preserve">Figura 1.11: Asociación indicadores Confianza institucional.</w:t>
+      </w:r>
+    </w:p>
+    <w:p>
+      <w:pPr>
+        <w:pStyle w:val="Ttulo2"/>
+      </w:pPr>
+      <w:bookmarkStart w:id="44" w:name="orientación-hacia-el-bien-común"/>
+      <w:r>
+        <w:t xml:space="preserve">1.3	Orientación hacia el bien común</w:t>
+      </w:r>
+      <w:bookmarkEnd w:id="44"/>
+    </w:p>
+    <w:p>
+      <w:pPr>
+        <w:pStyle w:val="FirstParagraph"/>
+      </w:pPr>
+      <w:r>
+        <w:t xml:space="preserve">Esta tercera dimensión refiere a</w:t>
       </w:r>
       <w:r>
         <w:t xml:space="preserve"> </w:t>
@@ -2741,10 +2445,13 @@
         <w:t xml:space="preserve">“</w:t>
       </w:r>
       <w:r>
-        <w:t xml:space="preserve">promueve la participación ciudadana en los asuntos públcios, apoyando pryectos colectivas que representen sus opiniones o intereses políticos (Valdéz, Viramontes y Finol, 2016)</w:t>
+        <w:t xml:space="preserve">una actitud favorable a acciones que propendan a un mayor bienestar colectivo versus el beneficio puramente individual como parte de un proyecto compartido, o bien, como indican Sorj y Tironi (2007), aceptar “vivir en un orden colectivo que les reportará beneficios, así como sacrificios individuales</w:t>
       </w:r>
       <w:r>
         <w:t xml:space="preserve">”</w:t>
+      </w:r>
+      <w:r>
+        <w:t xml:space="preserve">."</w:t>
       </w:r>
       <w:r>
         <w:t xml:space="preserve"> </w:t>
@@ -2764,6 +2471,57 @@
         </w:r>
       </w:hyperlink>
       <w:r>
+        <w:t xml:space="preserve">, p. 46)</w:t>
+      </w:r>
+    </w:p>
+    <w:p>
+      <w:pPr>
+        <w:pStyle w:val="Textoindependiente"/>
+      </w:pPr>
+      <w:r>
+        <w:rPr>
+          <w:b/>
+        </w:rPr>
+        <w:t xml:space="preserve">Solidaridad</w:t>
+      </w:r>
+    </w:p>
+    <w:p>
+      <w:pPr>
+        <w:pStyle w:val="Textoindependiente"/>
+      </w:pPr>
+      <w:r>
+        <w:t xml:space="preserve">La subdimensión de solidaridad busca cuantificar la presencia de valores solidarios en los individuos de la sociedad. Esta solidaridad se basa en el</w:t>
+      </w:r>
+      <w:r>
+        <w:t xml:space="preserve"> </w:t>
+      </w:r>
+      <w:r>
+        <w:t xml:space="preserve">“</w:t>
+      </w:r>
+      <w:r>
+        <w:t xml:space="preserve">entendimiento de la reciprocidad aprendida en redes, y es un reflejo de la solidaridad que perciben recibir por parte del Estado y sus pares (CEPAL, 2007)</w:t>
+      </w:r>
+      <w:r>
+        <w:t xml:space="preserve">”</w:t>
+      </w:r>
+      <w:r>
+        <w:t xml:space="preserve"> </w:t>
+      </w:r>
+      <w:r>
+        <w:t xml:space="preserve">(CEPAL,</w:t>
+      </w:r>
+      <w:r>
+        <w:t xml:space="preserve"> </w:t>
+      </w:r>
+      <w:hyperlink w:anchor="ref-cepal_Cohesion_2021">
+        <w:r>
+          <w:rPr>
+            <w:rStyle w:val="Hipervnculo"/>
+          </w:rPr>
+          <w:t xml:space="preserve">2021</w:t>
+        </w:r>
+      </w:hyperlink>
+      <w:r>
         <w:t xml:space="preserve">, p. 66)</w:t>
       </w:r>
       <w:r>
@@ -2775,7 +2533,7 @@
         <w:pStyle w:val="Textoindependiente"/>
       </w:pPr>
       <w:r>
-        <w:t xml:space="preserve">En informe CEPAL se utilizaron los indicadores</w:t>
+        <w:t xml:space="preserve">En informe CEPAL utilizan el indicador</w:t>
       </w:r>
       <w:r>
         <w:t xml:space="preserve"> </w:t>
@@ -2784,91 +2542,31 @@
         <w:t xml:space="preserve">“</w:t>
       </w:r>
       <w:r>
-        <w:t xml:space="preserve">Tiene actividad política (firma peticiones, boicot, va a manifestaciones pacíficas, huelgas)</w:t>
+        <w:t xml:space="preserve">Asistencia a reuniones de un grupo de mejoras para la comunidad</w:t>
       </w:r>
       <w:r>
         <w:t xml:space="preserve">”</w:t>
       </w:r>
       <w:r>
-        <w:t xml:space="preserve">, que indica la predisposición hacia la actividad política,</w:t>
-      </w:r>
-      <w:r>
-        <w:t xml:space="preserve"> </w:t>
-      </w:r>
-      <w:r>
-        <w:t xml:space="preserve">“</w:t>
-      </w:r>
-      <w:r>
-        <w:t xml:space="preserve">Participación en organizaciones</w:t>
-      </w:r>
-      <w:r>
-        <w:t xml:space="preserve">”</w:t>
-      </w:r>
-      <w:r>
-        <w:t xml:space="preserve">, que busca medir la implicación de los individuos con su comunidad y</w:t>
-      </w:r>
-      <w:r>
-        <w:t xml:space="preserve"> </w:t>
-      </w:r>
-      <w:r>
-        <w:t xml:space="preserve">“</w:t>
-      </w:r>
-      <w:r>
-        <w:t xml:space="preserve">Voto en elecciones presidenciales</w:t>
-      </w:r>
-      <w:r>
-        <w:t xml:space="preserve">”</w:t>
-      </w:r>
-      <w:r>
-        <w:t xml:space="preserve">, que pretende capturar el grado de compromiso cívico con el sistema regente y la dirección de la sociedad. Al trabajar con ELSOC se utilizan cuatro indicadores de actividad política presentes en las cuatro olas, ocho indicadores de participación en organizaciones presentes en ola 1 y 3 y voto en elecciones 2013 y 2017 (ola 1 y 3). Un análisis descriptivo de estos indicadores se presentan en la Figura</w:t>
-      </w:r>
-      <w:r>
-        <w:t xml:space="preserve"> </w:t>
-      </w:r>
-      <w:r>
-        <w:t xml:space="preserve">1.14</w:t>
-      </w:r>
-      <w:r>
-        <w:t xml:space="preserve">, en la Figura</w:t>
-      </w:r>
-      <w:r>
-        <w:t xml:space="preserve"> </w:t>
-      </w:r>
-      <w:r>
-        <w:t xml:space="preserve">1.16</w:t>
-      </w:r>
-      <w:r>
-        <w:t xml:space="preserve"> </w:t>
-      </w:r>
-      <w:r>
-        <w:t xml:space="preserve">y en la Figura</w:t>
-      </w:r>
-      <w:r>
-        <w:t xml:space="preserve"> </w:t>
-      </w:r>
-      <w:r>
-        <w:t xml:space="preserve">1.18</w:t>
-      </w:r>
-      <w:r>
-        <w:t xml:space="preserve">, mientras que un análisis bivariado en la Figura</w:t>
-      </w:r>
-      <w:r>
-        <w:t xml:space="preserve"> </w:t>
-      </w:r>
-      <w:r>
-        <w:t xml:space="preserve">1.15</w:t>
-      </w:r>
-      <w:r>
-        <w:t xml:space="preserve"> </w:t>
-      </w:r>
-      <w:r>
-        <w:t xml:space="preserve">y en la Figura</w:t>
-      </w:r>
-      <w:r>
-        <w:t xml:space="preserve"> </w:t>
-      </w:r>
-      <w:r>
-        <w:t xml:space="preserve">1.17</w:t>
+        <w:t xml:space="preserve">, que cuantifica la asistencia a reuniones para mejorar su comunidad. Al trabajar con ELSOC se utilizará este indicador y otros siete que abordan un comportamiento prosocial y que están presentes en las cuatro olas. Un análisis descriptivo de estos indicadores se presentan en la Figura</w:t>
+      </w:r>
+      <w:r>
+        <w:t xml:space="preserve"> </w:t>
+      </w:r>
+      <w:r>
+        <w:t xml:space="preserve">1.12</w:t>
+      </w:r>
+      <w:r>
+        <w:t xml:space="preserve"> </w:t>
+      </w:r>
+      <w:r>
+        <w:t xml:space="preserve">y un análisis bivariado en la Figura</w:t>
+      </w:r>
+      <w:r>
+        <w:t xml:space="preserve"> </w:t>
+      </w:r>
+      <w:r>
+        <w:t xml:space="preserve">1.13</w:t>
       </w:r>
       <w:r>
         <w:t xml:space="preserve">.</w:t>
@@ -2883,12 +2581,12 @@
           <wp:inline>
             <wp:extent cx="5600700" cy="2911510"/>
             <wp:effectExtent b="0" l="0" r="0" t="0"/>
-            <wp:docPr descr="Figura 1.14: Participación en actividades cívicas." title="" id="1" name="Picture"/>
+            <wp:docPr descr="Figura 1.12: Acciones de solidaridad." title="" id="1" name="Picture"/>
             <a:graphic>
               <a:graphicData uri="http://schemas.openxmlformats.org/drawingml/2006/picture">
                 <pic:pic>
                   <pic:nvPicPr>
-                    <pic:cNvPr descr="output/graphs/participacion-civica.png" id="0" name="Picture"/>
+                    <pic:cNvPr descr="output/graphs/solidaridad.png" id="0" name="Picture"/>
                     <pic:cNvPicPr>
                       <a:picLocks noChangeArrowheads="1" noChangeAspect="1"/>
                     </pic:cNvPicPr>
@@ -2926,7 +2624,7 @@
         <w:pStyle w:val="ImageCaption"/>
       </w:pPr>
       <w:r>
-        <w:t xml:space="preserve">Figura 1.14: Participación en actividades cívicas.</w:t>
+        <w:t xml:space="preserve">Figura 1.12: Acciones de solidaridad.</w:t>
       </w:r>
     </w:p>
     <w:p>
@@ -2936,14 +2634,14 @@
       <w:r>
         <w:drawing>
           <wp:inline>
-            <wp:extent cx="5600700" cy="5600700"/>
+            <wp:extent cx="5600700" cy="2800350"/>
             <wp:effectExtent b="0" l="0" r="0" t="0"/>
-            <wp:docPr descr="Figura 1.15: Asociación indicadores participación cívica." title="" id="1" name="Picture"/>
+            <wp:docPr descr="Figura 1.13: Asociación indicadores de solidaridad." title="" id="1" name="Picture"/>
             <a:graphic>
               <a:graphicData uri="http://schemas.openxmlformats.org/drawingml/2006/picture">
                 <pic:pic>
                   <pic:nvPicPr>
-                    <pic:cNvPr descr="output/graphs/participacion-civica_cor.png" id="0" name="Picture"/>
+                    <pic:cNvPr descr="output/graphs/solidaridad_cor.png" id="0" name="Picture"/>
                     <pic:cNvPicPr>
                       <a:picLocks noChangeArrowheads="1" noChangeAspect="1"/>
                     </pic:cNvPicPr>
@@ -2957,7 +2655,7 @@
                   <pic:spPr bwMode="auto">
                     <a:xfrm>
                       <a:off x="0" y="0"/>
-                      <a:ext cx="5600700" cy="5600700"/>
+                      <a:ext cx="5600700" cy="2800350"/>
                     </a:xfrm>
                     <a:prstGeom prst="rect">
                       <a:avLst/>
@@ -2981,7 +2679,7 @@
         <w:pStyle w:val="ImageCaption"/>
       </w:pPr>
       <w:r>
-        <w:t xml:space="preserve">Figura 1.15: Asociación indicadores participación cívica.</w:t>
+        <w:t xml:space="preserve">Figura 1.13: Asociación indicadores de solidaridad.</w:t>
       </w:r>
     </w:p>
     <w:p>
@@ -2992,7 +2690,154 @@
         <w:rPr>
           <w:b/>
         </w:rPr>
+        <w:t xml:space="preserve">Participación cívica</w:t>
+      </w:r>
+    </w:p>
+    <w:p>
+      <w:pPr>
+        <w:pStyle w:val="Textoindependiente"/>
+      </w:pPr>
+      <w:r>
+        <w:t xml:space="preserve">La subdimensión de participación cívica da cuenta de la voluntad de adherir a los espacios de participación del sistema político y la vinculación de los individuos con su comunidad. Esta participación</w:t>
+      </w:r>
+      <w:r>
+        <w:t xml:space="preserve"> </w:t>
+      </w:r>
+      <w:r>
+        <w:t xml:space="preserve">“</w:t>
+      </w:r>
+      <w:r>
+        <w:t xml:space="preserve">promueve la participación ciudadana en los asuntos públcios, apoyando pryectos colectivas que representen sus opiniones o intereses políticos (Valdéz, Viramontes y Finol, 2016)</w:t>
+      </w:r>
+      <w:r>
+        <w:t xml:space="preserve">”</w:t>
+      </w:r>
+      <w:r>
+        <w:t xml:space="preserve"> </w:t>
+      </w:r>
+      <w:r>
+        <w:t xml:space="preserve">(CEPAL,</w:t>
+      </w:r>
+      <w:r>
+        <w:t xml:space="preserve"> </w:t>
+      </w:r>
+      <w:hyperlink w:anchor="ref-cepal_Cohesion_2021">
+        <w:r>
+          <w:rPr>
+            <w:rStyle w:val="Hipervnculo"/>
+          </w:rPr>
+          <w:t xml:space="preserve">2021</w:t>
+        </w:r>
+      </w:hyperlink>
+      <w:r>
+        <w:t xml:space="preserve">, p. 66)</w:t>
+      </w:r>
+      <w:r>
+        <w:t xml:space="preserve">.</w:t>
+      </w:r>
+    </w:p>
+    <w:p>
+      <w:pPr>
+        <w:pStyle w:val="Textoindependiente"/>
+      </w:pPr>
+      <w:r>
+        <w:t xml:space="preserve">En informe CEPAL se utilizaron los indicadores</w:t>
+      </w:r>
+      <w:r>
+        <w:t xml:space="preserve"> </w:t>
+      </w:r>
+      <w:r>
+        <w:t xml:space="preserve">“</w:t>
+      </w:r>
+      <w:r>
+        <w:t xml:space="preserve">Tiene actividad política (firma peticiones, boicot, va a manifestaciones pacíficas, huelgas)</w:t>
+      </w:r>
+      <w:r>
+        <w:t xml:space="preserve">”</w:t>
+      </w:r>
+      <w:r>
+        <w:t xml:space="preserve">, que indica la predisposición hacia la actividad política,</w:t>
+      </w:r>
+      <w:r>
+        <w:t xml:space="preserve"> </w:t>
+      </w:r>
+      <w:r>
+        <w:t xml:space="preserve">“</w:t>
+      </w:r>
+      <w:r>
         <w:t xml:space="preserve">Participación en organizaciones</w:t>
+      </w:r>
+      <w:r>
+        <w:t xml:space="preserve">”</w:t>
+      </w:r>
+      <w:r>
+        <w:t xml:space="preserve">, que busca medir la implicación de los individuos con su comunidad y</w:t>
+      </w:r>
+      <w:r>
+        <w:t xml:space="preserve"> </w:t>
+      </w:r>
+      <w:r>
+        <w:t xml:space="preserve">“</w:t>
+      </w:r>
+      <w:r>
+        <w:t xml:space="preserve">Voto en elecciones presidenciales</w:t>
+      </w:r>
+      <w:r>
+        <w:t xml:space="preserve">”</w:t>
+      </w:r>
+      <w:r>
+        <w:t xml:space="preserve">, que pretende capturar el grado de compromiso cívico con el sistema regente y la dirección de la sociedad. Al trabajar con ELSOC se utilizan cuatro indicadores de actividad política presentes en las cuatro olas, ocho indicadores de participación en organizaciones presentes en ola 1 y 3 y voto en elecciones 2013 y 2017 (ola 1 y 3). Un análisis descriptivo de estos indicadores se presentan en la Figura</w:t>
+      </w:r>
+      <w:r>
+        <w:t xml:space="preserve"> </w:t>
+      </w:r>
+      <w:r>
+        <w:t xml:space="preserve">1.14</w:t>
+      </w:r>
+      <w:r>
+        <w:t xml:space="preserve">, en la Figura</w:t>
+      </w:r>
+      <w:r>
+        <w:t xml:space="preserve"> </w:t>
+      </w:r>
+      <w:r>
+        <w:t xml:space="preserve">1.16</w:t>
+      </w:r>
+      <w:r>
+        <w:t xml:space="preserve"> </w:t>
+      </w:r>
+      <w:r>
+        <w:t xml:space="preserve">y en la Figura</w:t>
+      </w:r>
+      <w:r>
+        <w:t xml:space="preserve"> </w:t>
+      </w:r>
+      <w:r>
+        <w:t xml:space="preserve">1.18</w:t>
+      </w:r>
+      <w:r>
+        <w:t xml:space="preserve">, mientras que un análisis bivariado en la Figura</w:t>
+      </w:r>
+      <w:r>
+        <w:t xml:space="preserve"> </w:t>
+      </w:r>
+      <w:r>
+        <w:t xml:space="preserve">1.15</w:t>
+      </w:r>
+      <w:r>
+        <w:t xml:space="preserve"> </w:t>
+      </w:r>
+      <w:r>
+        <w:t xml:space="preserve">y en la Figura</w:t>
+      </w:r>
+      <w:r>
+        <w:t xml:space="preserve"> </w:t>
+      </w:r>
+      <w:r>
+        <w:t xml:space="preserve">1.17</w:t>
+      </w:r>
+      <w:r>
+        <w:t xml:space="preserve">.</w:t>
       </w:r>
     </w:p>
     <w:p>
@@ -3004,12 +2849,12 @@
           <wp:inline>
             <wp:extent cx="5600700" cy="2911510"/>
             <wp:effectExtent b="0" l="0" r="0" t="0"/>
-            <wp:docPr descr="Figura 1.16: Participación en organizaciones sociales." title="" id="1" name="Picture"/>
+            <wp:docPr descr="Figura 1.14: Participación en actividades cívicas." title="" id="1" name="Picture"/>
             <a:graphic>
               <a:graphicData uri="http://schemas.openxmlformats.org/drawingml/2006/picture">
                 <pic:pic>
                   <pic:nvPicPr>
-                    <pic:cNvPr descr="output/graphs/participacion-organizaciones.png" id="0" name="Picture"/>
+                    <pic:cNvPr descr="output/graphs/participacion-civica.png" id="0" name="Picture"/>
                     <pic:cNvPicPr>
                       <a:picLocks noChangeArrowheads="1" noChangeAspect="1"/>
                     </pic:cNvPicPr>
@@ -3047,7 +2892,7 @@
         <w:pStyle w:val="ImageCaption"/>
       </w:pPr>
       <w:r>
-        <w:t xml:space="preserve">Figura 1.16: Participación en organizaciones sociales.</w:t>
+        <w:t xml:space="preserve">Figura 1.14: Participación en actividades cívicas.</w:t>
       </w:r>
     </w:p>
     <w:p>
@@ -3057,14 +2902,14 @@
       <w:r>
         <w:drawing>
           <wp:inline>
-            <wp:extent cx="5600700" cy="5600700"/>
+            <wp:extent cx="5600700" cy="2800350"/>
             <wp:effectExtent b="0" l="0" r="0" t="0"/>
-            <wp:docPr descr="Figura 1.17: Asociación indicadores participación en organizaciones." title="" id="1" name="Picture"/>
+            <wp:docPr descr="Figura 1.15: Asociación indicadores participación cívica." title="" id="1" name="Picture"/>
             <a:graphic>
               <a:graphicData uri="http://schemas.openxmlformats.org/drawingml/2006/picture">
                 <pic:pic>
                   <pic:nvPicPr>
-                    <pic:cNvPr descr="output/graphs/participacion-organizaciones_cor.png" id="0" name="Picture"/>
+                    <pic:cNvPr descr="output/graphs/participacion-civica_cor.png" id="0" name="Picture"/>
                     <pic:cNvPicPr>
                       <a:picLocks noChangeArrowheads="1" noChangeAspect="1"/>
                     </pic:cNvPicPr>
@@ -3078,7 +2923,7 @@
                   <pic:spPr bwMode="auto">
                     <a:xfrm>
                       <a:off x="0" y="0"/>
-                      <a:ext cx="5600700" cy="5600700"/>
+                      <a:ext cx="5600700" cy="2800350"/>
                     </a:xfrm>
                     <a:prstGeom prst="rect">
                       <a:avLst/>
@@ -3102,7 +2947,7 @@
         <w:pStyle w:val="ImageCaption"/>
       </w:pPr>
       <w:r>
-        <w:t xml:space="preserve">Figura 1.17: Asociación indicadores participación en organizaciones.</w:t>
+        <w:t xml:space="preserve">Figura 1.15: Asociación indicadores participación cívica.</w:t>
       </w:r>
     </w:p>
     <w:p>
@@ -3113,7 +2958,7 @@
         <w:rPr>
           <w:b/>
         </w:rPr>
-        <w:t xml:space="preserve">Participación electoral</w:t>
+        <w:t xml:space="preserve">Participación en organizaciones</w:t>
       </w:r>
     </w:p>
     <w:p>
@@ -3125,12 +2970,12 @@
           <wp:inline>
             <wp:extent cx="5600700" cy="2911510"/>
             <wp:effectExtent b="0" l="0" r="0" t="0"/>
-            <wp:docPr descr="Figura 1.18: Participación en elecciones 2013 y 2017." title="" id="1" name="Picture"/>
+            <wp:docPr descr="Figura 1.16: Participación en organizaciones sociales." title="" id="1" name="Picture"/>
             <a:graphic>
               <a:graphicData uri="http://schemas.openxmlformats.org/drawingml/2006/picture">
                 <pic:pic>
                   <pic:nvPicPr>
-                    <pic:cNvPr descr="output/graphs/participacion-electoral.png" id="0" name="Picture"/>
+                    <pic:cNvPr descr="output/graphs/participacion-organizaciones.png" id="0" name="Picture"/>
                     <pic:cNvPicPr>
                       <a:picLocks noChangeArrowheads="1" noChangeAspect="1"/>
                     </pic:cNvPicPr>
@@ -3168,34 +3013,62 @@
         <w:pStyle w:val="ImageCaption"/>
       </w:pPr>
       <w:r>
-        <w:t xml:space="preserve">Figura 1.18: Participación en elecciones 2013 y 2017.</w:t>
-      </w:r>
-    </w:p>
-    <w:bookmarkEnd w:id="50"/>
-    <w:bookmarkStart w:id="58" w:name="cohesión-territorial"/>
-    <w:p>
-      <w:pPr>
-        <w:pStyle w:val="Ttulo2"/>
-      </w:pPr>
-      <w:r>
-        <w:rPr>
-          <w:rStyle w:val="SectionNumber"/>
-        </w:rPr>
-        <w:t xml:space="preserve">1.4</w:t>
-      </w:r>
-      <w:r>
-        <w:tab/>
-      </w:r>
-      <w:r>
-        <w:t xml:space="preserve">Cohesión territorial</w:t>
-      </w:r>
-    </w:p>
-    <w:p>
-      <w:pPr>
-        <w:pStyle w:val="FirstParagraph"/>
-      </w:pPr>
-      <w:r>
-        <w:t xml:space="preserve">De manera adicional, se incorpora una dimensión sobre calidad de vida en el vecindario presente en ELSOC. Todos estos indicadores se encuentran presentes en las cuatro olas.</w:t>
+        <w:t xml:space="preserve">Figura 1.16: Participación en organizaciones sociales.</w:t>
+      </w:r>
+    </w:p>
+    <w:p>
+      <w:pPr>
+        <w:pStyle w:val="CaptionedFigure"/>
+      </w:pPr>
+      <w:r>
+        <w:drawing>
+          <wp:inline>
+            <wp:extent cx="5600700" cy="2800350"/>
+            <wp:effectExtent b="0" l="0" r="0" t="0"/>
+            <wp:docPr descr="Figura 1.17: Asociación indicadores participación en organizaciones." title="" id="1" name="Picture"/>
+            <a:graphic>
+              <a:graphicData uri="http://schemas.openxmlformats.org/drawingml/2006/picture">
+                <pic:pic>
+                  <pic:nvPicPr>
+                    <pic:cNvPr descr="output/graphs/participacion-organizaciones_cor.png" id="0" name="Picture"/>
+                    <pic:cNvPicPr>
+                      <a:picLocks noChangeArrowheads="1" noChangeAspect="1"/>
+                    </pic:cNvPicPr>
+                  </pic:nvPicPr>
+                  <pic:blipFill>
+                    <a:blip r:embed="rId50"/>
+                    <a:stretch>
+                      <a:fillRect/>
+                    </a:stretch>
+                  </pic:blipFill>
+                  <pic:spPr bwMode="auto">
+                    <a:xfrm>
+                      <a:off x="0" y="0"/>
+                      <a:ext cx="5600700" cy="2800350"/>
+                    </a:xfrm>
+                    <a:prstGeom prst="rect">
+                      <a:avLst/>
+                    </a:prstGeom>
+                    <a:noFill/>
+                    <a:ln w="9525">
+                      <a:noFill/>
+                      <a:headEnd/>
+                      <a:tailEnd/>
+                    </a:ln>
+                  </pic:spPr>
+                </pic:pic>
+              </a:graphicData>
+            </a:graphic>
+          </wp:inline>
+        </w:drawing>
+      </w:r>
+    </w:p>
+    <w:p>
+      <w:pPr>
+        <w:pStyle w:val="ImageCaption"/>
+      </w:pPr>
+      <w:r>
+        <w:t xml:space="preserve">Figura 1.17: Asociación indicadores participación en organizaciones.</w:t>
       </w:r>
     </w:p>
     <w:p>
@@ -3206,7 +3079,7 @@
         <w:rPr>
           <w:b/>
         </w:rPr>
-        <w:t xml:space="preserve">Confianza en vecinos</w:t>
+        <w:t xml:space="preserve">Participación electoral</w:t>
       </w:r>
     </w:p>
     <w:p>
@@ -3218,12 +3091,12 @@
           <wp:inline>
             <wp:extent cx="5600700" cy="2911510"/>
             <wp:effectExtent b="0" l="0" r="0" t="0"/>
-            <wp:docPr descr="Figura 1.19: Confianza en vecinos." title="" id="1" name="Picture"/>
+            <wp:docPr descr="Figura 1.18: Participación en elecciones 2013 y 2017." title="" id="1" name="Picture"/>
             <a:graphic>
               <a:graphicData uri="http://schemas.openxmlformats.org/drawingml/2006/picture">
                 <pic:pic>
                   <pic:nvPicPr>
-                    <pic:cNvPr descr="output/graphs/confianza-vecinos.png" id="0" name="Picture"/>
+                    <pic:cNvPr descr="output/graphs/participacion-electoral.png" id="0" name="Picture"/>
                     <pic:cNvPicPr>
                       <a:picLocks noChangeArrowheads="1" noChangeAspect="1"/>
                     </pic:cNvPicPr>
@@ -3261,7 +3134,25 @@
         <w:pStyle w:val="ImageCaption"/>
       </w:pPr>
       <w:r>
-        <w:t xml:space="preserve">Figura 1.19: Confianza en vecinos.</w:t>
+        <w:t xml:space="preserve">Figura 1.18: Participación en elecciones 2013 y 2017.</w:t>
+      </w:r>
+    </w:p>
+    <w:p>
+      <w:pPr>
+        <w:pStyle w:val="Ttulo2"/>
+      </w:pPr>
+      <w:bookmarkStart w:id="52" w:name="cohesión-territorial"/>
+      <w:r>
+        <w:t xml:space="preserve">1.4	Cohesión territorial</w:t>
+      </w:r>
+      <w:bookmarkEnd w:id="52"/>
+    </w:p>
+    <w:p>
+      <w:pPr>
+        <w:pStyle w:val="FirstParagraph"/>
+      </w:pPr>
+      <w:r>
+        <w:t xml:space="preserve">De manera adicional, se incorpora una dimensión sobre calidad de vida en el vecindario presente en ELSOC. Todos estos indicadores se encuentran presentes en las cuatro olas.</w:t>
       </w:r>
     </w:p>
     <w:p>
@@ -3272,7 +3163,7 @@
         <w:rPr>
           <w:b/>
         </w:rPr>
-        <w:t xml:space="preserve">Identificación barrial</w:t>
+        <w:t xml:space="preserve">Confianza en vecinos</w:t>
       </w:r>
     </w:p>
     <w:p>
@@ -3284,18 +3175,18 @@
           <wp:inline>
             <wp:extent cx="5600700" cy="2911510"/>
             <wp:effectExtent b="0" l="0" r="0" t="0"/>
-            <wp:docPr descr="Figura 1.20: Identificación con el barrio." title="" id="1" name="Picture"/>
+            <wp:docPr descr="Figura 1.19: Confianza en vecinos." title="" id="1" name="Picture"/>
             <a:graphic>
               <a:graphicData uri="http://schemas.openxmlformats.org/drawingml/2006/picture">
                 <pic:pic>
                   <pic:nvPicPr>
-                    <pic:cNvPr descr="output/graphs/cohesion-barrial.png" id="0" name="Picture"/>
+                    <pic:cNvPr descr="output/graphs/confianza-vecinos.png" id="0" name="Picture"/>
                     <pic:cNvPicPr>
                       <a:picLocks noChangeArrowheads="1" noChangeAspect="1"/>
                     </pic:cNvPicPr>
                   </pic:nvPicPr>
                   <pic:blipFill>
-                    <a:blip r:embed="rId52"/>
+                    <a:blip r:embed="rId53"/>
                     <a:stretch>
                       <a:fillRect/>
                     </a:stretch>
@@ -3327,7 +3218,18 @@
         <w:pStyle w:val="ImageCaption"/>
       </w:pPr>
       <w:r>
-        <w:t xml:space="preserve">Figura 1.20: Identificación con el barrio.</w:t>
+        <w:t xml:space="preserve">Figura 1.19: Confianza en vecinos.</w:t>
+      </w:r>
+    </w:p>
+    <w:p>
+      <w:pPr>
+        <w:pStyle w:val="Textoindependiente"/>
+      </w:pPr>
+      <w:r>
+        <w:rPr>
+          <w:b/>
+        </w:rPr>
+        <w:t xml:space="preserve">Identificación barrial</w:t>
       </w:r>
     </w:p>
     <w:p>
@@ -3337,80 +3239,14 @@
       <w:r>
         <w:drawing>
           <wp:inline>
-            <wp:extent cx="5600700" cy="5600700"/>
+            <wp:extent cx="5600700" cy="2911510"/>
             <wp:effectExtent b="0" l="0" r="0" t="0"/>
-            <wp:docPr descr="Figura 1.21: Asociación indicadores identificación barrial." title="" id="1" name="Picture"/>
+            <wp:docPr descr="Figura 1.20: Identificación con el barrio." title="" id="1" name="Picture"/>
             <a:graphic>
               <a:graphicData uri="http://schemas.openxmlformats.org/drawingml/2006/picture">
                 <pic:pic>
                   <pic:nvPicPr>
-                    <pic:cNvPr descr="output/graphs/cohesion-barrial_cor.png" id="0" name="Picture"/>
-                    <pic:cNvPicPr>
-                      <a:picLocks noChangeArrowheads="1" noChangeAspect="1"/>
-                    </pic:cNvPicPr>
-                  </pic:nvPicPr>
-                  <pic:blipFill>
-                    <a:blip r:embed="rId53"/>
-                    <a:stretch>
-                      <a:fillRect/>
-                    </a:stretch>
-                  </pic:blipFill>
-                  <pic:spPr bwMode="auto">
-                    <a:xfrm>
-                      <a:off x="0" y="0"/>
-                      <a:ext cx="5600700" cy="5600700"/>
-                    </a:xfrm>
-                    <a:prstGeom prst="rect">
-                      <a:avLst/>
-                    </a:prstGeom>
-                    <a:noFill/>
-                    <a:ln w="9525">
-                      <a:noFill/>
-                      <a:headEnd/>
-                      <a:tailEnd/>
-                    </a:ln>
-                  </pic:spPr>
-                </pic:pic>
-              </a:graphicData>
-            </a:graphic>
-          </wp:inline>
-        </w:drawing>
-      </w:r>
-    </w:p>
-    <w:p>
-      <w:pPr>
-        <w:pStyle w:val="ImageCaption"/>
-      </w:pPr>
-      <w:r>
-        <w:t xml:space="preserve">Figura 1.21: Asociación indicadores identificación barrial.</w:t>
-      </w:r>
-    </w:p>
-    <w:p>
-      <w:pPr>
-        <w:pStyle w:val="Textoindependiente"/>
-      </w:pPr>
-      <w:r>
-        <w:rPr>
-          <w:b/>
-        </w:rPr>
-        <w:t xml:space="preserve">Sociabilidad barrial</w:t>
-      </w:r>
-    </w:p>
-    <w:p>
-      <w:pPr>
-        <w:pStyle w:val="CaptionedFigure"/>
-      </w:pPr>
-      <w:r>
-        <w:drawing>
-          <wp:inline>
-            <wp:extent cx="5600700" cy="2911510"/>
-            <wp:effectExtent b="0" l="0" r="0" t="0"/>
-            <wp:docPr descr="Figura 1.22: Sociabilidad barrial." title="" id="1" name="Picture"/>
-            <a:graphic>
-              <a:graphicData uri="http://schemas.openxmlformats.org/drawingml/2006/picture">
-                <pic:pic>
-                  <pic:nvPicPr>
-                    <pic:cNvPr descr="output/graphs/sociabilidad-barrial.png" id="0" name="Picture"/>
+                    <pic:cNvPr descr="output/graphs/cohesion-barrial.png" id="0" name="Picture"/>
                     <pic:cNvPicPr>
                       <a:picLocks noChangeArrowheads="1" noChangeAspect="1"/>
                     </pic:cNvPicPr>
@@ -3448,7 +3284,7 @@
         <w:pStyle w:val="ImageCaption"/>
       </w:pPr>
       <w:r>
-        <w:t xml:space="preserve">Figura 1.22: Sociabilidad barrial.</w:t>
+        <w:t xml:space="preserve">Figura 1.20: Identificación con el barrio.</w:t>
       </w:r>
     </w:p>
     <w:p>
@@ -3458,14 +3294,14 @@
       <w:r>
         <w:drawing>
           <wp:inline>
-            <wp:extent cx="5600700" cy="5600700"/>
+            <wp:extent cx="5600700" cy="2800350"/>
             <wp:effectExtent b="0" l="0" r="0" t="0"/>
-            <wp:docPr descr="Figura 1.23: Asociación indicadores sociabilidad barrial." title="" id="1" name="Picture"/>
+            <wp:docPr descr="Figura 1.21: Asociación indicadores identificación barrial." title="" id="1" name="Picture"/>
             <a:graphic>
               <a:graphicData uri="http://schemas.openxmlformats.org/drawingml/2006/picture">
                 <pic:pic>
                   <pic:nvPicPr>
-                    <pic:cNvPr descr="output/graphs/sociabilidad-barrial_cor.png" id="0" name="Picture"/>
+                    <pic:cNvPr descr="output/graphs/cohesion-barrial_cor.png" id="0" name="Picture"/>
                     <pic:cNvPicPr>
                       <a:picLocks noChangeArrowheads="1" noChangeAspect="1"/>
                     </pic:cNvPicPr>
@@ -3479,7 +3315,7 @@
                   <pic:spPr bwMode="auto">
                     <a:xfrm>
                       <a:off x="0" y="0"/>
-                      <a:ext cx="5600700" cy="5600700"/>
+                      <a:ext cx="5600700" cy="2800350"/>
                     </a:xfrm>
                     <a:prstGeom prst="rect">
                       <a:avLst/>
@@ -3503,7 +3339,7 @@
         <w:pStyle w:val="ImageCaption"/>
       </w:pPr>
       <w:r>
-        <w:t xml:space="preserve">Figura 1.23: Asociación indicadores sociabilidad barrial.</w:t>
+        <w:t xml:space="preserve">Figura 1.21: Asociación indicadores identificación barrial.</w:t>
       </w:r>
     </w:p>
     <w:p>
@@ -3514,7 +3350,7 @@
         <w:rPr>
           <w:b/>
         </w:rPr>
-        <w:t xml:space="preserve">Satisfacción residencial</w:t>
+        <w:t xml:space="preserve">Sociabilidad barrial</w:t>
       </w:r>
     </w:p>
     <w:p>
@@ -3526,12 +3362,12 @@
           <wp:inline>
             <wp:extent cx="5600700" cy="2911510"/>
             <wp:effectExtent b="0" l="0" r="0" t="0"/>
-            <wp:docPr descr="Figura 1.24: Satisfacción con el barrio." title="" id="1" name="Picture"/>
+            <wp:docPr descr="Figura 1.22: Sociabilidad barrial." title="" id="1" name="Picture"/>
             <a:graphic>
               <a:graphicData uri="http://schemas.openxmlformats.org/drawingml/2006/picture">
                 <pic:pic>
                   <pic:nvPicPr>
-                    <pic:cNvPr descr="output/graphs/satisfaccion-residencial.png" id="0" name="Picture"/>
+                    <pic:cNvPr descr="output/graphs/sociabilidad-barrial.png" id="0" name="Picture"/>
                     <pic:cNvPicPr>
                       <a:picLocks noChangeArrowheads="1" noChangeAspect="1"/>
                     </pic:cNvPicPr>
@@ -3569,7 +3405,7 @@
         <w:pStyle w:val="ImageCaption"/>
       </w:pPr>
       <w:r>
-        <w:t xml:space="preserve">Figura 1.24: Satisfacción con el barrio.</w:t>
+        <w:t xml:space="preserve">Figura 1.22: Sociabilidad barrial.</w:t>
       </w:r>
     </w:p>
     <w:p>
@@ -3579,14 +3415,14 @@
       <w:r>
         <w:drawing>
           <wp:inline>
-            <wp:extent cx="5600700" cy="5600700"/>
+            <wp:extent cx="5600700" cy="2800350"/>
             <wp:effectExtent b="0" l="0" r="0" t="0"/>
-            <wp:docPr descr="Figura 1.25: Asociación indicadores satisfacción residencial." title="" id="1" name="Picture"/>
+            <wp:docPr descr="Figura 1.23: Asociación indicadores sociabilidad barrial." title="" id="1" name="Picture"/>
             <a:graphic>
               <a:graphicData uri="http://schemas.openxmlformats.org/drawingml/2006/picture">
                 <pic:pic>
                   <pic:nvPicPr>
-                    <pic:cNvPr descr="output/graphs/satisfaccion-residencial_cor.png" id="0" name="Picture"/>
+                    <pic:cNvPr descr="output/graphs/sociabilidad-barrial_cor.png" id="0" name="Picture"/>
                     <pic:cNvPicPr>
                       <a:picLocks noChangeArrowheads="1" noChangeAspect="1"/>
                     </pic:cNvPicPr>
@@ -3600,7 +3436,7 @@
                   <pic:spPr bwMode="auto">
                     <a:xfrm>
                       <a:off x="0" y="0"/>
-                      <a:ext cx="5600700" cy="5600700"/>
+                      <a:ext cx="5600700" cy="2800350"/>
                     </a:xfrm>
                     <a:prstGeom prst="rect">
                       <a:avLst/>
@@ -3624,60 +3460,162 @@
         <w:pStyle w:val="ImageCaption"/>
       </w:pPr>
       <w:r>
+        <w:t xml:space="preserve">Figura 1.23: Asociación indicadores sociabilidad barrial.</w:t>
+      </w:r>
+    </w:p>
+    <w:p>
+      <w:pPr>
+        <w:pStyle w:val="Textoindependiente"/>
+      </w:pPr>
+      <w:r>
+        <w:rPr>
+          <w:b/>
+        </w:rPr>
+        <w:t xml:space="preserve">Satisfacción residencial</w:t>
+      </w:r>
+    </w:p>
+    <w:p>
+      <w:pPr>
+        <w:pStyle w:val="CaptionedFigure"/>
+      </w:pPr>
+      <w:r>
+        <w:drawing>
+          <wp:inline>
+            <wp:extent cx="5600700" cy="2911510"/>
+            <wp:effectExtent b="0" l="0" r="0" t="0"/>
+            <wp:docPr descr="Figura 1.24: Satisfacción con el barrio." title="" id="1" name="Picture"/>
+            <a:graphic>
+              <a:graphicData uri="http://schemas.openxmlformats.org/drawingml/2006/picture">
+                <pic:pic>
+                  <pic:nvPicPr>
+                    <pic:cNvPr descr="output/graphs/satisfaccion-residencial.png" id="0" name="Picture"/>
+                    <pic:cNvPicPr>
+                      <a:picLocks noChangeArrowheads="1" noChangeAspect="1"/>
+                    </pic:cNvPicPr>
+                  </pic:nvPicPr>
+                  <pic:blipFill>
+                    <a:blip r:embed="rId58"/>
+                    <a:stretch>
+                      <a:fillRect/>
+                    </a:stretch>
+                  </pic:blipFill>
+                  <pic:spPr bwMode="auto">
+                    <a:xfrm>
+                      <a:off x="0" y="0"/>
+                      <a:ext cx="5600700" cy="2911510"/>
+                    </a:xfrm>
+                    <a:prstGeom prst="rect">
+                      <a:avLst/>
+                    </a:prstGeom>
+                    <a:noFill/>
+                    <a:ln w="9525">
+                      <a:noFill/>
+                      <a:headEnd/>
+                      <a:tailEnd/>
+                    </a:ln>
+                  </pic:spPr>
+                </pic:pic>
+              </a:graphicData>
+            </a:graphic>
+          </wp:inline>
+        </w:drawing>
+      </w:r>
+    </w:p>
+    <w:p>
+      <w:pPr>
+        <w:pStyle w:val="ImageCaption"/>
+      </w:pPr>
+      <w:r>
+        <w:t xml:space="preserve">Figura 1.24: Satisfacción con el barrio.</w:t>
+      </w:r>
+    </w:p>
+    <w:p>
+      <w:pPr>
+        <w:pStyle w:val="CaptionedFigure"/>
+      </w:pPr>
+      <w:r>
+        <w:drawing>
+          <wp:inline>
+            <wp:extent cx="5600700" cy="2800350"/>
+            <wp:effectExtent b="0" l="0" r="0" t="0"/>
+            <wp:docPr descr="Figura 1.25: Asociación indicadores satisfacción residencial." title="" id="1" name="Picture"/>
+            <a:graphic>
+              <a:graphicData uri="http://schemas.openxmlformats.org/drawingml/2006/picture">
+                <pic:pic>
+                  <pic:nvPicPr>
+                    <pic:cNvPr descr="output/graphs/satisfaccion-residencial_cor.png" id="0" name="Picture"/>
+                    <pic:cNvPicPr>
+                      <a:picLocks noChangeArrowheads="1" noChangeAspect="1"/>
+                    </pic:cNvPicPr>
+                  </pic:nvPicPr>
+                  <pic:blipFill>
+                    <a:blip r:embed="rId59"/>
+                    <a:stretch>
+                      <a:fillRect/>
+                    </a:stretch>
+                  </pic:blipFill>
+                  <pic:spPr bwMode="auto">
+                    <a:xfrm>
+                      <a:off x="0" y="0"/>
+                      <a:ext cx="5600700" cy="2800350"/>
+                    </a:xfrm>
+                    <a:prstGeom prst="rect">
+                      <a:avLst/>
+                    </a:prstGeom>
+                    <a:noFill/>
+                    <a:ln w="9525">
+                      <a:noFill/>
+                      <a:headEnd/>
+                      <a:tailEnd/>
+                    </a:ln>
+                  </pic:spPr>
+                </pic:pic>
+              </a:graphicData>
+            </a:graphic>
+          </wp:inline>
+        </w:drawing>
+      </w:r>
+    </w:p>
+    <w:p>
+      <w:pPr>
+        <w:pStyle w:val="ImageCaption"/>
+      </w:pPr>
+      <w:r>
         <w:t xml:space="preserve">Figura 1.25: Asociación indicadores satisfacción residencial.</w:t>
       </w:r>
     </w:p>
-    <w:bookmarkEnd w:id="58"/>
-    <w:bookmarkEnd w:id="59"/>
-    <w:bookmarkStart w:id="60" w:name="capítulo-ii"/>
     <w:p>
       <w:pPr>
         <w:pStyle w:val="Ttulo1"/>
       </w:pPr>
-      <w:r>
-        <w:rPr>
-          <w:rStyle w:val="SectionNumber"/>
-        </w:rPr>
-        <w:t xml:space="preserve">2</w:t>
-      </w:r>
-      <w:r>
-        <w:tab/>
-      </w:r>
-      <w:r>
-        <w:t xml:space="preserve">Capítulo II —</w:t>
-      </w:r>
-    </w:p>
-    <w:bookmarkEnd w:id="60"/>
-    <w:bookmarkStart w:id="61" w:name="capítulo-iii"/>
+      <w:bookmarkStart w:id="60" w:name="capítulo-ii"/>
+      <w:r>
+        <w:t xml:space="preserve">2	Capítulo II —</w:t>
+      </w:r>
+      <w:bookmarkEnd w:id="60"/>
+    </w:p>
     <w:p>
       <w:pPr>
         <w:pStyle w:val="Ttulo1"/>
       </w:pPr>
-      <w:r>
-        <w:rPr>
-          <w:rStyle w:val="SectionNumber"/>
-        </w:rPr>
-        <w:t xml:space="preserve">3</w:t>
-      </w:r>
-      <w:r>
-        <w:tab/>
-      </w:r>
-      <w:r>
-        <w:t xml:space="preserve">Capítulo III —</w:t>
-      </w:r>
-    </w:p>
-    <w:bookmarkEnd w:id="61"/>
-    <w:bookmarkStart w:id="66" w:name="bibliografía"/>
+      <w:bookmarkStart w:id="61" w:name="capítulo-iii"/>
+      <w:r>
+        <w:t xml:space="preserve">3	Capítulo III —</w:t>
+      </w:r>
+      <w:bookmarkEnd w:id="61"/>
+    </w:p>
     <w:p>
       <w:pPr>
         <w:pStyle w:val="Ttulo1"/>
       </w:pPr>
+      <w:bookmarkStart w:id="62" w:name="bibliografía"/>
       <w:r>
         <w:t xml:space="preserve">Bibliografía</w:t>
       </w:r>
-    </w:p>
-    <w:bookmarkStart w:id="65" w:name="refs"/>
-    <w:bookmarkStart w:id="62" w:name="ref-cepal_Cohesion_2021"/>
+      <w:bookmarkEnd w:id="62"/>
+    </w:p>
+    <w:bookmarkStart w:id="66" w:name="refs"/>
+    <w:bookmarkStart w:id="63" w:name="ref-cepal_Cohesion_2021"/>
     <w:p>
       <w:pPr>
         <w:pStyle w:val="Bibliografa"/>
@@ -3698,8 +3636,8 @@
         <w:t xml:space="preserve">.</w:t>
       </w:r>
     </w:p>
-    <w:bookmarkEnd w:id="62"/>
-    <w:bookmarkStart w:id="63" w:name="ref-coes_Radiografia_2019"/>
+    <w:bookmarkEnd w:id="63"/>
+    <w:bookmarkStart w:id="64" w:name="ref-coes_Radiografia_2019"/>
     <w:p>
       <w:pPr>
         <w:pStyle w:val="Bibliografa"/>
@@ -3720,8 +3658,8 @@
         <w:t xml:space="preserve">.</w:t>
       </w:r>
     </w:p>
-    <w:bookmarkEnd w:id="63"/>
-    <w:bookmarkStart w:id="64" w:name="ref-valenzuela_vinculos_2008"/>
+    <w:bookmarkEnd w:id="64"/>
+    <w:bookmarkStart w:id="65" w:name="ref-valenzuela_vinculos_2008"/>
     <w:p>
       <w:pPr>
         <w:pStyle w:val="Bibliografa"/>
@@ -3745,7 +3683,6 @@
         <w:t xml:space="preserve">(Uqbar). Santiago.</w:t>
       </w:r>
     </w:p>
-    <w:bookmarkEnd w:id="64"/>
     <w:bookmarkEnd w:id="65"/>
     <w:bookmarkEnd w:id="66"/>
     <w:sectPr>

</xml_diff>

<commit_message>
analisis capitulo medicion completo
- se completa analisis de capitulo medicion (AFE, correlaciones)

- se incluyen dos indicadores de redes

- cambios en redaccion segun comentarios
</commit_message>
<xml_diff>
--- a/docs/cohesion-cepal-elsoc.docx
+++ b/docs/cohesion-cepal-elsoc.docx
@@ -65,7 +65,7 @@
         <w:pStyle w:val="Fecha"/>
       </w:pPr>
       <w:r>
-        <w:t xml:space="preserve">2021-08-09</w:t>
+        <w:t xml:space="preserve">2021-08-27</w:t>
       </w:r>
     </w:p>
     <w:p>
@@ -743,7 +743,7 @@
         </w:numPr>
       </w:pPr>
       <w:r>
-        <w:t xml:space="preserve">3 items: se analizará la matriz de correlaciones y el alfa de Cronbach como medida de consistencia interna que permita trabajar con el promedio. Esta medida otorga un número que va entre 0 y 1, donde el nivele convencionales para considerar consistencia es 0.7 o mayor.</w:t>
+        <w:t xml:space="preserve">3 items: se analizará la matriz de correlaciones y el alfa de Cronbach como medida de consistencia interna que permita trabajar con el promedio. Esta medida otorga un número que va entre 0 y 1, donde el nivel convencional para considerar consistencia es 0.7 o mayor.</w:t>
       </w:r>
     </w:p>
     <w:p>
@@ -806,7 +806,7 @@
         <w:pStyle w:val="FirstParagraph"/>
       </w:pPr>
       <w:r>
-        <w:t xml:space="preserve">Además de estas dimensiones del modelo de la CEPAL también se agrega una cuarta de cohesión social en el territorio, que se asocia a la confianza en vecinos, identificación barrial, sociabilidad barrial y satisfacción residencial.</w:t>
+        <w:t xml:space="preserve">Estas tres dimensiones provienen desde el modelo presentado por la CEPAL, que centra su atención en el nivel nacional, utilizando fuentes de datos que permitan una comparabilidad a nivel regional. Sin embargo, no deja de ser relevante abordar una dimensión territorial que permita complementar y enriquecer el análisis a nivel de país. Por lo tanto, además de estas dimensiones del modelo de la CEPAL también se agrega una cuarta de cohesión social en el territorio, que se asocia a la confianza en vecinos, identificación barrial, sociabilidad barrial y satisfacción residencial.</w:t>
       </w:r>
     </w:p>
     <w:p>
@@ -921,7 +921,7 @@
         <w:pStyle w:val="Textoindependiente"/>
       </w:pPr>
       <w:r>
-        <w:t xml:space="preserve">El indicador propuesto en el informe de CEPAL para esta subdimensión es</w:t>
+        <w:t xml:space="preserve">El indicador utilizado en la propuesta regional de CEPAL para esta subdimensión es</w:t>
       </w:r>
       <w:r>
         <w:t xml:space="preserve"> </w:t>
@@ -936,7 +936,7 @@
         <w:t xml:space="preserve">”</w:t>
       </w:r>
       <w:r>
-        <w:t xml:space="preserve">, que es un indicador de percepción de la Encuesta Mundial de Valores, a partir del cual se busca cuantificar la intensidad del tejido social en los países de la región. En el caso de ELSOC el indicador más cercano a esta operacionalización corresponde a</w:t>
+        <w:t xml:space="preserve">, que es un indicador de percepción de la Encuesta Mundial de Valores, a partir del cual se busca cuantificar la intensidad del tejido social en los países de la región. En el caso de ELSOC los indicadores más cercanos a esta operacionalización corresponden a</w:t>
       </w:r>
       <w:r>
         <w:t xml:space="preserve"> </w:t>
@@ -945,19 +945,67 @@
         <w:t xml:space="preserve">“</w:t>
       </w:r>
       <w:r>
-        <w:t xml:space="preserve">Cantidad de amigos cercanos</w:t>
+        <w:t xml:space="preserve">Cantidad de amigos/as ceranos</w:t>
       </w:r>
       <w:r>
         <w:t xml:space="preserve">”</w:t>
       </w:r>
       <w:r>
-        <w:t xml:space="preserve">, y que está presente solo en las olas 2 y 4 de la encuesta. Un análisis descriptivo de este indicador, que sería el único representante de esta subdimensión, se presenta en la Figura</w:t>
+        <w:t xml:space="preserve"> </w:t>
+      </w:r>
+      <w:r>
+        <w:t xml:space="preserve">y</w:t>
+      </w:r>
+      <w:r>
+        <w:t xml:space="preserve"> </w:t>
+      </w:r>
+      <w:r>
+        <w:t xml:space="preserve">“</w:t>
+      </w:r>
+      <w:r>
+        <w:t xml:space="preserve">Tamaño de la red cercana</w:t>
+      </w:r>
+      <w:r>
+        <w:t xml:space="preserve">”</w:t>
+      </w:r>
+      <w:r>
+        <w:t xml:space="preserve">, que están presentes solo en las olas 2 y 4 de la encuesta. Además, se incluye un indicador de</w:t>
+      </w:r>
+      <w:r>
+        <w:t xml:space="preserve"> </w:t>
+      </w:r>
+      <w:r>
+        <w:t xml:space="preserve">“</w:t>
+      </w:r>
+      <w:r>
+        <w:t xml:space="preserve">Variedad de la red</w:t>
+      </w:r>
+      <w:r>
+        <w:t xml:space="preserve">”</w:t>
+      </w:r>
+      <w:r>
+        <w:t xml:space="preserve"> </w:t>
+      </w:r>
+      <w:r>
+        <w:t xml:space="preserve">construido a partir de un generador de posiciones, donde se aborda la cantidad de individuos con diferentes ocupaciones que la persona encuestada conoce; este indicador está presente en las olas 1 y 3. Un análisis descriptivo de estos indicadores se presenta en la Figura</w:t>
       </w:r>
       <w:r>
         <w:t xml:space="preserve"> </w:t>
       </w:r>
       <w:r>
         <w:t xml:space="preserve">1.2</w:t>
+      </w:r>
+      <w:r>
+        <w:t xml:space="preserve"> </w:t>
+      </w:r>
+      <w:r>
+        <w:t xml:space="preserve">y un análisis bivariado en la Figura</w:t>
+      </w:r>
+      <w:r>
+        <w:t xml:space="preserve"> </w:t>
+      </w:r>
+      <w:r>
+        <w:t xml:space="preserve">1.3</w:t>
       </w:r>
       <w:r>
         <w:t xml:space="preserve">.</w:t>
@@ -1023,6 +1071,114 @@
         <w:pStyle w:val="Textoindependiente"/>
       </w:pPr>
       <w:r>
+        <w:t xml:space="preserve">En la matriz de correlaciones de la Figura</w:t>
+      </w:r>
+      <w:r>
+        <w:t xml:space="preserve"> </w:t>
+      </w:r>
+      <w:r>
+        <w:t xml:space="preserve">1.3</w:t>
+      </w:r>
+      <w:r>
+        <w:t xml:space="preserve"> </w:t>
+      </w:r>
+      <w:r>
+        <w:t xml:space="preserve">es posible observar que las correlaciones entre los indicadores están en un rango bajo, donde los indicadores que presentan una correlación mayor son A y C. Para calcular la consistencia interna de estos tres indicadores se utilizó alpha de Cronbach, obteniendo un resultado de 0.36, muy por debajo del valor mínimo recomendado de 0.7. Por lo tanto, para esta subdimensión se considerará un promedio solo de aquellos items que poseen una mayor correlación:</w:t>
+      </w:r>
+      <w:r>
+        <w:t xml:space="preserve"> </w:t>
+      </w:r>
+      <w:r>
+        <w:t xml:space="preserve">“</w:t>
+      </w:r>
+      <w:r>
+        <w:t xml:space="preserve">Cantidad de amigos/as cercanos</w:t>
+      </w:r>
+      <w:r>
+        <w:t xml:space="preserve">”</w:t>
+      </w:r>
+      <w:r>
+        <w:t xml:space="preserve"> </w:t>
+      </w:r>
+      <w:r>
+        <w:t xml:space="preserve">y</w:t>
+      </w:r>
+      <w:r>
+        <w:t xml:space="preserve"> </w:t>
+      </w:r>
+      <w:r>
+        <w:t xml:space="preserve">“</w:t>
+      </w:r>
+      <w:r>
+        <w:t xml:space="preserve">Variedad de la red</w:t>
+      </w:r>
+      <w:r>
+        <w:t xml:space="preserve">”</w:t>
+      </w:r>
+      <w:r>
+        <w:t xml:space="preserve">.</w:t>
+      </w:r>
+    </w:p>
+    <w:p>
+      <w:pPr>
+        <w:pStyle w:val="CaptionedFigure"/>
+      </w:pPr>
+      <w:r>
+        <w:drawing>
+          <wp:inline>
+            <wp:extent cx="5600700" cy="2800350"/>
+            <wp:effectExtent b="0" l="0" r="0" t="0"/>
+            <wp:docPr descr="Figura 1.3: Asociación indicadores lazos." title="" id="1" name="Picture"/>
+            <a:graphic>
+              <a:graphicData uri="http://schemas.openxmlformats.org/drawingml/2006/picture">
+                <pic:pic>
+                  <pic:nvPicPr>
+                    <pic:cNvPr descr="output/graphs/lazos_cor.png" id="0" name="Picture"/>
+                    <pic:cNvPicPr>
+                      <a:picLocks noChangeArrowheads="1" noChangeAspect="1"/>
+                    </pic:cNvPicPr>
+                  </pic:nvPicPr>
+                  <pic:blipFill>
+                    <a:blip r:embed="rId33"/>
+                    <a:stretch>
+                      <a:fillRect/>
+                    </a:stretch>
+                  </pic:blipFill>
+                  <pic:spPr bwMode="auto">
+                    <a:xfrm>
+                      <a:off x="0" y="0"/>
+                      <a:ext cx="5600700" cy="2800350"/>
+                    </a:xfrm>
+                    <a:prstGeom prst="rect">
+                      <a:avLst/>
+                    </a:prstGeom>
+                    <a:noFill/>
+                    <a:ln w="9525">
+                      <a:noFill/>
+                      <a:headEnd/>
+                      <a:tailEnd/>
+                    </a:ln>
+                  </pic:spPr>
+                </pic:pic>
+              </a:graphicData>
+            </a:graphic>
+          </wp:inline>
+        </w:drawing>
+      </w:r>
+    </w:p>
+    <w:p>
+      <w:pPr>
+        <w:pStyle w:val="ImageCaption"/>
+      </w:pPr>
+      <w:r>
+        <w:t xml:space="preserve">Figura 1.3: Asociación indicadores lazos.</w:t>
+      </w:r>
+    </w:p>
+    <w:p>
+      <w:pPr>
+        <w:pStyle w:val="Textoindependiente"/>
+      </w:pPr>
+      <w:r>
         <w:rPr>
           <w:b/>
         </w:rPr>
@@ -1161,7 +1317,7 @@
         <w:t xml:space="preserve"> </w:t>
       </w:r>
       <w:r>
-        <w:t xml:space="preserve">1.3</w:t>
+        <w:t xml:space="preserve">1.4</w:t>
       </w:r>
       <w:r>
         <w:t xml:space="preserve"> </w:t>
@@ -1173,7 +1329,7 @@
         <w:t xml:space="preserve"> </w:t>
       </w:r>
       <w:r>
-        <w:t xml:space="preserve">1.4</w:t>
+        <w:t xml:space="preserve">1.5</w:t>
       </w:r>
       <w:r>
         <w:t xml:space="preserve">.</w:t>
@@ -1188,7 +1344,7 @@
           <wp:inline>
             <wp:extent cx="5600700" cy="2911510"/>
             <wp:effectExtent b="0" l="0" r="0" t="0"/>
-            <wp:docPr descr="Figura 1.3: Confianza interpersonal." title="" id="1" name="Picture"/>
+            <wp:docPr descr="Figura 1.4: Confianza interpersonal." title="" id="1" name="Picture"/>
             <a:graphic>
               <a:graphicData uri="http://schemas.openxmlformats.org/drawingml/2006/picture">
                 <pic:pic>
@@ -1199,7 +1355,7 @@
                     </pic:cNvPicPr>
                   </pic:nvPicPr>
                   <pic:blipFill>
-                    <a:blip r:embed="rId33"/>
+                    <a:blip r:embed="rId34"/>
                     <a:stretch>
                       <a:fillRect/>
                     </a:stretch>
@@ -1231,7 +1387,7 @@
         <w:pStyle w:val="ImageCaption"/>
       </w:pPr>
       <w:r>
-        <w:t xml:space="preserve">Figura 1.3: Confianza interpersonal.</w:t>
+        <w:t xml:space="preserve">Figura 1.4: Confianza interpersonal.</w:t>
       </w:r>
     </w:p>
     <w:p>
@@ -1245,7 +1401,7 @@
         <w:t xml:space="preserve"> </w:t>
       </w:r>
       <w:r>
-        <w:t xml:space="preserve">1.4</w:t>
+        <w:t xml:space="preserve">1.5</w:t>
       </w:r>
       <w:r>
         <w:t xml:space="preserve"> </w:t>
@@ -1296,7 +1452,7 @@
           <wp:inline>
             <wp:extent cx="5600700" cy="2800350"/>
             <wp:effectExtent b="0" l="0" r="0" t="0"/>
-            <wp:docPr descr="Figura 1.4: Asociación indicadores Confianza interpersonal." title="" id="1" name="Picture"/>
+            <wp:docPr descr="Figura 1.5: Asociación indicadores Confianza interpersonal." title="" id="1" name="Picture"/>
             <a:graphic>
               <a:graphicData uri="http://schemas.openxmlformats.org/drawingml/2006/picture">
                 <pic:pic>
@@ -1307,7 +1463,7 @@
                     </pic:cNvPicPr>
                   </pic:nvPicPr>
                   <pic:blipFill>
-                    <a:blip r:embed="rId34"/>
+                    <a:blip r:embed="rId35"/>
                     <a:stretch>
                       <a:fillRect/>
                     </a:stretch>
@@ -1339,7 +1495,7 @@
         <w:pStyle w:val="ImageCaption"/>
       </w:pPr>
       <w:r>
-        <w:t xml:space="preserve">Figura 1.4: Asociación indicadores Confianza interpersonal.</w:t>
+        <w:t xml:space="preserve">Figura 1.5: Asociación indicadores Confianza interpersonal.</w:t>
       </w:r>
     </w:p>
     <w:p>
@@ -1407,7 +1563,7 @@
         <w:pStyle w:val="Textoindependiente"/>
       </w:pPr>
       <w:r>
-        <w:t xml:space="preserve">En el informe de CEPAL se utilizan dos indicadores en esta subdimensión:</w:t>
+        <w:t xml:space="preserve">En la propuesta regional de CEPAL se utilizan dos indicadores en esta subdimensión:</w:t>
       </w:r>
       <w:r>
         <w:t xml:space="preserve"> </w:t>
@@ -1437,13 +1593,13 @@
         <w:t xml:space="preserve">”</w:t>
       </w:r>
       <w:r>
-        <w:t xml:space="preserve">, que se incluye con el objetivo de cuantificar la cultura de igualdad de género en la sociedad. Además, se deja como pendiente la construcción de un indicador sobre tolerancia a personas de distinta raza y etnia, así como de percepción de discriminación. En el caso de ELSOC encontramos items distintos pero relacionados con actitudes hacia la diversidad: a) Chile pierde su identidad con la llegada de inmigrantes; b) con la llegada de inmigrantes aumenta el desempleo; c) grado de acuerdo con adopción homoparental; d) grado de confianza con personas homosexuales; e) grado de confianza con personas mapuche; y f) grado de confianza con personas inmigrantes. Los dos primeros items están presentes en las cuatro olas, adopción homoparental en olas 3 y 4 y el resto de indicadores en las olas 2 y 4. Un análisis descriptivo de estos items se presentan en la Figura</w:t>
-      </w:r>
-      <w:r>
-        <w:t xml:space="preserve"> </w:t>
-      </w:r>
-      <w:r>
-        <w:t xml:space="preserve">1.5</w:t>
+        <w:t xml:space="preserve">, que se incluye con el objetivo de cuantificar la cultura de igualdad de género en la sociedad. Además, en esta propuesta regional de la CEPAL se deja como pendiente la construcción de un indicador sobre tolerancia a personas de distinta raza y etnia, así como de percepción de discriminación. En el caso de ELSOC encontramos items distintos pero relacionados con actitudes hacia la diversidad: a) Chile pierde su identidad con la llegada de inmigrantes; b) con la llegada de inmigrantes aumenta el desempleo; c) grado de acuerdo con adopción homoparental; d) grado de confianza con personas homosexuales; e) grado de confianza con personas mapuche; y f) grado de confianza con personas inmigrantes. Los dos primeros items están presentes en las cuatro olas, adopción homoparental en olas 3 y 4 y el resto de indicadores en las olas 2 y 4. Un análisis descriptivo de estos items se presentan en la Figura</w:t>
+      </w:r>
+      <w:r>
+        <w:t xml:space="preserve"> </w:t>
+      </w:r>
+      <w:r>
+        <w:t xml:space="preserve">1.6</w:t>
       </w:r>
       <w:r>
         <w:t xml:space="preserve"> </w:t>
@@ -1455,7 +1611,7 @@
         <w:t xml:space="preserve"> </w:t>
       </w:r>
       <w:r>
-        <w:t xml:space="preserve">1.6</w:t>
+        <w:t xml:space="preserve">1.7</w:t>
       </w:r>
       <w:r>
         <w:t xml:space="preserve"> </w:t>
@@ -1467,7 +1623,7 @@
         <w:t xml:space="preserve"> </w:t>
       </w:r>
       <w:r>
-        <w:t xml:space="preserve">1.7</w:t>
+        <w:t xml:space="preserve">1.8</w:t>
       </w:r>
       <w:r>
         <w:t xml:space="preserve">.</w:t>
@@ -1482,67 +1638,12 @@
           <wp:inline>
             <wp:extent cx="5600700" cy="2911510"/>
             <wp:effectExtent b="0" l="0" r="0" t="0"/>
-            <wp:docPr descr="Figura 1.5: Prejuicios hacia inmigrantes y adopción homoparental." title="" id="1" name="Picture"/>
+            <wp:docPr descr="Figura 1.6: Prejuicios hacia inmigrantes y adopción homoparental." title="" id="1" name="Picture"/>
             <a:graphic>
               <a:graphicData uri="http://schemas.openxmlformats.org/drawingml/2006/picture">
                 <pic:pic>
                   <pic:nvPicPr>
                     <pic:cNvPr descr="output/graphs/prejuicios.png" id="0" name="Picture"/>
-                    <pic:cNvPicPr>
-                      <a:picLocks noChangeArrowheads="1" noChangeAspect="1"/>
-                    </pic:cNvPicPr>
-                  </pic:nvPicPr>
-                  <pic:blipFill>
-                    <a:blip r:embed="rId35"/>
-                    <a:stretch>
-                      <a:fillRect/>
-                    </a:stretch>
-                  </pic:blipFill>
-                  <pic:spPr bwMode="auto">
-                    <a:xfrm>
-                      <a:off x="0" y="0"/>
-                      <a:ext cx="5600700" cy="2911510"/>
-                    </a:xfrm>
-                    <a:prstGeom prst="rect">
-                      <a:avLst/>
-                    </a:prstGeom>
-                    <a:noFill/>
-                    <a:ln w="9525">
-                      <a:noFill/>
-                      <a:headEnd/>
-                      <a:tailEnd/>
-                    </a:ln>
-                  </pic:spPr>
-                </pic:pic>
-              </a:graphicData>
-            </a:graphic>
-          </wp:inline>
-        </w:drawing>
-      </w:r>
-    </w:p>
-    <w:p>
-      <w:pPr>
-        <w:pStyle w:val="ImageCaption"/>
-      </w:pPr>
-      <w:r>
-        <w:t xml:space="preserve">Figura 1.5: Prejuicios hacia inmigrantes y adopción homoparental.</w:t>
-      </w:r>
-    </w:p>
-    <w:p>
-      <w:pPr>
-        <w:pStyle w:val="CaptionedFigure"/>
-      </w:pPr>
-      <w:r>
-        <w:drawing>
-          <wp:inline>
-            <wp:extent cx="5600700" cy="2911510"/>
-            <wp:effectExtent b="0" l="0" r="0" t="0"/>
-            <wp:docPr descr="Figura 1.6: Grado de confianza grupos sociales." title="" id="1" name="Picture"/>
-            <a:graphic>
-              <a:graphicData uri="http://schemas.openxmlformats.org/drawingml/2006/picture">
-                <pic:pic>
-                  <pic:nvPicPr>
-                    <pic:cNvPr descr="output/graphs/diversidad.png" id="0" name="Picture"/>
                     <pic:cNvPicPr>
                       <a:picLocks noChangeArrowheads="1" noChangeAspect="1"/>
                     </pic:cNvPicPr>
@@ -1580,7 +1681,62 @@
         <w:pStyle w:val="ImageCaption"/>
       </w:pPr>
       <w:r>
-        <w:t xml:space="preserve">Figura 1.6: Grado de confianza grupos sociales.</w:t>
+        <w:t xml:space="preserve">Figura 1.6: Prejuicios hacia inmigrantes y adopción homoparental.</w:t>
+      </w:r>
+    </w:p>
+    <w:p>
+      <w:pPr>
+        <w:pStyle w:val="CaptionedFigure"/>
+      </w:pPr>
+      <w:r>
+        <w:drawing>
+          <wp:inline>
+            <wp:extent cx="5600700" cy="2911510"/>
+            <wp:effectExtent b="0" l="0" r="0" t="0"/>
+            <wp:docPr descr="Figura 1.7: Grado de confianza grupos sociales." title="" id="1" name="Picture"/>
+            <a:graphic>
+              <a:graphicData uri="http://schemas.openxmlformats.org/drawingml/2006/picture">
+                <pic:pic>
+                  <pic:nvPicPr>
+                    <pic:cNvPr descr="output/graphs/diversidad.png" id="0" name="Picture"/>
+                    <pic:cNvPicPr>
+                      <a:picLocks noChangeArrowheads="1" noChangeAspect="1"/>
+                    </pic:cNvPicPr>
+                  </pic:nvPicPr>
+                  <pic:blipFill>
+                    <a:blip r:embed="rId37"/>
+                    <a:stretch>
+                      <a:fillRect/>
+                    </a:stretch>
+                  </pic:blipFill>
+                  <pic:spPr bwMode="auto">
+                    <a:xfrm>
+                      <a:off x="0" y="0"/>
+                      <a:ext cx="5600700" cy="2911510"/>
+                    </a:xfrm>
+                    <a:prstGeom prst="rect">
+                      <a:avLst/>
+                    </a:prstGeom>
+                    <a:noFill/>
+                    <a:ln w="9525">
+                      <a:noFill/>
+                      <a:headEnd/>
+                      <a:tailEnd/>
+                    </a:ln>
+                  </pic:spPr>
+                </pic:pic>
+              </a:graphicData>
+            </a:graphic>
+          </wp:inline>
+        </w:drawing>
+      </w:r>
+    </w:p>
+    <w:p>
+      <w:pPr>
+        <w:pStyle w:val="ImageCaption"/>
+      </w:pPr>
+      <w:r>
+        <w:t xml:space="preserve">Figura 1.7: Grado de confianza grupos sociales.</w:t>
       </w:r>
     </w:p>
     <w:p>
@@ -1592,7 +1748,7 @@
           <wp:inline>
             <wp:extent cx="5600700" cy="2800350"/>
             <wp:effectExtent b="0" l="0" r="0" t="0"/>
-            <wp:docPr descr="Figura 1.7: Asociación indicadores Reconocimiento y respeto de la diversidad." title="" id="1" name="Picture"/>
+            <wp:docPr descr="Figura 1.8: Asociación indicadores Reconocimiento y respeto de la diversidad." title="" id="1" name="Picture"/>
             <a:graphic>
               <a:graphicData uri="http://schemas.openxmlformats.org/drawingml/2006/picture">
                 <pic:pic>
@@ -1603,7 +1759,7 @@
                     </pic:cNvPicPr>
                   </pic:nvPicPr>
                   <pic:blipFill>
-                    <a:blip r:embed="rId37"/>
+                    <a:blip r:embed="rId38"/>
                     <a:stretch>
                       <a:fillRect/>
                     </a:stretch>
@@ -1635,7 +1791,7 @@
         <w:pStyle w:val="ImageCaption"/>
       </w:pPr>
       <w:r>
-        <w:t xml:space="preserve">Figura 1.7: Asociación indicadores Reconocimiento y respeto de la diversidad.</w:t>
+        <w:t xml:space="preserve">Figura 1.8: Asociación indicadores Reconocimiento y respeto de la diversidad.</w:t>
       </w:r>
     </w:p>
     <w:p>
@@ -1697,7 +1853,7 @@
                           </pic:cNvPicPr>
                         </pic:nvPicPr>
                         <pic:blipFill>
-                          <a:blip r:embed="rId38"/>
+                          <a:blip r:embed="rId39"/>
                           <a:stretch>
                             <a:fillRect/>
                           </a:stretch>
@@ -1744,27 +1900,27 @@
         <w:t xml:space="preserve"> </w:t>
       </w:r>
       <w:r>
-        <w:t xml:space="preserve">observamos en la primera columna un factor que se relaciona con las preguntas sobre el grado de confianza de la Figura</w:t>
-      </w:r>
-      <w:r>
-        <w:t xml:space="preserve"> </w:t>
-      </w:r>
-      <w:r>
-        <w:t xml:space="preserve">1.6</w:t>
-      </w:r>
-      <w:r>
-        <w:t xml:space="preserve">, luego un segundo factor asociado a las preguntas de inmigrantes, y finalmente un tercer factor asociado a la pregunta de adopción homoparental. Atendiendo ahora a la varianza asociada a estos factores (SS loadings), el primer factor representa casi un 30% de la varianza, el segundo alrededor de 20% y el tercero muy por debajo con 0.08. Por lo tanto podemos decir que hay mayor consistencia en los dos primeros factores, y entre ellos dos el asociado a diversidad es el más claro. Basándose en este análisis es posible proponer dos índices asociados a esta subdimensión y que serán calculados mediante puntajes factoriales: uno sobre diversidad y el otro sobre migrantes.</w:t>
+        <w:t xml:space="preserve">observamos en la segunda columna (ML1) un factor que se relaciona con las preguntas sobre el grado de confianza de la Figura</w:t>
+      </w:r>
+      <w:r>
+        <w:t xml:space="preserve"> </w:t>
+      </w:r>
+      <w:r>
+        <w:t xml:space="preserve">1.7</w:t>
+      </w:r>
+      <w:r>
+        <w:t xml:space="preserve">, luego un segundo factor asociado a las preguntas de inmigrantes, y finalmente un tercer factor asociado a la pregunta de adopción homoparental. Atendiendo ahora a la varianza asociada a estos factores (SS loadings), el primer factor representa casi un 30% de la varianza, el segundo alrededor de 20% y el tercero muy por debajo con 8%. Por lo tanto podemos decir que hay mayor consistencia en los dos primeros factores, y entre ellos dos el asociado a diversidad es el más claro. Basándose en este análisis es posible proponer dos índices asociados a esta subdimensión y que serán calculados mediante puntajes factoriales: uno sobre diversidad y el otro sobre migrantes.</w:t>
       </w:r>
     </w:p>
     <w:p>
       <w:pPr>
         <w:pStyle w:val="Ttulo2"/>
       </w:pPr>
-      <w:bookmarkStart w:id="39" w:name="sentido-de-pertenencia"/>
+      <w:bookmarkStart w:id="40" w:name="sentido-de-pertenencia"/>
       <w:r>
         <w:t xml:space="preserve">1.2	Sentido de pertenencia</w:t>
       </w:r>
-      <w:bookmarkEnd w:id="39"/>
+      <w:bookmarkEnd w:id="40"/>
     </w:p>
     <w:p>
       <w:pPr>
@@ -1975,10 +2131,10 @@
         <w:t xml:space="preserve"> </w:t>
       </w:r>
       <w:r>
-        <w:t xml:space="preserve">1.8</w:t>
-      </w:r>
-      <w:r>
-        <w:t xml:space="preserve">. La correlación entre estos indicadores es positiva y alta (r=0.76).</w:t>
+        <w:t xml:space="preserve">1.9</w:t>
+      </w:r>
+      <w:r>
+        <w:t xml:space="preserve">. La correlación entre estos indicadores es positiva y alta (r=0.76). Por lo tanto, en esta subdimensión se utilizará un promedio simple de ambos indicadores.</w:t>
       </w:r>
     </w:p>
     <w:p>
@@ -1990,204 +2146,12 @@
           <wp:inline>
             <wp:extent cx="5600700" cy="2911510"/>
             <wp:effectExtent b="0" l="0" r="0" t="0"/>
-            <wp:docPr descr="Figura 1.8: Identificación y orgullo con Chile." title="" id="1" name="Picture"/>
+            <wp:docPr descr="Figura 1.9: Identificación y orgullo con Chile." title="" id="1" name="Picture"/>
             <a:graphic>
               <a:graphicData uri="http://schemas.openxmlformats.org/drawingml/2006/picture">
                 <pic:pic>
                   <pic:nvPicPr>
                     <pic:cNvPr descr="output/graphs/identificacion.png" id="0" name="Picture"/>
-                    <pic:cNvPicPr>
-                      <a:picLocks noChangeArrowheads="1" noChangeAspect="1"/>
-                    </pic:cNvPicPr>
-                  </pic:nvPicPr>
-                  <pic:blipFill>
-                    <a:blip r:embed="rId40"/>
-                    <a:stretch>
-                      <a:fillRect/>
-                    </a:stretch>
-                  </pic:blipFill>
-                  <pic:spPr bwMode="auto">
-                    <a:xfrm>
-                      <a:off x="0" y="0"/>
-                      <a:ext cx="5600700" cy="2911510"/>
-                    </a:xfrm>
-                    <a:prstGeom prst="rect">
-                      <a:avLst/>
-                    </a:prstGeom>
-                    <a:noFill/>
-                    <a:ln w="9525">
-                      <a:noFill/>
-                      <a:headEnd/>
-                      <a:tailEnd/>
-                    </a:ln>
-                  </pic:spPr>
-                </pic:pic>
-              </a:graphicData>
-            </a:graphic>
-          </wp:inline>
-        </w:drawing>
-      </w:r>
-    </w:p>
-    <w:p>
-      <w:pPr>
-        <w:pStyle w:val="ImageCaption"/>
-      </w:pPr>
-      <w:r>
-        <w:t xml:space="preserve">Figura 1.8: Identificación y orgullo con Chile.</w:t>
-      </w:r>
-    </w:p>
-    <w:p>
-      <w:pPr>
-        <w:pStyle w:val="Textoindependiente"/>
-      </w:pPr>
-      <w:r>
-        <w:rPr>
-          <w:b/>
-        </w:rPr>
-        <w:t xml:space="preserve">Percepción de justicia</w:t>
-      </w:r>
-    </w:p>
-    <w:p>
-      <w:pPr>
-        <w:pStyle w:val="Textoindependiente"/>
-      </w:pPr>
-      <w:r>
-        <w:t xml:space="preserve">La subdimensión de percepción de justicia refiere al examen que realizan los miembros de la sociedad respecto a la capacidad de las instituciones de entregar bienestar y/o distribuir el poder económico y político</w:t>
-      </w:r>
-      <w:r>
-        <w:t xml:space="preserve"> </w:t>
-      </w:r>
-      <w:r>
-        <w:t xml:space="preserve">(CEPAL,</w:t>
-      </w:r>
-      <w:r>
-        <w:t xml:space="preserve"> </w:t>
-      </w:r>
-      <w:hyperlink w:anchor="ref-cepal_Cohesion_2021">
-        <w:r>
-          <w:rPr>
-            <w:rStyle w:val="Hipervnculo"/>
-          </w:rPr>
-          <w:t xml:space="preserve">2021</w:t>
-        </w:r>
-      </w:hyperlink>
-      <w:r>
-        <w:t xml:space="preserve">)</w:t>
-      </w:r>
-      <w:r>
-        <w:t xml:space="preserve">.</w:t>
-      </w:r>
-    </w:p>
-    <w:p>
-      <w:pPr>
-        <w:pStyle w:val="Textoindependiente"/>
-      </w:pPr>
-      <w:r>
-        <w:t xml:space="preserve">En el informe de CEPAL se utilizan los indicadores</w:t>
-      </w:r>
-      <w:r>
-        <w:t xml:space="preserve"> </w:t>
-      </w:r>
-      <w:r>
-        <w:t xml:space="preserve">“</w:t>
-      </w:r>
-      <w:r>
-        <w:t xml:space="preserve">Se deben equiparar los sueldos, no mantener desigualdad para incentivar el esfuerzo personal</w:t>
-      </w:r>
-      <w:r>
-        <w:t xml:space="preserve">”</w:t>
-      </w:r>
-      <w:r>
-        <w:t xml:space="preserve">, que cuantifica percepciones respecto a aversiones hacia la desigualdad;</w:t>
-      </w:r>
-      <w:r>
-        <w:t xml:space="preserve"> </w:t>
-      </w:r>
-      <w:r>
-        <w:t xml:space="preserve">“</w:t>
-      </w:r>
-      <w:r>
-        <w:t xml:space="preserve">El trabajo a largo plazo da beneficios, no las conexiones o suerte</w:t>
-      </w:r>
-      <w:r>
-        <w:t xml:space="preserve">”</w:t>
-      </w:r>
-      <w:r>
-        <w:t xml:space="preserve">, que busca captar percepciones sobre la estructura de oportunidades en el país y las expectativas de movilidad social; y</w:t>
-      </w:r>
-      <w:r>
-        <w:t xml:space="preserve"> </w:t>
-      </w:r>
-      <w:r>
-        <w:t xml:space="preserve">“</w:t>
-      </w:r>
-      <w:r>
-        <w:t xml:space="preserve">El Estado debe implementar políticas para reducir la desigualdad de ingreso</w:t>
-      </w:r>
-      <w:r>
-        <w:t xml:space="preserve">”</w:t>
-      </w:r>
-      <w:r>
-        <w:t xml:space="preserve">, que aborda las percepciones respecto a la desigualdad de ingresos en el país. Al trabajar con ELSOC se utilizan los indicadores</w:t>
-      </w:r>
-      <w:r>
-        <w:t xml:space="preserve"> </w:t>
-      </w:r>
-      <w:r>
-        <w:t xml:space="preserve">“</w:t>
-      </w:r>
-      <w:r>
-        <w:t xml:space="preserve">En Chile las personas son recompensadas por su esfuerzo</w:t>
-      </w:r>
-      <w:r>
-        <w:t xml:space="preserve">”</w:t>
-      </w:r>
-      <w:r>
-        <w:t xml:space="preserve"> </w:t>
-      </w:r>
-      <w:r>
-        <w:t xml:space="preserve">y</w:t>
-      </w:r>
-      <w:r>
-        <w:t xml:space="preserve"> </w:t>
-      </w:r>
-      <w:r>
-        <w:t xml:space="preserve">“</w:t>
-      </w:r>
-      <w:r>
-        <w:t xml:space="preserve">En Chile las personas son recompensadas por su inteligencia</w:t>
-      </w:r>
-      <w:r>
-        <w:t xml:space="preserve">”</w:t>
-      </w:r>
-      <w:r>
-        <w:t xml:space="preserve">, presentes en todas las olas. Un análisis descriptivo de estos indicadores se presentan en la Figura</w:t>
-      </w:r>
-      <w:r>
-        <w:t xml:space="preserve"> </w:t>
-      </w:r>
-      <w:r>
-        <w:t xml:space="preserve">1.9</w:t>
-      </w:r>
-      <w:r>
-        <w:t xml:space="preserve">. La correlación entre estos indicadores es positiva y alta (r=0.7).</w:t>
-      </w:r>
-    </w:p>
-    <w:p>
-      <w:pPr>
-        <w:pStyle w:val="CaptionedFigure"/>
-      </w:pPr>
-      <w:r>
-        <w:drawing>
-          <wp:inline>
-            <wp:extent cx="5600700" cy="2911510"/>
-            <wp:effectExtent b="0" l="0" r="0" t="0"/>
-            <wp:docPr descr="Figura 1.9: Descriptivos Percepción de recompensa por esfuerzo e inteligencia." title="" id="1" name="Picture"/>
-            <a:graphic>
-              <a:graphicData uri="http://schemas.openxmlformats.org/drawingml/2006/picture">
-                <pic:pic>
-                  <pic:nvPicPr>
-                    <pic:cNvPr descr="output/graphs/justicia.png" id="0" name="Picture"/>
                     <pic:cNvPicPr>
                       <a:picLocks noChangeArrowheads="1" noChangeAspect="1"/>
                     </pic:cNvPicPr>
@@ -2225,7 +2189,7 @@
         <w:pStyle w:val="ImageCaption"/>
       </w:pPr>
       <w:r>
-        <w:t xml:space="preserve">Figura 1.9: Descriptivos Percepción de recompensa por esfuerzo e inteligencia.</w:t>
+        <w:t xml:space="preserve">Figura 1.9: Identificación y orgullo con Chile.</w:t>
       </w:r>
     </w:p>
     <w:p>
@@ -2236,7 +2200,7 @@
         <w:rPr>
           <w:b/>
         </w:rPr>
-        <w:t xml:space="preserve">Confianza institucional</w:t>
+        <w:t xml:space="preserve">Percepción de justicia</w:t>
       </w:r>
     </w:p>
     <w:p>
@@ -2244,19 +2208,7 @@
         <w:pStyle w:val="Textoindependiente"/>
       </w:pPr>
       <w:r>
-        <w:t xml:space="preserve">La subdimensión de confianza institucional</w:t>
-      </w:r>
-      <w:r>
-        <w:t xml:space="preserve"> </w:t>
-      </w:r>
-      <w:r>
-        <w:t xml:space="preserve">“</w:t>
-      </w:r>
-      <w:r>
-        <w:t xml:space="preserve">mide la valoración implícita de las acciones llevadas a cabo por las instituciones para representar los valores de la sociedad y/o de orientar la acción hacia el bien colectivo (Warren, 2010)</w:t>
-      </w:r>
-      <w:r>
-        <w:t xml:space="preserve">”</w:t>
+        <w:t xml:space="preserve">La subdimensión de percepción de justicia refiere al examen que realizan los miembros de la sociedad respecto a la capacidad de las instituciones de entregar bienestar y/o distribuir el poder económico y político</w:t>
       </w:r>
       <w:r>
         <w:t xml:space="preserve"> </w:t>
@@ -2276,7 +2228,7 @@
         </w:r>
       </w:hyperlink>
       <w:r>
-        <w:t xml:space="preserve">, p. 66)</w:t>
+        <w:t xml:space="preserve">)</w:t>
       </w:r>
       <w:r>
         <w:t xml:space="preserve">.</w:t>
@@ -2287,7 +2239,85 @@
         <w:pStyle w:val="Textoindependiente"/>
       </w:pPr>
       <w:r>
-        <w:t xml:space="preserve">En informe CEPAL utilizan grado de confianza en (a) las cortes, (b) el Congreso Nacional, (c) la Policía Nacional, (d) los partidos políticos, (e) el ejecutivo y (f) las elecciones. Al trabajar con ELSOC se utilizan los siguientes ocho indicadores que están presentes en las cuatro olas: grado de confianza en (a) el gobierno, (b) los partidos políticos; (c) carabineros; (d) los sindicatos; (e) el poder judicial; (f) las empresas privadas; (g) el congreso nacional; y (h) el presidente/a de la república. Un análisis descriptivo de estos indicadores se presentan en la Figura</w:t>
+        <w:t xml:space="preserve">En el informe de CEPAL se utilizan los indicadores</w:t>
+      </w:r>
+      <w:r>
+        <w:t xml:space="preserve"> </w:t>
+      </w:r>
+      <w:r>
+        <w:t xml:space="preserve">“</w:t>
+      </w:r>
+      <w:r>
+        <w:t xml:space="preserve">Se deben equiparar los sueldos, no mantener desigualdad para incentivar el esfuerzo personal</w:t>
+      </w:r>
+      <w:r>
+        <w:t xml:space="preserve">”</w:t>
+      </w:r>
+      <w:r>
+        <w:t xml:space="preserve">, que cuantifica percepciones respecto a aversiones hacia la desigualdad;</w:t>
+      </w:r>
+      <w:r>
+        <w:t xml:space="preserve"> </w:t>
+      </w:r>
+      <w:r>
+        <w:t xml:space="preserve">“</w:t>
+      </w:r>
+      <w:r>
+        <w:t xml:space="preserve">El trabajo a largo plazo da beneficios, no las conexiones o suerte</w:t>
+      </w:r>
+      <w:r>
+        <w:t xml:space="preserve">”</w:t>
+      </w:r>
+      <w:r>
+        <w:t xml:space="preserve">, que busca captar percepciones sobre la estructura de oportunidades en el país y las expectativas de movilidad social; y</w:t>
+      </w:r>
+      <w:r>
+        <w:t xml:space="preserve"> </w:t>
+      </w:r>
+      <w:r>
+        <w:t xml:space="preserve">“</w:t>
+      </w:r>
+      <w:r>
+        <w:t xml:space="preserve">El Estado debe implementar políticas para reducir la desigualdad de ingreso</w:t>
+      </w:r>
+      <w:r>
+        <w:t xml:space="preserve">”</w:t>
+      </w:r>
+      <w:r>
+        <w:t xml:space="preserve">, que aborda las percepciones respecto a la desigualdad de ingresos en el país. Al trabajar con ELSOC se utilizan los indicadores</w:t>
+      </w:r>
+      <w:r>
+        <w:t xml:space="preserve"> </w:t>
+      </w:r>
+      <w:r>
+        <w:t xml:space="preserve">“</w:t>
+      </w:r>
+      <w:r>
+        <w:t xml:space="preserve">En Chile las personas son recompensadas por su esfuerzo</w:t>
+      </w:r>
+      <w:r>
+        <w:t xml:space="preserve">”</w:t>
+      </w:r>
+      <w:r>
+        <w:t xml:space="preserve"> </w:t>
+      </w:r>
+      <w:r>
+        <w:t xml:space="preserve">y</w:t>
+      </w:r>
+      <w:r>
+        <w:t xml:space="preserve"> </w:t>
+      </w:r>
+      <w:r>
+        <w:t xml:space="preserve">“</w:t>
+      </w:r>
+      <w:r>
+        <w:t xml:space="preserve">En Chile las personas son recompensadas por su inteligencia</w:t>
+      </w:r>
+      <w:r>
+        <w:t xml:space="preserve">”</w:t>
+      </w:r>
+      <w:r>
+        <w:t xml:space="preserve">, presentes en todas las olas. Un análisis descriptivo de estos indicadores se presentan en la Figura</w:t>
       </w:r>
       <w:r>
         <w:t xml:space="preserve"> </w:t>
@@ -2296,19 +2326,7 @@
         <w:t xml:space="preserve">1.10</w:t>
       </w:r>
       <w:r>
-        <w:t xml:space="preserve"> </w:t>
-      </w:r>
-      <w:r>
-        <w:t xml:space="preserve">y un análisis bivariado en la Figura</w:t>
-      </w:r>
-      <w:r>
-        <w:t xml:space="preserve"> </w:t>
-      </w:r>
-      <w:r>
-        <w:t xml:space="preserve">1.11</w:t>
-      </w:r>
-      <w:r>
-        <w:t xml:space="preserve">.</w:t>
+        <w:t xml:space="preserve">. La correlación entre estos indicadores es positiva y alta (r=0.7). Por lo tanto, se utilizará un promedio simple de ambos indicadores en esta subdimensión.</w:t>
       </w:r>
     </w:p>
     <w:p>
@@ -2320,12 +2338,12 @@
           <wp:inline>
             <wp:extent cx="5600700" cy="2911510"/>
             <wp:effectExtent b="0" l="0" r="0" t="0"/>
-            <wp:docPr descr="Figura 1.10: Confianza en instituciones." title="" id="1" name="Picture"/>
+            <wp:docPr descr="Figura 1.10: Descriptivos Percepción de recompensa por esfuerzo e inteligencia." title="" id="1" name="Picture"/>
             <a:graphic>
               <a:graphicData uri="http://schemas.openxmlformats.org/drawingml/2006/picture">
                 <pic:pic>
                   <pic:nvPicPr>
-                    <pic:cNvPr descr="output/graphs/confianza-institucional.png" id="0" name="Picture"/>
+                    <pic:cNvPr descr="output/graphs/justicia.png" id="0" name="Picture"/>
                     <pic:cNvPicPr>
                       <a:picLocks noChangeArrowheads="1" noChangeAspect="1"/>
                     </pic:cNvPicPr>
@@ -2363,7 +2381,145 @@
         <w:pStyle w:val="ImageCaption"/>
       </w:pPr>
       <w:r>
-        <w:t xml:space="preserve">Figura 1.10: Confianza en instituciones.</w:t>
+        <w:t xml:space="preserve">Figura 1.10: Descriptivos Percepción de recompensa por esfuerzo e inteligencia.</w:t>
+      </w:r>
+    </w:p>
+    <w:p>
+      <w:pPr>
+        <w:pStyle w:val="Textoindependiente"/>
+      </w:pPr>
+      <w:r>
+        <w:rPr>
+          <w:b/>
+        </w:rPr>
+        <w:t xml:space="preserve">Confianza institucional</w:t>
+      </w:r>
+    </w:p>
+    <w:p>
+      <w:pPr>
+        <w:pStyle w:val="Textoindependiente"/>
+      </w:pPr>
+      <w:r>
+        <w:t xml:space="preserve">La subdimensión de confianza institucional</w:t>
+      </w:r>
+      <w:r>
+        <w:t xml:space="preserve"> </w:t>
+      </w:r>
+      <w:r>
+        <w:t xml:space="preserve">“</w:t>
+      </w:r>
+      <w:r>
+        <w:t xml:space="preserve">mide la valoración implícita de las acciones llevadas a cabo por las instituciones para representar los valores de la sociedad y/o de orientar la acción hacia el bien colectivo (Warren, 2010)</w:t>
+      </w:r>
+      <w:r>
+        <w:t xml:space="preserve">”</w:t>
+      </w:r>
+      <w:r>
+        <w:t xml:space="preserve"> </w:t>
+      </w:r>
+      <w:r>
+        <w:t xml:space="preserve">(CEPAL,</w:t>
+      </w:r>
+      <w:r>
+        <w:t xml:space="preserve"> </w:t>
+      </w:r>
+      <w:hyperlink w:anchor="ref-cepal_Cohesion_2021">
+        <w:r>
+          <w:rPr>
+            <w:rStyle w:val="Hipervnculo"/>
+          </w:rPr>
+          <w:t xml:space="preserve">2021</w:t>
+        </w:r>
+      </w:hyperlink>
+      <w:r>
+        <w:t xml:space="preserve">, p. 66)</w:t>
+      </w:r>
+      <w:r>
+        <w:t xml:space="preserve">.</w:t>
+      </w:r>
+    </w:p>
+    <w:p>
+      <w:pPr>
+        <w:pStyle w:val="Textoindependiente"/>
+      </w:pPr>
+      <w:r>
+        <w:t xml:space="preserve">En informe CEPAL utilizan grado de confianza en (a) las cortes, (b) el Congreso Nacional, (c) la Policía Nacional, (d) los partidos políticos, (e) el ejecutivo y (f) las elecciones. Al trabajar con ELSOC se utilizan los siguientes ocho indicadores que están presentes en las cuatro olas: grado de confianza en (a) el gobierno, (b) los partidos políticos; (c) carabineros; (d) los sindicatos; (e) el poder judicial; (f) las empresas privadas; (g) el congreso nacional; y (h) el presidente/a de la república. Un análisis descriptivo de estos indicadores se presentan en la Figura</w:t>
+      </w:r>
+      <w:r>
+        <w:t xml:space="preserve"> </w:t>
+      </w:r>
+      <w:r>
+        <w:t xml:space="preserve">1.11</w:t>
+      </w:r>
+      <w:r>
+        <w:t xml:space="preserve"> </w:t>
+      </w:r>
+      <w:r>
+        <w:t xml:space="preserve">y un análisis bivariado en la Figura</w:t>
+      </w:r>
+      <w:r>
+        <w:t xml:space="preserve"> </w:t>
+      </w:r>
+      <w:r>
+        <w:t xml:space="preserve">1.12</w:t>
+      </w:r>
+      <w:r>
+        <w:t xml:space="preserve">.</w:t>
+      </w:r>
+    </w:p>
+    <w:p>
+      <w:pPr>
+        <w:pStyle w:val="CaptionedFigure"/>
+      </w:pPr>
+      <w:r>
+        <w:drawing>
+          <wp:inline>
+            <wp:extent cx="5600700" cy="2911510"/>
+            <wp:effectExtent b="0" l="0" r="0" t="0"/>
+            <wp:docPr descr="Figura 1.11: Confianza en instituciones." title="" id="1" name="Picture"/>
+            <a:graphic>
+              <a:graphicData uri="http://schemas.openxmlformats.org/drawingml/2006/picture">
+                <pic:pic>
+                  <pic:nvPicPr>
+                    <pic:cNvPr descr="output/graphs/confianza-institucional.png" id="0" name="Picture"/>
+                    <pic:cNvPicPr>
+                      <a:picLocks noChangeArrowheads="1" noChangeAspect="1"/>
+                    </pic:cNvPicPr>
+                  </pic:nvPicPr>
+                  <pic:blipFill>
+                    <a:blip r:embed="rId43"/>
+                    <a:stretch>
+                      <a:fillRect/>
+                    </a:stretch>
+                  </pic:blipFill>
+                  <pic:spPr bwMode="auto">
+                    <a:xfrm>
+                      <a:off x="0" y="0"/>
+                      <a:ext cx="5600700" cy="2911510"/>
+                    </a:xfrm>
+                    <a:prstGeom prst="rect">
+                      <a:avLst/>
+                    </a:prstGeom>
+                    <a:noFill/>
+                    <a:ln w="9525">
+                      <a:noFill/>
+                      <a:headEnd/>
+                      <a:tailEnd/>
+                    </a:ln>
+                  </pic:spPr>
+                </pic:pic>
+              </a:graphicData>
+            </a:graphic>
+          </wp:inline>
+        </w:drawing>
+      </w:r>
+    </w:p>
+    <w:p>
+      <w:pPr>
+        <w:pStyle w:val="ImageCaption"/>
+      </w:pPr>
+      <w:r>
+        <w:t xml:space="preserve">Figura 1.11: Confianza en instituciones.</w:t>
       </w:r>
     </w:p>
     <w:p>
@@ -2375,7 +2531,7 @@
           <wp:inline>
             <wp:extent cx="5600700" cy="2800350"/>
             <wp:effectExtent b="0" l="0" r="0" t="0"/>
-            <wp:docPr descr="Figura 1.11: Asociación indicadores Confianza institucional." title="" id="1" name="Picture"/>
+            <wp:docPr descr="Figura 1.12: Asociación indicadores Confianza institucional." title="" id="1" name="Picture"/>
             <a:graphic>
               <a:graphicData uri="http://schemas.openxmlformats.org/drawingml/2006/picture">
                 <pic:pic>
@@ -2386,7 +2542,7 @@
                     </pic:cNvPicPr>
                   </pic:nvPicPr>
                   <pic:blipFill>
-                    <a:blip r:embed="rId43"/>
+                    <a:blip r:embed="rId44"/>
                     <a:stretch>
                       <a:fillRect/>
                     </a:stretch>
@@ -2418,18 +2574,127 @@
         <w:pStyle w:val="ImageCaption"/>
       </w:pPr>
       <w:r>
-        <w:t xml:space="preserve">Figura 1.11: Asociación indicadores Confianza institucional.</w:t>
+        <w:t xml:space="preserve">Figura 1.12: Asociación indicadores Confianza institucional.</w:t>
+      </w:r>
+    </w:p>
+    <w:p>
+      <w:pPr>
+        <w:pStyle w:val="Textoindependiente"/>
+      </w:pPr>
+      <w:r>
+        <w:t xml:space="preserve">En esta oportunidad, nuevamente se utilizó un análisis factorial exploratorio con el objetivo de construir un índice a partir de la información de las dimensiones comunes que subyacen a este conjunto de ocho indicadores. La Tabla</w:t>
+      </w:r>
+      <w:r>
+        <w:t xml:space="preserve"> </w:t>
+      </w:r>
+      <w:r>
+        <w:t xml:space="preserve">1.2</w:t>
+      </w:r>
+      <w:r>
+        <w:t xml:space="preserve"> </w:t>
+      </w:r>
+      <w:r>
+        <w:t xml:space="preserve">nos muestra el resultado de la extracción de tres factores:</w:t>
+      </w:r>
+    </w:p>
+    <w:p>
+      <w:pPr>
+        <w:pStyle w:val="TableCaption"/>
+      </w:pPr>
+      <w:r>
+        <w:t xml:space="preserve">Tabla 1.2: Dimensiones de confianza institucional.</w:t>
+      </w:r>
+    </w:p>
+    <w:tbl>
+      <w:tblPr>
+        <w:tblStyle w:val="Table"/>
+        <w:tblW w:type="pct" w:w="0.0"/>
+        <w:tblLook w:firstRow="0"/>
+        <w:tblCaption w:val="Tabla 1.2: Dimensiones de confianza institucional."/>
+      </w:tblPr>
+      <w:tblGrid/>
+      <w:tr>
+        <w:tc>
+          <w:p>
+            <w:pPr>
+              <w:pStyle w:val="Compact"/>
+              <w:jc w:val="left"/>
+            </w:pPr>
+            <w:r>
+              <w:drawing>
+                <wp:inline>
+                  <wp:extent cx="4762500" cy="4092970"/>
+                  <wp:effectExtent b="0" l="0" r="0" t="0"/>
+                  <wp:docPr descr="" title="" id="1" name="Picture"/>
+                  <a:graphic>
+                    <a:graphicData uri="http://schemas.openxmlformats.org/drawingml/2006/picture">
+                      <pic:pic>
+                        <pic:nvPicPr>
+                          <pic:cNvPr descr="output/tables/inst_fa.png" id="0" name="Picture"/>
+                          <pic:cNvPicPr>
+                            <a:picLocks noChangeArrowheads="1" noChangeAspect="1"/>
+                          </pic:cNvPicPr>
+                        </pic:nvPicPr>
+                        <pic:blipFill>
+                          <a:blip r:embed="rId45"/>
+                          <a:stretch>
+                            <a:fillRect/>
+                          </a:stretch>
+                        </pic:blipFill>
+                        <pic:spPr bwMode="auto">
+                          <a:xfrm>
+                            <a:off x="0" y="0"/>
+                            <a:ext cx="4762500" cy="4092970"/>
+                          </a:xfrm>
+                          <a:prstGeom prst="rect">
+                            <a:avLst/>
+                          </a:prstGeom>
+                          <a:noFill/>
+                          <a:ln w="9525">
+                            <a:noFill/>
+                            <a:headEnd/>
+                            <a:tailEnd/>
+                          </a:ln>
+                        </pic:spPr>
+                      </pic:pic>
+                    </a:graphicData>
+                  </a:graphic>
+                </wp:inline>
+              </w:drawing>
+            </w:r>
+          </w:p>
+        </w:tc>
+      </w:tr>
+    </w:tbl>
+    <w:p>
+      <w:pPr>
+        <w:pStyle w:val="Textoindependiente"/>
+      </w:pPr>
+      <w:r>
+        <w:t xml:space="preserve">En la Tabla</w:t>
+      </w:r>
+      <w:r>
+        <w:t xml:space="preserve"> </w:t>
+      </w:r>
+      <w:r>
+        <w:t xml:space="preserve">1.2</w:t>
+      </w:r>
+      <w:r>
+        <w:t xml:space="preserve"> </w:t>
+      </w:r>
+      <w:r>
+        <w:t xml:space="preserve">observamos en la segunda columna (ML2) un factor que se relaciona con las preguntas sobre el grado de confianza con instituciones políticas (el gobierno, presidente/a, partidos políticos), luego un segundo factor (ML3) asociado con instituciones más cercanas a la sociedad civil (empresas privadas, carabineros, sindicatos y poder judicial) y finalmente un tercer factor (ML1) que se asocia con el poder judicial y el congreso. En relación con la varianza asociada a estos tres factores (SS loadings), el primer factor representa un 20% de la varianza, el segundo un 16% y el tercero un 15%. Por lo tanto, existe cierto grado de consistencia en los tres factores, siendo el primero de ellos -relacionado con las instituciones políticas- el que representa una mayor proporción de la varianza.</w:t>
       </w:r>
     </w:p>
     <w:p>
       <w:pPr>
         <w:pStyle w:val="Ttulo2"/>
       </w:pPr>
-      <w:bookmarkStart w:id="44" w:name="orientación-hacia-el-bien-común"/>
+      <w:bookmarkStart w:id="46" w:name="orientación-hacia-el-bien-común"/>
       <w:r>
         <w:t xml:space="preserve">1.3	Orientación hacia el bien común</w:t>
       </w:r>
-      <w:bookmarkEnd w:id="44"/>
+      <w:bookmarkEnd w:id="46"/>
     </w:p>
     <w:p>
       <w:pPr>
@@ -2554,7 +2819,7 @@
         <w:t xml:space="preserve"> </w:t>
       </w:r>
       <w:r>
-        <w:t xml:space="preserve">1.12</w:t>
+        <w:t xml:space="preserve">1.13</w:t>
       </w:r>
       <w:r>
         <w:t xml:space="preserve"> </w:t>
@@ -2566,7 +2831,7 @@
         <w:t xml:space="preserve"> </w:t>
       </w:r>
       <w:r>
-        <w:t xml:space="preserve">1.13</w:t>
+        <w:t xml:space="preserve">1.14</w:t>
       </w:r>
       <w:r>
         <w:t xml:space="preserve">.</w:t>
@@ -2581,280 +2846,12 @@
           <wp:inline>
             <wp:extent cx="5600700" cy="2911510"/>
             <wp:effectExtent b="0" l="0" r="0" t="0"/>
-            <wp:docPr descr="Figura 1.12: Acciones de solidaridad." title="" id="1" name="Picture"/>
+            <wp:docPr descr="Figura 1.13: Acciones de solidaridad." title="" id="1" name="Picture"/>
             <a:graphic>
               <a:graphicData uri="http://schemas.openxmlformats.org/drawingml/2006/picture">
                 <pic:pic>
                   <pic:nvPicPr>
                     <pic:cNvPr descr="output/graphs/solidaridad.png" id="0" name="Picture"/>
-                    <pic:cNvPicPr>
-                      <a:picLocks noChangeArrowheads="1" noChangeAspect="1"/>
-                    </pic:cNvPicPr>
-                  </pic:nvPicPr>
-                  <pic:blipFill>
-                    <a:blip r:embed="rId45"/>
-                    <a:stretch>
-                      <a:fillRect/>
-                    </a:stretch>
-                  </pic:blipFill>
-                  <pic:spPr bwMode="auto">
-                    <a:xfrm>
-                      <a:off x="0" y="0"/>
-                      <a:ext cx="5600700" cy="2911510"/>
-                    </a:xfrm>
-                    <a:prstGeom prst="rect">
-                      <a:avLst/>
-                    </a:prstGeom>
-                    <a:noFill/>
-                    <a:ln w="9525">
-                      <a:noFill/>
-                      <a:headEnd/>
-                      <a:tailEnd/>
-                    </a:ln>
-                  </pic:spPr>
-                </pic:pic>
-              </a:graphicData>
-            </a:graphic>
-          </wp:inline>
-        </w:drawing>
-      </w:r>
-    </w:p>
-    <w:p>
-      <w:pPr>
-        <w:pStyle w:val="ImageCaption"/>
-      </w:pPr>
-      <w:r>
-        <w:t xml:space="preserve">Figura 1.12: Acciones de solidaridad.</w:t>
-      </w:r>
-    </w:p>
-    <w:p>
-      <w:pPr>
-        <w:pStyle w:val="CaptionedFigure"/>
-      </w:pPr>
-      <w:r>
-        <w:drawing>
-          <wp:inline>
-            <wp:extent cx="5600700" cy="2800350"/>
-            <wp:effectExtent b="0" l="0" r="0" t="0"/>
-            <wp:docPr descr="Figura 1.13: Asociación indicadores de solidaridad." title="" id="1" name="Picture"/>
-            <a:graphic>
-              <a:graphicData uri="http://schemas.openxmlformats.org/drawingml/2006/picture">
-                <pic:pic>
-                  <pic:nvPicPr>
-                    <pic:cNvPr descr="output/graphs/solidaridad_cor.png" id="0" name="Picture"/>
-                    <pic:cNvPicPr>
-                      <a:picLocks noChangeArrowheads="1" noChangeAspect="1"/>
-                    </pic:cNvPicPr>
-                  </pic:nvPicPr>
-                  <pic:blipFill>
-                    <a:blip r:embed="rId46"/>
-                    <a:stretch>
-                      <a:fillRect/>
-                    </a:stretch>
-                  </pic:blipFill>
-                  <pic:spPr bwMode="auto">
-                    <a:xfrm>
-                      <a:off x="0" y="0"/>
-                      <a:ext cx="5600700" cy="2800350"/>
-                    </a:xfrm>
-                    <a:prstGeom prst="rect">
-                      <a:avLst/>
-                    </a:prstGeom>
-                    <a:noFill/>
-                    <a:ln w="9525">
-                      <a:noFill/>
-                      <a:headEnd/>
-                      <a:tailEnd/>
-                    </a:ln>
-                  </pic:spPr>
-                </pic:pic>
-              </a:graphicData>
-            </a:graphic>
-          </wp:inline>
-        </w:drawing>
-      </w:r>
-    </w:p>
-    <w:p>
-      <w:pPr>
-        <w:pStyle w:val="ImageCaption"/>
-      </w:pPr>
-      <w:r>
-        <w:t xml:space="preserve">Figura 1.13: Asociación indicadores de solidaridad.</w:t>
-      </w:r>
-    </w:p>
-    <w:p>
-      <w:pPr>
-        <w:pStyle w:val="Textoindependiente"/>
-      </w:pPr>
-      <w:r>
-        <w:rPr>
-          <w:b/>
-        </w:rPr>
-        <w:t xml:space="preserve">Participación cívica</w:t>
-      </w:r>
-    </w:p>
-    <w:p>
-      <w:pPr>
-        <w:pStyle w:val="Textoindependiente"/>
-      </w:pPr>
-      <w:r>
-        <w:t xml:space="preserve">La subdimensión de participación cívica da cuenta de la voluntad de adherir a los espacios de participación del sistema político y la vinculación de los individuos con su comunidad. Esta participación</w:t>
-      </w:r>
-      <w:r>
-        <w:t xml:space="preserve"> </w:t>
-      </w:r>
-      <w:r>
-        <w:t xml:space="preserve">“</w:t>
-      </w:r>
-      <w:r>
-        <w:t xml:space="preserve">promueve la participación ciudadana en los asuntos públcios, apoyando pryectos colectivas que representen sus opiniones o intereses políticos (Valdéz, Viramontes y Finol, 2016)</w:t>
-      </w:r>
-      <w:r>
-        <w:t xml:space="preserve">”</w:t>
-      </w:r>
-      <w:r>
-        <w:t xml:space="preserve"> </w:t>
-      </w:r>
-      <w:r>
-        <w:t xml:space="preserve">(CEPAL,</w:t>
-      </w:r>
-      <w:r>
-        <w:t xml:space="preserve"> </w:t>
-      </w:r>
-      <w:hyperlink w:anchor="ref-cepal_Cohesion_2021">
-        <w:r>
-          <w:rPr>
-            <w:rStyle w:val="Hipervnculo"/>
-          </w:rPr>
-          <w:t xml:space="preserve">2021</w:t>
-        </w:r>
-      </w:hyperlink>
-      <w:r>
-        <w:t xml:space="preserve">, p. 66)</w:t>
-      </w:r>
-      <w:r>
-        <w:t xml:space="preserve">.</w:t>
-      </w:r>
-    </w:p>
-    <w:p>
-      <w:pPr>
-        <w:pStyle w:val="Textoindependiente"/>
-      </w:pPr>
-      <w:r>
-        <w:t xml:space="preserve">En informe CEPAL se utilizaron los indicadores</w:t>
-      </w:r>
-      <w:r>
-        <w:t xml:space="preserve"> </w:t>
-      </w:r>
-      <w:r>
-        <w:t xml:space="preserve">“</w:t>
-      </w:r>
-      <w:r>
-        <w:t xml:space="preserve">Tiene actividad política (firma peticiones, boicot, va a manifestaciones pacíficas, huelgas)</w:t>
-      </w:r>
-      <w:r>
-        <w:t xml:space="preserve">”</w:t>
-      </w:r>
-      <w:r>
-        <w:t xml:space="preserve">, que indica la predisposición hacia la actividad política,</w:t>
-      </w:r>
-      <w:r>
-        <w:t xml:space="preserve"> </w:t>
-      </w:r>
-      <w:r>
-        <w:t xml:space="preserve">“</w:t>
-      </w:r>
-      <w:r>
-        <w:t xml:space="preserve">Participación en organizaciones</w:t>
-      </w:r>
-      <w:r>
-        <w:t xml:space="preserve">”</w:t>
-      </w:r>
-      <w:r>
-        <w:t xml:space="preserve">, que busca medir la implicación de los individuos con su comunidad y</w:t>
-      </w:r>
-      <w:r>
-        <w:t xml:space="preserve"> </w:t>
-      </w:r>
-      <w:r>
-        <w:t xml:space="preserve">“</w:t>
-      </w:r>
-      <w:r>
-        <w:t xml:space="preserve">Voto en elecciones presidenciales</w:t>
-      </w:r>
-      <w:r>
-        <w:t xml:space="preserve">”</w:t>
-      </w:r>
-      <w:r>
-        <w:t xml:space="preserve">, que pretende capturar el grado de compromiso cívico con el sistema regente y la dirección de la sociedad. Al trabajar con ELSOC se utilizan cuatro indicadores de actividad política presentes en las cuatro olas, ocho indicadores de participación en organizaciones presentes en ola 1 y 3 y voto en elecciones 2013 y 2017 (ola 1 y 3). Un análisis descriptivo de estos indicadores se presentan en la Figura</w:t>
-      </w:r>
-      <w:r>
-        <w:t xml:space="preserve"> </w:t>
-      </w:r>
-      <w:r>
-        <w:t xml:space="preserve">1.14</w:t>
-      </w:r>
-      <w:r>
-        <w:t xml:space="preserve">, en la Figura</w:t>
-      </w:r>
-      <w:r>
-        <w:t xml:space="preserve"> </w:t>
-      </w:r>
-      <w:r>
-        <w:t xml:space="preserve">1.16</w:t>
-      </w:r>
-      <w:r>
-        <w:t xml:space="preserve"> </w:t>
-      </w:r>
-      <w:r>
-        <w:t xml:space="preserve">y en la Figura</w:t>
-      </w:r>
-      <w:r>
-        <w:t xml:space="preserve"> </w:t>
-      </w:r>
-      <w:r>
-        <w:t xml:space="preserve">1.18</w:t>
-      </w:r>
-      <w:r>
-        <w:t xml:space="preserve">, mientras que un análisis bivariado en la Figura</w:t>
-      </w:r>
-      <w:r>
-        <w:t xml:space="preserve"> </w:t>
-      </w:r>
-      <w:r>
-        <w:t xml:space="preserve">1.15</w:t>
-      </w:r>
-      <w:r>
-        <w:t xml:space="preserve"> </w:t>
-      </w:r>
-      <w:r>
-        <w:t xml:space="preserve">y en la Figura</w:t>
-      </w:r>
-      <w:r>
-        <w:t xml:space="preserve"> </w:t>
-      </w:r>
-      <w:r>
-        <w:t xml:space="preserve">1.17</w:t>
-      </w:r>
-      <w:r>
-        <w:t xml:space="preserve">.</w:t>
-      </w:r>
-    </w:p>
-    <w:p>
-      <w:pPr>
-        <w:pStyle w:val="CaptionedFigure"/>
-      </w:pPr>
-      <w:r>
-        <w:drawing>
-          <wp:inline>
-            <wp:extent cx="5600700" cy="2911510"/>
-            <wp:effectExtent b="0" l="0" r="0" t="0"/>
-            <wp:docPr descr="Figura 1.14: Participación en actividades cívicas." title="" id="1" name="Picture"/>
-            <a:graphic>
-              <a:graphicData uri="http://schemas.openxmlformats.org/drawingml/2006/picture">
-                <pic:pic>
-                  <pic:nvPicPr>
-                    <pic:cNvPr descr="output/graphs/participacion-civica.png" id="0" name="Picture"/>
                     <pic:cNvPicPr>
                       <a:picLocks noChangeArrowheads="1" noChangeAspect="1"/>
                     </pic:cNvPicPr>
@@ -2892,7 +2889,7 @@
         <w:pStyle w:val="ImageCaption"/>
       </w:pPr>
       <w:r>
-        <w:t xml:space="preserve">Figura 1.14: Participación en actividades cívicas.</w:t>
+        <w:t xml:space="preserve">Figura 1.13: Acciones de solidaridad.</w:t>
       </w:r>
     </w:p>
     <w:p>
@@ -2904,12 +2901,12 @@
           <wp:inline>
             <wp:extent cx="5600700" cy="2800350"/>
             <wp:effectExtent b="0" l="0" r="0" t="0"/>
-            <wp:docPr descr="Figura 1.15: Asociación indicadores participación cívica." title="" id="1" name="Picture"/>
+            <wp:docPr descr="Figura 1.14: Asociación indicadores de solidaridad." title="" id="1" name="Picture"/>
             <a:graphic>
               <a:graphicData uri="http://schemas.openxmlformats.org/drawingml/2006/picture">
                 <pic:pic>
                   <pic:nvPicPr>
-                    <pic:cNvPr descr="output/graphs/participacion-civica_cor.png" id="0" name="Picture"/>
+                    <pic:cNvPr descr="output/graphs/solidaridad_cor.png" id="0" name="Picture"/>
                     <pic:cNvPicPr>
                       <a:picLocks noChangeArrowheads="1" noChangeAspect="1"/>
                     </pic:cNvPicPr>
@@ -2947,7 +2944,116 @@
         <w:pStyle w:val="ImageCaption"/>
       </w:pPr>
       <w:r>
-        <w:t xml:space="preserve">Figura 1.15: Asociación indicadores participación cívica.</w:t>
+        <w:t xml:space="preserve">Figura 1.14: Asociación indicadores de solidaridad.</w:t>
+      </w:r>
+    </w:p>
+    <w:p>
+      <w:pPr>
+        <w:pStyle w:val="Textoindependiente"/>
+      </w:pPr>
+      <w:r>
+        <w:t xml:space="preserve">Como esta subdimensión posee ocho indicadores, se volvió a realizar un análisis factorial exploratorio para construir un índice a partir de la información de las dimensiones comunes entre este conjunto de indicadores. La Tabla</w:t>
+      </w:r>
+      <w:r>
+        <w:t xml:space="preserve"> </w:t>
+      </w:r>
+      <w:r>
+        <w:t xml:space="preserve">1.3</w:t>
+      </w:r>
+      <w:r>
+        <w:t xml:space="preserve"> </w:t>
+      </w:r>
+      <w:r>
+        <w:t xml:space="preserve">nos muestra el resultado de la extracción de tres factores:</w:t>
+      </w:r>
+    </w:p>
+    <w:p>
+      <w:pPr>
+        <w:pStyle w:val="TableCaption"/>
+      </w:pPr>
+      <w:r>
+        <w:t xml:space="preserve">Tabla 1.3: Dimensiones de solidaridad.</w:t>
+      </w:r>
+    </w:p>
+    <w:tbl>
+      <w:tblPr>
+        <w:tblStyle w:val="Table"/>
+        <w:tblW w:type="pct" w:w="0.0"/>
+        <w:tblLook w:firstRow="0"/>
+        <w:tblCaption w:val="Tabla 1.3: Dimensiones de solidaridad."/>
+      </w:tblPr>
+      <w:tblGrid/>
+      <w:tr>
+        <w:tc>
+          <w:p>
+            <w:pPr>
+              <w:pStyle w:val="Compact"/>
+              <w:jc w:val="left"/>
+            </w:pPr>
+            <w:r>
+              <w:drawing>
+                <wp:inline>
+                  <wp:extent cx="4762500" cy="3160163"/>
+                  <wp:effectExtent b="0" l="0" r="0" t="0"/>
+                  <wp:docPr descr="" title="" id="1" name="Picture"/>
+                  <a:graphic>
+                    <a:graphicData uri="http://schemas.openxmlformats.org/drawingml/2006/picture">
+                      <pic:pic>
+                        <pic:nvPicPr>
+                          <pic:cNvPr descr="output/tables/solidaridad_fa.png" id="0" name="Picture"/>
+                          <pic:cNvPicPr>
+                            <a:picLocks noChangeArrowheads="1" noChangeAspect="1"/>
+                          </pic:cNvPicPr>
+                        </pic:nvPicPr>
+                        <pic:blipFill>
+                          <a:blip r:embed="rId49"/>
+                          <a:stretch>
+                            <a:fillRect/>
+                          </a:stretch>
+                        </pic:blipFill>
+                        <pic:spPr bwMode="auto">
+                          <a:xfrm>
+                            <a:off x="0" y="0"/>
+                            <a:ext cx="4762500" cy="3160163"/>
+                          </a:xfrm>
+                          <a:prstGeom prst="rect">
+                            <a:avLst/>
+                          </a:prstGeom>
+                          <a:noFill/>
+                          <a:ln w="9525">
+                            <a:noFill/>
+                            <a:headEnd/>
+                            <a:tailEnd/>
+                          </a:ln>
+                        </pic:spPr>
+                      </pic:pic>
+                    </a:graphicData>
+                  </a:graphic>
+                </wp:inline>
+              </w:drawing>
+            </w:r>
+          </w:p>
+        </w:tc>
+      </w:tr>
+    </w:tbl>
+    <w:p>
+      <w:pPr>
+        <w:pStyle w:val="Textoindependiente"/>
+      </w:pPr>
+      <w:r>
+        <w:t xml:space="preserve">En la Tabla</w:t>
+      </w:r>
+      <w:r>
+        <w:t xml:space="preserve"> </w:t>
+      </w:r>
+      <w:r>
+        <w:t xml:space="preserve">1.2</w:t>
+      </w:r>
+      <w:r>
+        <w:t xml:space="preserve"> </w:t>
+      </w:r>
+      <w:r>
+        <w:t xml:space="preserve">es posible observar en la segunda columna (ML1) un factor relacionado con acciones de solidaridad como prestar o donar dinero, ayudar a una persona a conseguir trabajo y conversar con una persona con problemas o deprimida, luego en la tercera columna (ML3) se presenta un segundo factor asociado con la participación en reuniones sociales, como visitar casas de vecinos, recibir visitas de amigos o asistir a reuniones donde se traten problemas relevantes para la comunidad. Finalmente, en la cuarta columna (ML2) se observa un tercer factor que posee un indicador sobre realizar trabajo voluntario. En relación con la varianza que se asocia a cada uno de estos factores (SS loadings), el primer factor representa un 19% de la varianza, el segundo un 12% y el tercero un 9%. Por lo tanto, los dos primeros presentan un mayor grado de consistencia con respecto al factor asociado al trabajo voluntario. Así, se propone utilizar dos índices asociados a estos dos primeros factores y que serán calculados mediante puntajes factoriales.</w:t>
       </w:r>
     </w:p>
     <w:p>
@@ -2958,7 +3064,154 @@
         <w:rPr>
           <w:b/>
         </w:rPr>
+        <w:t xml:space="preserve">Participación cívica</w:t>
+      </w:r>
+    </w:p>
+    <w:p>
+      <w:pPr>
+        <w:pStyle w:val="Textoindependiente"/>
+      </w:pPr>
+      <w:r>
+        <w:t xml:space="preserve">La subdimensión de participación cívica da cuenta de la voluntad de adherir a los espacios de participación del sistema político y la vinculación de los individuos con su comunidad. Esta participación</w:t>
+      </w:r>
+      <w:r>
+        <w:t xml:space="preserve"> </w:t>
+      </w:r>
+      <w:r>
+        <w:t xml:space="preserve">“</w:t>
+      </w:r>
+      <w:r>
+        <w:t xml:space="preserve">promueve la participación ciudadana en los asuntos públcios, apoyando pryectos colectivas que representen sus opiniones o intereses políticos (Valdéz, Viramontes y Finol, 2016)</w:t>
+      </w:r>
+      <w:r>
+        <w:t xml:space="preserve">”</w:t>
+      </w:r>
+      <w:r>
+        <w:t xml:space="preserve"> </w:t>
+      </w:r>
+      <w:r>
+        <w:t xml:space="preserve">(CEPAL,</w:t>
+      </w:r>
+      <w:r>
+        <w:t xml:space="preserve"> </w:t>
+      </w:r>
+      <w:hyperlink w:anchor="ref-cepal_Cohesion_2021">
+        <w:r>
+          <w:rPr>
+            <w:rStyle w:val="Hipervnculo"/>
+          </w:rPr>
+          <w:t xml:space="preserve">2021</w:t>
+        </w:r>
+      </w:hyperlink>
+      <w:r>
+        <w:t xml:space="preserve">, p. 66)</w:t>
+      </w:r>
+      <w:r>
+        <w:t xml:space="preserve">.</w:t>
+      </w:r>
+    </w:p>
+    <w:p>
+      <w:pPr>
+        <w:pStyle w:val="Textoindependiente"/>
+      </w:pPr>
+      <w:r>
+        <w:t xml:space="preserve">En informe CEPAL se utilizaron los indicadores</w:t>
+      </w:r>
+      <w:r>
+        <w:t xml:space="preserve"> </w:t>
+      </w:r>
+      <w:r>
+        <w:t xml:space="preserve">“</w:t>
+      </w:r>
+      <w:r>
+        <w:t xml:space="preserve">Tiene actividad política (firma peticiones, boicot, va a manifestaciones pacíficas, huelgas)</w:t>
+      </w:r>
+      <w:r>
+        <w:t xml:space="preserve">”</w:t>
+      </w:r>
+      <w:r>
+        <w:t xml:space="preserve">, que indica la predisposición hacia la actividad política,</w:t>
+      </w:r>
+      <w:r>
+        <w:t xml:space="preserve"> </w:t>
+      </w:r>
+      <w:r>
+        <w:t xml:space="preserve">“</w:t>
+      </w:r>
+      <w:r>
         <w:t xml:space="preserve">Participación en organizaciones</w:t>
+      </w:r>
+      <w:r>
+        <w:t xml:space="preserve">”</w:t>
+      </w:r>
+      <w:r>
+        <w:t xml:space="preserve">, que busca medir la implicación de los individuos con su comunidad y</w:t>
+      </w:r>
+      <w:r>
+        <w:t xml:space="preserve"> </w:t>
+      </w:r>
+      <w:r>
+        <w:t xml:space="preserve">“</w:t>
+      </w:r>
+      <w:r>
+        <w:t xml:space="preserve">Voto en elecciones presidenciales</w:t>
+      </w:r>
+      <w:r>
+        <w:t xml:space="preserve">”</w:t>
+      </w:r>
+      <w:r>
+        <w:t xml:space="preserve">, que pretende capturar el grado de compromiso cívico con el sistema regente y la dirección de la sociedad. Al trabajar con ELSOC se utilizan cuatro indicadores de actividad política presentes en las cuatro olas, ocho indicadores de participación en organizaciones presentes en ola 1 y 3 y voto en elecciones 2013 y 2017 (ola 1 y 3). Un análisis descriptivo de estos indicadores se presentan en la Figura</w:t>
+      </w:r>
+      <w:r>
+        <w:t xml:space="preserve"> </w:t>
+      </w:r>
+      <w:r>
+        <w:t xml:space="preserve">1.15</w:t>
+      </w:r>
+      <w:r>
+        <w:t xml:space="preserve">, en la Figura</w:t>
+      </w:r>
+      <w:r>
+        <w:t xml:space="preserve"> </w:t>
+      </w:r>
+      <w:r>
+        <w:t xml:space="preserve">1.17</w:t>
+      </w:r>
+      <w:r>
+        <w:t xml:space="preserve"> </w:t>
+      </w:r>
+      <w:r>
+        <w:t xml:space="preserve">y en la Figura</w:t>
+      </w:r>
+      <w:r>
+        <w:t xml:space="preserve"> </w:t>
+      </w:r>
+      <w:r>
+        <w:t xml:space="preserve">1.19</w:t>
+      </w:r>
+      <w:r>
+        <w:t xml:space="preserve">, mientras que un análisis bivariado en la Figura</w:t>
+      </w:r>
+      <w:r>
+        <w:t xml:space="preserve"> </w:t>
+      </w:r>
+      <w:r>
+        <w:t xml:space="preserve">1.16</w:t>
+      </w:r>
+      <w:r>
+        <w:t xml:space="preserve"> </w:t>
+      </w:r>
+      <w:r>
+        <w:t xml:space="preserve">y en la Figura</w:t>
+      </w:r>
+      <w:r>
+        <w:t xml:space="preserve"> </w:t>
+      </w:r>
+      <w:r>
+        <w:t xml:space="preserve">1.18</w:t>
+      </w:r>
+      <w:r>
+        <w:t xml:space="preserve">.</w:t>
       </w:r>
     </w:p>
     <w:p>
@@ -2970,18 +3223,18 @@
           <wp:inline>
             <wp:extent cx="5600700" cy="2911510"/>
             <wp:effectExtent b="0" l="0" r="0" t="0"/>
-            <wp:docPr descr="Figura 1.16: Participación en organizaciones sociales." title="" id="1" name="Picture"/>
+            <wp:docPr descr="Figura 1.15: Participación en actividades cívicas." title="" id="1" name="Picture"/>
             <a:graphic>
               <a:graphicData uri="http://schemas.openxmlformats.org/drawingml/2006/picture">
                 <pic:pic>
                   <pic:nvPicPr>
-                    <pic:cNvPr descr="output/graphs/participacion-organizaciones.png" id="0" name="Picture"/>
+                    <pic:cNvPr descr="output/graphs/participacion-civica.png" id="0" name="Picture"/>
                     <pic:cNvPicPr>
                       <a:picLocks noChangeArrowheads="1" noChangeAspect="1"/>
                     </pic:cNvPicPr>
                   </pic:nvPicPr>
                   <pic:blipFill>
-                    <a:blip r:embed="rId49"/>
+                    <a:blip r:embed="rId50"/>
                     <a:stretch>
                       <a:fillRect/>
                     </a:stretch>
@@ -3013,7 +3266,7 @@
         <w:pStyle w:val="ImageCaption"/>
       </w:pPr>
       <w:r>
-        <w:t xml:space="preserve">Figura 1.16: Participación en organizaciones sociales.</w:t>
+        <w:t xml:space="preserve">Figura 1.15: Participación en actividades cívicas.</w:t>
       </w:r>
     </w:p>
     <w:p>
@@ -3025,18 +3278,18 @@
           <wp:inline>
             <wp:extent cx="5600700" cy="2800350"/>
             <wp:effectExtent b="0" l="0" r="0" t="0"/>
-            <wp:docPr descr="Figura 1.17: Asociación indicadores participación en organizaciones." title="" id="1" name="Picture"/>
+            <wp:docPr descr="Figura 1.16: Asociación indicadores participación cívica." title="" id="1" name="Picture"/>
             <a:graphic>
               <a:graphicData uri="http://schemas.openxmlformats.org/drawingml/2006/picture">
                 <pic:pic>
                   <pic:nvPicPr>
-                    <pic:cNvPr descr="output/graphs/participacion-organizaciones_cor.png" id="0" name="Picture"/>
+                    <pic:cNvPr descr="output/graphs/participacion-civica_cor.png" id="0" name="Picture"/>
                     <pic:cNvPicPr>
                       <a:picLocks noChangeArrowheads="1" noChangeAspect="1"/>
                     </pic:cNvPicPr>
                   </pic:nvPicPr>
                   <pic:blipFill>
-                    <a:blip r:embed="rId50"/>
+                    <a:blip r:embed="rId51"/>
                     <a:stretch>
                       <a:fillRect/>
                     </a:stretch>
@@ -3068,7 +3321,116 @@
         <w:pStyle w:val="ImageCaption"/>
       </w:pPr>
       <w:r>
-        <w:t xml:space="preserve">Figura 1.17: Asociación indicadores participación en organizaciones.</w:t>
+        <w:t xml:space="preserve">Figura 1.16: Asociación indicadores participación cívica.</w:t>
+      </w:r>
+    </w:p>
+    <w:p>
+      <w:pPr>
+        <w:pStyle w:val="Textoindependiente"/>
+      </w:pPr>
+      <w:r>
+        <w:t xml:space="preserve">En esta oportunidad, nuevamente se utilizó un análisis factorial exploratorio con el objetivo de construir un índice a partir de la información de las dimensiones comunes que subyacen a este conjunto de cuatro indicadores. La Tabla</w:t>
+      </w:r>
+      <w:r>
+        <w:t xml:space="preserve"> </w:t>
+      </w:r>
+      <w:r>
+        <w:t xml:space="preserve">1.4</w:t>
+      </w:r>
+      <w:r>
+        <w:t xml:space="preserve"> </w:t>
+      </w:r>
+      <w:r>
+        <w:t xml:space="preserve">nos muestra el resultado de la extracción de tres factores:</w:t>
+      </w:r>
+    </w:p>
+    <w:p>
+      <w:pPr>
+        <w:pStyle w:val="TableCaption"/>
+      </w:pPr>
+      <w:r>
+        <w:t xml:space="preserve">Tabla 1.4: Dimensiones de Participación cívica.</w:t>
+      </w:r>
+    </w:p>
+    <w:tbl>
+      <w:tblPr>
+        <w:tblStyle w:val="Table"/>
+        <w:tblW w:type="pct" w:w="0.0"/>
+        <w:tblLook w:firstRow="0"/>
+        <w:tblCaption w:val="Tabla 1.4: Dimensiones de Participación cívica."/>
+      </w:tblPr>
+      <w:tblGrid/>
+      <w:tr>
+        <w:tc>
+          <w:p>
+            <w:pPr>
+              <w:pStyle w:val="Compact"/>
+              <w:jc w:val="left"/>
+            </w:pPr>
+            <w:r>
+              <w:drawing>
+                <wp:inline>
+                  <wp:extent cx="4762500" cy="2205295"/>
+                  <wp:effectExtent b="0" l="0" r="0" t="0"/>
+                  <wp:docPr descr="" title="" id="1" name="Picture"/>
+                  <a:graphic>
+                    <a:graphicData uri="http://schemas.openxmlformats.org/drawingml/2006/picture">
+                      <pic:pic>
+                        <pic:nvPicPr>
+                          <pic:cNvPr descr="output/tables/part_civica_fa.png" id="0" name="Picture"/>
+                          <pic:cNvPicPr>
+                            <a:picLocks noChangeArrowheads="1" noChangeAspect="1"/>
+                          </pic:cNvPicPr>
+                        </pic:nvPicPr>
+                        <pic:blipFill>
+                          <a:blip r:embed="rId52"/>
+                          <a:stretch>
+                            <a:fillRect/>
+                          </a:stretch>
+                        </pic:blipFill>
+                        <pic:spPr bwMode="auto">
+                          <a:xfrm>
+                            <a:off x="0" y="0"/>
+                            <a:ext cx="4762500" cy="2205295"/>
+                          </a:xfrm>
+                          <a:prstGeom prst="rect">
+                            <a:avLst/>
+                          </a:prstGeom>
+                          <a:noFill/>
+                          <a:ln w="9525">
+                            <a:noFill/>
+                            <a:headEnd/>
+                            <a:tailEnd/>
+                          </a:ln>
+                        </pic:spPr>
+                      </pic:pic>
+                    </a:graphicData>
+                  </a:graphic>
+                </wp:inline>
+              </w:drawing>
+            </w:r>
+          </w:p>
+        </w:tc>
+      </w:tr>
+    </w:tbl>
+    <w:p>
+      <w:pPr>
+        <w:pStyle w:val="Textoindependiente"/>
+      </w:pPr>
+      <w:r>
+        <w:t xml:space="preserve">En la Tabla</w:t>
+      </w:r>
+      <w:r>
+        <w:t xml:space="preserve"> </w:t>
+      </w:r>
+      <w:r>
+        <w:t xml:space="preserve">1.4</w:t>
+      </w:r>
+      <w:r>
+        <w:t xml:space="preserve"> </w:t>
+      </w:r>
+      <w:r>
+        <w:t xml:space="preserve">observamos un primer factor que agrupa tres indicadores: firmar una carta o petición, expresar su opinión por redes sociales y asistir a una marcha o manifestación. Luego se observa un segundo factor que posee solo el indicador de asistir a una marcha o manifestación y un tercer factor que posee solo el indicador de participar en una huelga. Por lo tanto, se propone utilizar un solo índice asociado al primer factor, que representa un 19% de la varianza, y que será calculado a partir de puntajes factoriales.</w:t>
       </w:r>
     </w:p>
     <w:p>
@@ -3079,7 +3441,7 @@
         <w:rPr>
           <w:b/>
         </w:rPr>
-        <w:t xml:space="preserve">Participación electoral</w:t>
+        <w:t xml:space="preserve">Participación en organizaciones</w:t>
       </w:r>
     </w:p>
     <w:p>
@@ -3091,96 +3453,12 @@
           <wp:inline>
             <wp:extent cx="5600700" cy="2911510"/>
             <wp:effectExtent b="0" l="0" r="0" t="0"/>
-            <wp:docPr descr="Figura 1.18: Participación en elecciones 2013 y 2017." title="" id="1" name="Picture"/>
+            <wp:docPr descr="Figura 1.17: Participación en organizaciones sociales." title="" id="1" name="Picture"/>
             <a:graphic>
               <a:graphicData uri="http://schemas.openxmlformats.org/drawingml/2006/picture">
                 <pic:pic>
                   <pic:nvPicPr>
-                    <pic:cNvPr descr="output/graphs/participacion-electoral.png" id="0" name="Picture"/>
-                    <pic:cNvPicPr>
-                      <a:picLocks noChangeArrowheads="1" noChangeAspect="1"/>
-                    </pic:cNvPicPr>
-                  </pic:nvPicPr>
-                  <pic:blipFill>
-                    <a:blip r:embed="rId51"/>
-                    <a:stretch>
-                      <a:fillRect/>
-                    </a:stretch>
-                  </pic:blipFill>
-                  <pic:spPr bwMode="auto">
-                    <a:xfrm>
-                      <a:off x="0" y="0"/>
-                      <a:ext cx="5600700" cy="2911510"/>
-                    </a:xfrm>
-                    <a:prstGeom prst="rect">
-                      <a:avLst/>
-                    </a:prstGeom>
-                    <a:noFill/>
-                    <a:ln w="9525">
-                      <a:noFill/>
-                      <a:headEnd/>
-                      <a:tailEnd/>
-                    </a:ln>
-                  </pic:spPr>
-                </pic:pic>
-              </a:graphicData>
-            </a:graphic>
-          </wp:inline>
-        </w:drawing>
-      </w:r>
-    </w:p>
-    <w:p>
-      <w:pPr>
-        <w:pStyle w:val="ImageCaption"/>
-      </w:pPr>
-      <w:r>
-        <w:t xml:space="preserve">Figura 1.18: Participación en elecciones 2013 y 2017.</w:t>
-      </w:r>
-    </w:p>
-    <w:p>
-      <w:pPr>
-        <w:pStyle w:val="Ttulo2"/>
-      </w:pPr>
-      <w:bookmarkStart w:id="52" w:name="cohesión-territorial"/>
-      <w:r>
-        <w:t xml:space="preserve">1.4	Cohesión territorial</w:t>
-      </w:r>
-      <w:bookmarkEnd w:id="52"/>
-    </w:p>
-    <w:p>
-      <w:pPr>
-        <w:pStyle w:val="FirstParagraph"/>
-      </w:pPr>
-      <w:r>
-        <w:t xml:space="preserve">De manera adicional, se incorpora una dimensión sobre calidad de vida en el vecindario presente en ELSOC. Todos estos indicadores se encuentran presentes en las cuatro olas.</w:t>
-      </w:r>
-    </w:p>
-    <w:p>
-      <w:pPr>
-        <w:pStyle w:val="Textoindependiente"/>
-      </w:pPr>
-      <w:r>
-        <w:rPr>
-          <w:b/>
-        </w:rPr>
-        <w:t xml:space="preserve">Confianza en vecinos</w:t>
-      </w:r>
-    </w:p>
-    <w:p>
-      <w:pPr>
-        <w:pStyle w:val="CaptionedFigure"/>
-      </w:pPr>
-      <w:r>
-        <w:drawing>
-          <wp:inline>
-            <wp:extent cx="5600700" cy="2911510"/>
-            <wp:effectExtent b="0" l="0" r="0" t="0"/>
-            <wp:docPr descr="Figura 1.19: Confianza en vecinos." title="" id="1" name="Picture"/>
-            <a:graphic>
-              <a:graphicData uri="http://schemas.openxmlformats.org/drawingml/2006/picture">
-                <pic:pic>
-                  <pic:nvPicPr>
-                    <pic:cNvPr descr="output/graphs/confianza-vecinos.png" id="0" name="Picture"/>
+                    <pic:cNvPr descr="output/graphs/participacion-organizaciones.png" id="0" name="Picture"/>
                     <pic:cNvPicPr>
                       <a:picLocks noChangeArrowheads="1" noChangeAspect="1"/>
                     </pic:cNvPicPr>
@@ -3218,18 +3496,7 @@
         <w:pStyle w:val="ImageCaption"/>
       </w:pPr>
       <w:r>
-        <w:t xml:space="preserve">Figura 1.19: Confianza en vecinos.</w:t>
-      </w:r>
-    </w:p>
-    <w:p>
-      <w:pPr>
-        <w:pStyle w:val="Textoindependiente"/>
-      </w:pPr>
-      <w:r>
-        <w:rPr>
-          <w:b/>
-        </w:rPr>
-        <w:t xml:space="preserve">Identificación barrial</w:t>
+        <w:t xml:space="preserve">Figura 1.17: Participación en organizaciones sociales.</w:t>
       </w:r>
     </w:p>
     <w:p>
@@ -3239,75 +3506,20 @@
       <w:r>
         <w:drawing>
           <wp:inline>
-            <wp:extent cx="5600700" cy="2911510"/>
+            <wp:extent cx="5600700" cy="2800350"/>
             <wp:effectExtent b="0" l="0" r="0" t="0"/>
-            <wp:docPr descr="Figura 1.20: Identificación con el barrio." title="" id="1" name="Picture"/>
+            <wp:docPr descr="Figura 1.18: Asociación indicadores participación en organizaciones." title="" id="1" name="Picture"/>
             <a:graphic>
               <a:graphicData uri="http://schemas.openxmlformats.org/drawingml/2006/picture">
                 <pic:pic>
                   <pic:nvPicPr>
-                    <pic:cNvPr descr="output/graphs/cohesion-barrial.png" id="0" name="Picture"/>
+                    <pic:cNvPr descr="output/graphs/participacion-organizaciones_cor.png" id="0" name="Picture"/>
                     <pic:cNvPicPr>
                       <a:picLocks noChangeArrowheads="1" noChangeAspect="1"/>
                     </pic:cNvPicPr>
                   </pic:nvPicPr>
                   <pic:blipFill>
                     <a:blip r:embed="rId54"/>
-                    <a:stretch>
-                      <a:fillRect/>
-                    </a:stretch>
-                  </pic:blipFill>
-                  <pic:spPr bwMode="auto">
-                    <a:xfrm>
-                      <a:off x="0" y="0"/>
-                      <a:ext cx="5600700" cy="2911510"/>
-                    </a:xfrm>
-                    <a:prstGeom prst="rect">
-                      <a:avLst/>
-                    </a:prstGeom>
-                    <a:noFill/>
-                    <a:ln w="9525">
-                      <a:noFill/>
-                      <a:headEnd/>
-                      <a:tailEnd/>
-                    </a:ln>
-                  </pic:spPr>
-                </pic:pic>
-              </a:graphicData>
-            </a:graphic>
-          </wp:inline>
-        </w:drawing>
-      </w:r>
-    </w:p>
-    <w:p>
-      <w:pPr>
-        <w:pStyle w:val="ImageCaption"/>
-      </w:pPr>
-      <w:r>
-        <w:t xml:space="preserve">Figura 1.20: Identificación con el barrio.</w:t>
-      </w:r>
-    </w:p>
-    <w:p>
-      <w:pPr>
-        <w:pStyle w:val="CaptionedFigure"/>
-      </w:pPr>
-      <w:r>
-        <w:drawing>
-          <wp:inline>
-            <wp:extent cx="5600700" cy="2800350"/>
-            <wp:effectExtent b="0" l="0" r="0" t="0"/>
-            <wp:docPr descr="Figura 1.21: Asociación indicadores identificación barrial." title="" id="1" name="Picture"/>
-            <a:graphic>
-              <a:graphicData uri="http://schemas.openxmlformats.org/drawingml/2006/picture">
-                <pic:pic>
-                  <pic:nvPicPr>
-                    <pic:cNvPr descr="output/graphs/cohesion-barrial_cor.png" id="0" name="Picture"/>
-                    <pic:cNvPicPr>
-                      <a:picLocks noChangeArrowheads="1" noChangeAspect="1"/>
-                    </pic:cNvPicPr>
-                  </pic:nvPicPr>
-                  <pic:blipFill>
-                    <a:blip r:embed="rId55"/>
                     <a:stretch>
                       <a:fillRect/>
                     </a:stretch>
@@ -3339,7 +3551,116 @@
         <w:pStyle w:val="ImageCaption"/>
       </w:pPr>
       <w:r>
-        <w:t xml:space="preserve">Figura 1.21: Asociación indicadores identificación barrial.</w:t>
+        <w:t xml:space="preserve">Figura 1.18: Asociación indicadores participación en organizaciones.</w:t>
+      </w:r>
+    </w:p>
+    <w:p>
+      <w:pPr>
+        <w:pStyle w:val="Textoindependiente"/>
+      </w:pPr>
+      <w:r>
+        <w:t xml:space="preserve">En cuanto a la participación en organizaciones, se estimó un segundo análisis factorial exploratorio sobre los ocho tipos de organizaciones presentes en ELSOC. La Tabla</w:t>
+      </w:r>
+      <w:r>
+        <w:t xml:space="preserve"> </w:t>
+      </w:r>
+      <w:r>
+        <w:t xml:space="preserve">1.5</w:t>
+      </w:r>
+      <w:r>
+        <w:t xml:space="preserve"> </w:t>
+      </w:r>
+      <w:r>
+        <w:t xml:space="preserve">muestra el resultado de la extracción de tres factores:</w:t>
+      </w:r>
+    </w:p>
+    <w:p>
+      <w:pPr>
+        <w:pStyle w:val="TableCaption"/>
+      </w:pPr>
+      <w:r>
+        <w:t xml:space="preserve">Tabla 1.5: Dimensiones de Participación en organizaciones.</w:t>
+      </w:r>
+    </w:p>
+    <w:tbl>
+      <w:tblPr>
+        <w:tblStyle w:val="Table"/>
+        <w:tblW w:type="pct" w:w="0.0"/>
+        <w:tblLook w:firstRow="0"/>
+        <w:tblCaption w:val="Tabla 1.5: Dimensiones de Participación en organizaciones."/>
+      </w:tblPr>
+      <w:tblGrid/>
+      <w:tr>
+        <w:tc>
+          <w:p>
+            <w:pPr>
+              <w:pStyle w:val="Compact"/>
+              <w:jc w:val="left"/>
+            </w:pPr>
+            <w:r>
+              <w:drawing>
+                <wp:inline>
+                  <wp:extent cx="4762500" cy="3025838"/>
+                  <wp:effectExtent b="0" l="0" r="0" t="0"/>
+                  <wp:docPr descr="" title="" id="1" name="Picture"/>
+                  <a:graphic>
+                    <a:graphicData uri="http://schemas.openxmlformats.org/drawingml/2006/picture">
+                      <pic:pic>
+                        <pic:nvPicPr>
+                          <pic:cNvPr descr="output/tables/organizaciones_fa.png" id="0" name="Picture"/>
+                          <pic:cNvPicPr>
+                            <a:picLocks noChangeArrowheads="1" noChangeAspect="1"/>
+                          </pic:cNvPicPr>
+                        </pic:nvPicPr>
+                        <pic:blipFill>
+                          <a:blip r:embed="rId55"/>
+                          <a:stretch>
+                            <a:fillRect/>
+                          </a:stretch>
+                        </pic:blipFill>
+                        <pic:spPr bwMode="auto">
+                          <a:xfrm>
+                            <a:off x="0" y="0"/>
+                            <a:ext cx="4762500" cy="3025838"/>
+                          </a:xfrm>
+                          <a:prstGeom prst="rect">
+                            <a:avLst/>
+                          </a:prstGeom>
+                          <a:noFill/>
+                          <a:ln w="9525">
+                            <a:noFill/>
+                            <a:headEnd/>
+                            <a:tailEnd/>
+                          </a:ln>
+                        </pic:spPr>
+                      </pic:pic>
+                    </a:graphicData>
+                  </a:graphic>
+                </wp:inline>
+              </w:drawing>
+            </w:r>
+          </w:p>
+        </w:tc>
+      </w:tr>
+    </w:tbl>
+    <w:p>
+      <w:pPr>
+        <w:pStyle w:val="Textoindependiente"/>
+      </w:pPr>
+      <w:r>
+        <w:t xml:space="preserve">Podemos observar en la Tabla</w:t>
+      </w:r>
+      <w:r>
+        <w:t xml:space="preserve"> </w:t>
+      </w:r>
+      <w:r>
+        <w:t xml:space="preserve">1.5</w:t>
+      </w:r>
+      <w:r>
+        <w:t xml:space="preserve"> </w:t>
+      </w:r>
+      <w:r>
+        <w:t xml:space="preserve">un primer factor asociado con la participación en asociaciones profesionales, sindicatos y partidos políticos, luego un segundo factor relacionado con la participación en organizaciones religiosas y juntas de vecinos y, finalmente, un tercer factor relacionado con organizaciones deportivas, ecológicas y centros de estudiantes. En cuanto a la varianza asociada a cada uno de estos factores (SS loadings), el primer y segundo factor representan un 9% de la varianza cada uno, mientras que el tercer factor representa un 6% de la varianza. Por lo tanto, no existe un grado de consistencia relevante en ninguno de estos tres factores. Así, basándonos en este análisis, se propone no incluir los indicadores asociados a la participación en organizaciones y trabajar sólo con los indicadores referentes a participación cívica.</w:t>
       </w:r>
     </w:p>
     <w:p>
@@ -3350,7 +3671,7 @@
         <w:rPr>
           <w:b/>
         </w:rPr>
-        <w:t xml:space="preserve">Sociabilidad barrial</w:t>
+        <w:t xml:space="preserve">Participación electoral</w:t>
       </w:r>
     </w:p>
     <w:p>
@@ -3362,12 +3683,12 @@
           <wp:inline>
             <wp:extent cx="5600700" cy="2911510"/>
             <wp:effectExtent b="0" l="0" r="0" t="0"/>
-            <wp:docPr descr="Figura 1.22: Sociabilidad barrial." title="" id="1" name="Picture"/>
+            <wp:docPr descr="Figura 1.19: Participación en elecciones 2013 y 2017." title="" id="1" name="Picture"/>
             <a:graphic>
               <a:graphicData uri="http://schemas.openxmlformats.org/drawingml/2006/picture">
                 <pic:pic>
                   <pic:nvPicPr>
-                    <pic:cNvPr descr="output/graphs/sociabilidad-barrial.png" id="0" name="Picture"/>
+                    <pic:cNvPr descr="output/graphs/participacion-electoral.png" id="0" name="Picture"/>
                     <pic:cNvPicPr>
                       <a:picLocks noChangeArrowheads="1" noChangeAspect="1"/>
                     </pic:cNvPicPr>
@@ -3405,7 +3726,50 @@
         <w:pStyle w:val="ImageCaption"/>
       </w:pPr>
       <w:r>
-        <w:t xml:space="preserve">Figura 1.22: Sociabilidad barrial.</w:t>
+        <w:t xml:space="preserve">Figura 1.19: Participación en elecciones 2013 y 2017.</w:t>
+      </w:r>
+    </w:p>
+    <w:p>
+      <w:pPr>
+        <w:pStyle w:val="Ttulo2"/>
+      </w:pPr>
+      <w:bookmarkStart w:id="57" w:name="cohesión-territorial"/>
+      <w:r>
+        <w:t xml:space="preserve">1.4	Cohesión territorial</w:t>
+      </w:r>
+      <w:bookmarkEnd w:id="57"/>
+    </w:p>
+    <w:p>
+      <w:pPr>
+        <w:pStyle w:val="FirstParagraph"/>
+      </w:pPr>
+      <w:r>
+        <w:t xml:space="preserve">De manera adicional, se incorpora una dimensión sobre calidad de vida en el vecindario presente en ELSOC. Todos estos indicadores se encuentran presentes en las cuatro olas.</w:t>
+      </w:r>
+    </w:p>
+    <w:p>
+      <w:pPr>
+        <w:pStyle w:val="Textoindependiente"/>
+      </w:pPr>
+      <w:r>
+        <w:rPr>
+          <w:b/>
+        </w:rPr>
+        <w:t xml:space="preserve">Confianza en vecinos</w:t>
+      </w:r>
+    </w:p>
+    <w:p>
+      <w:pPr>
+        <w:pStyle w:val="Textoindependiente"/>
+      </w:pPr>
+      <w:r>
+        <w:t xml:space="preserve">En la encuesta ELSOC se incluye un indicador territorial sobre el grado de confianza en vecinos. Un análisis descriptivo de este indicador, que sería el único representante de esta subdimensión, se presenta en laFfigura</w:t>
+      </w:r>
+      <w:r>
+        <w:t xml:space="preserve"> </w:t>
+      </w:r>
+      <w:r>
+        <w:t xml:space="preserve">1.20</w:t>
       </w:r>
     </w:p>
     <w:p>
@@ -3415,80 +3779,14 @@
       <w:r>
         <w:drawing>
           <wp:inline>
-            <wp:extent cx="5600700" cy="2800350"/>
+            <wp:extent cx="5600700" cy="2911510"/>
             <wp:effectExtent b="0" l="0" r="0" t="0"/>
-            <wp:docPr descr="Figura 1.23: Asociación indicadores sociabilidad barrial." title="" id="1" name="Picture"/>
+            <wp:docPr descr="Figura 1.20: Confianza en vecinos." title="" id="1" name="Picture"/>
             <a:graphic>
               <a:graphicData uri="http://schemas.openxmlformats.org/drawingml/2006/picture">
                 <pic:pic>
                   <pic:nvPicPr>
-                    <pic:cNvPr descr="output/graphs/sociabilidad-barrial_cor.png" id="0" name="Picture"/>
-                    <pic:cNvPicPr>
-                      <a:picLocks noChangeArrowheads="1" noChangeAspect="1"/>
-                    </pic:cNvPicPr>
-                  </pic:nvPicPr>
-                  <pic:blipFill>
-                    <a:blip r:embed="rId57"/>
-                    <a:stretch>
-                      <a:fillRect/>
-                    </a:stretch>
-                  </pic:blipFill>
-                  <pic:spPr bwMode="auto">
-                    <a:xfrm>
-                      <a:off x="0" y="0"/>
-                      <a:ext cx="5600700" cy="2800350"/>
-                    </a:xfrm>
-                    <a:prstGeom prst="rect">
-                      <a:avLst/>
-                    </a:prstGeom>
-                    <a:noFill/>
-                    <a:ln w="9525">
-                      <a:noFill/>
-                      <a:headEnd/>
-                      <a:tailEnd/>
-                    </a:ln>
-                  </pic:spPr>
-                </pic:pic>
-              </a:graphicData>
-            </a:graphic>
-          </wp:inline>
-        </w:drawing>
-      </w:r>
-    </w:p>
-    <w:p>
-      <w:pPr>
-        <w:pStyle w:val="ImageCaption"/>
-      </w:pPr>
-      <w:r>
-        <w:t xml:space="preserve">Figura 1.23: Asociación indicadores sociabilidad barrial.</w:t>
-      </w:r>
-    </w:p>
-    <w:p>
-      <w:pPr>
-        <w:pStyle w:val="Textoindependiente"/>
-      </w:pPr>
-      <w:r>
-        <w:rPr>
-          <w:b/>
-        </w:rPr>
-        <w:t xml:space="preserve">Satisfacción residencial</w:t>
-      </w:r>
-    </w:p>
-    <w:p>
-      <w:pPr>
-        <w:pStyle w:val="CaptionedFigure"/>
-      </w:pPr>
-      <w:r>
-        <w:drawing>
-          <wp:inline>
-            <wp:extent cx="5600700" cy="2911510"/>
-            <wp:effectExtent b="0" l="0" r="0" t="0"/>
-            <wp:docPr descr="Figura 1.24: Satisfacción con el barrio." title="" id="1" name="Picture"/>
-            <a:graphic>
-              <a:graphicData uri="http://schemas.openxmlformats.org/drawingml/2006/picture">
-                <pic:pic>
-                  <pic:nvPicPr>
-                    <pic:cNvPr descr="output/graphs/satisfaccion-residencial.png" id="0" name="Picture"/>
+                    <pic:cNvPr descr="output/graphs/confianza-vecinos.png" id="0" name="Picture"/>
                     <pic:cNvPicPr>
                       <a:picLocks noChangeArrowheads="1" noChangeAspect="1"/>
                     </pic:cNvPicPr>
@@ -3526,7 +3824,44 @@
         <w:pStyle w:val="ImageCaption"/>
       </w:pPr>
       <w:r>
-        <w:t xml:space="preserve">Figura 1.24: Satisfacción con el barrio.</w:t>
+        <w:t xml:space="preserve">Figura 1.20: Confianza en vecinos.</w:t>
+      </w:r>
+    </w:p>
+    <w:p>
+      <w:pPr>
+        <w:pStyle w:val="Textoindependiente"/>
+      </w:pPr>
+      <w:r>
+        <w:rPr>
+          <w:b/>
+        </w:rPr>
+        <w:t xml:space="preserve">Cohesión barrial</w:t>
+      </w:r>
+    </w:p>
+    <w:p>
+      <w:pPr>
+        <w:pStyle w:val="Textoindependiente"/>
+      </w:pPr>
+      <w:r>
+        <w:t xml:space="preserve">Otros indicadores territoriales presentes en ELSOC están asociados con la subdimensión de Cohesión barrial. Estos indicadores identifican si las personas se sienten identificadas con la gente del barrio, si se sienten integrados, si se sienten parte del barrio y si creen que es su barrio ideal. Un análisis descriptivo de estos cuatro indicadores se presenta en la Figura</w:t>
+      </w:r>
+      <w:r>
+        <w:t xml:space="preserve"> </w:t>
+      </w:r>
+      <w:r>
+        <w:t xml:space="preserve">1.21</w:t>
+      </w:r>
+      <w:r>
+        <w:t xml:space="preserve"> </w:t>
+      </w:r>
+      <w:r>
+        <w:t xml:space="preserve">y un análisis bivariado en la Figura</w:t>
+      </w:r>
+      <w:r>
+        <w:t xml:space="preserve"> </w:t>
+      </w:r>
+      <w:r>
+        <w:t xml:space="preserve">1.22</w:t>
       </w:r>
     </w:p>
     <w:p>
@@ -3536,20 +3871,75 @@
       <w:r>
         <w:drawing>
           <wp:inline>
-            <wp:extent cx="5600700" cy="2800350"/>
+            <wp:extent cx="5600700" cy="2911510"/>
             <wp:effectExtent b="0" l="0" r="0" t="0"/>
-            <wp:docPr descr="Figura 1.25: Asociación indicadores satisfacción residencial." title="" id="1" name="Picture"/>
+            <wp:docPr descr="Figura 1.21: Cohesión en el barrio." title="" id="1" name="Picture"/>
             <a:graphic>
               <a:graphicData uri="http://schemas.openxmlformats.org/drawingml/2006/picture">
                 <pic:pic>
                   <pic:nvPicPr>
-                    <pic:cNvPr descr="output/graphs/satisfaccion-residencial_cor.png" id="0" name="Picture"/>
+                    <pic:cNvPr descr="output/graphs/cohesion-barrial.png" id="0" name="Picture"/>
                     <pic:cNvPicPr>
                       <a:picLocks noChangeArrowheads="1" noChangeAspect="1"/>
                     </pic:cNvPicPr>
                   </pic:nvPicPr>
                   <pic:blipFill>
                     <a:blip r:embed="rId59"/>
+                    <a:stretch>
+                      <a:fillRect/>
+                    </a:stretch>
+                  </pic:blipFill>
+                  <pic:spPr bwMode="auto">
+                    <a:xfrm>
+                      <a:off x="0" y="0"/>
+                      <a:ext cx="5600700" cy="2911510"/>
+                    </a:xfrm>
+                    <a:prstGeom prst="rect">
+                      <a:avLst/>
+                    </a:prstGeom>
+                    <a:noFill/>
+                    <a:ln w="9525">
+                      <a:noFill/>
+                      <a:headEnd/>
+                      <a:tailEnd/>
+                    </a:ln>
+                  </pic:spPr>
+                </pic:pic>
+              </a:graphicData>
+            </a:graphic>
+          </wp:inline>
+        </w:drawing>
+      </w:r>
+    </w:p>
+    <w:p>
+      <w:pPr>
+        <w:pStyle w:val="ImageCaption"/>
+      </w:pPr>
+      <w:r>
+        <w:t xml:space="preserve">Figura 1.21: Cohesión en el barrio.</w:t>
+      </w:r>
+    </w:p>
+    <w:p>
+      <w:pPr>
+        <w:pStyle w:val="CaptionedFigure"/>
+      </w:pPr>
+      <w:r>
+        <w:drawing>
+          <wp:inline>
+            <wp:extent cx="5600700" cy="2800350"/>
+            <wp:effectExtent b="0" l="0" r="0" t="0"/>
+            <wp:docPr descr="Figura 1.22: Asociación indicadores cohesión barrial." title="" id="1" name="Picture"/>
+            <a:graphic>
+              <a:graphicData uri="http://schemas.openxmlformats.org/drawingml/2006/picture">
+                <pic:pic>
+                  <pic:nvPicPr>
+                    <pic:cNvPr descr="output/graphs/cohesion-barrial_cor.png" id="0" name="Picture"/>
+                    <pic:cNvPicPr>
+                      <a:picLocks noChangeArrowheads="1" noChangeAspect="1"/>
+                    </pic:cNvPicPr>
+                  </pic:nvPicPr>
+                  <pic:blipFill>
+                    <a:blip r:embed="rId60"/>
                     <a:stretch>
                       <a:fillRect/>
                     </a:stretch>
@@ -3581,41 +3971,602 @@
         <w:pStyle w:val="ImageCaption"/>
       </w:pPr>
       <w:r>
-        <w:t xml:space="preserve">Figura 1.25: Asociación indicadores satisfacción residencial.</w:t>
-      </w:r>
-    </w:p>
+        <w:t xml:space="preserve">Figura 1.22: Asociación indicadores cohesión barrial.</w:t>
+      </w:r>
+    </w:p>
+    <w:p>
+      <w:pPr>
+        <w:pStyle w:val="Textoindependiente"/>
+      </w:pPr>
+      <w:r>
+        <w:t xml:space="preserve">Como esta subdimensión posee cuatro indicadores, se utilizó un análisis factorial exploratorio para construir un índice sobre las dimensiones que los subyacen. La Tabla</w:t>
+      </w:r>
+      <w:r>
+        <w:t xml:space="preserve"> </w:t>
+      </w:r>
+      <w:r>
+        <w:t xml:space="preserve">1.6</w:t>
+      </w:r>
+      <w:r>
+        <w:t xml:space="preserve"> </w:t>
+      </w:r>
+      <w:r>
+        <w:t xml:space="preserve">nos muestra el resultado de este análisis. En las segunda y tercera columna se observan dos factores que incluyen los cuatro indicadores y que representan un 26% y 24% de la varianza respectivamente. En la cuarta columna podemos observar un factor que agrupa tres indicadores y que representa un 21% de la varianza.</w:t>
+      </w:r>
+    </w:p>
+    <w:p>
+      <w:pPr>
+        <w:pStyle w:val="TableCaption"/>
+      </w:pPr>
+      <w:r>
+        <w:t xml:space="preserve">Tabla 1.6: Dimensiones de Cohesión barrial.</w:t>
+      </w:r>
+    </w:p>
+    <w:tbl>
+      <w:tblPr>
+        <w:tblStyle w:val="Table"/>
+        <w:tblW w:type="pct" w:w="0.0"/>
+        <w:tblLook w:firstRow="0"/>
+        <w:tblCaption w:val="Tabla 1.6: Dimensiones de Cohesión barrial."/>
+      </w:tblPr>
+      <w:tblGrid/>
+      <w:tr>
+        <w:tc>
+          <w:p>
+            <w:pPr>
+              <w:pStyle w:val="Compact"/>
+              <w:jc w:val="left"/>
+            </w:pPr>
+            <w:r>
+              <w:drawing>
+                <wp:inline>
+                  <wp:extent cx="4762500" cy="2131785"/>
+                  <wp:effectExtent b="0" l="0" r="0" t="0"/>
+                  <wp:docPr descr="" title="" id="1" name="Picture"/>
+                  <a:graphic>
+                    <a:graphicData uri="http://schemas.openxmlformats.org/drawingml/2006/picture">
+                      <pic:pic>
+                        <pic:nvPicPr>
+                          <pic:cNvPr descr="output/tables/cohesion_barrial_fa.png" id="0" name="Picture"/>
+                          <pic:cNvPicPr>
+                            <a:picLocks noChangeArrowheads="1" noChangeAspect="1"/>
+                          </pic:cNvPicPr>
+                        </pic:nvPicPr>
+                        <pic:blipFill>
+                          <a:blip r:embed="rId61"/>
+                          <a:stretch>
+                            <a:fillRect/>
+                          </a:stretch>
+                        </pic:blipFill>
+                        <pic:spPr bwMode="auto">
+                          <a:xfrm>
+                            <a:off x="0" y="0"/>
+                            <a:ext cx="4762500" cy="2131785"/>
+                          </a:xfrm>
+                          <a:prstGeom prst="rect">
+                            <a:avLst/>
+                          </a:prstGeom>
+                          <a:noFill/>
+                          <a:ln w="9525">
+                            <a:noFill/>
+                            <a:headEnd/>
+                            <a:tailEnd/>
+                          </a:ln>
+                        </pic:spPr>
+                      </pic:pic>
+                    </a:graphicData>
+                  </a:graphic>
+                </wp:inline>
+              </w:drawing>
+            </w:r>
+          </w:p>
+        </w:tc>
+      </w:tr>
+    </w:tbl>
+    <w:p>
+      <w:pPr>
+        <w:pStyle w:val="Textoindependiente"/>
+      </w:pPr>
+      <w:r>
+        <w:rPr>
+          <w:b/>
+        </w:rPr>
+        <w:t xml:space="preserve">Sociabilidad barrial</w:t>
+      </w:r>
+    </w:p>
+    <w:p>
+      <w:pPr>
+        <w:pStyle w:val="Textoindependiente"/>
+      </w:pPr>
+      <w:r>
+        <w:t xml:space="preserve">Esta subdimensión de indicadores territoriales aborda la percepción que se tiene sobre el barrio en relación con si las demás personas son sociables, si es fácil hacer amigos, si las personas son cordiales y si son colaboradoras. Un análisis descriptivo de estos cuatro indicadores se presenta en la Figura</w:t>
+      </w:r>
+      <w:r>
+        <w:t xml:space="preserve"> </w:t>
+      </w:r>
+      <w:r>
+        <w:t xml:space="preserve">1.23</w:t>
+      </w:r>
+      <w:r>
+        <w:t xml:space="preserve"> </w:t>
+      </w:r>
+      <w:r>
+        <w:t xml:space="preserve">y un análisis bivariado en la Figura</w:t>
+      </w:r>
+      <w:r>
+        <w:t xml:space="preserve"> </w:t>
+      </w:r>
+      <w:r>
+        <w:t xml:space="preserve">1.24</w:t>
+      </w:r>
+      <w:r>
+        <w:t xml:space="preserve">.</w:t>
+      </w:r>
+    </w:p>
+    <w:p>
+      <w:pPr>
+        <w:pStyle w:val="CaptionedFigure"/>
+      </w:pPr>
+      <w:r>
+        <w:drawing>
+          <wp:inline>
+            <wp:extent cx="5600700" cy="2911510"/>
+            <wp:effectExtent b="0" l="0" r="0" t="0"/>
+            <wp:docPr descr="Figura 1.23: Sociabilidad barrial." title="" id="1" name="Picture"/>
+            <a:graphic>
+              <a:graphicData uri="http://schemas.openxmlformats.org/drawingml/2006/picture">
+                <pic:pic>
+                  <pic:nvPicPr>
+                    <pic:cNvPr descr="output/graphs/sociabilidad-barrial.png" id="0" name="Picture"/>
+                    <pic:cNvPicPr>
+                      <a:picLocks noChangeArrowheads="1" noChangeAspect="1"/>
+                    </pic:cNvPicPr>
+                  </pic:nvPicPr>
+                  <pic:blipFill>
+                    <a:blip r:embed="rId62"/>
+                    <a:stretch>
+                      <a:fillRect/>
+                    </a:stretch>
+                  </pic:blipFill>
+                  <pic:spPr bwMode="auto">
+                    <a:xfrm>
+                      <a:off x="0" y="0"/>
+                      <a:ext cx="5600700" cy="2911510"/>
+                    </a:xfrm>
+                    <a:prstGeom prst="rect">
+                      <a:avLst/>
+                    </a:prstGeom>
+                    <a:noFill/>
+                    <a:ln w="9525">
+                      <a:noFill/>
+                      <a:headEnd/>
+                      <a:tailEnd/>
+                    </a:ln>
+                  </pic:spPr>
+                </pic:pic>
+              </a:graphicData>
+            </a:graphic>
+          </wp:inline>
+        </w:drawing>
+      </w:r>
+    </w:p>
+    <w:p>
+      <w:pPr>
+        <w:pStyle w:val="ImageCaption"/>
+      </w:pPr>
+      <w:r>
+        <w:t xml:space="preserve">Figura 1.23: Sociabilidad barrial.</w:t>
+      </w:r>
+    </w:p>
+    <w:p>
+      <w:pPr>
+        <w:pStyle w:val="CaptionedFigure"/>
+      </w:pPr>
+      <w:r>
+        <w:drawing>
+          <wp:inline>
+            <wp:extent cx="5600700" cy="2800350"/>
+            <wp:effectExtent b="0" l="0" r="0" t="0"/>
+            <wp:docPr descr="Figura 1.24: Asociación indicadores sociabilidad barrial." title="" id="1" name="Picture"/>
+            <a:graphic>
+              <a:graphicData uri="http://schemas.openxmlformats.org/drawingml/2006/picture">
+                <pic:pic>
+                  <pic:nvPicPr>
+                    <pic:cNvPr descr="output/graphs/sociabilidad-barrial_cor.png" id="0" name="Picture"/>
+                    <pic:cNvPicPr>
+                      <a:picLocks noChangeArrowheads="1" noChangeAspect="1"/>
+                    </pic:cNvPicPr>
+                  </pic:nvPicPr>
+                  <pic:blipFill>
+                    <a:blip r:embed="rId63"/>
+                    <a:stretch>
+                      <a:fillRect/>
+                    </a:stretch>
+                  </pic:blipFill>
+                  <pic:spPr bwMode="auto">
+                    <a:xfrm>
+                      <a:off x="0" y="0"/>
+                      <a:ext cx="5600700" cy="2800350"/>
+                    </a:xfrm>
+                    <a:prstGeom prst="rect">
+                      <a:avLst/>
+                    </a:prstGeom>
+                    <a:noFill/>
+                    <a:ln w="9525">
+                      <a:noFill/>
+                      <a:headEnd/>
+                      <a:tailEnd/>
+                    </a:ln>
+                  </pic:spPr>
+                </pic:pic>
+              </a:graphicData>
+            </a:graphic>
+          </wp:inline>
+        </w:drawing>
+      </w:r>
+    </w:p>
+    <w:p>
+      <w:pPr>
+        <w:pStyle w:val="ImageCaption"/>
+      </w:pPr>
+      <w:r>
+        <w:t xml:space="preserve">Figura 1.24: Asociación indicadores sociabilidad barrial.</w:t>
+      </w:r>
+    </w:p>
+    <w:p>
+      <w:pPr>
+        <w:pStyle w:val="Textoindependiente"/>
+      </w:pPr>
+      <w:r>
+        <w:t xml:space="preserve">Igual que en el caso anterior, se realizó un análisis factorial exploratorio sobre estos cuatro indicadores. Los resultados se muestran en la Tabla</w:t>
+      </w:r>
+      <w:r>
+        <w:t xml:space="preserve"> </w:t>
+      </w:r>
+      <w:r>
+        <w:t xml:space="preserve">1.7</w:t>
+      </w:r>
+      <w:r>
+        <w:t xml:space="preserve">. En esta tabla podemos observar dos factores que incluyen tres indicadores y que cada uno representa un 24% de la varianza. Además, podemos observar un tercer factor que incluye dos indicadores y que representa un 15% de la varianza.</w:t>
+      </w:r>
+    </w:p>
+    <w:p>
+      <w:pPr>
+        <w:pStyle w:val="TableCaption"/>
+      </w:pPr>
+      <w:r>
+        <w:t xml:space="preserve">Tabla 1.7: Dimensiones de sociabilidad barrial.</w:t>
+      </w:r>
+    </w:p>
+    <w:tbl>
+      <w:tblPr>
+        <w:tblStyle w:val="Table"/>
+        <w:tblW w:type="pct" w:w="0.0"/>
+        <w:tblLook w:firstRow="0"/>
+        <w:tblCaption w:val="Tabla 1.7: Dimensiones de sociabilidad barrial."/>
+      </w:tblPr>
+      <w:tblGrid/>
+      <w:tr>
+        <w:tc>
+          <w:p>
+            <w:pPr>
+              <w:pStyle w:val="Compact"/>
+              <w:jc w:val="left"/>
+            </w:pPr>
+            <w:r>
+              <w:drawing>
+                <wp:inline>
+                  <wp:extent cx="4762500" cy="2106705"/>
+                  <wp:effectExtent b="0" l="0" r="0" t="0"/>
+                  <wp:docPr descr="" title="" id="1" name="Picture"/>
+                  <a:graphic>
+                    <a:graphicData uri="http://schemas.openxmlformats.org/drawingml/2006/picture">
+                      <pic:pic>
+                        <pic:nvPicPr>
+                          <pic:cNvPr descr="output/tables/sociabilidad_barrial_fa.png" id="0" name="Picture"/>
+                          <pic:cNvPicPr>
+                            <a:picLocks noChangeArrowheads="1" noChangeAspect="1"/>
+                          </pic:cNvPicPr>
+                        </pic:nvPicPr>
+                        <pic:blipFill>
+                          <a:blip r:embed="rId64"/>
+                          <a:stretch>
+                            <a:fillRect/>
+                          </a:stretch>
+                        </pic:blipFill>
+                        <pic:spPr bwMode="auto">
+                          <a:xfrm>
+                            <a:off x="0" y="0"/>
+                            <a:ext cx="4762500" cy="2106705"/>
+                          </a:xfrm>
+                          <a:prstGeom prst="rect">
+                            <a:avLst/>
+                          </a:prstGeom>
+                          <a:noFill/>
+                          <a:ln w="9525">
+                            <a:noFill/>
+                            <a:headEnd/>
+                            <a:tailEnd/>
+                          </a:ln>
+                        </pic:spPr>
+                      </pic:pic>
+                    </a:graphicData>
+                  </a:graphic>
+                </wp:inline>
+              </w:drawing>
+            </w:r>
+          </w:p>
+        </w:tc>
+      </w:tr>
+    </w:tbl>
+    <w:p>
+      <w:pPr>
+        <w:pStyle w:val="Textoindependiente"/>
+      </w:pPr>
+      <w:r>
+        <w:rPr>
+          <w:b/>
+        </w:rPr>
+        <w:t xml:space="preserve">Satisfacción residencial</w:t>
+      </w:r>
+    </w:p>
+    <w:p>
+      <w:pPr>
+        <w:pStyle w:val="Textoindependiente"/>
+      </w:pPr>
+      <w:r>
+        <w:t xml:space="preserve">Finalmente, se incluye una subdimensión de Satisfacción residencial presente en ELSOC y que está relacionada con indicadores que miden la conectividad del barrio, la proximidad con el comercio, colegios, familiares y la principal actividad de trabajo, la limpieza del barrio, la cantidad de áreas verdes y la seguridad del barrio. Se incluye un análisis descriptivo de estos ocho indicadores en la Figura</w:t>
+      </w:r>
+      <w:r>
+        <w:t xml:space="preserve"> </w:t>
+      </w:r>
+      <w:r>
+        <w:t xml:space="preserve">1.25</w:t>
+      </w:r>
+      <w:r>
+        <w:t xml:space="preserve"> </w:t>
+      </w:r>
+      <w:r>
+        <w:t xml:space="preserve">y un análisis bivariado en la Figura</w:t>
+      </w:r>
+      <w:r>
+        <w:t xml:space="preserve"> </w:t>
+      </w:r>
+      <w:r>
+        <w:t xml:space="preserve">1.26</w:t>
+      </w:r>
+      <w:r>
+        <w:t xml:space="preserve">.</w:t>
+      </w:r>
+    </w:p>
+    <w:p>
+      <w:pPr>
+        <w:pStyle w:val="CaptionedFigure"/>
+      </w:pPr>
+      <w:r>
+        <w:drawing>
+          <wp:inline>
+            <wp:extent cx="5600700" cy="2911510"/>
+            <wp:effectExtent b="0" l="0" r="0" t="0"/>
+            <wp:docPr descr="Figura 1.25: Satisfacción con el barrio." title="" id="1" name="Picture"/>
+            <a:graphic>
+              <a:graphicData uri="http://schemas.openxmlformats.org/drawingml/2006/picture">
+                <pic:pic>
+                  <pic:nvPicPr>
+                    <pic:cNvPr descr="output/graphs/satisfaccion-residencial.png" id="0" name="Picture"/>
+                    <pic:cNvPicPr>
+                      <a:picLocks noChangeArrowheads="1" noChangeAspect="1"/>
+                    </pic:cNvPicPr>
+                  </pic:nvPicPr>
+                  <pic:blipFill>
+                    <a:blip r:embed="rId65"/>
+                    <a:stretch>
+                      <a:fillRect/>
+                    </a:stretch>
+                  </pic:blipFill>
+                  <pic:spPr bwMode="auto">
+                    <a:xfrm>
+                      <a:off x="0" y="0"/>
+                      <a:ext cx="5600700" cy="2911510"/>
+                    </a:xfrm>
+                    <a:prstGeom prst="rect">
+                      <a:avLst/>
+                    </a:prstGeom>
+                    <a:noFill/>
+                    <a:ln w="9525">
+                      <a:noFill/>
+                      <a:headEnd/>
+                      <a:tailEnd/>
+                    </a:ln>
+                  </pic:spPr>
+                </pic:pic>
+              </a:graphicData>
+            </a:graphic>
+          </wp:inline>
+        </w:drawing>
+      </w:r>
+    </w:p>
+    <w:p>
+      <w:pPr>
+        <w:pStyle w:val="ImageCaption"/>
+      </w:pPr>
+      <w:r>
+        <w:t xml:space="preserve">Figura 1.25: Satisfacción con el barrio.</w:t>
+      </w:r>
+    </w:p>
+    <w:p>
+      <w:pPr>
+        <w:pStyle w:val="CaptionedFigure"/>
+      </w:pPr>
+      <w:r>
+        <w:drawing>
+          <wp:inline>
+            <wp:extent cx="5600700" cy="2800350"/>
+            <wp:effectExtent b="0" l="0" r="0" t="0"/>
+            <wp:docPr descr="Figura 1.26: Asociación indicadores satisfacción residencial." title="" id="1" name="Picture"/>
+            <a:graphic>
+              <a:graphicData uri="http://schemas.openxmlformats.org/drawingml/2006/picture">
+                <pic:pic>
+                  <pic:nvPicPr>
+                    <pic:cNvPr descr="output/graphs/satisfaccion-residencial_cor.png" id="0" name="Picture"/>
+                    <pic:cNvPicPr>
+                      <a:picLocks noChangeArrowheads="1" noChangeAspect="1"/>
+                    </pic:cNvPicPr>
+                  </pic:nvPicPr>
+                  <pic:blipFill>
+                    <a:blip r:embed="rId66"/>
+                    <a:stretch>
+                      <a:fillRect/>
+                    </a:stretch>
+                  </pic:blipFill>
+                  <pic:spPr bwMode="auto">
+                    <a:xfrm>
+                      <a:off x="0" y="0"/>
+                      <a:ext cx="5600700" cy="2800350"/>
+                    </a:xfrm>
+                    <a:prstGeom prst="rect">
+                      <a:avLst/>
+                    </a:prstGeom>
+                    <a:noFill/>
+                    <a:ln w="9525">
+                      <a:noFill/>
+                      <a:headEnd/>
+                      <a:tailEnd/>
+                    </a:ln>
+                  </pic:spPr>
+                </pic:pic>
+              </a:graphicData>
+            </a:graphic>
+          </wp:inline>
+        </w:drawing>
+      </w:r>
+    </w:p>
+    <w:p>
+      <w:pPr>
+        <w:pStyle w:val="ImageCaption"/>
+      </w:pPr>
+      <w:r>
+        <w:t xml:space="preserve">Figura 1.26: Asociación indicadores satisfacción residencial.</w:t>
+      </w:r>
+    </w:p>
+    <w:p>
+      <w:pPr>
+        <w:pStyle w:val="Textoindependiente"/>
+      </w:pPr>
+      <w:r>
+        <w:t xml:space="preserve">En esta subdimensión se volvió a realizar un análisis factorial exploratorio. Como observamos en la Tabla</w:t>
+      </w:r>
+      <w:r>
+        <w:t xml:space="preserve"> </w:t>
+      </w:r>
+      <w:r>
+        <w:t xml:space="preserve">1.8</w:t>
+      </w:r>
+      <w:r>
+        <w:t xml:space="preserve">, en la segunda columna se presenta un factor que incluye los indicadores referidos a la conectividad y proximidad del barrio con algunos servicios, luego un segundo factor que incluye los indicadores sobre limpieza y áreas verdes y finalmente un tercer factor que incluye el indicador sobre seguridad. El primero de estos factores representa un 20% de la varianza, el segundo un 14% y el tercer factor representa un 13% de la varianza.</w:t>
+      </w:r>
+    </w:p>
+    <w:p>
+      <w:pPr>
+        <w:pStyle w:val="TableCaption"/>
+      </w:pPr>
+      <w:r>
+        <w:t xml:space="preserve">Tabla 1.8: Dimensiones de satisfaccion residencial.</w:t>
+      </w:r>
+    </w:p>
+    <w:tbl>
+      <w:tblPr>
+        <w:tblStyle w:val="Table"/>
+        <w:tblW w:type="pct" w:w="0.0"/>
+        <w:tblLook w:firstRow="0"/>
+        <w:tblCaption w:val="Tabla 1.8: Dimensiones de satisfaccion residencial."/>
+      </w:tblPr>
+      <w:tblGrid/>
+      <w:tr>
+        <w:tc>
+          <w:p>
+            <w:pPr>
+              <w:pStyle w:val="Compact"/>
+              <w:jc w:val="left"/>
+            </w:pPr>
+            <w:r>
+              <w:drawing>
+                <wp:inline>
+                  <wp:extent cx="4762500" cy="3080979"/>
+                  <wp:effectExtent b="0" l="0" r="0" t="0"/>
+                  <wp:docPr descr="" title="" id="1" name="Picture"/>
+                  <a:graphic>
+                    <a:graphicData uri="http://schemas.openxmlformats.org/drawingml/2006/picture">
+                      <pic:pic>
+                        <pic:nvPicPr>
+                          <pic:cNvPr descr="output/tables/sat_residencial_fa.png" id="0" name="Picture"/>
+                          <pic:cNvPicPr>
+                            <a:picLocks noChangeArrowheads="1" noChangeAspect="1"/>
+                          </pic:cNvPicPr>
+                        </pic:nvPicPr>
+                        <pic:blipFill>
+                          <a:blip r:embed="rId67"/>
+                          <a:stretch>
+                            <a:fillRect/>
+                          </a:stretch>
+                        </pic:blipFill>
+                        <pic:spPr bwMode="auto">
+                          <a:xfrm>
+                            <a:off x="0" y="0"/>
+                            <a:ext cx="4762500" cy="3080979"/>
+                          </a:xfrm>
+                          <a:prstGeom prst="rect">
+                            <a:avLst/>
+                          </a:prstGeom>
+                          <a:noFill/>
+                          <a:ln w="9525">
+                            <a:noFill/>
+                            <a:headEnd/>
+                            <a:tailEnd/>
+                          </a:ln>
+                        </pic:spPr>
+                      </pic:pic>
+                    </a:graphicData>
+                  </a:graphic>
+                </wp:inline>
+              </w:drawing>
+            </w:r>
+          </w:p>
+        </w:tc>
+      </w:tr>
+    </w:tbl>
     <w:p>
       <w:pPr>
         <w:pStyle w:val="Ttulo1"/>
       </w:pPr>
-      <w:bookmarkStart w:id="60" w:name="capítulo-ii"/>
+      <w:bookmarkStart w:id="68" w:name="capítulo-ii"/>
       <w:r>
         <w:t xml:space="preserve">2	Capítulo II —</w:t>
       </w:r>
-      <w:bookmarkEnd w:id="60"/>
+      <w:bookmarkEnd w:id="68"/>
     </w:p>
     <w:p>
       <w:pPr>
         <w:pStyle w:val="Ttulo1"/>
       </w:pPr>
-      <w:bookmarkStart w:id="61" w:name="capítulo-iii"/>
+      <w:bookmarkStart w:id="69" w:name="capítulo-iii"/>
       <w:r>
         <w:t xml:space="preserve">3	Capítulo III —</w:t>
       </w:r>
-      <w:bookmarkEnd w:id="61"/>
+      <w:bookmarkEnd w:id="69"/>
     </w:p>
     <w:p>
       <w:pPr>
         <w:pStyle w:val="Ttulo1"/>
       </w:pPr>
-      <w:bookmarkStart w:id="62" w:name="bibliografía"/>
+      <w:bookmarkStart w:id="70" w:name="bibliografía"/>
       <w:r>
         <w:t xml:space="preserve">Bibliografía</w:t>
       </w:r>
-      <w:bookmarkEnd w:id="62"/>
-    </w:p>
-    <w:bookmarkStart w:id="66" w:name="refs"/>
-    <w:bookmarkStart w:id="63" w:name="ref-cepal_Cohesion_2021"/>
+      <w:bookmarkEnd w:id="70"/>
+    </w:p>
+    <w:bookmarkStart w:id="74" w:name="refs"/>
+    <w:bookmarkStart w:id="71" w:name="ref-cepal_Cohesion_2021"/>
     <w:p>
       <w:pPr>
         <w:pStyle w:val="Bibliografa"/>
@@ -3636,8 +4587,8 @@
         <w:t xml:space="preserve">.</w:t>
       </w:r>
     </w:p>
-    <w:bookmarkEnd w:id="63"/>
-    <w:bookmarkStart w:id="64" w:name="ref-coes_Radiografia_2019"/>
+    <w:bookmarkEnd w:id="71"/>
+    <w:bookmarkStart w:id="72" w:name="ref-coes_Radiografia_2019"/>
     <w:p>
       <w:pPr>
         <w:pStyle w:val="Bibliografa"/>
@@ -3658,8 +4609,8 @@
         <w:t xml:space="preserve">.</w:t>
       </w:r>
     </w:p>
-    <w:bookmarkEnd w:id="64"/>
-    <w:bookmarkStart w:id="65" w:name="ref-valenzuela_vinculos_2008"/>
+    <w:bookmarkEnd w:id="72"/>
+    <w:bookmarkStart w:id="73" w:name="ref-valenzuela_vinculos_2008"/>
     <w:p>
       <w:pPr>
         <w:pStyle w:val="Bibliografa"/>
@@ -3683,8 +4634,8 @@
         <w:t xml:space="preserve">(Uqbar). Santiago.</w:t>
       </w:r>
     </w:p>
-    <w:bookmarkEnd w:id="65"/>
-    <w:bookmarkEnd w:id="66"/>
+    <w:bookmarkEnd w:id="73"/>
+    <w:bookmarkEnd w:id="74"/>
     <w:sectPr>
       <w:headerReference w:type="default" r:id="rId9"/>
       <w:footerReference w:type="even" r:id="rId10"/>

</xml_diff>

<commit_message>
- correcciones pendientes intro - agrega parrafo describiendo modelo CEPAL - detalle dimensiones/subdimensiones - correcciones capítulo medición
</commit_message>
<xml_diff>
--- a/docs/cohesion-cepal-elsoc.docx
+++ b/docs/cohesion-cepal-elsoc.docx
@@ -189,8 +189,10 @@
         <w:r>
           <w:rPr>
             <w:rStyle w:val="Hipervnculo"/>
+            <w:bCs/>
+            <w:b/>
           </w:rPr>
-          <w:t xml:space="preserve">CEPAL, 2021</w:t>
+          <w:t xml:space="preserve">cepal_Cohesion_2021?</w:t>
         </w:r>
       </w:hyperlink>
       <w:r>
@@ -241,8 +243,10 @@
         <w:r>
           <w:rPr>
             <w:rStyle w:val="Hipervnculo"/>
+            <w:bCs/>
+            <w:b/>
           </w:rPr>
-          <w:t xml:space="preserve">CEPAL, 2021</w:t>
+          <w:t xml:space="preserve">cepal_Cohesion_2021?</w:t>
         </w:r>
       </w:hyperlink>
       <w:r>
@@ -464,7 +468,7 @@
         <w:pStyle w:val="Textoindependiente"/>
       </w:pPr>
       <w:r>
-        <w:t xml:space="preserve">El presente documento se estructura en tres capítulos principales. El primer capítulo está abocado a la medición de la cohesión social, donde se proponen indicadores de ELSOC para las distintas subdimensiones de cohesión social propuestas por CEPAL. EL segundo capítulo toma estos indicadores por dimensión y subdimensión y analiza su cambio/estabilidad en el tiempo en Chile entre 2016 y 2020. Finalmente, el capítulo 3 ahonda en los determinantes sociales de los posibles cambios detectados en el capítulo 2.</w:t>
+        <w:t xml:space="preserve">El presente documento se estructura en tres capítulos principales. El primer capítulo está abocado a la medición de la cohesión social, donde se proponen indicadores de la encuesta ELSOC para las distintas subdimensiones de cohesión social propuestas por CEPAL. EL segundo capítulo toma estos indicadores por dimensión y subdimensión y analiza su cambio/estabilidad en el tiempo en Chile entre 2016 y 2020. Finalmente, el capítulo 3 ahonda en los determinantes sociales de los posibles cambios detectados en el capítulo 2.</w:t>
       </w:r>
     </w:p>
     <w:bookmarkEnd w:id="28"/>
@@ -491,7 +495,7 @@
         <w:pStyle w:val="FirstParagraph"/>
       </w:pPr>
       <w:r>
-        <w:t xml:space="preserve">El objetivo de este primer capítulo es generar indicadores de cohesión social basados en el modelo conceptual de CEPAL, en particular para los denominados</w:t>
+        <w:t xml:space="preserve">El objetivo de este primer capítulo es establecer indicadores de cohesión social basados en el modelo conceptual de CEPAL, en particular para los denominados</w:t>
       </w:r>
       <w:r>
         <w:t xml:space="preserve"> </w:t>
@@ -579,6 +583,59 @@
         <w:pStyle w:val="Textoindependiente"/>
       </w:pPr>
       <w:r>
+        <w:t xml:space="preserve">El modelo de cohesión social de la CEPAL se caracteriza por ser de naturaleza</w:t>
+      </w:r>
+      <w:r>
+        <w:t xml:space="preserve"> </w:t>
+      </w:r>
+      <w:r>
+        <w:rPr>
+          <w:bCs/>
+          <w:b/>
+        </w:rPr>
+        <w:t xml:space="preserve">multidimensional</w:t>
+      </w:r>
+      <w:r>
+        <w:t xml:space="preserve">, es decir, se asume que la cohesión social no se puede reducir a una única dimensión ni medición, sino que debe ser abordado considerando distintos componentes o dimensiones. La investigación más actual sobre cohesión social asume esta perspectiva y en gran medida coincide con las dimensiones de CEPAL, como son relaciones sociales de igualdad, sentido de pertenencia y orientación hacia el bien común</w:t>
+      </w:r>
+      <w:r>
+        <w:t xml:space="preserve"> </w:t>
+      </w:r>
+      <w:r>
+        <w:t xml:space="preserve">(</w:t>
+      </w:r>
+      <w:hyperlink w:anchor="ref-schiefer_essentials_2016">
+        <w:r>
+          <w:rPr>
+            <w:rStyle w:val="Hipervnculo"/>
+          </w:rPr>
+          <w:t xml:space="preserve">Schiefer y Noll, 2016</w:t>
+        </w:r>
+      </w:hyperlink>
+      <w:r>
+        <w:t xml:space="preserve">)</w:t>
+      </w:r>
+      <w:r>
+        <w:t xml:space="preserve">. Este tipo de modelos multidimensionales también se caracterizan por el establecimiento de subdimensiones e indicadores para cada uno de ellos, que es el objetivo principal de este primer capítulo.</w:t>
+      </w:r>
+    </w:p>
+    <w:p>
+      <w:pPr>
+        <w:pStyle w:val="Textoindependiente"/>
+      </w:pPr>
+      <w:r>
+        <w:rPr>
+          <w:iCs/>
+          <w:i/>
+        </w:rPr>
+        <w:t xml:space="preserve">Datos</w:t>
+      </w:r>
+    </w:p>
+    <w:p>
+      <w:pPr>
+        <w:pStyle w:val="Textoindependiente"/>
+      </w:pPr>
+      <w:r>
         <w:t xml:space="preserve">En este capítulo se seleccionarán indicadores de la encuesta</w:t>
       </w:r>
       <w:r>
@@ -610,7 +667,31 @@
         <w:t xml:space="preserve"> </w:t>
       </w:r>
       <w:r>
-        <w:t xml:space="preserve">que se asocien al contenido de cada una de las subdimensiones del concepto de cohesión social. La encuesta ELSOC es aplicada por medio de un cuestionario estructurado que posee 7 módulos diferentes: Territorio, Redes y actitudes sociales, Ciudadanía y democracia, Desigualdad y legitimidad, Conflicto social, Salud y bienestar y Caracterización sociodemográfica. Posee un muestreo probabilístico, estratificado (por tamaño de ciudades), por conglomerados y multietápico (aleatorio en todas sus etapas): Se eligieron aleatoriamente 40 ciudades con más de 10.000 habitantes (92 comunas de 13 regiones), dentro de estas se escogieron aleatoriamente 1067 manzanas. Dentro de cada manzana se escogieron hogares aleatoriamente y dentro de cada hogar fueron elegidos aleatoriamente individuos con 18 años o más. Por lo tanto, su unidad básica de observación son personas individuales. Asimismo, la población objetivo son hombres y mujeres de 18 a 75 años. Esta encuesta alcanza un 77% de representatividad de la población total del país y un 93% de la población urbana, con un error muestral del 2%. La muestra alcanzada en 2019 posee las respuestas de 3417 individuos, que incluye respuestas de participantes de la primera ola (2016) y de la muestra de refresco iniciada en 2018</w:t>
+        <w:t xml:space="preserve">que se asocien al contenido de cada una de las dimensiones y subdimensiones del concepto de cohesión social. La selección de esta encuesta para este estudio se basa no solamente en la presencia de indicadores de cohesión social, sino también es que permitirá analizar cambios anuales de</w:t>
+      </w:r>
+      <w:r>
+        <w:t xml:space="preserve"> </w:t>
+      </w:r>
+      <w:r>
+        <w:rPr>
+          <w:bCs/>
+          <w:b/>
+        </w:rPr>
+        <w:t xml:space="preserve">trayectorias individuales</w:t>
+      </w:r>
+      <w:r>
+        <w:t xml:space="preserve"> </w:t>
+      </w:r>
+      <w:r>
+        <w:t xml:space="preserve">en dimensiones y subdimensiones de cohesión social entre 2016 y 2020. Dado que en esta encuesta panel se entrevista a las mismas personas año a año (N=3,000 app.), es posible analizar cambios en el tiempo de mejor manera que mediante la comparación de distintas muestras en distintos momentos (donde no es posible despejar si los cambios en los indicadores se asocian a un momento distinto o a que las personas son distintas).</w:t>
+      </w:r>
+    </w:p>
+    <w:p>
+      <w:pPr>
+        <w:pStyle w:val="Textoindependiente"/>
+      </w:pPr>
+      <w:r>
+        <w:t xml:space="preserve">La encuesta ELSOC es aplicada por medio de un cuestionario estructurado que posee 7 módulos diferentes: Territorio, Redes y actitudes sociales, Ciudadanía y democracia, Desigualdad y legitimidad, Conflicto social, Salud y bienestar y Caracterización sociodemográfica. Posee un muestreo probabilístico, estratificado (por tamaño de ciudades), por conglomerados y multietápico (aleatorio en todas sus etapas): Se eligieron aleatoriamente 40 ciudades con más de 10.000 habitantes (92 comunas de 13 regiones), dentro de estas se escogieron aleatoriamente 1067 manzanas. Dentro de cada manzana se escogieron hogares aleatoriamente y dentro de cada hogar fueron elegidos aleatoriamente individuos con 18 años o más. Por lo tanto, su unidad básica de observación son personas individuales. Asimismo, la población objetivo son hombres y mujeres de 18 a 75 años. Esta encuesta alcanza un 77% de representatividad de la población total del país y un 93% de la población urbana, con un error muestral del 2%. La muestra alcanzada en 2019 posee las respuestas de 3417 individuos, que incluye respuestas de participantes de la primera ola (2016) y de la muestra de refresco iniciada en 2018</w:t>
       </w:r>
       <w:r>
         <w:t xml:space="preserve"> </w:t>
@@ -622,15 +703,20 @@
         <w:r>
           <w:rPr>
             <w:rStyle w:val="Hipervnculo"/>
+            <w:bCs/>
+            <w:b/>
           </w:rPr>
-          <w:t xml:space="preserve">COES, 2019</w:t>
+          <w:t xml:space="preserve">coes_Radiografia_2019?</w:t>
         </w:r>
       </w:hyperlink>
       <w:r>
         <w:t xml:space="preserve">)</w:t>
       </w:r>
       <w:r>
-        <w:t xml:space="preserve">.</w:t>
+        <w:t xml:space="preserve"> </w:t>
+      </w:r>
+      <w:r>
+        <w:t xml:space="preserve">{&gt;&gt;actualizar a 2020&lt;&lt;}.</w:t>
       </w:r>
     </w:p>
     <w:p>
@@ -638,40 +724,19 @@
         <w:pStyle w:val="Textoindependiente"/>
       </w:pPr>
       <w:r>
-        <w:t xml:space="preserve">Por ejemplo, si consideramos la dimensión</w:t>
-      </w:r>
-      <w:r>
-        <w:t xml:space="preserve"> </w:t>
-      </w:r>
-      <w:r>
-        <w:t xml:space="preserve">“</w:t>
-      </w:r>
-      <w:r>
-        <w:t xml:space="preserve">Relaciones Sociales de Igualdad</w:t>
-      </w:r>
-      <w:r>
-        <w:t xml:space="preserve">”</w:t>
-      </w:r>
-      <w:r>
-        <w:t xml:space="preserve">, comenzaremos con la subdimensión</w:t>
-      </w:r>
-      <w:r>
-        <w:t xml:space="preserve"> </w:t>
-      </w:r>
-      <w:r>
-        <w:t xml:space="preserve">“</w:t>
-      </w:r>
-      <w:r>
-        <w:t xml:space="preserve">lazos</w:t>
-      </w:r>
-      <w:r>
-        <w:t xml:space="preserve">”</w:t>
-      </w:r>
-      <w:r>
-        <w:t xml:space="preserve"> </w:t>
-      </w:r>
-      <w:r>
-        <w:t xml:space="preserve">identificando indicadores de la encuesta que representen este concepto, y con la información disponible elaboraremos una propuesta para cubrir cada una de las subdimensiones.</w:t>
+        <w:t xml:space="preserve">Para la selección de indicadores se privilegian aquellos items que se repiten en las distintas versiones de la encuesta de manera de permitir la comparación en el tiempo. Dentro de estos items repetidos existen algunos que se repiten de manera intercalada (cada dos años), que se utilizarán en caso ne requerir mayor información para las subdimensiones de cohesión social. Los análisis de selección de items para este capítulo se realizarán con los items de la ola 2016, y en el caso de items intercalados que aparezan desde el 2017 se utilizará los correspondientes a ese año.</w:t>
+      </w:r>
+    </w:p>
+    <w:p>
+      <w:pPr>
+        <w:pStyle w:val="Textoindependiente"/>
+      </w:pPr>
+      <w:r>
+        <w:rPr>
+          <w:iCs/>
+          <w:i/>
+        </w:rPr>
+        <w:t xml:space="preserve">Sobre medición de dimensiones y subdimensiones</w:t>
       </w:r>
     </w:p>
     <w:p>
@@ -705,15 +770,7 @@
         <w:t xml:space="preserve">validez aparente</w:t>
       </w:r>
       <w:r>
-        <w:t xml:space="preserve">, referido a que el contenido de los items preguntas de un cuestionario parezcan relacionarse con el concepto que se desea medir, sino también con las propiedades métricas del indicador, como son la variabilidad y covariabilidad/correlación con otras medidas asociadas. Es por ello que en medición muchas veces se utilizan indicadores múltiples para un mismo concepto, de modo de poder identificarlo y estimarlo de una manera más robusta con técnicas específicas de análisis de constructos latentes.</w:t>
-      </w:r>
-    </w:p>
-    <w:p>
-      <w:pPr>
-        <w:pStyle w:val="Textoindependiente"/>
-      </w:pPr>
-      <w:r>
-        <w:t xml:space="preserve">[evaluar si es necesario dar más detalles de medición]</w:t>
+        <w:t xml:space="preserve">, referido a que el contenido de los items preguntas de un cuestionario parezcan relacionarse con el concepto que se desea medir, sino también con las propiedades métricas del indicador, como son la variabilidad y covariabilidad/correlación con otras medidas asociadas. Es por ello que en medición muchas veces se utilizan indicadores múltiples para un mismo concepto - sobre todo aquellos de naturaleza compleja y multidimensional como cohesión social - , de modo de poder identificarlo y estimarlo de una manera más robusta con técnicas específicas de análisis de constructos latentes.</w:t>
       </w:r>
     </w:p>
     <w:p>
@@ -773,7 +830,7 @@
         </w:numPr>
       </w:pPr>
       <w:r>
-        <w:t xml:space="preserve">4 items o más: se realizará un análisis factorial exploratorio para evaluar la dimensionalidad subyacente a los items, y en base a este análisis se podrán proponer puntajes factoriales como índices.</w:t>
+        <w:t xml:space="preserve">4 items o más: se realizará un análisis factorial exploratorio para evaluar la dimensionalidad subyacente a los items, y en base a este análisis se realizará un promedio con los indicadores correspondientes a el/los factor(es).</w:t>
       </w:r>
     </w:p>
     <w:p>
@@ -781,7 +838,15 @@
         <w:pStyle w:val="FirstParagraph"/>
       </w:pPr>
       <w:r>
-        <w:t xml:space="preserve">A continuación se presenta el análisis ordenado por dimensiones:</w:t>
+        <w:t xml:space="preserve">Para poder establecer el nivel de consistencia entre las subdimensiones correspondientes a una dimensión se presentará un análisis utilizando los mismos criterios presentados para subdimensiones con tres items.</w:t>
+      </w:r>
+    </w:p>
+    <w:p>
+      <w:pPr>
+        <w:pStyle w:val="Textoindependiente"/>
+      </w:pPr>
+      <w:r>
+        <w:t xml:space="preserve">A continuación se presenta el análisis ordenado por dimensiones y subdimensiones:</w:t>
       </w:r>
     </w:p>
     <w:p>
@@ -793,7 +858,43 @@
         <w:pStyle w:val="Compact"/>
       </w:pPr>
       <w:r>
-        <w:t xml:space="preserve">Relaciones sociales de igualdad</w:t>
+        <w:t xml:space="preserve">Dimensión relaciones sociales de igualdad:</w:t>
+      </w:r>
+    </w:p>
+    <w:p>
+      <w:pPr>
+        <w:numPr>
+          <w:ilvl w:val="1"/>
+          <w:numId w:val="1004"/>
+        </w:numPr>
+        <w:pStyle w:val="Compact"/>
+      </w:pPr>
+      <w:r>
+        <w:t xml:space="preserve">lazos</w:t>
+      </w:r>
+    </w:p>
+    <w:p>
+      <w:pPr>
+        <w:numPr>
+          <w:ilvl w:val="1"/>
+          <w:numId w:val="1004"/>
+        </w:numPr>
+        <w:pStyle w:val="Compact"/>
+      </w:pPr>
+      <w:r>
+        <w:t xml:space="preserve">confianza interpersonal</w:t>
+      </w:r>
+    </w:p>
+    <w:p>
+      <w:pPr>
+        <w:numPr>
+          <w:ilvl w:val="1"/>
+          <w:numId w:val="1004"/>
+        </w:numPr>
+        <w:pStyle w:val="Compact"/>
+      </w:pPr>
+      <w:r>
+        <w:t xml:space="preserve">reconocimiento y respecto de la diversidad</w:t>
       </w:r>
     </w:p>
     <w:p>
@@ -805,7 +906,43 @@
         <w:pStyle w:val="Compact"/>
       </w:pPr>
       <w:r>
-        <w:t xml:space="preserve">Sentido de pertenencia</w:t>
+        <w:t xml:space="preserve">Dimensión sentido de pertenencia:</w:t>
+      </w:r>
+    </w:p>
+    <w:p>
+      <w:pPr>
+        <w:numPr>
+          <w:ilvl w:val="1"/>
+          <w:numId w:val="1005"/>
+        </w:numPr>
+        <w:pStyle w:val="Compact"/>
+      </w:pPr>
+      <w:r>
+        <w:t xml:space="preserve">identificación con el país</w:t>
+      </w:r>
+    </w:p>
+    <w:p>
+      <w:pPr>
+        <w:numPr>
+          <w:ilvl w:val="1"/>
+          <w:numId w:val="1005"/>
+        </w:numPr>
+        <w:pStyle w:val="Compact"/>
+      </w:pPr>
+      <w:r>
+        <w:t xml:space="preserve">percepción de justicia</w:t>
+      </w:r>
+    </w:p>
+    <w:p>
+      <w:pPr>
+        <w:numPr>
+          <w:ilvl w:val="1"/>
+          <w:numId w:val="1005"/>
+        </w:numPr>
+        <w:pStyle w:val="Compact"/>
+      </w:pPr>
+      <w:r>
+        <w:t xml:space="preserve">confianza institucional</w:t>
       </w:r>
     </w:p>
     <w:p>
@@ -817,7 +954,43 @@
         <w:pStyle w:val="Compact"/>
       </w:pPr>
       <w:r>
-        <w:t xml:space="preserve">Orientación hacia el bien común</w:t>
+        <w:t xml:space="preserve">Dimensión orientación hacia el bien común:</w:t>
+      </w:r>
+    </w:p>
+    <w:p>
+      <w:pPr>
+        <w:numPr>
+          <w:ilvl w:val="1"/>
+          <w:numId w:val="1006"/>
+        </w:numPr>
+        <w:pStyle w:val="Compact"/>
+      </w:pPr>
+      <w:r>
+        <w:t xml:space="preserve">solidaridad</w:t>
+      </w:r>
+    </w:p>
+    <w:p>
+      <w:pPr>
+        <w:numPr>
+          <w:ilvl w:val="1"/>
+          <w:numId w:val="1006"/>
+        </w:numPr>
+        <w:pStyle w:val="Compact"/>
+      </w:pPr>
+      <w:r>
+        <w:t xml:space="preserve">respeto por reglas sociales</w:t>
+      </w:r>
+    </w:p>
+    <w:p>
+      <w:pPr>
+        <w:numPr>
+          <w:ilvl w:val="1"/>
+          <w:numId w:val="1006"/>
+        </w:numPr>
+        <w:pStyle w:val="Compact"/>
+      </w:pPr>
+      <w:r>
+        <w:t xml:space="preserve">participación cívica</w:t>
       </w:r>
     </w:p>
     <w:p>
@@ -825,7 +998,48 @@
         <w:pStyle w:val="FirstParagraph"/>
       </w:pPr>
       <w:r>
-        <w:t xml:space="preserve">Estas tres dimensiones provienen desde el modelo presentado por la CEPAL, que centra su atención en el nivel nacional, utilizando fuentes de datos que permitan una comparabilidad a nivel regional. Sin embargo, no deja de ser relevante abordar una dimensión territorial que permita complementar y enriquecer el análisis a nivel de país. Por lo tanto, además de estas dimensiones del modelo de la CEPAL también se agrega una cuarta de cohesión social en el territorio, que se asocia a la confianza en vecinos, identificación barrial, sociabilidad barrial y satisfacción residencial.</w:t>
+        <w:t xml:space="preserve">Por ejemplo, considerando en primer lugar la dimensión</w:t>
+      </w:r>
+      <w:r>
+        <w:t xml:space="preserve"> </w:t>
+      </w:r>
+      <w:r>
+        <w:t xml:space="preserve">“</w:t>
+      </w:r>
+      <w:r>
+        <w:t xml:space="preserve">Relaciones Sociales de Igualdad</w:t>
+      </w:r>
+      <w:r>
+        <w:t xml:space="preserve">”</w:t>
+      </w:r>
+      <w:r>
+        <w:t xml:space="preserve">, comenzaremos con la subdimensión</w:t>
+      </w:r>
+      <w:r>
+        <w:t xml:space="preserve"> </w:t>
+      </w:r>
+      <w:r>
+        <w:t xml:space="preserve">“</w:t>
+      </w:r>
+      <w:r>
+        <w:t xml:space="preserve">lazos</w:t>
+      </w:r>
+      <w:r>
+        <w:t xml:space="preserve">”</w:t>
+      </w:r>
+      <w:r>
+        <w:t xml:space="preserve"> </w:t>
+      </w:r>
+      <w:r>
+        <w:t xml:space="preserve">identificando items de la encuesta que representen este concepto, y con la información disponible elaboraremos una propuesta para cubrir cada una de las subdimensiones.</w:t>
+      </w:r>
+    </w:p>
+    <w:p>
+      <w:pPr>
+        <w:pStyle w:val="Textoindependiente"/>
+      </w:pPr>
+      <w:r>
+        <w:t xml:space="preserve">Estas tres dimensiones provienen desde el modelo presentado por la CEPAL, que centra su atención en el nivel nacional y que utiliza fuentes de datos que permiten una comparabilidad a nivel regional. Ya que en este caso estamos utilizando una encuesta nacional, no deja de ser relevante abordar una dimensión territorial que permita complementar y enriquecer el análisis a nivel de país. Por lo tanto, además de las dimensiones del modelo de la CEPAL se agrega una cuarta de cohesión social en el territorio, que se asocia a la confianza en vecinos, identificación barrial, sociabilidad barrial y satisfacción residencial.</w:t>
       </w:r>
     </w:p>
     <w:bookmarkStart w:id="38" w:name="relaciones-sociales-de-igualdad"/>
@@ -875,8 +1089,10 @@
         <w:r>
           <w:rPr>
             <w:rStyle w:val="Hipervnculo"/>
+            <w:bCs/>
+            <w:b/>
           </w:rPr>
-          <w:t xml:space="preserve">CEPAL, 2021, p. 45</w:t>
+          <w:t xml:space="preserve">cepal_Cohesion_2021?</w:t>
         </w:r>
       </w:hyperlink>
       <w:r>
@@ -906,14 +1122,16 @@
         <w:t xml:space="preserve"> </w:t>
       </w:r>
       <w:r>
-        <w:t xml:space="preserve">CEPAL (</w:t>
+        <w:t xml:space="preserve">(</w:t>
       </w:r>
       <w:hyperlink w:anchor="ref-cepal_Cohesion_2021">
         <w:r>
           <w:rPr>
             <w:rStyle w:val="Hipervnculo"/>
+            <w:bCs/>
+            <w:b/>
           </w:rPr>
-          <w:t xml:space="preserve">2021</w:t>
+          <w:t xml:space="preserve">cepal_Cohesion_2021?</w:t>
         </w:r>
       </w:hyperlink>
       <w:r>
@@ -1240,8 +1458,10 @@
         <w:r>
           <w:rPr>
             <w:rStyle w:val="Hipervnculo"/>
+            <w:bCs/>
+            <w:b/>
           </w:rPr>
-          <w:t xml:space="preserve">CEPAL, 2021, p. 74</w:t>
+          <w:t xml:space="preserve">cepal_Cohesion_2021?</w:t>
         </w:r>
       </w:hyperlink>
       <w:r>
@@ -1256,7 +1476,7 @@
         <w:pStyle w:val="Textoindependiente"/>
       </w:pPr>
       <w:r>
-        <w:t xml:space="preserve">En el informe de CEPAL se utilizan los indicadores</w:t>
+        <w:t xml:space="preserve">En la propuesta regional de CEPAL se utilizan los indicadores</w:t>
       </w:r>
       <w:r>
         <w:t xml:space="preserve"> </w:t>
@@ -1568,8 +1788,10 @@
         <w:r>
           <w:rPr>
             <w:rStyle w:val="Hipervnculo"/>
+            <w:bCs/>
+            <w:b/>
           </w:rPr>
-          <w:t xml:space="preserve">CEPAL, 2021</w:t>
+          <w:t xml:space="preserve">cepal_Cohesion_2021?</w:t>
         </w:r>
       </w:hyperlink>
       <w:r>
@@ -1924,7 +2146,15 @@
         <w:t xml:space="preserve"> </w:t>
       </w:r>
       <w:r>
-        <w:t xml:space="preserve">observamos en la segunda columna (ML1) un factor que se relaciona con las preguntas sobre el grado de confianza de la Figura</w:t>
+        <w:t xml:space="preserve">observamos en la primera columna los items que se están analizando, y las siguientes columnas que comienzan con ML se refieren a cada uno de los factores extraídos, en este caso tres. Los valores de la tabla en estas columnas nos hablan de la intensidad de la relación entre items y factores en una escala de 0 a 1, donde sobre 0.7 se asume una asociación considerable entre item y factor. La unicidad (uniqueness) se refiere a la proporción de varianza que el indicador no comparte con los factores, y la fila al final de la tabla informa la proporción de la varianza del factor que comparte con todos los indicadores.</w:t>
+      </w:r>
+    </w:p>
+    <w:p>
+      <w:pPr>
+        <w:pStyle w:val="Textoindependiente"/>
+      </w:pPr>
+      <w:r>
+        <w:t xml:space="preserve">Respecto a este análisis en particular, en la segunda columna (ML1) se observa un factor que se relaciona con las preguntas sobre el grado de confianza de la Figura</w:t>
       </w:r>
       <w:r>
         <w:t xml:space="preserve"> </w:t>
@@ -1984,8 +2214,10 @@
         <w:r>
           <w:rPr>
             <w:rStyle w:val="Hipervnculo"/>
+            <w:bCs/>
+            <w:b/>
           </w:rPr>
-          <w:t xml:space="preserve">CEPAL, 2021, p. 45</w:t>
+          <w:t xml:space="preserve">cepal_Cohesion_2021?</w:t>
         </w:r>
       </w:hyperlink>
       <w:r>
@@ -2016,8 +2248,10 @@
         <w:r>
           <w:rPr>
             <w:rStyle w:val="Hipervnculo"/>
+            <w:bCs/>
+            <w:b/>
           </w:rPr>
-          <w:t xml:space="preserve">CEPAL, 2021, p. 45</w:t>
+          <w:t xml:space="preserve">cepal_Cohesion_2021?</w:t>
         </w:r>
       </w:hyperlink>
       <w:r>
@@ -2068,8 +2302,10 @@
         <w:r>
           <w:rPr>
             <w:rStyle w:val="Hipervnculo"/>
+            <w:bCs/>
+            <w:b/>
           </w:rPr>
-          <w:t xml:space="preserve">CEPAL, 2021, p. 66</w:t>
+          <w:t xml:space="preserve">cepal_Cohesion_2021?</w:t>
         </w:r>
       </w:hyperlink>
       <w:r>
@@ -2246,8 +2482,10 @@
         <w:r>
           <w:rPr>
             <w:rStyle w:val="Hipervnculo"/>
+            <w:bCs/>
+            <w:b/>
           </w:rPr>
-          <w:t xml:space="preserve">CEPAL, 2021</w:t>
+          <w:t xml:space="preserve">cepal_Cohesion_2021?</w:t>
         </w:r>
       </w:hyperlink>
       <w:r>
@@ -2448,8 +2686,10 @@
         <w:r>
           <w:rPr>
             <w:rStyle w:val="Hipervnculo"/>
+            <w:bCs/>
+            <w:b/>
           </w:rPr>
-          <w:t xml:space="preserve">CEPAL, 2021, p. 66</w:t>
+          <w:t xml:space="preserve">cepal_Cohesion_2021?</w:t>
         </w:r>
       </w:hyperlink>
       <w:r>
@@ -2707,7 +2947,7 @@
         <w:t xml:space="preserve"> </w:t>
       </w:r>
       <w:r>
-        <w:t xml:space="preserve">observamos en la segunda columna (ML2) un factor que se relaciona con las preguntas sobre el grado de confianza con instituciones políticas (el gobierno, presidente/a, partidos políticos), luego un segundo factor (ML3) asociado con instituciones más cercanas a la sociedad civil (empresas privadas, carabineros, sindicatos y poder judicial) y finalmente un tercer factor (ML1) que se asocia con el poder judicial y el congreso. En relación con la varianza asociada a estos tres factores (SS loadings), el primer factor representa un 20% de la varianza, el segundo un 16% y el tercero un 15%. Por lo tanto, existe cierto grado de consistencia en los tres factores, siendo el primero de ellos -relacionado con las instituciones políticas- el que representa una mayor proporción de la varianza.</w:t>
+        <w:t xml:space="preserve">observamos en la segunda columna (ML2) un factor que se relaciona con las preguntas sobre el grado de confianza con instituciones políticas (el gobierno, presidente/a, partidos políticos), luego un segundo factor (ML3) asociado con instituciones más cercanas a la sociedad civil (empresas privadas, carabineros, sindicatos y poder judicial) y finalmente un tercer factor (ML1) que se asocia con el poder judicial y el congreso. En relación con la varianza asociada a estos tres factores (SS loadings), el primer factor representa un 20% de la varianza, el segundo un 16% y el tercero un 15%. Por lo tanto, existe cierto grado de consistencia en los tres factores, siendo el primero de ellos -relacionado con las instituciones políticas- el que representa una mayor proporción de la varianza y por tanto el indicador de confianza institucional incluira estos tres items.</w:t>
       </w:r>
     </w:p>
     <w:bookmarkEnd w:id="44"/>
@@ -2761,8 +3001,10 @@
         <w:r>
           <w:rPr>
             <w:rStyle w:val="Hipervnculo"/>
+            <w:bCs/>
+            <w:b/>
           </w:rPr>
-          <w:t xml:space="preserve">CEPAL, 2021, p. 46</w:t>
+          <w:t xml:space="preserve">cepal_Cohesion_2021?</w:t>
         </w:r>
       </w:hyperlink>
       <w:r>
@@ -2810,8 +3052,10 @@
         <w:r>
           <w:rPr>
             <w:rStyle w:val="Hipervnculo"/>
+            <w:bCs/>
+            <w:b/>
           </w:rPr>
-          <w:t xml:space="preserve">CEPAL, 2021, p. 66</w:t>
+          <w:t xml:space="preserve">cepal_Cohesion_2021?</w:t>
         </w:r>
       </w:hyperlink>
       <w:r>
@@ -3128,8 +3372,10 @@
         <w:r>
           <w:rPr>
             <w:rStyle w:val="Hipervnculo"/>
+            <w:bCs/>
+            <w:b/>
           </w:rPr>
-          <w:t xml:space="preserve">CEPAL, 2021, p. 66</w:t>
+          <w:t xml:space="preserve">cepal_Cohesion_2021?</w:t>
         </w:r>
       </w:hyperlink>
       <w:r>
@@ -4644,13 +4890,43 @@
       </w:r>
     </w:p>
     <w:bookmarkStart w:id="73" w:name="refs"/>
-    <w:bookmarkStart w:id="70" w:name="ref-cepal_Cohesion_2021"/>
+    <w:bookmarkStart w:id="71" w:name="ref-schiefer_essentials_2016"/>
     <w:p>
       <w:pPr>
         <w:pStyle w:val="Bibliografa"/>
       </w:pPr>
       <w:r>
-        <w:t xml:space="preserve">CEPAL. (2021).</w:t>
+        <w:t xml:space="preserve">Schiefer, D., y Noll, J. van der. (2016). The</w:t>
+      </w:r>
+      <w:r>
+        <w:t xml:space="preserve"> </w:t>
+      </w:r>
+      <w:r>
+        <w:t xml:space="preserve">Essentials</w:t>
+      </w:r>
+      <w:r>
+        <w:t xml:space="preserve"> </w:t>
+      </w:r>
+      <w:r>
+        <w:t xml:space="preserve">of</w:t>
+      </w:r>
+      <w:r>
+        <w:t xml:space="preserve"> </w:t>
+      </w:r>
+      <w:r>
+        <w:t xml:space="preserve">Social Cohesion</w:t>
+      </w:r>
+      <w:r>
+        <w:t xml:space="preserve">:</w:t>
+      </w:r>
+      <w:r>
+        <w:t xml:space="preserve"> </w:t>
+      </w:r>
+      <w:r>
+        <w:t xml:space="preserve">A Literature Review</w:t>
+      </w:r>
+      <w:r>
+        <w:t xml:space="preserve">.</w:t>
       </w:r>
       <w:r>
         <w:t xml:space="preserve"> </w:t>
@@ -4660,139 +4936,22 @@
           <w:iCs/>
           <w:i/>
         </w:rPr>
-        <w:t xml:space="preserve">Cohesión Social y Desarrollo Social Inclusivo En</w:t>
-      </w:r>
-      <w:r>
-        <w:rPr>
-          <w:iCs/>
-          <w:i/>
-        </w:rPr>
-        <w:t xml:space="preserve"> </w:t>
-      </w:r>
-      <w:r>
-        <w:rPr>
-          <w:iCs/>
-          <w:i/>
-        </w:rPr>
-        <w:t xml:space="preserve">América Latina</w:t>
-      </w:r>
-      <w:r>
-        <w:rPr>
-          <w:iCs/>
-          <w:i/>
-        </w:rPr>
-        <w:t xml:space="preserve">.</w:t>
-      </w:r>
-      <w:r>
-        <w:rPr>
-          <w:iCs/>
-          <w:i/>
-        </w:rPr>
-        <w:t xml:space="preserve"> </w:t>
-      </w:r>
-      <w:r>
-        <w:rPr>
-          <w:iCs/>
-          <w:i/>
-        </w:rPr>
-        <w:t xml:space="preserve">Una</w:t>
-      </w:r>
-      <w:r>
-        <w:rPr>
-          <w:iCs/>
-          <w:i/>
-        </w:rPr>
-        <w:t xml:space="preserve"> </w:t>
-      </w:r>
-      <w:r>
-        <w:rPr>
-          <w:iCs/>
-          <w:i/>
-        </w:rPr>
-        <w:t xml:space="preserve">Propuesta Normativa Para Una Era de Incertidumbres</w:t>
-      </w:r>
-      <w:r>
-        <w:t xml:space="preserve">.</w:t>
-      </w:r>
-    </w:p>
-    <w:bookmarkEnd w:id="70"/>
-    <w:bookmarkStart w:id="71" w:name="ref-coes_Radiografia_2019"/>
-    <w:p>
-      <w:pPr>
-        <w:pStyle w:val="Bibliografa"/>
-      </w:pPr>
-      <w:r>
-        <w:t xml:space="preserve">COES. (2019).</w:t>
-      </w:r>
-      <w:r>
-        <w:t xml:space="preserve"> </w:t>
-      </w:r>
-      <w:r>
-        <w:rPr>
-          <w:iCs/>
-          <w:i/>
-        </w:rPr>
-        <w:t xml:space="preserve">Radiografía Del Cambio Social.</w:t>
-      </w:r>
-      <w:r>
-        <w:rPr>
-          <w:iCs/>
-          <w:i/>
-        </w:rPr>
-        <w:t xml:space="preserve"> </w:t>
-      </w:r>
-      <w:r>
-        <w:rPr>
-          <w:iCs/>
-          <w:i/>
-        </w:rPr>
-        <w:t xml:space="preserve">Análisis</w:t>
-      </w:r>
-      <w:r>
-        <w:rPr>
-          <w:iCs/>
-          <w:i/>
-        </w:rPr>
-        <w:t xml:space="preserve"> </w:t>
-      </w:r>
-      <w:r>
-        <w:rPr>
-          <w:iCs/>
-          <w:i/>
-        </w:rPr>
-        <w:t xml:space="preserve">de</w:t>
-      </w:r>
-      <w:r>
-        <w:rPr>
-          <w:iCs/>
-          <w:i/>
-        </w:rPr>
-        <w:t xml:space="preserve"> </w:t>
-      </w:r>
-      <w:r>
-        <w:rPr>
-          <w:iCs/>
-          <w:i/>
-        </w:rPr>
-        <w:t xml:space="preserve">Resultados Longitudinales</w:t>
-      </w:r>
-      <w:r>
-        <w:rPr>
-          <w:iCs/>
-          <w:i/>
-        </w:rPr>
-        <w:t xml:space="preserve"> </w:t>
-      </w:r>
-      <w:r>
-        <w:rPr>
-          <w:iCs/>
-          <w:i/>
-        </w:rPr>
-        <w:t xml:space="preserve">2016-2018</w:t>
-      </w:r>
-      <w:r>
-        <w:t xml:space="preserve">.</w:t>
-      </w:r>
+        <w:t xml:space="preserve">Social Indicators Research</w:t>
+      </w:r>
+      <w:r>
+        <w:t xml:space="preserve">, 1-25.</w:t>
+      </w:r>
+      <w:r>
+        <w:t xml:space="preserve"> </w:t>
+      </w:r>
+      <w:hyperlink r:id="rId70">
+        <w:r>
+          <w:rPr>
+            <w:rStyle w:val="Hipervnculo"/>
+          </w:rPr>
+          <w:t xml:space="preserve">https://doi.org/10.1007/s11205-016-1314-5</w:t>
+        </w:r>
+      </w:hyperlink>
     </w:p>
     <w:bookmarkEnd w:id="71"/>
     <w:bookmarkStart w:id="72" w:name="ref-valenzuela_vinculos_2008"/>
@@ -7557,6 +7716,15 @@
     <w:abstractNumId w:val="991"/>
   </w:num>
   <w:num w:numId="1003">
+    <w:abstractNumId w:val="991"/>
+  </w:num>
+  <w:num w:numId="1004">
+    <w:abstractNumId w:val="991"/>
+  </w:num>
+  <w:num w:numId="1005">
+    <w:abstractNumId w:val="991"/>
+  </w:num>
+  <w:num w:numId="1006">
     <w:abstractNumId w:val="991"/>
   </w:num>
 </w:numbering>

</xml_diff>